<commit_message>
write purpose of research
</commit_message>
<xml_diff>
--- a/04.reseach-interface-comparative-experiments.docx
+++ b/04.reseach-interface-comparative-experiments.docx
@@ -78,6 +78,18 @@
       </w:r>
       <w:r>
         <w:rPr>
+          <w:rFonts w:asciiTheme="minorEastAsia" w:eastAsiaTheme="minorEastAsia" w:hAnsiTheme="minorEastAsia"/>
+        </w:rPr>
+        <w:t>UX</w:t>
+      </w:r>
+      <w:r>
+        <w:rPr>
+          <w:rFonts w:asciiTheme="minorEastAsia" w:eastAsiaTheme="minorEastAsia" w:hAnsiTheme="minorEastAsia" w:hint="eastAsia"/>
+        </w:rPr>
+        <w:t>カーブと傾向を比較しながら</w:t>
+      </w:r>
+      <w:r>
+        <w:rPr>
           <w:rFonts w:asciiTheme="minorEastAsia" w:eastAsiaTheme="minorEastAsia" w:hAnsiTheme="minorEastAsia" w:hint="eastAsia"/>
         </w:rPr>
         <w:t>異なるインタフェースが一時的</w:t>
@@ -170,265 +182,431 @@
         <w:rPr>
           <w:rFonts w:asciiTheme="minorEastAsia" w:eastAsiaTheme="minorEastAsia" w:hAnsiTheme="minorEastAsia" w:hint="eastAsia"/>
         </w:rPr>
-        <w:t>，インタラクション</w:t>
+        <w:t>，インタラクションが</w:t>
+      </w:r>
+      <w:r>
+        <w:rPr>
+          <w:rFonts w:asciiTheme="minorEastAsia" w:eastAsiaTheme="minorEastAsia" w:hAnsiTheme="minorEastAsia" w:hint="eastAsia"/>
+        </w:rPr>
+        <w:t>少ない短編映像を用いて実験を行った</w:t>
+      </w:r>
+      <w:r>
+        <w:rPr>
+          <w:rFonts w:asciiTheme="minorEastAsia" w:eastAsiaTheme="minorEastAsia" w:hAnsiTheme="minorEastAsia" w:hint="eastAsia"/>
+        </w:rPr>
+        <w:t>．</w:t>
+      </w:r>
+      <w:r>
+        <w:rPr>
+          <w:rFonts w:asciiTheme="minorEastAsia" w:eastAsiaTheme="minorEastAsia" w:hAnsiTheme="minorEastAsia" w:hint="eastAsia"/>
+        </w:rPr>
+        <w:t>Hassenzahl</w:t>
+      </w:r>
+      <w:r>
+        <w:rPr>
+          <w:rFonts w:hint="eastAsia"/>
+          <w:vertAlign w:val="superscript"/>
+        </w:rPr>
+        <w:t>[</w:t>
+      </w:r>
+      <w:r>
+        <w:rPr>
+          <w:vertAlign w:val="superscript"/>
+        </w:rPr>
+        <w:t>31</w:t>
+      </w:r>
+      <w:r>
+        <w:rPr>
+          <w:rFonts w:hint="eastAsia"/>
+          <w:vertAlign w:val="superscript"/>
+        </w:rPr>
+        <w:t>]</w:t>
+      </w:r>
+      <w:r>
+        <w:rPr>
+          <w:rFonts w:asciiTheme="minorEastAsia" w:eastAsiaTheme="minorEastAsia" w:hAnsiTheme="minorEastAsia" w:hint="eastAsia"/>
+        </w:rPr>
+        <w:t>らによる過去の検証によ</w:t>
+      </w:r>
+      <w:r>
+        <w:rPr>
+          <w:rFonts w:asciiTheme="minorEastAsia" w:eastAsiaTheme="minorEastAsia" w:hAnsiTheme="minorEastAsia" w:hint="eastAsia"/>
+        </w:rPr>
+        <w:t>り</w:t>
+      </w:r>
+      <w:r>
+        <w:rPr>
+          <w:rFonts w:asciiTheme="minorEastAsia" w:eastAsiaTheme="minorEastAsia" w:hAnsiTheme="minorEastAsia" w:hint="eastAsia"/>
+        </w:rPr>
+        <w:t>，</w:t>
+      </w:r>
+      <w:r>
+        <w:rPr>
+          <w:rFonts w:asciiTheme="minorEastAsia" w:eastAsiaTheme="minorEastAsia" w:hAnsiTheme="minorEastAsia" w:hint="eastAsia"/>
+        </w:rPr>
+        <w:t>製品やサービスのインタラクションにおける瞬間的な評価感情はUX</w:t>
+      </w:r>
+      <w:r>
+        <w:rPr>
+          <w:rFonts w:asciiTheme="minorEastAsia" w:eastAsiaTheme="minorEastAsia" w:hAnsiTheme="minorEastAsia" w:hint="eastAsia"/>
+        </w:rPr>
+        <w:t>において重要</w:t>
+      </w:r>
+      <w:r>
+        <w:rPr>
+          <w:rFonts w:asciiTheme="minorEastAsia" w:eastAsiaTheme="minorEastAsia" w:hAnsiTheme="minorEastAsia" w:hint="eastAsia"/>
+        </w:rPr>
+        <w:t>とされている</w:t>
+      </w:r>
+      <w:r>
+        <w:rPr>
+          <w:rFonts w:asciiTheme="minorEastAsia" w:eastAsiaTheme="minorEastAsia" w:hAnsiTheme="minorEastAsia" w:hint="eastAsia"/>
+        </w:rPr>
+        <w:t>為</w:t>
+      </w:r>
+      <w:r>
+        <w:rPr>
+          <w:rFonts w:asciiTheme="minorEastAsia" w:eastAsiaTheme="minorEastAsia" w:hAnsiTheme="minorEastAsia" w:hint="eastAsia"/>
+        </w:rPr>
+        <w:t>，</w:t>
+      </w:r>
+      <w:r>
+        <w:rPr>
+          <w:rFonts w:asciiTheme="minorEastAsia" w:eastAsiaTheme="minorEastAsia" w:hAnsiTheme="minorEastAsia" w:hint="eastAsia"/>
+        </w:rPr>
+        <w:t>取得対象となる</w:t>
+      </w:r>
+      <w:r>
+        <w:rPr>
+          <w:rFonts w:asciiTheme="minorEastAsia" w:eastAsiaTheme="minorEastAsia" w:hAnsiTheme="minorEastAsia"/>
+        </w:rPr>
+        <w:t>UX</w:t>
+      </w:r>
+      <w:r>
+        <w:rPr>
+          <w:rFonts w:asciiTheme="minorEastAsia" w:eastAsiaTheme="minorEastAsia" w:hAnsiTheme="minorEastAsia" w:hint="eastAsia"/>
+        </w:rPr>
+        <w:t>は</w:t>
+      </w:r>
+      <w:r>
+        <w:rPr>
+          <w:rFonts w:asciiTheme="minorEastAsia" w:eastAsiaTheme="minorEastAsia" w:hAnsiTheme="minorEastAsia" w:hint="eastAsia"/>
+        </w:rPr>
+        <w:t>一時的</w:t>
+      </w:r>
+      <w:r>
+        <w:rPr>
+          <w:rFonts w:asciiTheme="minorEastAsia" w:eastAsiaTheme="minorEastAsia" w:hAnsiTheme="minorEastAsia"/>
+        </w:rPr>
+        <w:t>UX</w:t>
+      </w:r>
+      <w:r>
+        <w:rPr>
+          <w:rFonts w:asciiTheme="minorEastAsia" w:eastAsiaTheme="minorEastAsia" w:hAnsiTheme="minorEastAsia" w:hint="eastAsia"/>
+        </w:rPr>
+        <w:t>としている</w:t>
+      </w:r>
+      <w:r>
+        <w:rPr>
+          <w:rFonts w:asciiTheme="minorEastAsia" w:eastAsiaTheme="minorEastAsia" w:hAnsiTheme="minorEastAsia" w:hint="eastAsia"/>
+        </w:rPr>
+        <w:t>．</w:t>
+      </w:r>
+      <w:r>
+        <w:rPr>
+          <w:rFonts w:asciiTheme="minorEastAsia" w:eastAsiaTheme="minorEastAsia" w:hAnsiTheme="minorEastAsia" w:hint="eastAsia"/>
+        </w:rPr>
+        <w:t>これはシュミットら</w:t>
+      </w:r>
+      <w:r>
+        <w:rPr>
+          <w:rFonts w:hint="eastAsia"/>
+          <w:vertAlign w:val="superscript"/>
+        </w:rPr>
+        <w:t>[</w:t>
+      </w:r>
+      <w:r>
+        <w:rPr>
+          <w:vertAlign w:val="superscript"/>
+        </w:rPr>
+        <w:t>31</w:t>
+      </w:r>
+      <w:r>
+        <w:rPr>
+          <w:rFonts w:hint="eastAsia"/>
+          <w:vertAlign w:val="superscript"/>
+        </w:rPr>
+        <w:t>]</w:t>
+      </w:r>
+      <w:r>
+        <w:rPr>
+          <w:rFonts w:asciiTheme="minorEastAsia" w:eastAsiaTheme="minorEastAsia" w:hAnsiTheme="minorEastAsia" w:hint="eastAsia"/>
+        </w:rPr>
+        <w:t>が定義している戦略的経験価値モジュールの</w:t>
+      </w:r>
+      <w:r>
+        <w:rPr>
+          <w:rFonts w:asciiTheme="minorEastAsia" w:eastAsiaTheme="minorEastAsia" w:hAnsiTheme="minorEastAsia"/>
+        </w:rPr>
+        <w:t>Feel(</w:t>
+      </w:r>
+      <w:r>
+        <w:rPr>
+          <w:rFonts w:asciiTheme="minorEastAsia" w:eastAsiaTheme="minorEastAsia" w:hAnsiTheme="minorEastAsia" w:hint="eastAsia"/>
+        </w:rPr>
+        <w:t>情緒的経験価値</w:t>
+      </w:r>
+      <w:r>
+        <w:rPr>
+          <w:rFonts w:asciiTheme="minorEastAsia" w:eastAsiaTheme="minorEastAsia" w:hAnsiTheme="minorEastAsia"/>
+        </w:rPr>
+        <w:t>)</w:t>
+      </w:r>
+      <w:r>
+        <w:rPr>
+          <w:rFonts w:asciiTheme="minorEastAsia" w:eastAsiaTheme="minorEastAsia" w:hAnsiTheme="minorEastAsia" w:hint="eastAsia"/>
+        </w:rPr>
+        <w:t>に分類される</w:t>
+      </w:r>
+      <w:r>
+        <w:rPr>
+          <w:rFonts w:asciiTheme="minorEastAsia" w:eastAsiaTheme="minorEastAsia" w:hAnsiTheme="minorEastAsia" w:hint="eastAsia"/>
+        </w:rPr>
+        <w:t>．</w:t>
+      </w:r>
+    </w:p>
+    <w:p>
+      <w:pPr>
+        <w:rPr>
+          <w:b/>
+        </w:rPr>
+      </w:pPr>
+    </w:p>
+    <w:p>
+      <w:pPr>
+        <w:rPr>
+          <w:rFonts w:hint="eastAsia"/>
+          <w:b/>
+        </w:rPr>
+      </w:pPr>
+      <w:r>
+        <w:rPr>
+          <w:b/>
+        </w:rPr>
+        <w:t xml:space="preserve">4.2 </w:t>
+      </w:r>
+      <w:r>
+        <w:rPr>
+          <w:rFonts w:hint="eastAsia"/>
+          <w:b/>
+        </w:rPr>
+        <w:t>実験目的</w:t>
+      </w:r>
+    </w:p>
+    <w:p>
+      <w:pPr>
+        <w:rPr>
+          <w:rFonts w:asciiTheme="minorEastAsia" w:hAnsiTheme="minorEastAsia" w:hint="eastAsia"/>
+          <w:b/>
+        </w:rPr>
+      </w:pPr>
+      <w:r>
+        <w:rPr>
+          <w:rFonts w:asciiTheme="minorEastAsia" w:hAnsiTheme="minorEastAsia" w:hint="eastAsia"/>
+          <w:b/>
+        </w:rPr>
+        <w:t xml:space="preserve">　アプリケーションの</w:t>
+      </w:r>
+      <w:r>
+        <w:rPr>
+          <w:rFonts w:asciiTheme="minorEastAsia" w:hAnsiTheme="minorEastAsia" w:hint="eastAsia"/>
+          <w:b/>
+        </w:rPr>
+        <w:t>インタフェースを出力インタフェース</w:t>
+      </w:r>
+      <w:r>
+        <w:rPr>
+          <w:rFonts w:asciiTheme="minorEastAsia" w:hAnsiTheme="minorEastAsia" w:hint="eastAsia"/>
+        </w:rPr>
+        <w:t>，</w:t>
+      </w:r>
+      <w:r>
+        <w:rPr>
+          <w:rFonts w:asciiTheme="minorEastAsia" w:hAnsiTheme="minorEastAsia" w:hint="eastAsia"/>
+        </w:rPr>
+        <w:t>入力インタフェースの観点でそれぞれ比較実験を行い</w:t>
+      </w:r>
+      <w:r>
+        <w:rPr>
+          <w:rFonts w:asciiTheme="minorEastAsia" w:hAnsiTheme="minorEastAsia" w:hint="eastAsia"/>
+        </w:rPr>
+        <w:t>，</w:t>
+      </w:r>
+      <w:r>
+        <w:rPr>
+          <w:rFonts w:asciiTheme="minorEastAsia" w:hAnsiTheme="minorEastAsia" w:hint="eastAsia"/>
+        </w:rPr>
+        <w:t>インタフェースの違いによって一時的</w:t>
+      </w:r>
+      <w:r>
+        <w:rPr>
+          <w:rFonts w:asciiTheme="minorEastAsia" w:hAnsiTheme="minorEastAsia"/>
+        </w:rPr>
+        <w:t>UX</w:t>
+      </w:r>
+      <w:r>
+        <w:rPr>
+          <w:rFonts w:asciiTheme="minorEastAsia" w:hAnsiTheme="minorEastAsia" w:hint="eastAsia"/>
+        </w:rPr>
+        <w:t>取得にどのような影響が現れるかを明らかにする</w:t>
+      </w:r>
+      <w:r>
+        <w:rPr>
+          <w:rFonts w:asciiTheme="minorEastAsia" w:hAnsiTheme="minorEastAsia" w:hint="eastAsia"/>
+          <w:b/>
+        </w:rPr>
+        <w:t>．</w:t>
+      </w:r>
+      <w:r>
+        <w:rPr>
+          <w:rFonts w:asciiTheme="minorEastAsia" w:hAnsiTheme="minorEastAsia" w:hint="eastAsia"/>
+          <w:b/>
+        </w:rPr>
+        <w:t>また</w:t>
+      </w:r>
+      <w:r>
+        <w:rPr>
+          <w:rFonts w:asciiTheme="minorEastAsia" w:hAnsiTheme="minorEastAsia" w:hint="eastAsia"/>
+          <w:b/>
+        </w:rPr>
+        <w:t>，</w:t>
+      </w:r>
+      <w:r>
+        <w:rPr>
+          <w:rFonts w:asciiTheme="minorEastAsia" w:hAnsiTheme="minorEastAsia" w:hint="eastAsia"/>
+          <w:b/>
+        </w:rPr>
+        <w:t>アプリケーションのユーザビリティ調査も合わせて行うことで</w:t>
+      </w:r>
+      <w:r>
+        <w:rPr>
+          <w:rFonts w:asciiTheme="minorEastAsia" w:hAnsiTheme="minorEastAsia" w:hint="eastAsia"/>
+          <w:b/>
+        </w:rPr>
+        <w:t>，</w:t>
+      </w:r>
+      <w:r>
+        <w:rPr>
+          <w:rFonts w:asciiTheme="minorEastAsia" w:hAnsiTheme="minorEastAsia" w:hint="eastAsia"/>
+          <w:b/>
+        </w:rPr>
+        <w:t>主観的なデータによるアプリケーションの</w:t>
+      </w:r>
+      <w:r>
+        <w:rPr>
+          <w:rFonts w:asciiTheme="minorEastAsia" w:hAnsiTheme="minorEastAsia" w:hint="eastAsia"/>
+          <w:b/>
+        </w:rPr>
+        <w:t>評価を</w:t>
+      </w:r>
+      <w:r>
+        <w:rPr>
+          <w:rFonts w:asciiTheme="minorEastAsia" w:hAnsiTheme="minorEastAsia" w:hint="eastAsia"/>
+          <w:b/>
+        </w:rPr>
+        <w:t>行う</w:t>
+      </w:r>
+      <w:r>
+        <w:rPr>
+          <w:rFonts w:asciiTheme="minorEastAsia" w:hAnsiTheme="minorEastAsia" w:hint="eastAsia"/>
+          <w:b/>
+        </w:rPr>
+        <w:t>．</w:t>
+      </w:r>
+    </w:p>
+    <w:p>
+      <w:pPr>
+        <w:rPr>
+          <w:rFonts w:hint="eastAsia"/>
+          <w:b/>
+        </w:rPr>
+      </w:pPr>
+    </w:p>
+    <w:p>
+      <w:pPr>
+        <w:rPr>
+          <w:rFonts w:hint="eastAsia"/>
+          <w:b/>
+        </w:rPr>
+      </w:pPr>
+      <w:r>
+        <w:rPr>
+          <w:b/>
+        </w:rPr>
+        <w:t xml:space="preserve">4.3 </w:t>
+      </w:r>
+      <w:r>
+        <w:rPr>
+          <w:rFonts w:hint="eastAsia"/>
+          <w:b/>
+        </w:rPr>
+        <w:t>出力インタフェース比較実験</w:t>
+      </w:r>
+    </w:p>
+    <w:p>
+      <w:pPr>
+        <w:rPr>
+          <w:rFonts w:hint="eastAsia"/>
+          <w:b/>
+        </w:rPr>
+      </w:pPr>
+      <w:r>
+        <w:rPr>
+          <w:rFonts w:hint="eastAsia"/>
+          <w:b/>
+        </w:rPr>
+        <w:t xml:space="preserve">　</w:t>
+      </w:r>
+      <w:r>
+        <w:rPr>
+          <w:rFonts w:hint="eastAsia"/>
+        </w:rPr>
+        <w:t>本実験では出力インタフェースの評価に着目し</w:t>
+      </w:r>
+      <w:r>
+        <w:rPr>
+          <w:rFonts w:hint="eastAsia"/>
+        </w:rPr>
+        <w:t>，</w:t>
+      </w:r>
+      <w:r>
+        <w:rPr>
+          <w:rFonts w:hint="eastAsia"/>
+        </w:rPr>
+        <w:t>ユーザへのフィードバックとなるグラフがあ</w:t>
       </w:r>
       <w:bookmarkStart w:id="0" w:name="_GoBack"/>
       <w:bookmarkEnd w:id="0"/>
       <w:r>
         <w:rPr>
-          <w:rFonts w:asciiTheme="minorEastAsia" w:eastAsiaTheme="minorEastAsia" w:hAnsiTheme="minorEastAsia" w:hint="eastAsia"/>
-        </w:rPr>
-        <w:t>が</w:t>
-      </w:r>
-      <w:r>
-        <w:rPr>
-          <w:rFonts w:asciiTheme="minorEastAsia" w:eastAsiaTheme="minorEastAsia" w:hAnsiTheme="minorEastAsia" w:hint="eastAsia"/>
-        </w:rPr>
-        <w:t>少ない短編映像を用いて実験を行った</w:t>
-      </w:r>
-      <w:r>
-        <w:rPr>
-          <w:rFonts w:asciiTheme="minorEastAsia" w:eastAsiaTheme="minorEastAsia" w:hAnsiTheme="minorEastAsia" w:hint="eastAsia"/>
+          <w:rFonts w:hint="eastAsia"/>
+        </w:rPr>
+        <w:t>る場合と無い場合のインタフェースの比較実験を行う</w:t>
+      </w:r>
+      <w:r>
+        <w:rPr>
+          <w:rFonts w:hint="eastAsia"/>
         </w:rPr>
         <w:t>．</w:t>
       </w:r>
-      <w:proofErr w:type="spellStart"/>
-      <w:r>
-        <w:rPr>
-          <w:rFonts w:asciiTheme="minorEastAsia" w:eastAsiaTheme="minorEastAsia" w:hAnsiTheme="minorEastAsia" w:hint="eastAsia"/>
-        </w:rPr>
-        <w:t>Hassenzahl</w:t>
-      </w:r>
-      <w:proofErr w:type="spellEnd"/>
-      <w:r>
-        <w:rPr>
-          <w:rFonts w:hint="eastAsia"/>
-          <w:vertAlign w:val="superscript"/>
-        </w:rPr>
-        <w:t>[</w:t>
-      </w:r>
-      <w:r>
-        <w:rPr>
-          <w:vertAlign w:val="superscript"/>
-        </w:rPr>
-        <w:t>31</w:t>
-      </w:r>
-      <w:r>
-        <w:rPr>
-          <w:rFonts w:hint="eastAsia"/>
-          <w:vertAlign w:val="superscript"/>
-        </w:rPr>
-        <w:t>]</w:t>
-      </w:r>
-      <w:r>
-        <w:rPr>
-          <w:rFonts w:asciiTheme="minorEastAsia" w:eastAsiaTheme="minorEastAsia" w:hAnsiTheme="minorEastAsia" w:hint="eastAsia"/>
-        </w:rPr>
-        <w:t>らによる過去の検証によ</w:t>
-      </w:r>
-      <w:r>
-        <w:rPr>
-          <w:rFonts w:asciiTheme="minorEastAsia" w:eastAsiaTheme="minorEastAsia" w:hAnsiTheme="minorEastAsia" w:hint="eastAsia"/>
-        </w:rPr>
-        <w:t>り</w:t>
-      </w:r>
-      <w:r>
-        <w:rPr>
-          <w:rFonts w:asciiTheme="minorEastAsia" w:eastAsiaTheme="minorEastAsia" w:hAnsiTheme="minorEastAsia" w:hint="eastAsia"/>
-        </w:rPr>
-        <w:t>，</w:t>
-      </w:r>
-      <w:r>
-        <w:rPr>
-          <w:rFonts w:asciiTheme="minorEastAsia" w:eastAsiaTheme="minorEastAsia" w:hAnsiTheme="minorEastAsia" w:hint="eastAsia"/>
-        </w:rPr>
-        <w:t>製品やサービスのインタラクションにおける瞬間的な評価感情はUX</w:t>
-      </w:r>
-      <w:r>
-        <w:rPr>
-          <w:rFonts w:asciiTheme="minorEastAsia" w:eastAsiaTheme="minorEastAsia" w:hAnsiTheme="minorEastAsia" w:hint="eastAsia"/>
-        </w:rPr>
-        <w:t>において重要</w:t>
-      </w:r>
-      <w:r>
-        <w:rPr>
-          <w:rFonts w:asciiTheme="minorEastAsia" w:eastAsiaTheme="minorEastAsia" w:hAnsiTheme="minorEastAsia" w:hint="eastAsia"/>
-        </w:rPr>
-        <w:t>とされている</w:t>
-      </w:r>
-      <w:r>
-        <w:rPr>
-          <w:rFonts w:asciiTheme="minorEastAsia" w:eastAsiaTheme="minorEastAsia" w:hAnsiTheme="minorEastAsia" w:hint="eastAsia"/>
-        </w:rPr>
-        <w:t>為</w:t>
-      </w:r>
-      <w:r>
-        <w:rPr>
-          <w:rFonts w:asciiTheme="minorEastAsia" w:eastAsiaTheme="minorEastAsia" w:hAnsiTheme="minorEastAsia" w:hint="eastAsia"/>
-        </w:rPr>
-        <w:t>，</w:t>
-      </w:r>
-      <w:r>
-        <w:rPr>
-          <w:rFonts w:asciiTheme="minorEastAsia" w:eastAsiaTheme="minorEastAsia" w:hAnsiTheme="minorEastAsia" w:hint="eastAsia"/>
-        </w:rPr>
-        <w:t>取得対象となる</w:t>
-      </w:r>
-      <w:r>
-        <w:rPr>
-          <w:rFonts w:asciiTheme="minorEastAsia" w:eastAsiaTheme="minorEastAsia" w:hAnsiTheme="minorEastAsia"/>
-        </w:rPr>
-        <w:t>UX</w:t>
-      </w:r>
-      <w:r>
-        <w:rPr>
-          <w:rFonts w:asciiTheme="minorEastAsia" w:eastAsiaTheme="minorEastAsia" w:hAnsiTheme="minorEastAsia" w:hint="eastAsia"/>
-        </w:rPr>
-        <w:t>は主に</w:t>
-      </w:r>
-      <w:r>
-        <w:rPr>
-          <w:rFonts w:asciiTheme="minorEastAsia" w:eastAsiaTheme="minorEastAsia" w:hAnsiTheme="minorEastAsia" w:hint="eastAsia"/>
-        </w:rPr>
-        <w:t>一時的</w:t>
-      </w:r>
-      <w:r>
-        <w:rPr>
-          <w:rFonts w:asciiTheme="minorEastAsia" w:eastAsiaTheme="minorEastAsia" w:hAnsiTheme="minorEastAsia"/>
-        </w:rPr>
-        <w:t>UX</w:t>
-      </w:r>
-      <w:r>
-        <w:rPr>
-          <w:rFonts w:asciiTheme="minorEastAsia" w:eastAsiaTheme="minorEastAsia" w:hAnsiTheme="minorEastAsia" w:hint="eastAsia"/>
-        </w:rPr>
-        <w:t>としている</w:t>
-      </w:r>
-      <w:r>
-        <w:rPr>
-          <w:rFonts w:asciiTheme="minorEastAsia" w:eastAsiaTheme="minorEastAsia" w:hAnsiTheme="minorEastAsia" w:hint="eastAsia"/>
-        </w:rPr>
-        <w:t>．</w:t>
-      </w:r>
-      <w:r>
-        <w:rPr>
-          <w:rFonts w:asciiTheme="minorEastAsia" w:eastAsiaTheme="minorEastAsia" w:hAnsiTheme="minorEastAsia" w:hint="eastAsia"/>
-        </w:rPr>
-        <w:t>これはシュミットら</w:t>
-      </w:r>
-      <w:r>
-        <w:rPr>
-          <w:rFonts w:hint="eastAsia"/>
-          <w:vertAlign w:val="superscript"/>
-        </w:rPr>
-        <w:t>[</w:t>
-      </w:r>
-      <w:r>
-        <w:rPr>
-          <w:vertAlign w:val="superscript"/>
-        </w:rPr>
-        <w:t>31</w:t>
-      </w:r>
-      <w:r>
-        <w:rPr>
-          <w:rFonts w:hint="eastAsia"/>
-          <w:vertAlign w:val="superscript"/>
-        </w:rPr>
-        <w:t>]</w:t>
-      </w:r>
-      <w:r>
-        <w:rPr>
-          <w:rFonts w:asciiTheme="minorEastAsia" w:eastAsiaTheme="minorEastAsia" w:hAnsiTheme="minorEastAsia" w:hint="eastAsia"/>
-        </w:rPr>
-        <w:t>が定義している戦略的経験価値モジュールの</w:t>
-      </w:r>
-      <w:r>
-        <w:rPr>
-          <w:rFonts w:asciiTheme="minorEastAsia" w:eastAsiaTheme="minorEastAsia" w:hAnsiTheme="minorEastAsia"/>
-        </w:rPr>
-        <w:t>Feel(</w:t>
-      </w:r>
-      <w:r>
-        <w:rPr>
-          <w:rFonts w:asciiTheme="minorEastAsia" w:eastAsiaTheme="minorEastAsia" w:hAnsiTheme="minorEastAsia" w:hint="eastAsia"/>
-        </w:rPr>
-        <w:t>情緒的経験価値</w:t>
-      </w:r>
-      <w:r>
-        <w:rPr>
-          <w:rFonts w:asciiTheme="minorEastAsia" w:eastAsiaTheme="minorEastAsia" w:hAnsiTheme="minorEastAsia"/>
-        </w:rPr>
-        <w:t>)</w:t>
-      </w:r>
-      <w:r>
-        <w:rPr>
-          <w:rFonts w:asciiTheme="minorEastAsia" w:eastAsiaTheme="minorEastAsia" w:hAnsiTheme="minorEastAsia" w:hint="eastAsia"/>
-        </w:rPr>
-        <w:t>に分類される</w:t>
-      </w:r>
-      <w:r>
-        <w:rPr>
-          <w:rFonts w:asciiTheme="minorEastAsia" w:eastAsiaTheme="minorEastAsia" w:hAnsiTheme="minorEastAsia" w:hint="eastAsia"/>
-        </w:rPr>
-        <w:t>．</w:t>
-      </w:r>
-    </w:p>
-    <w:p>
-      <w:pPr>
-        <w:rPr>
-          <w:b/>
-        </w:rPr>
-      </w:pPr>
-    </w:p>
-    <w:p>
-      <w:pPr>
-        <w:rPr>
-          <w:rFonts w:hint="eastAsia"/>
-          <w:b/>
-        </w:rPr>
-      </w:pPr>
-      <w:r>
-        <w:rPr>
-          <w:b/>
-        </w:rPr>
-        <w:t xml:space="preserve">4.2 </w:t>
-      </w:r>
-      <w:r>
-        <w:rPr>
-          <w:rFonts w:hint="eastAsia"/>
-          <w:b/>
-        </w:rPr>
-        <w:t>実験目的</w:t>
-      </w:r>
-    </w:p>
-    <w:p>
-      <w:pPr>
-        <w:rPr>
-          <w:rFonts w:hint="eastAsia"/>
-          <w:b/>
-        </w:rPr>
-      </w:pPr>
-    </w:p>
-    <w:p>
-      <w:pPr>
-        <w:rPr>
-          <w:rFonts w:hint="eastAsia"/>
-          <w:b/>
-        </w:rPr>
-      </w:pPr>
-      <w:r>
-        <w:rPr>
-          <w:b/>
-        </w:rPr>
-        <w:t xml:space="preserve">4.3 </w:t>
-      </w:r>
-      <w:r>
-        <w:rPr>
-          <w:rFonts w:hint="eastAsia"/>
-          <w:b/>
-        </w:rPr>
-        <w:t>出力インタフェース比較実験</w:t>
-      </w:r>
+    </w:p>
+    <w:p>
+      <w:pPr>
+        <w:rPr>
+          <w:rFonts w:hint="eastAsia"/>
+          <w:b/>
+        </w:rPr>
+      </w:pPr>
     </w:p>
     <w:p>
       <w:pPr>
@@ -552,29 +730,8 @@
         <w:t xml:space="preserve">[31] </w:t>
       </w:r>
       <w:bookmarkStart w:id="1" w:name="_Ref283203886"/>
-      <w:proofErr w:type="spellStart"/>
-      <w:r>
-        <w:t>Hassenzahl</w:t>
-      </w:r>
-      <w:proofErr w:type="spellEnd"/>
-      <w:r>
-        <w:t xml:space="preserve">, Marc. "User experience (UX): towards an experiential perspective on product quality." Proceedings of the 20th International Conference of the Association Francophone </w:t>
-      </w:r>
-      <w:proofErr w:type="spellStart"/>
-      <w:r>
-        <w:t>d'Interaction</w:t>
-      </w:r>
-      <w:proofErr w:type="spellEnd"/>
-      <w:r>
-        <w:t xml:space="preserve"> </w:t>
-      </w:r>
-      <w:proofErr w:type="spellStart"/>
-      <w:r>
-        <w:t>Homme</w:t>
-      </w:r>
-      <w:proofErr w:type="spellEnd"/>
-      <w:r>
-        <w:t>-Machine. ACM (2008).</w:t>
+      <w:r>
+        <w:t>Hassenzahl, Marc. "User experience (UX): towards an experiential perspective on product quality." Proceedings of the 20th International Conference of the Association Francophone d'Interaction Homme-Machine. ACM (2008).</w:t>
       </w:r>
       <w:bookmarkEnd w:id="1"/>
     </w:p>
@@ -605,27 +762,7 @@
         <w:t>”</w:t>
       </w:r>
       <w:r>
-        <w:t xml:space="preserve"> </w:t>
-      </w:r>
-      <w:proofErr w:type="spellStart"/>
-      <w:r>
-        <w:t>Jounal</w:t>
-      </w:r>
-      <w:proofErr w:type="spellEnd"/>
-      <w:r>
-        <w:t xml:space="preserve"> </w:t>
-      </w:r>
-      <w:proofErr w:type="spellStart"/>
-      <w:r>
-        <w:t>pf</w:t>
-      </w:r>
-      <w:proofErr w:type="spellEnd"/>
-      <w:r>
-        <w:t xml:space="preserve"> Applied Psychology, 85(2): </w:t>
-      </w:r>
-      <w:r>
-        <w:lastRenderedPageBreak/>
-        <w:t>190-210.</w:t>
+        <w:t xml:space="preserve"> Jounal pf Applied Psychology, 85(2): 190-210.</w:t>
       </w:r>
     </w:p>
     <w:p/>

</xml_diff>

<commit_message>
write about introduction of output-research
</commit_message>
<xml_diff>
--- a/04.reseach-interface-comparative-experiments.docx
+++ b/04.reseach-interface-comparative-experiments.docx
@@ -196,12 +196,14 @@
         </w:rPr>
         <w:t>．</w:t>
       </w:r>
+      <w:proofErr w:type="spellStart"/>
       <w:r>
         <w:rPr>
           <w:rFonts w:asciiTheme="minorEastAsia" w:eastAsiaTheme="minorEastAsia" w:hAnsiTheme="minorEastAsia" w:hint="eastAsia"/>
         </w:rPr>
         <w:t>Hassenzahl</w:t>
       </w:r>
+      <w:proofErr w:type="spellEnd"/>
       <w:r>
         <w:rPr>
           <w:rFonts w:hint="eastAsia"/>
@@ -557,7 +559,6 @@
       <w:pPr>
         <w:rPr>
           <w:rFonts w:hint="eastAsia"/>
-          <w:b/>
         </w:rPr>
       </w:pPr>
       <w:r>
@@ -577,33 +578,331 @@
         <w:rPr>
           <w:rFonts w:hint="eastAsia"/>
         </w:rPr>
-        <w:t>，</w:t>
-      </w:r>
-      <w:r>
-        <w:rPr>
-          <w:rFonts w:hint="eastAsia"/>
-        </w:rPr>
-        <w:t>ユーザへのフィードバックとなるグラフがあ</w:t>
+        <w:t>，ユーザへのフィードバックとなるグラフがあ</w:t>
+      </w:r>
+      <w:r>
+        <w:rPr>
+          <w:rFonts w:hint="eastAsia"/>
+        </w:rPr>
+        <w:t>る場合と無い場合のインタフェースの比較実験を行う</w:t>
+      </w:r>
+      <w:r>
+        <w:rPr>
+          <w:rFonts w:hint="eastAsia"/>
+        </w:rPr>
+        <w:t>．</w:t>
+      </w:r>
+      <w:r>
+        <w:rPr>
+          <w:rFonts w:hint="eastAsia"/>
+        </w:rPr>
+        <w:t>インタフェースは</w:t>
+      </w:r>
+      <w:r>
+        <w:t>3.2.1</w:t>
+      </w:r>
+      <w:r>
+        <w:rPr>
+          <w:rFonts w:hint="eastAsia"/>
+        </w:rPr>
+        <w:t>節で述べた</w:t>
+      </w:r>
+      <w:r>
+        <w:t>2</w:t>
+      </w:r>
+      <w:r>
+        <w:rPr>
+          <w:rFonts w:hint="eastAsia"/>
+        </w:rPr>
+        <w:t>つのインタフェースを</w:t>
+      </w:r>
+      <w:r>
+        <w:rPr>
+          <w:rFonts w:hint="eastAsia"/>
+        </w:rPr>
+        <w:t>用いる．</w:t>
+      </w:r>
+      <w:r>
+        <w:rPr>
+          <w:rFonts w:hint="eastAsia"/>
+        </w:rPr>
+        <w:t>図</w:t>
+      </w:r>
+      <w:r>
+        <w:t>4.1</w:t>
+      </w:r>
+      <w:r>
+        <w:rPr>
+          <w:rFonts w:hint="eastAsia"/>
+        </w:rPr>
+        <w:t>に入力の際の手順を示す．</w:t>
+      </w:r>
+      <w:r>
+        <w:rPr>
+          <w:rFonts w:asciiTheme="minorEastAsia" w:hAnsiTheme="minorEastAsia"/>
+          <w:b/>
+        </w:rPr>
+        <w:t>UX</w:t>
+      </w:r>
+      <w:r>
+        <w:rPr>
+          <w:rFonts w:asciiTheme="minorEastAsia" w:hAnsiTheme="minorEastAsia" w:hint="eastAsia"/>
+          <w:b/>
+        </w:rPr>
+        <w:t>の入力が開始し</w:t>
+      </w:r>
+      <w:r>
+        <w:rPr>
+          <w:rFonts w:hint="eastAsia"/>
+        </w:rPr>
+        <w:t>，スワイプ操作によって</w:t>
+      </w:r>
+      <w:r>
+        <w:t>UX</w:t>
+      </w:r>
+      <w:r>
+        <w:rPr>
+          <w:rFonts w:hint="eastAsia"/>
+        </w:rPr>
+        <w:t>の値を入力</w:t>
+      </w:r>
+      <w:r>
+        <w:rPr>
+          <w:rFonts w:hint="eastAsia"/>
+        </w:rPr>
+        <w:t>すると</w:t>
+      </w:r>
+      <w:r>
+        <w:rPr>
+          <w:rFonts w:hint="eastAsia"/>
+        </w:rPr>
+        <w:t>ポップアップが出現し，</w:t>
+      </w:r>
+      <w:r>
+        <w:t>UX</w:t>
+      </w:r>
+      <w:r>
+        <w:rPr>
+          <w:rFonts w:hint="eastAsia"/>
+        </w:rPr>
+        <w:t>入力の確認がなされる．</w:t>
+      </w:r>
+      <w:r>
+        <w:rPr>
+          <w:rFonts w:hint="eastAsia"/>
+        </w:rPr>
+        <w:t>入力を完了させるとグラフありの場合では，</w:t>
+      </w:r>
+      <w:r>
+        <w:rPr>
+          <w:rFonts w:hint="eastAsia"/>
+        </w:rPr>
+        <w:t>入力した</w:t>
+      </w:r>
+      <w:r>
+        <w:t>UX</w:t>
+      </w:r>
+      <w:r>
+        <w:rPr>
+          <w:rFonts w:hint="eastAsia"/>
+        </w:rPr>
+        <w:t>値が</w:t>
+      </w:r>
+      <w:r>
+        <w:rPr>
+          <w:rFonts w:hint="eastAsia"/>
+        </w:rPr>
+        <w:t>即座に</w:t>
+      </w:r>
+      <w:r>
+        <w:rPr>
+          <w:rFonts w:hint="eastAsia"/>
+        </w:rPr>
+        <w:t>グラフとして</w:t>
+      </w:r>
+      <w:r>
+        <w:rPr>
+          <w:rFonts w:hint="eastAsia"/>
+        </w:rPr>
+        <w:t>更新され，グラフなしの場合ではグラフは表示されない．</w:t>
+      </w:r>
+    </w:p>
+    <w:p>
+      <w:pPr>
+        <w:rPr>
+          <w:b/>
+        </w:rPr>
+      </w:pPr>
+    </w:p>
+    <w:p>
+      <w:pPr>
+        <w:jc w:val="center"/>
+        <w:rPr>
+          <w:rFonts w:hint="eastAsia"/>
+          <w:b/>
+        </w:rPr>
+      </w:pPr>
+      <w:r>
+        <w:rPr>
+          <w:rFonts w:hint="eastAsia"/>
+          <w:b/>
+          <w:noProof/>
+        </w:rPr>
+        <w:lastRenderedPageBreak/>
+        <w:drawing>
+          <wp:inline distT="0" distB="0" distL="0" distR="0" wp14:anchorId="7D60AC9E" wp14:editId="18FBA0ED">
+            <wp:extent cx="3414334" cy="5159180"/>
+            <wp:effectExtent l="0" t="0" r="0" b="0"/>
+            <wp:docPr id="1" name="図 1" descr="Macintosh HD:Users:yokoyamashohei:Desktop:スクリーンショット 2016-12-08 15.21.54.png"/>
+            <wp:cNvGraphicFramePr>
+              <a:graphicFrameLocks xmlns:a="http://schemas.openxmlformats.org/drawingml/2006/main" noChangeAspect="1"/>
+            </wp:cNvGraphicFramePr>
+            <a:graphic xmlns:a="http://schemas.openxmlformats.org/drawingml/2006/main">
+              <a:graphicData uri="http://schemas.openxmlformats.org/drawingml/2006/picture">
+                <pic:pic xmlns:pic="http://schemas.openxmlformats.org/drawingml/2006/picture">
+                  <pic:nvPicPr>
+                    <pic:cNvPr id="0" name="Picture 1" descr="Macintosh HD:Users:yokoyamashohei:Desktop:スクリーンショット 2016-12-08 15.21.54.png"/>
+                    <pic:cNvPicPr>
+                      <a:picLocks noChangeAspect="1" noChangeArrowheads="1"/>
+                    </pic:cNvPicPr>
+                  </pic:nvPicPr>
+                  <pic:blipFill>
+                    <a:blip r:embed="rId6">
+                      <a:extLst>
+                        <a:ext uri="{28A0092B-C50C-407E-A947-70E740481C1C}">
+                          <a14:useLocalDpi xmlns:a14="http://schemas.microsoft.com/office/drawing/2010/main" val="0"/>
+                        </a:ext>
+                      </a:extLst>
+                    </a:blip>
+                    <a:srcRect/>
+                    <a:stretch>
+                      <a:fillRect/>
+                    </a:stretch>
+                  </pic:blipFill>
+                  <pic:spPr bwMode="auto">
+                    <a:xfrm>
+                      <a:off x="0" y="0"/>
+                      <a:ext cx="3417536" cy="5164018"/>
+                    </a:xfrm>
+                    <a:prstGeom prst="rect">
+                      <a:avLst/>
+                    </a:prstGeom>
+                    <a:noFill/>
+                    <a:ln>
+                      <a:noFill/>
+                    </a:ln>
+                  </pic:spPr>
+                </pic:pic>
+              </a:graphicData>
+            </a:graphic>
+          </wp:inline>
+        </w:drawing>
+      </w:r>
+    </w:p>
+    <w:p>
+      <w:pPr>
+        <w:pStyle w:val="a9"/>
+      </w:pPr>
+      <w:r>
+        <w:rPr>
+          <w:rFonts w:hint="eastAsia"/>
+        </w:rPr>
+        <w:t>図</w:t>
+      </w:r>
+      <w:r>
+        <w:t xml:space="preserve">4.1 </w:t>
+      </w:r>
+      <w:r>
+        <w:t>UX</w:t>
+      </w:r>
+      <w:r>
+        <w:rPr>
+          <w:rFonts w:hint="eastAsia"/>
+        </w:rPr>
+        <w:t>入力の手順</w:t>
+      </w:r>
+      <w:r>
+        <w:t>(</w:t>
+      </w:r>
+      <w:r>
+        <w:rPr>
+          <w:rFonts w:hint="eastAsia"/>
+        </w:rPr>
+        <w:t>出力インタフェース</w:t>
+      </w:r>
+      <w:r>
+        <w:t>)</w:t>
       </w:r>
       <w:bookmarkStart w:id="0" w:name="_GoBack"/>
       <w:bookmarkEnd w:id="0"/>
-      <w:r>
-        <w:rPr>
-          <w:rFonts w:hint="eastAsia"/>
-        </w:rPr>
-        <w:t>る場合と無い場合のインタフェースの比較実験を行う</w:t>
-      </w:r>
-      <w:r>
-        <w:rPr>
-          <w:rFonts w:hint="eastAsia"/>
-        </w:rPr>
-        <w:t>．</w:t>
-      </w:r>
-    </w:p>
-    <w:p>
-      <w:pPr>
-        <w:rPr>
-          <w:rFonts w:hint="eastAsia"/>
+    </w:p>
+    <w:p>
+      <w:pPr>
+        <w:rPr>
+          <w:rFonts w:hint="eastAsia"/>
+          <w:b/>
+        </w:rPr>
+      </w:pPr>
+    </w:p>
+    <w:p>
+      <w:pPr>
+        <w:rPr>
+          <w:b/>
+        </w:rPr>
+      </w:pPr>
+    </w:p>
+    <w:p>
+      <w:pPr>
+        <w:rPr>
+          <w:b/>
+        </w:rPr>
+      </w:pPr>
+    </w:p>
+    <w:p>
+      <w:pPr>
+        <w:rPr>
+          <w:b/>
+        </w:rPr>
+      </w:pPr>
+    </w:p>
+    <w:p>
+      <w:pPr>
+        <w:rPr>
+          <w:b/>
+        </w:rPr>
+      </w:pPr>
+    </w:p>
+    <w:p>
+      <w:pPr>
+        <w:rPr>
+          <w:b/>
+        </w:rPr>
+      </w:pPr>
+    </w:p>
+    <w:p>
+      <w:pPr>
+        <w:rPr>
+          <w:b/>
+        </w:rPr>
+      </w:pPr>
+    </w:p>
+    <w:p>
+      <w:pPr>
+        <w:rPr>
+          <w:b/>
+        </w:rPr>
+      </w:pPr>
+    </w:p>
+    <w:p>
+      <w:pPr>
+        <w:rPr>
+          <w:b/>
+        </w:rPr>
+      </w:pPr>
+    </w:p>
+    <w:p>
+      <w:pPr>
+        <w:rPr>
           <w:b/>
         </w:rPr>
       </w:pPr>
@@ -730,8 +1029,29 @@
         <w:t xml:space="preserve">[31] </w:t>
       </w:r>
       <w:bookmarkStart w:id="1" w:name="_Ref283203886"/>
-      <w:r>
-        <w:t>Hassenzahl, Marc. "User experience (UX): towards an experiential perspective on product quality." Proceedings of the 20th International Conference of the Association Francophone d'Interaction Homme-Machine. ACM (2008).</w:t>
+      <w:proofErr w:type="spellStart"/>
+      <w:r>
+        <w:t>Hassenzahl</w:t>
+      </w:r>
+      <w:proofErr w:type="spellEnd"/>
+      <w:r>
+        <w:t xml:space="preserve">, Marc. "User experience (UX): towards an experiential perspective on product quality." Proceedings of the 20th International Conference of the Association Francophone </w:t>
+      </w:r>
+      <w:proofErr w:type="spellStart"/>
+      <w:r>
+        <w:t>d'Interaction</w:t>
+      </w:r>
+      <w:proofErr w:type="spellEnd"/>
+      <w:r>
+        <w:t xml:space="preserve"> </w:t>
+      </w:r>
+      <w:proofErr w:type="spellStart"/>
+      <w:r>
+        <w:t>Homme</w:t>
+      </w:r>
+      <w:proofErr w:type="spellEnd"/>
+      <w:r>
+        <w:t>-Machine. ACM (2008).</w:t>
       </w:r>
       <w:bookmarkEnd w:id="1"/>
     </w:p>
@@ -762,7 +1082,23 @@
         <w:t>”</w:t>
       </w:r>
       <w:r>
-        <w:t xml:space="preserve"> Jounal pf Applied Psychology, 85(2): 190-210.</w:t>
+        <w:t xml:space="preserve"> </w:t>
+      </w:r>
+      <w:proofErr w:type="spellStart"/>
+      <w:r>
+        <w:t>Jounal</w:t>
+      </w:r>
+      <w:proofErr w:type="spellEnd"/>
+      <w:r>
+        <w:t xml:space="preserve"> </w:t>
+      </w:r>
+      <w:proofErr w:type="spellStart"/>
+      <w:r>
+        <w:t>pf</w:t>
+      </w:r>
+      <w:proofErr w:type="spellEnd"/>
+      <w:r>
+        <w:t xml:space="preserve"> Applied Psychology, 85(2): 190-210.</w:t>
       </w:r>
     </w:p>
     <w:p/>
@@ -1129,6 +1465,50 @@
       <w:sz w:val="20"/>
     </w:rPr>
   </w:style>
+  <w:style w:type="paragraph" w:styleId="a7">
+    <w:name w:val="Balloon Text"/>
+    <w:basedOn w:val="a"/>
+    <w:link w:val="a8"/>
+    <w:uiPriority w:val="99"/>
+    <w:semiHidden/>
+    <w:unhideWhenUsed/>
+    <w:rsid w:val="000767F7"/>
+    <w:rPr>
+      <w:rFonts w:ascii="ヒラギノ角ゴ ProN W3" w:eastAsia="ヒラギノ角ゴ ProN W3"/>
+      <w:sz w:val="18"/>
+      <w:szCs w:val="18"/>
+    </w:rPr>
+  </w:style>
+  <w:style w:type="character" w:customStyle="1" w:styleId="a8">
+    <w:name w:val="吹き出し (文字)"/>
+    <w:basedOn w:val="a0"/>
+    <w:link w:val="a7"/>
+    <w:uiPriority w:val="99"/>
+    <w:semiHidden/>
+    <w:rsid w:val="000767F7"/>
+    <w:rPr>
+      <w:rFonts w:ascii="ヒラギノ角ゴ ProN W3" w:eastAsia="ヒラギノ角ゴ ProN W3"/>
+      <w:sz w:val="18"/>
+      <w:szCs w:val="18"/>
+    </w:rPr>
+  </w:style>
+  <w:style w:type="paragraph" w:styleId="a9">
+    <w:name w:val="caption"/>
+    <w:basedOn w:val="a"/>
+    <w:next w:val="a"/>
+    <w:uiPriority w:val="35"/>
+    <w:unhideWhenUsed/>
+    <w:qFormat/>
+    <w:rsid w:val="008D1FD2"/>
+    <w:pPr>
+      <w:jc w:val="center"/>
+    </w:pPr>
+    <w:rPr>
+      <w:rFonts w:ascii="ヒラギノ明朝 ProN W3" w:eastAsia="ヒラギノ明朝 ProN W3" w:hAnsi="ヒラギノ明朝 ProN W3"/>
+      <w:sz w:val="22"/>
+      <w:szCs w:val="22"/>
+    </w:rPr>
+  </w:style>
 </w:styles>
 </file>
 
@@ -1362,6 +1742,50 @@
     <w:rPr>
       <w:rFonts w:ascii="ヒラギノ明朝 ProN W3" w:eastAsia="ヒラギノ明朝 ProN W3"/>
       <w:sz w:val="20"/>
+    </w:rPr>
+  </w:style>
+  <w:style w:type="paragraph" w:styleId="a7">
+    <w:name w:val="Balloon Text"/>
+    <w:basedOn w:val="a"/>
+    <w:link w:val="a8"/>
+    <w:uiPriority w:val="99"/>
+    <w:semiHidden/>
+    <w:unhideWhenUsed/>
+    <w:rsid w:val="000767F7"/>
+    <w:rPr>
+      <w:rFonts w:ascii="ヒラギノ角ゴ ProN W3" w:eastAsia="ヒラギノ角ゴ ProN W3"/>
+      <w:sz w:val="18"/>
+      <w:szCs w:val="18"/>
+    </w:rPr>
+  </w:style>
+  <w:style w:type="character" w:customStyle="1" w:styleId="a8">
+    <w:name w:val="吹き出し (文字)"/>
+    <w:basedOn w:val="a0"/>
+    <w:link w:val="a7"/>
+    <w:uiPriority w:val="99"/>
+    <w:semiHidden/>
+    <w:rsid w:val="000767F7"/>
+    <w:rPr>
+      <w:rFonts w:ascii="ヒラギノ角ゴ ProN W3" w:eastAsia="ヒラギノ角ゴ ProN W3"/>
+      <w:sz w:val="18"/>
+      <w:szCs w:val="18"/>
+    </w:rPr>
+  </w:style>
+  <w:style w:type="paragraph" w:styleId="a9">
+    <w:name w:val="caption"/>
+    <w:basedOn w:val="a"/>
+    <w:next w:val="a"/>
+    <w:uiPriority w:val="35"/>
+    <w:unhideWhenUsed/>
+    <w:qFormat/>
+    <w:rsid w:val="008D1FD2"/>
+    <w:pPr>
+      <w:jc w:val="center"/>
+    </w:pPr>
+    <w:rPr>
+      <w:rFonts w:ascii="ヒラギノ明朝 ProN W3" w:eastAsia="ヒラギノ明朝 ProN W3" w:hAnsi="ヒラギノ明朝 ProN W3"/>
+      <w:sz w:val="22"/>
+      <w:szCs w:val="22"/>
     </w:rPr>
   </w:style>
 </w:styles>

</xml_diff>

<commit_message>
write about measure research
</commit_message>
<xml_diff>
--- a/04.reseach-interface-comparative-experiments.docx
+++ b/04.reseach-interface-comparative-experiments.docx
@@ -196,14 +196,12 @@
         </w:rPr>
         <w:t>．</w:t>
       </w:r>
-      <w:proofErr w:type="spellStart"/>
       <w:r>
         <w:rPr>
           <w:rFonts w:asciiTheme="minorEastAsia" w:eastAsiaTheme="minorEastAsia" w:hAnsiTheme="minorEastAsia" w:hint="eastAsia"/>
         </w:rPr>
         <w:t>Hassenzahl</w:t>
       </w:r>
-      <w:proofErr w:type="spellEnd"/>
       <w:r>
         <w:rPr>
           <w:rFonts w:hint="eastAsia"/>
@@ -712,13 +710,7 @@
         <w:rPr>
           <w:rFonts w:hint="eastAsia"/>
         </w:rPr>
-        <w:t>即座に</w:t>
-      </w:r>
-      <w:r>
-        <w:rPr>
-          <w:rFonts w:hint="eastAsia"/>
-        </w:rPr>
-        <w:t>グラフとして</w:t>
+        <w:t>即座にグラフとして</w:t>
       </w:r>
       <w:r>
         <w:rPr>
@@ -833,6 +825,986 @@
       <w:r>
         <w:t>)</w:t>
       </w:r>
+    </w:p>
+    <w:p>
+      <w:pPr>
+        <w:rPr>
+          <w:rFonts w:hint="eastAsia"/>
+          <w:b/>
+        </w:rPr>
+      </w:pPr>
+    </w:p>
+    <w:p>
+      <w:pPr>
+        <w:rPr>
+          <w:rFonts w:hint="eastAsia"/>
+          <w:b/>
+        </w:rPr>
+      </w:pPr>
+      <w:r>
+        <w:rPr>
+          <w:b/>
+        </w:rPr>
+        <w:t xml:space="preserve">4.3.1 </w:t>
+      </w:r>
+      <w:r>
+        <w:rPr>
+          <w:rFonts w:hint="eastAsia"/>
+          <w:b/>
+        </w:rPr>
+        <w:t>実験方法</w:t>
+      </w:r>
+    </w:p>
+    <w:p>
+      <w:pPr>
+        <w:rPr>
+          <w:rFonts w:hint="eastAsia"/>
+        </w:rPr>
+      </w:pPr>
+      <w:r>
+        <w:rPr>
+          <w:rFonts w:hint="eastAsia"/>
+          <w:b/>
+        </w:rPr>
+        <w:t xml:space="preserve">　</w:t>
+      </w:r>
+      <w:r>
+        <w:rPr>
+          <w:rFonts w:hint="eastAsia"/>
+          <w:b/>
+        </w:rPr>
+        <w:t>実験環境を</w:t>
+      </w:r>
+      <w:r>
+        <w:rPr>
+          <w:rFonts w:hint="eastAsia"/>
+          <w:b/>
+        </w:rPr>
+        <w:t>表</w:t>
+      </w:r>
+      <w:r>
+        <w:rPr>
+          <w:b/>
+        </w:rPr>
+        <w:t>1</w:t>
+      </w:r>
+      <w:r>
+        <w:rPr>
+          <w:rFonts w:hint="eastAsia"/>
+          <w:b/>
+        </w:rPr>
+        <w:t>に示す</w:t>
+      </w:r>
+      <w:r>
+        <w:rPr>
+          <w:rFonts w:hint="eastAsia"/>
+        </w:rPr>
+        <w:t>．</w:t>
+      </w:r>
+      <w:r>
+        <w:rPr>
+          <w:rFonts w:hint="eastAsia"/>
+        </w:rPr>
+        <w:t>被験者は健全な大学生および大学院生</w:t>
+      </w:r>
+      <w:r>
+        <w:rPr>
+          <w:rFonts w:hint="eastAsia"/>
+        </w:rPr>
+        <w:t>の男女</w:t>
+      </w:r>
+      <w:r>
+        <w:t>6</w:t>
+      </w:r>
+      <w:r>
+        <w:rPr>
+          <w:rFonts w:hint="eastAsia"/>
+        </w:rPr>
+        <w:t>名</w:t>
+      </w:r>
+      <w:r>
+        <w:t>(</w:t>
+      </w:r>
+      <w:r>
+        <w:rPr>
+          <w:rFonts w:hint="eastAsia"/>
+        </w:rPr>
+        <w:t>グラフあり</w:t>
+      </w:r>
+      <w:r>
+        <w:t>3</w:t>
+      </w:r>
+      <w:r>
+        <w:rPr>
+          <w:rFonts w:hint="eastAsia"/>
+        </w:rPr>
+        <w:t>名，グラフなし</w:t>
+      </w:r>
+      <w:r>
+        <w:t>3</w:t>
+      </w:r>
+      <w:r>
+        <w:rPr>
+          <w:rFonts w:hint="eastAsia"/>
+        </w:rPr>
+        <w:t>名</w:t>
+      </w:r>
+      <w:r>
+        <w:t>)</w:t>
+      </w:r>
+      <w:r>
+        <w:rPr>
+          <w:rFonts w:hint="eastAsia"/>
+        </w:rPr>
+        <w:t>である．</w:t>
+      </w:r>
+      <w:r>
+        <w:rPr>
+          <w:rFonts w:hint="eastAsia"/>
+        </w:rPr>
+        <w:t>短編映像</w:t>
+      </w:r>
+      <w:r>
+        <w:rPr>
+          <w:rFonts w:hint="eastAsia"/>
+        </w:rPr>
+        <w:t>は世界最大級のショートフィルム映画祭の最終選考作品のひとつで</w:t>
+      </w:r>
+      <w:r>
+        <w:rPr>
+          <w:rFonts w:hint="eastAsia"/>
+        </w:rPr>
+        <w:t>，</w:t>
+      </w:r>
+      <w:r>
+        <w:rPr>
+          <w:rFonts w:hint="eastAsia"/>
+        </w:rPr>
+        <w:t>感情の変化が期待できる</w:t>
+      </w:r>
+      <w:r>
+        <w:rPr>
+          <w:rFonts w:hint="eastAsia"/>
+        </w:rPr>
+        <w:t>映像を採用した．</w:t>
+      </w:r>
+      <w:r>
+        <w:rPr>
+          <w:rFonts w:hint="eastAsia"/>
+        </w:rPr>
+        <w:t>実験手順を以下に示す．</w:t>
+      </w:r>
+    </w:p>
+    <w:p>
+      <w:pPr>
+        <w:rPr>
+          <w:rFonts w:hint="eastAsia"/>
+        </w:rPr>
+      </w:pPr>
+    </w:p>
+    <w:p>
+      <w:pPr>
+        <w:rPr>
+          <w:rFonts w:hint="eastAsia"/>
+        </w:rPr>
+      </w:pPr>
+      <w:r>
+        <w:t xml:space="preserve">(1) </w:t>
+      </w:r>
+      <w:r>
+        <w:rPr>
+          <w:rFonts w:hint="eastAsia"/>
+        </w:rPr>
+        <w:t>事前準備</w:t>
+      </w:r>
+    </w:p>
+    <w:p>
+      <w:pPr>
+        <w:rPr>
+          <w:rFonts w:hint="eastAsia"/>
+        </w:rPr>
+      </w:pPr>
+      <w:r>
+        <w:rPr>
+          <w:rFonts w:hint="eastAsia"/>
+        </w:rPr>
+        <w:t xml:space="preserve">　</w:t>
+      </w:r>
+      <w:r>
+        <w:rPr>
+          <w:rFonts w:hint="eastAsia"/>
+        </w:rPr>
+        <w:t>実験も目的や概要を説明した後，</w:t>
+      </w:r>
+      <w:r>
+        <w:rPr>
+          <w:rFonts w:hint="eastAsia"/>
+        </w:rPr>
+        <w:t>アプリケーションの操作に慣れてもらうため，</w:t>
+      </w:r>
+      <w:r>
+        <w:rPr>
+          <w:rFonts w:hint="eastAsia"/>
+        </w:rPr>
+        <w:t>操作練習を行った．被験者が十分にアプリケーションに慣れたら実験を開始した．</w:t>
+      </w:r>
+    </w:p>
+    <w:p>
+      <w:pPr>
+        <w:rPr>
+          <w:rFonts w:hint="eastAsia"/>
+        </w:rPr>
+      </w:pPr>
+    </w:p>
+    <w:p>
+      <w:pPr>
+        <w:rPr>
+          <w:rFonts w:hint="eastAsia"/>
+        </w:rPr>
+      </w:pPr>
+      <w:r>
+        <w:t xml:space="preserve">(2) </w:t>
+      </w:r>
+      <w:r>
+        <w:rPr>
+          <w:rFonts w:hint="eastAsia"/>
+        </w:rPr>
+        <w:t>映像鑑賞</w:t>
+      </w:r>
+    </w:p>
+    <w:p>
+      <w:pPr>
+        <w:rPr>
+          <w:rFonts w:hint="eastAsia"/>
+        </w:rPr>
+      </w:pPr>
+      <w:r>
+        <w:rPr>
+          <w:rFonts w:hint="eastAsia"/>
+        </w:rPr>
+        <w:t xml:space="preserve">　</w:t>
+      </w:r>
+      <w:r>
+        <w:rPr>
+          <w:rFonts w:hint="eastAsia"/>
+        </w:rPr>
+        <w:t>映像を鑑賞してもらい，</w:t>
+      </w:r>
+      <w:r>
+        <w:rPr>
+          <w:rFonts w:hint="eastAsia"/>
+        </w:rPr>
+        <w:t>ユーザが感情の変化が起こったと感じた瞬間に</w:t>
+      </w:r>
+      <w:r>
+        <w:rPr>
+          <w:rFonts w:hint="eastAsia"/>
+        </w:rPr>
+        <w:t>逐次</w:t>
+      </w:r>
+      <w:r>
+        <w:rPr>
+          <w:rFonts w:hint="eastAsia"/>
+        </w:rPr>
+        <w:t>アプリケーションを用いて</w:t>
+      </w:r>
+      <w:r>
+        <w:t>UX</w:t>
+      </w:r>
+      <w:r>
+        <w:rPr>
+          <w:rFonts w:hint="eastAsia"/>
+        </w:rPr>
+        <w:t>を</w:t>
+      </w:r>
+      <w:r>
+        <w:t>100[%]</w:t>
+      </w:r>
+      <w:r>
+        <w:rPr>
+          <w:rFonts w:hint="eastAsia"/>
+        </w:rPr>
+        <w:t>〜</w:t>
+      </w:r>
+      <w:r>
+        <w:t>-100[%]</w:t>
+      </w:r>
+      <w:r>
+        <w:rPr>
+          <w:rFonts w:hint="eastAsia"/>
+        </w:rPr>
+        <w:t>の値で入力してもらった．</w:t>
+      </w:r>
+    </w:p>
+    <w:p>
+      <w:pPr>
+        <w:rPr>
+          <w:rFonts w:hint="eastAsia"/>
+        </w:rPr>
+      </w:pPr>
+    </w:p>
+    <w:p>
+      <w:pPr>
+        <w:rPr>
+          <w:rFonts w:hint="eastAsia"/>
+        </w:rPr>
+      </w:pPr>
+      <w:r>
+        <w:t xml:space="preserve">(3) </w:t>
+      </w:r>
+      <w:r>
+        <w:rPr>
+          <w:rFonts w:hint="eastAsia"/>
+        </w:rPr>
+        <w:t>映像鑑賞後</w:t>
+      </w:r>
+    </w:p>
+    <w:p>
+      <w:pPr>
+        <w:rPr>
+          <w:rFonts w:hint="eastAsia"/>
+        </w:rPr>
+      </w:pPr>
+      <w:r>
+        <w:rPr>
+          <w:rFonts w:hint="eastAsia"/>
+        </w:rPr>
+        <w:t xml:space="preserve">　</w:t>
+      </w:r>
+      <w:r>
+        <w:rPr>
+          <w:rFonts w:hint="eastAsia"/>
+        </w:rPr>
+        <w:t>短編映像が終了したら</w:t>
+      </w:r>
+      <w:r>
+        <w:t>UX</w:t>
+      </w:r>
+      <w:r>
+        <w:rPr>
+          <w:rFonts w:hint="eastAsia"/>
+        </w:rPr>
+        <w:t>カーブの記入とアプリケーションのユーザビリティに関するアンケートを行った．</w:t>
+      </w:r>
+    </w:p>
+    <w:p>
+      <w:pPr>
+        <w:rPr>
+          <w:rFonts w:hint="eastAsia"/>
+        </w:rPr>
+      </w:pPr>
+    </w:p>
+    <w:p>
+      <w:pPr>
+        <w:rPr>
+          <w:rFonts w:hint="eastAsia"/>
+        </w:rPr>
+      </w:pPr>
+      <w:r>
+        <w:rPr>
+          <w:rFonts w:hint="eastAsia"/>
+        </w:rPr>
+        <w:t>・</w:t>
+      </w:r>
+      <w:r>
+        <w:t>UX</w:t>
+      </w:r>
+      <w:r>
+        <w:rPr>
+          <w:rFonts w:hint="eastAsia"/>
+        </w:rPr>
+        <w:t>カーブ</w:t>
+      </w:r>
+    </w:p>
+    <w:p>
+      <w:pPr>
+        <w:rPr>
+          <w:rFonts w:hint="eastAsia"/>
+        </w:rPr>
+      </w:pPr>
+      <w:r>
+        <w:rPr>
+          <w:rFonts w:hint="eastAsia"/>
+        </w:rPr>
+        <w:t xml:space="preserve">　従来の評価手法である</w:t>
+      </w:r>
+      <w:r>
+        <w:t>UX</w:t>
+      </w:r>
+      <w:r>
+        <w:rPr>
+          <w:rFonts w:hint="eastAsia"/>
+        </w:rPr>
+        <w:t>カーブを記入してもらった．</w:t>
+      </w:r>
+      <w:r>
+        <w:rPr>
+          <w:rFonts w:hint="eastAsia"/>
+        </w:rPr>
+        <w:t>被験者は短編映像を思い出しながら</w:t>
+      </w:r>
+      <w:r>
+        <w:rPr>
+          <w:rFonts w:hint="eastAsia"/>
+        </w:rPr>
+        <w:t>アプリケーションと同様に</w:t>
+      </w:r>
+      <w:r>
+        <w:rPr>
+          <w:rFonts w:hint="eastAsia"/>
+        </w:rPr>
+        <w:t>実験開始時から短編映像の</w:t>
+      </w:r>
+      <w:r>
+        <w:t>UX</w:t>
+      </w:r>
+      <w:r>
+        <w:rPr>
+          <w:rFonts w:hint="eastAsia"/>
+        </w:rPr>
+        <w:t>を記入してもらった．</w:t>
+      </w:r>
+    </w:p>
+    <w:p>
+      <w:pPr>
+        <w:rPr>
+          <w:rFonts w:hint="eastAsia"/>
+        </w:rPr>
+      </w:pPr>
+    </w:p>
+    <w:p>
+      <w:pPr>
+        <w:rPr>
+          <w:rFonts w:hint="eastAsia"/>
+        </w:rPr>
+      </w:pPr>
+      <w:r>
+        <w:rPr>
+          <w:rFonts w:hint="eastAsia"/>
+        </w:rPr>
+        <w:t>・</w:t>
+      </w:r>
+      <w:r>
+        <w:rPr>
+          <w:rFonts w:hint="eastAsia"/>
+        </w:rPr>
+        <w:t>ユーザビリティに関するアンケート</w:t>
+      </w:r>
+    </w:p>
+    <w:p>
+      <w:pPr>
+        <w:rPr>
+          <w:rFonts w:hint="eastAsia"/>
+        </w:rPr>
+      </w:pPr>
+      <w:r>
+        <w:rPr>
+          <w:rFonts w:hint="eastAsia"/>
+        </w:rPr>
+        <w:t xml:space="preserve">　アプリケーションのユーザビリティに関する</w:t>
+      </w:r>
+      <w:r>
+        <w:t>12</w:t>
+      </w:r>
+      <w:r>
+        <w:rPr>
+          <w:rFonts w:hint="eastAsia"/>
+        </w:rPr>
+        <w:t>項目の</w:t>
+      </w:r>
+      <w:r>
+        <w:rPr>
+          <w:rFonts w:hint="eastAsia"/>
+        </w:rPr>
+        <w:t>アンケートを</w:t>
+      </w:r>
+      <w:r>
+        <w:t>5</w:t>
+      </w:r>
+      <w:r>
+        <w:rPr>
+          <w:rFonts w:hint="eastAsia"/>
+        </w:rPr>
+        <w:t>段階で入力してもらった</w:t>
+      </w:r>
+      <w:r>
+        <w:rPr>
+          <w:rFonts w:hint="eastAsia"/>
+        </w:rPr>
+        <w:t>．</w:t>
+      </w:r>
+      <w:r>
+        <w:rPr>
+          <w:rFonts w:hint="eastAsia"/>
+        </w:rPr>
+        <w:t>これは</w:t>
+      </w:r>
+      <w:r>
+        <w:t>WUS(Web Usebility Scale)</w:t>
+      </w:r>
+      <w:r>
+        <w:rPr>
+          <w:rFonts w:hint="eastAsia"/>
+          <w:vertAlign w:val="superscript"/>
+        </w:rPr>
+        <w:t xml:space="preserve"> </w:t>
+      </w:r>
+      <w:r>
+        <w:rPr>
+          <w:rFonts w:hint="eastAsia"/>
+          <w:vertAlign w:val="superscript"/>
+        </w:rPr>
+        <w:t>[</w:t>
+      </w:r>
+      <w:r>
+        <w:rPr>
+          <w:vertAlign w:val="superscript"/>
+        </w:rPr>
+        <w:t>33</w:t>
+      </w:r>
+      <w:r>
+        <w:rPr>
+          <w:rFonts w:hint="eastAsia"/>
+          <w:vertAlign w:val="superscript"/>
+        </w:rPr>
+        <w:t>]</w:t>
+      </w:r>
+      <w:r>
+        <w:rPr>
+          <w:rFonts w:hint="eastAsia"/>
+        </w:rPr>
+        <w:t>をアプリケーション用に改変したもので</w:t>
+      </w:r>
+      <w:r>
+        <w:rPr>
+          <w:rFonts w:hint="eastAsia"/>
+        </w:rPr>
+        <w:t>，</w:t>
+      </w:r>
+      <w:r>
+        <w:rPr>
+          <w:rFonts w:hint="eastAsia"/>
+        </w:rPr>
+        <w:t>以下の</w:t>
+      </w:r>
+      <w:r>
+        <w:t>4</w:t>
+      </w:r>
+      <w:r>
+        <w:rPr>
+          <w:rFonts w:hint="eastAsia"/>
+        </w:rPr>
+        <w:t>つの客観的な使いやすさ</w:t>
+      </w:r>
+      <w:r>
+        <w:rPr>
+          <w:rFonts w:hint="eastAsia"/>
+        </w:rPr>
+        <w:t>の因子</w:t>
+      </w:r>
+      <w:r>
+        <w:rPr>
+          <w:rFonts w:hint="eastAsia"/>
+        </w:rPr>
+        <w:t>に着目している</w:t>
+      </w:r>
+    </w:p>
+    <w:p>
+      <w:pPr>
+        <w:rPr>
+          <w:rFonts w:hint="eastAsia"/>
+        </w:rPr>
+      </w:pPr>
+    </w:p>
+    <w:p>
+      <w:pPr>
+        <w:rPr>
+          <w:rFonts w:hint="eastAsia"/>
+        </w:rPr>
+      </w:pPr>
+      <w:r>
+        <w:rPr>
+          <w:rFonts w:hint="eastAsia"/>
+        </w:rPr>
+        <w:t>・操作のわかりやすさ</w:t>
+      </w:r>
+    </w:p>
+    <w:p>
+      <w:pPr>
+        <w:rPr>
+          <w:rFonts w:hint="eastAsia"/>
+        </w:rPr>
+      </w:pPr>
+      <w:r>
+        <w:rPr>
+          <w:rFonts w:hint="eastAsia"/>
+        </w:rPr>
+        <w:t>・構成のわかりやすさ</w:t>
+      </w:r>
+    </w:p>
+    <w:p>
+      <w:pPr>
+        <w:rPr>
+          <w:rFonts w:hint="eastAsia"/>
+        </w:rPr>
+      </w:pPr>
+      <w:r>
+        <w:rPr>
+          <w:rFonts w:hint="eastAsia"/>
+        </w:rPr>
+        <w:t>・見やすさ</w:t>
+      </w:r>
+    </w:p>
+    <w:p>
+      <w:pPr>
+        <w:rPr>
+          <w:rFonts w:hint="eastAsia"/>
+        </w:rPr>
+      </w:pPr>
+      <w:r>
+        <w:rPr>
+          <w:rFonts w:hint="eastAsia"/>
+        </w:rPr>
+        <w:t>・反応の良さ</w:t>
+      </w:r>
+    </w:p>
+    <w:p>
+      <w:pPr>
+        <w:rPr>
+          <w:rFonts w:hint="eastAsia"/>
+          <w:b/>
+        </w:rPr>
+      </w:pPr>
+    </w:p>
+    <w:p>
+      <w:pPr>
+        <w:jc w:val="center"/>
+        <w:rPr>
+          <w:b/>
+        </w:rPr>
+      </w:pPr>
+      <w:r>
+        <w:rPr>
+          <w:rFonts w:hint="eastAsia"/>
+          <w:b/>
+        </w:rPr>
+        <w:t>表</w:t>
+      </w:r>
+      <w:r>
+        <w:rPr>
+          <w:b/>
+        </w:rPr>
+        <w:t xml:space="preserve">4.1 </w:t>
+      </w:r>
+      <w:r>
+        <w:rPr>
+          <w:rFonts w:hint="eastAsia"/>
+          <w:b/>
+        </w:rPr>
+        <w:t>実験環境</w:t>
+      </w:r>
+    </w:p>
+    <w:tbl>
+      <w:tblPr>
+        <w:tblStyle w:val="aa"/>
+        <w:tblW w:w="0" w:type="auto"/>
+        <w:tblLook w:val="04A0" w:firstRow="1" w:lastRow="0" w:firstColumn="1" w:lastColumn="0" w:noHBand="0" w:noVBand="1"/>
+      </w:tblPr>
+      <w:tblGrid>
+        <w:gridCol w:w="3227"/>
+        <w:gridCol w:w="5469"/>
+      </w:tblGrid>
+      <w:tr>
+        <w:tc>
+          <w:tcPr>
+            <w:tcW w:w="3227" w:type="dxa"/>
+          </w:tcPr>
+          <w:p>
+            <w:pPr>
+              <w:rPr>
+                <w:rFonts w:hint="eastAsia"/>
+                <w:b/>
+              </w:rPr>
+            </w:pPr>
+            <w:r>
+              <w:rPr>
+                <w:rFonts w:hint="eastAsia"/>
+                <w:b/>
+              </w:rPr>
+              <w:t>短編</w:t>
+            </w:r>
+            <w:r>
+              <w:rPr>
+                <w:rFonts w:hint="eastAsia"/>
+                <w:b/>
+              </w:rPr>
+              <w:t>映像</w:t>
+            </w:r>
+          </w:p>
+        </w:tc>
+        <w:tc>
+          <w:tcPr>
+            <w:tcW w:w="5469" w:type="dxa"/>
+          </w:tcPr>
+          <w:p>
+            <w:pPr>
+              <w:rPr>
+                <w:rFonts w:hint="eastAsia"/>
+              </w:rPr>
+            </w:pPr>
+            <w:r>
+              <w:t>Cargo (Finalist of Tropfest Australia 2013)</w:t>
+            </w:r>
+          </w:p>
+        </w:tc>
+      </w:tr>
+      <w:tr>
+        <w:tc>
+          <w:tcPr>
+            <w:tcW w:w="3227" w:type="dxa"/>
+          </w:tcPr>
+          <w:p>
+            <w:pPr>
+              <w:rPr>
+                <w:rFonts w:hint="eastAsia"/>
+                <w:b/>
+              </w:rPr>
+            </w:pPr>
+            <w:r>
+              <w:rPr>
+                <w:rFonts w:hint="eastAsia"/>
+                <w:b/>
+              </w:rPr>
+              <w:t>再生機器</w:t>
+            </w:r>
+          </w:p>
+        </w:tc>
+        <w:tc>
+          <w:tcPr>
+            <w:tcW w:w="5469" w:type="dxa"/>
+          </w:tcPr>
+          <w:p>
+            <w:pPr>
+              <w:rPr>
+                <w:b/>
+              </w:rPr>
+            </w:pPr>
+          </w:p>
+        </w:tc>
+      </w:tr>
+      <w:tr>
+        <w:tc>
+          <w:tcPr>
+            <w:tcW w:w="3227" w:type="dxa"/>
+          </w:tcPr>
+          <w:p>
+            <w:pPr>
+              <w:rPr>
+                <w:rFonts w:hint="eastAsia"/>
+                <w:b/>
+              </w:rPr>
+            </w:pPr>
+            <w:r>
+              <w:rPr>
+                <w:rFonts w:hint="eastAsia"/>
+                <w:b/>
+              </w:rPr>
+              <w:t>被験者</w:t>
+            </w:r>
+          </w:p>
+        </w:tc>
+        <w:tc>
+          <w:tcPr>
+            <w:tcW w:w="5469" w:type="dxa"/>
+          </w:tcPr>
+          <w:p>
+            <w:pPr>
+              <w:rPr>
+                <w:rFonts w:hint="eastAsia"/>
+                <w:b/>
+              </w:rPr>
+            </w:pPr>
+          </w:p>
+        </w:tc>
+      </w:tr>
+    </w:tbl>
+    <w:p>
+      <w:pPr>
+        <w:rPr>
+          <w:b/>
+        </w:rPr>
+      </w:pPr>
+    </w:p>
+    <w:p>
+      <w:pPr>
+        <w:rPr>
+          <w:rFonts w:hint="eastAsia"/>
+          <w:b/>
+        </w:rPr>
+      </w:pPr>
+    </w:p>
+    <w:p>
+      <w:pPr>
+        <w:rPr>
+          <w:rFonts w:hint="eastAsia"/>
+          <w:b/>
+        </w:rPr>
+      </w:pPr>
+    </w:p>
+    <w:p>
+      <w:pPr>
+        <w:rPr>
+          <w:rFonts w:hint="eastAsia"/>
+          <w:b/>
+        </w:rPr>
+      </w:pPr>
+      <w:r>
+        <w:rPr>
+          <w:b/>
+        </w:rPr>
+        <w:t xml:space="preserve">4.3.2 </w:t>
+      </w:r>
+      <w:r>
+        <w:rPr>
+          <w:rFonts w:hint="eastAsia"/>
+          <w:b/>
+        </w:rPr>
+        <w:t>実験結果と考察</w:t>
+      </w:r>
+    </w:p>
+    <w:p>
+      <w:pPr>
+        <w:rPr>
+          <w:b/>
+        </w:rPr>
+      </w:pPr>
+    </w:p>
+    <w:p>
+      <w:pPr>
+        <w:rPr>
+          <w:b/>
+        </w:rPr>
+      </w:pPr>
+    </w:p>
+    <w:p>
+      <w:pPr>
+        <w:rPr>
+          <w:rFonts w:hint="eastAsia"/>
+          <w:b/>
+        </w:rPr>
+      </w:pPr>
+    </w:p>
+    <w:p>
+      <w:pPr>
+        <w:rPr>
+          <w:rFonts w:hint="eastAsia"/>
+          <w:b/>
+        </w:rPr>
+      </w:pPr>
+    </w:p>
+    <w:p>
+      <w:pPr>
+        <w:rPr>
+          <w:rFonts w:hint="eastAsia"/>
+          <w:b/>
+        </w:rPr>
+      </w:pPr>
+    </w:p>
+    <w:p>
+      <w:pPr>
+        <w:rPr>
+          <w:rFonts w:hint="eastAsia"/>
+          <w:b/>
+        </w:rPr>
+      </w:pPr>
+    </w:p>
+    <w:p>
+      <w:pPr>
+        <w:rPr>
+          <w:rFonts w:hint="eastAsia"/>
+          <w:b/>
+        </w:rPr>
+      </w:pPr>
+    </w:p>
+    <w:p>
+      <w:pPr>
+        <w:rPr>
+          <w:rFonts w:hint="eastAsia"/>
+          <w:b/>
+        </w:rPr>
+      </w:pPr>
+    </w:p>
+    <w:p>
+      <w:pPr>
+        <w:rPr>
+          <w:rFonts w:hint="eastAsia"/>
+          <w:b/>
+        </w:rPr>
+      </w:pPr>
+    </w:p>
+    <w:p>
+      <w:pPr>
+        <w:rPr>
+          <w:rFonts w:hint="eastAsia"/>
+          <w:b/>
+        </w:rPr>
+      </w:pPr>
+    </w:p>
+    <w:p>
+      <w:pPr>
+        <w:rPr>
+          <w:rFonts w:hint="eastAsia"/>
+          <w:b/>
+        </w:rPr>
+      </w:pPr>
+    </w:p>
+    <w:p>
+      <w:pPr>
+        <w:rPr>
+          <w:rFonts w:hint="eastAsia"/>
+          <w:b/>
+        </w:rPr>
+      </w:pPr>
+    </w:p>
+    <w:p>
+      <w:pPr>
+        <w:rPr>
+          <w:rFonts w:hint="eastAsia"/>
+          <w:b/>
+        </w:rPr>
+      </w:pPr>
+    </w:p>
+    <w:p>
+      <w:pPr>
+        <w:rPr>
+          <w:rFonts w:hint="eastAsia"/>
+          <w:b/>
+        </w:rPr>
+      </w:pPr>
+    </w:p>
+    <w:p>
+      <w:pPr>
+        <w:rPr>
+          <w:rFonts w:hint="eastAsia"/>
+          <w:b/>
+        </w:rPr>
+      </w:pPr>
+    </w:p>
+    <w:p>
+      <w:pPr>
+        <w:rPr>
+          <w:rFonts w:hint="eastAsia"/>
+          <w:b/>
+        </w:rPr>
+      </w:pPr>
+    </w:p>
+    <w:p>
+      <w:pPr>
+        <w:rPr>
+          <w:rFonts w:hint="eastAsia"/>
+          <w:b/>
+        </w:rPr>
+      </w:pPr>
       <w:bookmarkStart w:id="0" w:name="_GoBack"/>
       <w:bookmarkEnd w:id="0"/>
     </w:p>
@@ -847,55 +1819,23 @@
     <w:p>
       <w:pPr>
         <w:rPr>
-          <w:b/>
-        </w:rPr>
-      </w:pPr>
-    </w:p>
-    <w:p>
-      <w:pPr>
-        <w:rPr>
-          <w:b/>
-        </w:rPr>
-      </w:pPr>
-    </w:p>
-    <w:p>
-      <w:pPr>
-        <w:rPr>
-          <w:b/>
-        </w:rPr>
-      </w:pPr>
-    </w:p>
-    <w:p>
-      <w:pPr>
-        <w:rPr>
-          <w:b/>
-        </w:rPr>
-      </w:pPr>
-    </w:p>
-    <w:p>
-      <w:pPr>
-        <w:rPr>
-          <w:b/>
-        </w:rPr>
-      </w:pPr>
-    </w:p>
-    <w:p>
-      <w:pPr>
-        <w:rPr>
-          <w:b/>
-        </w:rPr>
-      </w:pPr>
-    </w:p>
-    <w:p>
-      <w:pPr>
-        <w:rPr>
-          <w:b/>
-        </w:rPr>
-      </w:pPr>
-    </w:p>
-    <w:p>
-      <w:pPr>
-        <w:rPr>
+          <w:rFonts w:hint="eastAsia"/>
+          <w:b/>
+        </w:rPr>
+      </w:pPr>
+    </w:p>
+    <w:p>
+      <w:pPr>
+        <w:rPr>
+          <w:rFonts w:hint="eastAsia"/>
+          <w:b/>
+        </w:rPr>
+      </w:pPr>
+    </w:p>
+    <w:p>
+      <w:pPr>
+        <w:rPr>
+          <w:rFonts w:hint="eastAsia"/>
           <w:b/>
         </w:rPr>
       </w:pPr>
@@ -1029,29 +1969,8 @@
         <w:t xml:space="preserve">[31] </w:t>
       </w:r>
       <w:bookmarkStart w:id="1" w:name="_Ref283203886"/>
-      <w:proofErr w:type="spellStart"/>
-      <w:r>
-        <w:t>Hassenzahl</w:t>
-      </w:r>
-      <w:proofErr w:type="spellEnd"/>
-      <w:r>
-        <w:t xml:space="preserve">, Marc. "User experience (UX): towards an experiential perspective on product quality." Proceedings of the 20th International Conference of the Association Francophone </w:t>
-      </w:r>
-      <w:proofErr w:type="spellStart"/>
-      <w:r>
-        <w:t>d'Interaction</w:t>
-      </w:r>
-      <w:proofErr w:type="spellEnd"/>
-      <w:r>
-        <w:t xml:space="preserve"> </w:t>
-      </w:r>
-      <w:proofErr w:type="spellStart"/>
-      <w:r>
-        <w:t>Homme</w:t>
-      </w:r>
-      <w:proofErr w:type="spellEnd"/>
-      <w:r>
-        <w:t>-Machine. ACM (2008).</w:t>
+      <w:r>
+        <w:t>Hassenzahl, Marc. "User experience (UX): towards an experiential perspective on product quality." Proceedings of the 20th International Conference of the Association Francophone d'Interaction Homme-Machine. ACM (2008).</w:t>
       </w:r>
       <w:bookmarkEnd w:id="1"/>
     </w:p>
@@ -1082,24 +2001,51 @@
         <w:t>”</w:t>
       </w:r>
       <w:r>
-        <w:t xml:space="preserve"> </w:t>
-      </w:r>
-      <w:proofErr w:type="spellStart"/>
-      <w:r>
-        <w:t>Jounal</w:t>
-      </w:r>
-      <w:proofErr w:type="spellEnd"/>
-      <w:r>
-        <w:t xml:space="preserve"> </w:t>
-      </w:r>
-      <w:proofErr w:type="spellStart"/>
-      <w:r>
-        <w:t>pf</w:t>
-      </w:r>
-      <w:proofErr w:type="spellEnd"/>
-      <w:r>
-        <w:t xml:space="preserve"> Applied Psychology, 85(2): 190-210.</w:t>
-      </w:r>
+        <w:t xml:space="preserve"> Jounal pf Applied Psychology, 85(2): 190-210.</w:t>
+      </w:r>
+    </w:p>
+    <w:p>
+      <w:r>
+        <w:t xml:space="preserve">[33] </w:t>
+      </w:r>
+      <w:bookmarkStart w:id="2" w:name="_Ref283204684"/>
+      <w:r>
+        <w:rPr>
+          <w:rFonts w:hint="eastAsia"/>
+        </w:rPr>
+        <w:t>仲川薫</w:t>
+      </w:r>
+      <w:r>
+        <w:t>, et al. "</w:t>
+      </w:r>
+      <w:r>
+        <w:rPr>
+          <w:rFonts w:hint="eastAsia"/>
+        </w:rPr>
+        <w:t>ウェブサイトユーザビリティアンケート評価手法の開発</w:t>
+      </w:r>
+      <w:r>
+        <w:t xml:space="preserve">." </w:t>
+      </w:r>
+      <w:r>
+        <w:rPr>
+          <w:rFonts w:hint="eastAsia"/>
+        </w:rPr>
+        <w:t>第</w:t>
+      </w:r>
+      <w:r>
+        <w:t xml:space="preserve"> 10 </w:t>
+      </w:r>
+      <w:r>
+        <w:rPr>
+          <w:rFonts w:hint="eastAsia"/>
+        </w:rPr>
+        <w:t>回ヒューマンインターフェース学会紀要</w:t>
+      </w:r>
+      <w:r>
+        <w:t xml:space="preserve"> (2001): pp.421-424.</w:t>
+      </w:r>
+      <w:bookmarkEnd w:id="2"/>
     </w:p>
     <w:p/>
     <w:sectPr>
@@ -1509,6 +2455,39 @@
       <w:szCs w:val="22"/>
     </w:rPr>
   </w:style>
+  <w:style w:type="table" w:styleId="aa">
+    <w:name w:val="Table Grid"/>
+    <w:basedOn w:val="a1"/>
+    <w:uiPriority w:val="59"/>
+    <w:rsid w:val="00235680"/>
+    <w:tblPr>
+      <w:tblInd w:w="0" w:type="dxa"/>
+      <w:tblBorders>
+        <w:top w:val="single" w:sz="4" w:space="0" w:color="auto"/>
+        <w:left w:val="single" w:sz="4" w:space="0" w:color="auto"/>
+        <w:bottom w:val="single" w:sz="4" w:space="0" w:color="auto"/>
+        <w:right w:val="single" w:sz="4" w:space="0" w:color="auto"/>
+        <w:insideH w:val="single" w:sz="4" w:space="0" w:color="auto"/>
+        <w:insideV w:val="single" w:sz="4" w:space="0" w:color="auto"/>
+      </w:tblBorders>
+      <w:tblCellMar>
+        <w:top w:w="0" w:type="dxa"/>
+        <w:left w:w="108" w:type="dxa"/>
+        <w:bottom w:w="0" w:type="dxa"/>
+        <w:right w:w="108" w:type="dxa"/>
+      </w:tblCellMar>
+    </w:tblPr>
+  </w:style>
+  <w:style w:type="paragraph" w:styleId="ab">
+    <w:name w:val="List Paragraph"/>
+    <w:basedOn w:val="a"/>
+    <w:uiPriority w:val="34"/>
+    <w:qFormat/>
+    <w:rsid w:val="00044AA6"/>
+    <w:pPr>
+      <w:ind w:leftChars="400" w:left="960"/>
+    </w:pPr>
+  </w:style>
 </w:styles>
 </file>
 
@@ -1787,6 +2766,39 @@
       <w:sz w:val="22"/>
       <w:szCs w:val="22"/>
     </w:rPr>
+  </w:style>
+  <w:style w:type="table" w:styleId="aa">
+    <w:name w:val="Table Grid"/>
+    <w:basedOn w:val="a1"/>
+    <w:uiPriority w:val="59"/>
+    <w:rsid w:val="00235680"/>
+    <w:tblPr>
+      <w:tblInd w:w="0" w:type="dxa"/>
+      <w:tblBorders>
+        <w:top w:val="single" w:sz="4" w:space="0" w:color="auto"/>
+        <w:left w:val="single" w:sz="4" w:space="0" w:color="auto"/>
+        <w:bottom w:val="single" w:sz="4" w:space="0" w:color="auto"/>
+        <w:right w:val="single" w:sz="4" w:space="0" w:color="auto"/>
+        <w:insideH w:val="single" w:sz="4" w:space="0" w:color="auto"/>
+        <w:insideV w:val="single" w:sz="4" w:space="0" w:color="auto"/>
+      </w:tblBorders>
+      <w:tblCellMar>
+        <w:top w:w="0" w:type="dxa"/>
+        <w:left w:w="108" w:type="dxa"/>
+        <w:bottom w:w="0" w:type="dxa"/>
+        <w:right w:w="108" w:type="dxa"/>
+      </w:tblCellMar>
+    </w:tblPr>
+  </w:style>
+  <w:style w:type="paragraph" w:styleId="ab">
+    <w:name w:val="List Paragraph"/>
+    <w:basedOn w:val="a"/>
+    <w:uiPriority w:val="34"/>
+    <w:qFormat/>
+    <w:rsid w:val="00044AA6"/>
+    <w:pPr>
+      <w:ind w:leftChars="400" w:left="960"/>
+    </w:pPr>
   </w:style>
 </w:styles>
 </file>

</xml_diff>

<commit_message>
write about introduction of input research
</commit_message>
<xml_diff>
--- a/04.reseach-interface-comparative-experiments.docx
+++ b/04.reseach-interface-comparative-experiments.docx
@@ -196,12 +196,14 @@
         </w:rPr>
         <w:t>．</w:t>
       </w:r>
+      <w:proofErr w:type="spellStart"/>
       <w:r>
         <w:rPr>
           <w:rFonts w:asciiTheme="minorEastAsia" w:eastAsiaTheme="minorEastAsia" w:hAnsiTheme="minorEastAsia" w:hint="eastAsia"/>
         </w:rPr>
         <w:t>Hassenzahl</w:t>
       </w:r>
+      <w:proofErr w:type="spellEnd"/>
       <w:r>
         <w:rPr>
           <w:rFonts w:hint="eastAsia"/>
@@ -594,31 +596,25 @@
         <w:rPr>
           <w:rFonts w:hint="eastAsia"/>
         </w:rPr>
-        <w:t>インタフェースは</w:t>
-      </w:r>
-      <w:r>
-        <w:t>3.2.1</w:t>
-      </w:r>
-      <w:r>
-        <w:rPr>
-          <w:rFonts w:hint="eastAsia"/>
-        </w:rPr>
-        <w:t>節で述べた</w:t>
-      </w:r>
-      <w:r>
-        <w:t>2</w:t>
-      </w:r>
-      <w:r>
-        <w:rPr>
-          <w:rFonts w:hint="eastAsia"/>
-        </w:rPr>
-        <w:t>つのインタフェースを</w:t>
-      </w:r>
-      <w:r>
-        <w:rPr>
-          <w:rFonts w:hint="eastAsia"/>
-        </w:rPr>
-        <w:t>用いる．</w:t>
+        <w:t>実験で使用するインタフェースは前節図</w:t>
+      </w:r>
+      <w:r>
+        <w:t xml:space="preserve">3.2, </w:t>
+      </w:r>
+      <w:r>
+        <w:rPr>
+          <w:rFonts w:hint="eastAsia"/>
+        </w:rPr>
+        <w:t>図</w:t>
+      </w:r>
+      <w:r>
+        <w:t>3.3</w:t>
+      </w:r>
+      <w:r>
+        <w:rPr>
+          <w:rFonts w:hint="eastAsia"/>
+        </w:rPr>
+        <w:t>のインタフェースである．</w:t>
       </w:r>
       <w:r>
         <w:rPr>
@@ -742,10 +738,10 @@
         </w:rPr>
         <w:lastRenderedPageBreak/>
         <w:drawing>
-          <wp:inline distT="0" distB="0" distL="0" distR="0" wp14:anchorId="7D60AC9E" wp14:editId="18FBA0ED">
-            <wp:extent cx="3414334" cy="5159180"/>
-            <wp:effectExtent l="0" t="0" r="0" b="0"/>
-            <wp:docPr id="1" name="図 1" descr="Macintosh HD:Users:yokoyamashohei:Desktop:スクリーンショット 2016-12-08 15.21.54.png"/>
+          <wp:inline distT="0" distB="0" distL="0" distR="0" wp14:anchorId="35F9CC4A" wp14:editId="05C88C21">
+            <wp:extent cx="3793441" cy="4922308"/>
+            <wp:effectExtent l="0" t="0" r="0" b="5715"/>
+            <wp:docPr id="2" name="図 2" descr="Macintosh HD:Users:yokoyamashohei:Desktop:スクリーンショット 2016-12-08 21.36.57.png"/>
             <wp:cNvGraphicFramePr>
               <a:graphicFrameLocks xmlns:a="http://schemas.openxmlformats.org/drawingml/2006/main" noChangeAspect="1"/>
             </wp:cNvGraphicFramePr>
@@ -753,7 +749,7 @@
               <a:graphicData uri="http://schemas.openxmlformats.org/drawingml/2006/picture">
                 <pic:pic xmlns:pic="http://schemas.openxmlformats.org/drawingml/2006/picture">
                   <pic:nvPicPr>
-                    <pic:cNvPr id="0" name="Picture 1" descr="Macintosh HD:Users:yokoyamashohei:Desktop:スクリーンショット 2016-12-08 15.21.54.png"/>
+                    <pic:cNvPr id="0" name="Picture 2" descr="Macintosh HD:Users:yokoyamashohei:Desktop:スクリーンショット 2016-12-08 21.36.57.png"/>
                     <pic:cNvPicPr>
                       <a:picLocks noChangeAspect="1" noChangeArrowheads="1"/>
                     </pic:cNvPicPr>
@@ -774,7 +770,7 @@
                   <pic:spPr bwMode="auto">
                     <a:xfrm>
                       <a:off x="0" y="0"/>
-                      <a:ext cx="3417536" cy="5164018"/>
+                      <a:ext cx="3793714" cy="4922662"/>
                     </a:xfrm>
                     <a:prstGeom prst="rect">
                       <a:avLst/>
@@ -1325,13 +1321,7 @@
         <w:rPr>
           <w:rFonts w:hint="eastAsia"/>
         </w:rPr>
-        <w:t>段階で入力してもらった</w:t>
-      </w:r>
-      <w:r>
-        <w:rPr>
-          <w:rFonts w:hint="eastAsia"/>
-        </w:rPr>
-        <w:t>．</w:t>
+        <w:t>段階で入力してもらった．</w:t>
       </w:r>
       <w:r>
         <w:rPr>
@@ -1340,7 +1330,15 @@
         <w:t>これは</w:t>
       </w:r>
       <w:r>
-        <w:t>WUS(Web Usebility Scale)</w:t>
+        <w:t xml:space="preserve">WUS(Web </w:t>
+      </w:r>
+      <w:proofErr w:type="spellStart"/>
+      <w:r>
+        <w:t>Usebility</w:t>
+      </w:r>
+      <w:proofErr w:type="spellEnd"/>
+      <w:r>
+        <w:t xml:space="preserve"> Scale)</w:t>
       </w:r>
       <w:r>
         <w:rPr>
@@ -1553,7 +1551,15 @@
               </w:rPr>
             </w:pPr>
             <w:r>
-              <w:t>Cargo (Finalist of Tropfest Australia 2013)</w:t>
+              <w:t xml:space="preserve">Cargo (Finalist of </w:t>
+            </w:r>
+            <w:proofErr w:type="spellStart"/>
+            <w:r>
+              <w:t>Tropfest</w:t>
+            </w:r>
+            <w:proofErr w:type="spellEnd"/>
+            <w:r>
+              <w:t xml:space="preserve"> Australia 2013)</w:t>
             </w:r>
           </w:p>
         </w:tc>
@@ -1592,45 +1598,27 @@
           </w:p>
         </w:tc>
       </w:tr>
-      <w:tr>
-        <w:tc>
-          <w:tcPr>
-            <w:tcW w:w="3227" w:type="dxa"/>
-          </w:tcPr>
-          <w:p>
-            <w:pPr>
-              <w:rPr>
-                <w:rFonts w:hint="eastAsia"/>
-                <w:b/>
-              </w:rPr>
-            </w:pPr>
-            <w:r>
-              <w:rPr>
-                <w:rFonts w:hint="eastAsia"/>
-                <w:b/>
-              </w:rPr>
-              <w:t>被験者</w:t>
-            </w:r>
-          </w:p>
-        </w:tc>
-        <w:tc>
-          <w:tcPr>
-            <w:tcW w:w="5469" w:type="dxa"/>
-          </w:tcPr>
-          <w:p>
-            <w:pPr>
-              <w:rPr>
-                <w:rFonts w:hint="eastAsia"/>
-                <w:b/>
-              </w:rPr>
-            </w:pPr>
-          </w:p>
-        </w:tc>
-      </w:tr>
     </w:tbl>
     <w:p>
       <w:pPr>
         <w:rPr>
+          <w:rFonts w:hint="eastAsia"/>
+          <w:b/>
+        </w:rPr>
+      </w:pPr>
+    </w:p>
+    <w:p>
+      <w:pPr>
+        <w:rPr>
+          <w:rFonts w:hint="eastAsia"/>
+          <w:b/>
+        </w:rPr>
+      </w:pPr>
+    </w:p>
+    <w:p>
+      <w:pPr>
+        <w:rPr>
+          <w:rFonts w:hint="eastAsia"/>
           <w:b/>
         </w:rPr>
       </w:pPr>
@@ -1682,255 +1670,670 @@
     <w:p>
       <w:pPr>
         <w:rPr>
-          <w:b/>
-        </w:rPr>
-      </w:pPr>
-    </w:p>
-    <w:p>
-      <w:pPr>
-        <w:rPr>
-          <w:rFonts w:hint="eastAsia"/>
-          <w:b/>
-        </w:rPr>
-      </w:pPr>
-    </w:p>
-    <w:p>
-      <w:pPr>
-        <w:rPr>
-          <w:rFonts w:hint="eastAsia"/>
-          <w:b/>
-        </w:rPr>
-      </w:pPr>
-    </w:p>
-    <w:p>
-      <w:pPr>
-        <w:rPr>
-          <w:rFonts w:hint="eastAsia"/>
-          <w:b/>
-        </w:rPr>
-      </w:pPr>
-    </w:p>
-    <w:p>
-      <w:pPr>
-        <w:rPr>
-          <w:rFonts w:hint="eastAsia"/>
-          <w:b/>
-        </w:rPr>
-      </w:pPr>
-    </w:p>
-    <w:p>
-      <w:pPr>
-        <w:rPr>
-          <w:rFonts w:hint="eastAsia"/>
-          <w:b/>
-        </w:rPr>
-      </w:pPr>
-    </w:p>
-    <w:p>
-      <w:pPr>
-        <w:rPr>
-          <w:rFonts w:hint="eastAsia"/>
-          <w:b/>
-        </w:rPr>
-      </w:pPr>
-    </w:p>
-    <w:p>
-      <w:pPr>
-        <w:rPr>
-          <w:rFonts w:hint="eastAsia"/>
-          <w:b/>
-        </w:rPr>
-      </w:pPr>
-    </w:p>
-    <w:p>
-      <w:pPr>
-        <w:rPr>
-          <w:rFonts w:hint="eastAsia"/>
-          <w:b/>
-        </w:rPr>
-      </w:pPr>
-    </w:p>
-    <w:p>
-      <w:pPr>
-        <w:rPr>
-          <w:rFonts w:hint="eastAsia"/>
-          <w:b/>
-        </w:rPr>
-      </w:pPr>
-    </w:p>
-    <w:p>
-      <w:pPr>
-        <w:rPr>
-          <w:rFonts w:hint="eastAsia"/>
-          <w:b/>
-        </w:rPr>
-      </w:pPr>
-    </w:p>
-    <w:p>
-      <w:pPr>
-        <w:rPr>
-          <w:rFonts w:hint="eastAsia"/>
-          <w:b/>
-        </w:rPr>
-      </w:pPr>
-    </w:p>
-    <w:p>
-      <w:pPr>
-        <w:rPr>
-          <w:rFonts w:hint="eastAsia"/>
-          <w:b/>
-        </w:rPr>
-      </w:pPr>
-    </w:p>
-    <w:p>
-      <w:pPr>
-        <w:rPr>
-          <w:rFonts w:hint="eastAsia"/>
-          <w:b/>
-        </w:rPr>
-      </w:pPr>
-    </w:p>
-    <w:p>
-      <w:pPr>
-        <w:rPr>
-          <w:rFonts w:hint="eastAsia"/>
-          <w:b/>
-        </w:rPr>
-      </w:pPr>
-    </w:p>
-    <w:p>
-      <w:pPr>
-        <w:rPr>
-          <w:rFonts w:hint="eastAsia"/>
-          <w:b/>
-        </w:rPr>
-      </w:pPr>
+          <w:rFonts w:hint="eastAsia"/>
+          <w:b/>
+        </w:rPr>
+      </w:pPr>
+      <w:r>
+        <w:rPr>
+          <w:b/>
+        </w:rPr>
+        <w:t xml:space="preserve">4.4 </w:t>
+      </w:r>
+      <w:r>
+        <w:rPr>
+          <w:rFonts w:hint="eastAsia"/>
+          <w:b/>
+        </w:rPr>
+        <w:t>入力インタフェース比較実験</w:t>
+      </w:r>
+    </w:p>
+    <w:p>
+      <w:pPr>
+        <w:rPr>
+          <w:rFonts w:hint="eastAsia"/>
+        </w:rPr>
+      </w:pPr>
+      <w:r>
+        <w:rPr>
+          <w:rFonts w:hint="eastAsia"/>
+        </w:rPr>
+        <w:t xml:space="preserve">　本実験では入</w:t>
+      </w:r>
+      <w:r>
+        <w:rPr>
+          <w:rFonts w:hint="eastAsia"/>
+        </w:rPr>
+        <w:t>力インタフェースの評価に着目し</w:t>
+      </w:r>
+      <w:r>
+        <w:rPr>
+          <w:rFonts w:hint="eastAsia"/>
+        </w:rPr>
+        <w:t>，感情と感情の</w:t>
+      </w:r>
+      <w:r>
+        <w:rPr>
+          <w:rFonts w:hint="eastAsia"/>
+        </w:rPr>
+        <w:t>変化の要因の入力において，</w:t>
+      </w:r>
+      <w:r>
+        <w:rPr>
+          <w:rFonts w:hint="eastAsia"/>
+        </w:rPr>
+        <w:t>テキストで入力する場合と音声で</w:t>
+      </w:r>
+      <w:r>
+        <w:rPr>
+          <w:rFonts w:hint="eastAsia"/>
+        </w:rPr>
+        <w:t>入力する場合のインタフェースで</w:t>
+      </w:r>
+      <w:r>
+        <w:rPr>
+          <w:rFonts w:hint="eastAsia"/>
+        </w:rPr>
+        <w:t>比較実験を行う</w:t>
+      </w:r>
+      <w:r>
+        <w:rPr>
+          <w:rFonts w:hint="eastAsia"/>
+        </w:rPr>
+        <w:t>．</w:t>
+      </w:r>
+      <w:r>
+        <w:t>4,3</w:t>
+      </w:r>
+      <w:r>
+        <w:rPr>
+          <w:rFonts w:hint="eastAsia"/>
+        </w:rPr>
+        <w:t>節の出力インタフェース比較実験の結果によりグラフがある場合のインタフェースがより詳細に</w:t>
+      </w:r>
+      <w:r>
+        <w:t>UX</w:t>
+      </w:r>
+      <w:r>
+        <w:rPr>
+          <w:rFonts w:hint="eastAsia"/>
+        </w:rPr>
+        <w:t>を入力できていると考えられるため，出力インタフェースではグラフありの場合のインタフェースを使用した．</w:t>
+      </w:r>
+      <w:r>
+        <w:rPr>
+          <w:rFonts w:hint="eastAsia"/>
+        </w:rPr>
+        <w:t>実験で使用する</w:t>
+      </w:r>
+      <w:r>
+        <w:rPr>
+          <w:rFonts w:hint="eastAsia"/>
+        </w:rPr>
+        <w:t>入力</w:t>
+      </w:r>
+      <w:r>
+        <w:rPr>
+          <w:rFonts w:hint="eastAsia"/>
+        </w:rPr>
+        <w:t>インタフェースは</w:t>
+      </w:r>
+      <w:r>
+        <w:rPr>
+          <w:rFonts w:hint="eastAsia"/>
+        </w:rPr>
+        <w:t>前節図</w:t>
+      </w:r>
+      <w:r>
+        <w:t>3.4</w:t>
+      </w:r>
+      <w:r>
+        <w:rPr>
+          <w:rFonts w:hint="eastAsia"/>
+        </w:rPr>
+        <w:t>のインタフェースである</w:t>
+      </w:r>
+      <w:r>
+        <w:rPr>
+          <w:rFonts w:hint="eastAsia"/>
+        </w:rPr>
+        <w:t>．</w:t>
+      </w:r>
+      <w:r>
+        <w:rPr>
+          <w:rFonts w:hint="eastAsia"/>
+        </w:rPr>
+        <w:t>図</w:t>
+      </w:r>
+      <w:r>
+        <w:t>4.2</w:t>
+      </w:r>
+      <w:r>
+        <w:rPr>
+          <w:rFonts w:hint="eastAsia"/>
+        </w:rPr>
+        <w:t>に入力の手順を示す．</w:t>
+      </w:r>
+      <w:r>
+        <w:t>UX</w:t>
+      </w:r>
+      <w:r>
+        <w:rPr>
+          <w:rFonts w:hint="eastAsia"/>
+        </w:rPr>
+        <w:t>値を入力する手順は</w:t>
+      </w:r>
+      <w:r>
+        <w:t>4.3</w:t>
+      </w:r>
+      <w:r>
+        <w:rPr>
+          <w:rFonts w:hint="eastAsia"/>
+        </w:rPr>
+        <w:t>節の出力インタフェースと同様である．</w:t>
+      </w:r>
+      <w:r>
+        <w:rPr>
+          <w:rFonts w:hint="eastAsia"/>
+        </w:rPr>
+        <w:t>スワイプ操作による</w:t>
+      </w:r>
+      <w:r>
+        <w:t>UX</w:t>
+      </w:r>
+      <w:r>
+        <w:rPr>
+          <w:rFonts w:hint="eastAsia"/>
+        </w:rPr>
+        <w:t>値の行うと感情と感情の入力画面が表示される．</w:t>
+      </w:r>
+      <w:r>
+        <w:rPr>
+          <w:rFonts w:hint="eastAsia"/>
+        </w:rPr>
+        <w:t>テキスト入力の場合は</w:t>
+      </w:r>
+      <w:r>
+        <w:rPr>
+          <w:rFonts w:hint="eastAsia"/>
+        </w:rPr>
+        <w:t>，</w:t>
+      </w:r>
+      <w:r>
+        <w:rPr>
+          <w:rFonts w:hint="eastAsia"/>
+        </w:rPr>
+        <w:t>システム標準のキーボードが出現し</w:t>
+      </w:r>
+      <w:r>
+        <w:rPr>
+          <w:rFonts w:hint="eastAsia"/>
+        </w:rPr>
+        <w:t>て</w:t>
+      </w:r>
+      <w:r>
+        <w:rPr>
+          <w:rFonts w:hint="eastAsia"/>
+        </w:rPr>
+        <w:t>テキストで入力を行う．</w:t>
+      </w:r>
+      <w:r>
+        <w:rPr>
+          <w:rFonts w:hint="eastAsia"/>
+        </w:rPr>
+        <w:t>音声入力の場合は中央のボタンを押して音声による入力が行われる．</w:t>
+      </w:r>
+      <w:r>
+        <w:rPr>
+          <w:rFonts w:hint="eastAsia"/>
+        </w:rPr>
+        <w:t>入力が完了すると</w:t>
+      </w:r>
+      <w:r>
+        <w:t>UX</w:t>
+      </w:r>
+      <w:r>
+        <w:rPr>
+          <w:rFonts w:hint="eastAsia"/>
+        </w:rPr>
+        <w:t>値がグラフに反映される．</w:t>
+      </w:r>
+    </w:p>
+    <w:p>
+      <w:pPr>
+        <w:rPr>
+          <w:rFonts w:hint="eastAsia"/>
+          <w:b/>
+        </w:rPr>
+      </w:pPr>
+    </w:p>
+    <w:p>
+      <w:pPr>
+        <w:rPr>
+          <w:rFonts w:hint="eastAsia"/>
+        </w:rPr>
+      </w:pPr>
+      <w:r>
+        <w:rPr>
+          <w:noProof/>
+        </w:rPr>
+        <w:drawing>
+          <wp:anchor distT="0" distB="0" distL="114300" distR="114300" simplePos="0" relativeHeight="251658240" behindDoc="1" locked="0" layoutInCell="1" allowOverlap="1" wp14:anchorId="220D56AA" wp14:editId="1D025758">
+            <wp:simplePos x="0" y="0"/>
+            <wp:positionH relativeFrom="column">
+              <wp:posOffset>1143000</wp:posOffset>
+            </wp:positionH>
+            <wp:positionV relativeFrom="paragraph">
+              <wp:posOffset>0</wp:posOffset>
+            </wp:positionV>
+            <wp:extent cx="3102610" cy="4699000"/>
+            <wp:effectExtent l="0" t="0" r="0" b="0"/>
+            <wp:wrapNone/>
+            <wp:docPr id="3" name="図 3" descr="Macintosh HD:Users:yokoyamashohei:Desktop:input-flow.png"/>
+            <wp:cNvGraphicFramePr>
+              <a:graphicFrameLocks xmlns:a="http://schemas.openxmlformats.org/drawingml/2006/main" noChangeAspect="1"/>
+            </wp:cNvGraphicFramePr>
+            <a:graphic xmlns:a="http://schemas.openxmlformats.org/drawingml/2006/main">
+              <a:graphicData uri="http://schemas.openxmlformats.org/drawingml/2006/picture">
+                <pic:pic xmlns:pic="http://schemas.openxmlformats.org/drawingml/2006/picture">
+                  <pic:nvPicPr>
+                    <pic:cNvPr id="0" name="Picture 3" descr="Macintosh HD:Users:yokoyamashohei:Desktop:input-flow.png"/>
+                    <pic:cNvPicPr>
+                      <a:picLocks noChangeAspect="1" noChangeArrowheads="1"/>
+                    </pic:cNvPicPr>
+                  </pic:nvPicPr>
+                  <pic:blipFill>
+                    <a:blip r:embed="rId7">
+                      <a:extLst>
+                        <a:ext uri="{28A0092B-C50C-407E-A947-70E740481C1C}">
+                          <a14:useLocalDpi xmlns:a14="http://schemas.microsoft.com/office/drawing/2010/main" val="0"/>
+                        </a:ext>
+                      </a:extLst>
+                    </a:blip>
+                    <a:srcRect/>
+                    <a:stretch>
+                      <a:fillRect/>
+                    </a:stretch>
+                  </pic:blipFill>
+                  <pic:spPr bwMode="auto">
+                    <a:xfrm>
+                      <a:off x="0" y="0"/>
+                      <a:ext cx="3102610" cy="4699000"/>
+                    </a:xfrm>
+                    <a:prstGeom prst="rect">
+                      <a:avLst/>
+                    </a:prstGeom>
+                    <a:noFill/>
+                    <a:ln>
+                      <a:noFill/>
+                    </a:ln>
+                    <a:extLst>
+                      <a:ext uri="{FAA26D3D-D897-4be2-8F04-BA451C77F1D7}">
+                        <ma14:placeholderFlag xmlns:ma14="http://schemas.microsoft.com/office/mac/drawingml/2011/main"/>
+                      </a:ext>
+                    </a:extLst>
+                  </pic:spPr>
+                </pic:pic>
+              </a:graphicData>
+            </a:graphic>
+            <wp14:sizeRelH relativeFrom="page">
+              <wp14:pctWidth>0</wp14:pctWidth>
+            </wp14:sizeRelH>
+            <wp14:sizeRelV relativeFrom="page">
+              <wp14:pctHeight>0</wp14:pctHeight>
+            </wp14:sizeRelV>
+          </wp:anchor>
+        </w:drawing>
+      </w:r>
+    </w:p>
+    <w:p/>
+    <w:p/>
+    <w:p/>
+    <w:p>
+      <w:pPr>
+        <w:jc w:val="center"/>
+      </w:pPr>
+    </w:p>
+    <w:p>
+      <w:pPr>
+        <w:pStyle w:val="a9"/>
+        <w:rPr>
+          <w:rFonts w:hint="eastAsia"/>
+        </w:rPr>
+      </w:pPr>
+    </w:p>
+    <w:p>
+      <w:pPr>
+        <w:pStyle w:val="a9"/>
+        <w:rPr>
+          <w:rFonts w:hint="eastAsia"/>
+        </w:rPr>
+      </w:pPr>
+    </w:p>
+    <w:p>
+      <w:pPr>
+        <w:pStyle w:val="a9"/>
+        <w:rPr>
+          <w:rFonts w:hint="eastAsia"/>
+        </w:rPr>
+      </w:pPr>
+    </w:p>
+    <w:p>
+      <w:pPr>
+        <w:pStyle w:val="a9"/>
+        <w:rPr>
+          <w:rFonts w:hint="eastAsia"/>
+        </w:rPr>
+      </w:pPr>
+    </w:p>
+    <w:p>
+      <w:pPr>
+        <w:pStyle w:val="a9"/>
+        <w:rPr>
+          <w:rFonts w:hint="eastAsia"/>
+        </w:rPr>
+      </w:pPr>
+    </w:p>
+    <w:p>
+      <w:pPr>
+        <w:pStyle w:val="a9"/>
+        <w:rPr>
+          <w:rFonts w:hint="eastAsia"/>
+        </w:rPr>
+      </w:pPr>
+    </w:p>
+    <w:p>
+      <w:pPr>
+        <w:pStyle w:val="a9"/>
+        <w:rPr>
+          <w:rFonts w:hint="eastAsia"/>
+        </w:rPr>
+      </w:pPr>
+    </w:p>
+    <w:p>
+      <w:pPr>
+        <w:pStyle w:val="a9"/>
+        <w:rPr>
+          <w:rFonts w:hint="eastAsia"/>
+        </w:rPr>
+      </w:pPr>
+    </w:p>
+    <w:p>
+      <w:pPr>
+        <w:pStyle w:val="a9"/>
+        <w:rPr>
+          <w:rFonts w:hint="eastAsia"/>
+        </w:rPr>
+      </w:pPr>
+    </w:p>
+    <w:p>
+      <w:pPr>
+        <w:pStyle w:val="a9"/>
+        <w:rPr>
+          <w:rFonts w:hint="eastAsia"/>
+        </w:rPr>
+      </w:pPr>
+    </w:p>
+    <w:p>
+      <w:pPr>
+        <w:pStyle w:val="a9"/>
+        <w:rPr>
+          <w:rFonts w:hint="eastAsia"/>
+        </w:rPr>
+      </w:pPr>
+    </w:p>
+    <w:p>
+      <w:pPr>
+        <w:pStyle w:val="a9"/>
+        <w:rPr>
+          <w:rFonts w:hint="eastAsia"/>
+        </w:rPr>
+      </w:pPr>
+    </w:p>
+    <w:p>
+      <w:pPr>
+        <w:pStyle w:val="a9"/>
+        <w:rPr>
+          <w:rFonts w:hint="eastAsia"/>
+        </w:rPr>
+      </w:pPr>
+    </w:p>
+    <w:p>
+      <w:pPr>
+        <w:pStyle w:val="a9"/>
+        <w:rPr>
+          <w:rFonts w:hint="eastAsia"/>
+        </w:rPr>
+      </w:pPr>
+    </w:p>
+    <w:p>
+      <w:pPr>
+        <w:pStyle w:val="a9"/>
+      </w:pPr>
+      <w:r>
+        <w:rPr>
+          <w:rFonts w:hint="eastAsia"/>
+        </w:rPr>
+        <w:t>図</w:t>
+      </w:r>
+      <w:r>
+        <w:t>4.1 UX</w:t>
+      </w:r>
+      <w:r>
+        <w:rPr>
+          <w:rFonts w:hint="eastAsia"/>
+        </w:rPr>
+        <w:t>入力の手順</w:t>
+      </w:r>
+      <w:r>
+        <w:t>(</w:t>
+      </w:r>
+      <w:r>
+        <w:rPr>
+          <w:rFonts w:hint="eastAsia"/>
+        </w:rPr>
+        <w:t>入力インタフェース</w:t>
+      </w:r>
+      <w:r>
+        <w:t>)</w:t>
+      </w:r>
+    </w:p>
+    <w:p>
+      <w:pPr>
+        <w:jc w:val="center"/>
+      </w:pPr>
+    </w:p>
+    <w:p>
+      <w:pPr>
+        <w:rPr>
+          <w:rFonts w:hint="eastAsia"/>
+        </w:rPr>
+      </w:pPr>
+      <w:r>
+        <w:t xml:space="preserve">4.4.1 </w:t>
+      </w:r>
+      <w:r>
+        <w:rPr>
+          <w:rFonts w:hint="eastAsia"/>
+        </w:rPr>
+        <w:t>実験方法</w:t>
+      </w:r>
+    </w:p>
+    <w:p>
+      <w:pPr>
+        <w:rPr>
+          <w:rFonts w:hint="eastAsia"/>
+        </w:rPr>
+      </w:pPr>
+      <w:r>
+        <w:rPr>
+          <w:rFonts w:hint="eastAsia"/>
+        </w:rPr>
+        <w:t xml:space="preserve">　</w:t>
+      </w:r>
+      <w:r>
+        <w:rPr>
+          <w:rFonts w:hint="eastAsia"/>
+          <w:b/>
+        </w:rPr>
+        <w:t>実験環境および手順は</w:t>
+      </w:r>
+      <w:r>
+        <w:rPr>
+          <w:b/>
+        </w:rPr>
+        <w:t>4.3.1</w:t>
+      </w:r>
+      <w:r>
+        <w:rPr>
+          <w:rFonts w:hint="eastAsia"/>
+          <w:b/>
+        </w:rPr>
+        <w:t>節と同様である</w:t>
+      </w:r>
+      <w:r>
+        <w:rPr>
+          <w:rFonts w:hint="eastAsia"/>
+        </w:rPr>
+        <w:t>．被験者は健全な大学生および大学院生の男女</w:t>
+      </w:r>
+      <w:r>
+        <w:t>6</w:t>
+      </w:r>
+      <w:r>
+        <w:rPr>
+          <w:rFonts w:hint="eastAsia"/>
+        </w:rPr>
+        <w:t>名</w:t>
+      </w:r>
+      <w:r>
+        <w:t>(</w:t>
+      </w:r>
+      <w:r>
+        <w:rPr>
+          <w:rFonts w:hint="eastAsia"/>
+        </w:rPr>
+        <w:t>テキスト入力</w:t>
+      </w:r>
+      <w:r>
+        <w:t>3</w:t>
+      </w:r>
+      <w:r>
+        <w:rPr>
+          <w:rFonts w:hint="eastAsia"/>
+        </w:rPr>
+        <w:t>名，音声入力</w:t>
+      </w:r>
+      <w:r>
+        <w:rPr>
+          <w:rFonts w:hint="eastAsia"/>
+        </w:rPr>
+        <w:t>し</w:t>
+      </w:r>
+      <w:r>
+        <w:t>3</w:t>
+      </w:r>
+      <w:r>
+        <w:rPr>
+          <w:rFonts w:hint="eastAsia"/>
+        </w:rPr>
+        <w:t>名</w:t>
+      </w:r>
+      <w:r>
+        <w:t>)</w:t>
+      </w:r>
+      <w:r>
+        <w:rPr>
+          <w:rFonts w:hint="eastAsia"/>
+        </w:rPr>
+        <w:t>である．</w:t>
+      </w:r>
+      <w:r>
+        <w:rPr>
+          <w:rFonts w:hint="eastAsia"/>
+        </w:rPr>
+        <w:t>また，今回実験後に評価する</w:t>
+      </w:r>
+      <w:r>
+        <w:rPr>
+          <w:rFonts w:hint="eastAsia"/>
+        </w:rPr>
+        <w:t>ユーザビリティに関するアンケート</w:t>
+      </w:r>
+      <w:r>
+        <w:rPr>
+          <w:rFonts w:hint="eastAsia"/>
+        </w:rPr>
+        <w:t>は，</w:t>
+      </w:r>
+      <w:r>
+        <w:t>7</w:t>
+      </w:r>
+      <w:r>
+        <w:rPr>
+          <w:rFonts w:hint="eastAsia"/>
+        </w:rPr>
+        <w:t>段階評価に変更している</w:t>
+      </w:r>
+      <w:r>
+        <w:rPr>
+          <w:rFonts w:hint="eastAsia"/>
+        </w:rPr>
+        <w:t>．</w:t>
+      </w:r>
+    </w:p>
+    <w:p/>
+    <w:p/>
+    <w:p>
+      <w:pPr>
+        <w:rPr>
+          <w:rFonts w:hint="eastAsia"/>
+          <w:b/>
+        </w:rPr>
+      </w:pPr>
+      <w:r>
+        <w:rPr>
+          <w:b/>
+        </w:rPr>
+        <w:t>4.4</w:t>
+      </w:r>
+      <w:r>
+        <w:rPr>
+          <w:b/>
+        </w:rPr>
+        <w:t>.2</w:t>
+      </w:r>
       <w:bookmarkStart w:id="0" w:name="_GoBack"/>
       <w:bookmarkEnd w:id="0"/>
-    </w:p>
-    <w:p>
-      <w:pPr>
-        <w:rPr>
-          <w:rFonts w:hint="eastAsia"/>
-          <w:b/>
-        </w:rPr>
-      </w:pPr>
-    </w:p>
-    <w:p>
-      <w:pPr>
-        <w:rPr>
-          <w:rFonts w:hint="eastAsia"/>
-          <w:b/>
-        </w:rPr>
-      </w:pPr>
-    </w:p>
-    <w:p>
-      <w:pPr>
-        <w:rPr>
-          <w:rFonts w:hint="eastAsia"/>
-          <w:b/>
-        </w:rPr>
-      </w:pPr>
-    </w:p>
-    <w:p>
-      <w:pPr>
-        <w:rPr>
-          <w:rFonts w:hint="eastAsia"/>
-          <w:b/>
-        </w:rPr>
-      </w:pPr>
-    </w:p>
-    <w:p>
-      <w:pPr>
-        <w:rPr>
-          <w:b/>
-        </w:rPr>
-      </w:pPr>
-    </w:p>
-    <w:p>
-      <w:pPr>
-        <w:rPr>
-          <w:rFonts w:hint="eastAsia"/>
-          <w:b/>
-        </w:rPr>
-      </w:pPr>
-      <w:r>
-        <w:rPr>
-          <w:b/>
-        </w:rPr>
-        <w:t xml:space="preserve">4.4 </w:t>
-      </w:r>
-      <w:r>
-        <w:rPr>
-          <w:rFonts w:hint="eastAsia"/>
-          <w:b/>
-        </w:rPr>
-        <w:t>入力インタフェース比較実験</w:t>
-      </w:r>
-    </w:p>
-    <w:p>
-      <w:pPr>
-        <w:rPr>
-          <w:rFonts w:hint="eastAsia"/>
-          <w:b/>
-        </w:rPr>
-      </w:pPr>
-    </w:p>
-    <w:p>
-      <w:pPr>
-        <w:rPr>
-          <w:rFonts w:hint="eastAsia"/>
-        </w:rPr>
-      </w:pPr>
-    </w:p>
-    <w:p>
-      <w:pPr>
-        <w:rPr>
-          <w:rFonts w:hint="eastAsia"/>
-        </w:rPr>
-      </w:pPr>
-    </w:p>
-    <w:p>
-      <w:pPr>
-        <w:rPr>
-          <w:rFonts w:hint="eastAsia"/>
-        </w:rPr>
-      </w:pPr>
-    </w:p>
-    <w:p>
-      <w:pPr>
-        <w:rPr>
-          <w:rFonts w:hint="eastAsia"/>
-        </w:rPr>
-      </w:pPr>
-    </w:p>
-    <w:p>
-      <w:pPr>
-        <w:rPr>
-          <w:rFonts w:hint="eastAsia"/>
-        </w:rPr>
-      </w:pPr>
-    </w:p>
-    <w:p>
-      <w:pPr>
-        <w:rPr>
-          <w:rFonts w:hint="eastAsia"/>
-        </w:rPr>
-      </w:pPr>
-    </w:p>
-    <w:p>
-      <w:pPr>
-        <w:rPr>
-          <w:rFonts w:hint="eastAsia"/>
-        </w:rPr>
-      </w:pPr>
-    </w:p>
-    <w:p>
-      <w:pPr>
-        <w:pStyle w:val="a6"/>
-        <w:rPr>
-          <w:rFonts w:asciiTheme="minorHAnsi" w:eastAsiaTheme="minorEastAsia" w:hint="eastAsia"/>
-          <w:sz w:val="24"/>
+      <w:r>
+        <w:rPr>
+          <w:b/>
+        </w:rPr>
+        <w:t xml:space="preserve"> </w:t>
+      </w:r>
+      <w:r>
+        <w:rPr>
+          <w:rFonts w:hint="eastAsia"/>
+          <w:b/>
+        </w:rPr>
+        <w:t>実験結果と考察</w:t>
+      </w:r>
+    </w:p>
+    <w:p/>
+    <w:p/>
+    <w:p/>
+    <w:p/>
+    <w:p>
+      <w:pPr>
+        <w:rPr>
+          <w:rFonts w:hint="eastAsia"/>
+        </w:rPr>
+      </w:pPr>
+    </w:p>
+    <w:p>
+      <w:pPr>
+        <w:rPr>
+          <w:rFonts w:hint="eastAsia"/>
         </w:rPr>
       </w:pPr>
     </w:p>
@@ -1964,13 +2367,304 @@
     <w:p>
       <w:pPr>
         <w:pStyle w:val="a6"/>
+        <w:rPr>
+          <w:rFonts w:asciiTheme="minorHAnsi" w:eastAsiaTheme="minorEastAsia"/>
+          <w:sz w:val="24"/>
+        </w:rPr>
+      </w:pPr>
+    </w:p>
+    <w:p>
+      <w:pPr>
+        <w:pStyle w:val="a6"/>
+        <w:rPr>
+          <w:rFonts w:asciiTheme="minorHAnsi" w:eastAsiaTheme="minorEastAsia"/>
+          <w:sz w:val="24"/>
+        </w:rPr>
+      </w:pPr>
+    </w:p>
+    <w:p>
+      <w:pPr>
+        <w:pStyle w:val="a6"/>
+        <w:rPr>
+          <w:rFonts w:asciiTheme="minorHAnsi" w:eastAsiaTheme="minorEastAsia"/>
+          <w:sz w:val="24"/>
+        </w:rPr>
+      </w:pPr>
+    </w:p>
+    <w:p>
+      <w:pPr>
+        <w:pStyle w:val="a6"/>
+        <w:rPr>
+          <w:rFonts w:asciiTheme="minorHAnsi" w:eastAsiaTheme="minorEastAsia"/>
+          <w:sz w:val="24"/>
+        </w:rPr>
+      </w:pPr>
+    </w:p>
+    <w:p>
+      <w:pPr>
+        <w:pStyle w:val="a6"/>
+        <w:rPr>
+          <w:rFonts w:asciiTheme="minorHAnsi" w:eastAsiaTheme="minorEastAsia"/>
+          <w:sz w:val="24"/>
+        </w:rPr>
+      </w:pPr>
+    </w:p>
+    <w:p>
+      <w:pPr>
+        <w:pStyle w:val="a6"/>
+        <w:rPr>
+          <w:rFonts w:asciiTheme="minorHAnsi" w:eastAsiaTheme="minorEastAsia"/>
+          <w:sz w:val="24"/>
+        </w:rPr>
+      </w:pPr>
+    </w:p>
+    <w:p>
+      <w:pPr>
+        <w:pStyle w:val="a6"/>
+        <w:rPr>
+          <w:rFonts w:asciiTheme="minorHAnsi" w:eastAsiaTheme="minorEastAsia"/>
+          <w:sz w:val="24"/>
+        </w:rPr>
+      </w:pPr>
+    </w:p>
+    <w:p>
+      <w:pPr>
+        <w:pStyle w:val="a6"/>
+        <w:rPr>
+          <w:rFonts w:asciiTheme="minorHAnsi" w:eastAsiaTheme="minorEastAsia"/>
+          <w:sz w:val="24"/>
+        </w:rPr>
+      </w:pPr>
+    </w:p>
+    <w:p>
+      <w:pPr>
+        <w:pStyle w:val="a6"/>
+        <w:rPr>
+          <w:rFonts w:asciiTheme="minorHAnsi" w:eastAsiaTheme="minorEastAsia"/>
+          <w:sz w:val="24"/>
+        </w:rPr>
+      </w:pPr>
+    </w:p>
+    <w:p>
+      <w:pPr>
+        <w:pStyle w:val="a6"/>
+        <w:rPr>
+          <w:rFonts w:asciiTheme="minorHAnsi" w:eastAsiaTheme="minorEastAsia"/>
+          <w:sz w:val="24"/>
+        </w:rPr>
+      </w:pPr>
+    </w:p>
+    <w:p>
+      <w:pPr>
+        <w:pStyle w:val="a6"/>
+        <w:rPr>
+          <w:rFonts w:asciiTheme="minorHAnsi" w:eastAsiaTheme="minorEastAsia"/>
+          <w:sz w:val="24"/>
+        </w:rPr>
+      </w:pPr>
+    </w:p>
+    <w:p>
+      <w:pPr>
+        <w:pStyle w:val="a6"/>
+        <w:rPr>
+          <w:rFonts w:asciiTheme="minorHAnsi" w:eastAsiaTheme="minorEastAsia"/>
+          <w:sz w:val="24"/>
+        </w:rPr>
+      </w:pPr>
+    </w:p>
+    <w:p>
+      <w:pPr>
+        <w:pStyle w:val="a6"/>
+        <w:rPr>
+          <w:rFonts w:asciiTheme="minorHAnsi" w:eastAsiaTheme="minorEastAsia"/>
+          <w:sz w:val="24"/>
+        </w:rPr>
+      </w:pPr>
+    </w:p>
+    <w:p>
+      <w:pPr>
+        <w:pStyle w:val="a6"/>
+        <w:rPr>
+          <w:rFonts w:asciiTheme="minorHAnsi" w:eastAsiaTheme="minorEastAsia"/>
+          <w:sz w:val="24"/>
+        </w:rPr>
+      </w:pPr>
+    </w:p>
+    <w:p>
+      <w:pPr>
+        <w:pStyle w:val="a6"/>
+        <w:rPr>
+          <w:rFonts w:asciiTheme="minorHAnsi" w:eastAsiaTheme="minorEastAsia"/>
+          <w:sz w:val="24"/>
+        </w:rPr>
+      </w:pPr>
+    </w:p>
+    <w:p>
+      <w:pPr>
+        <w:pStyle w:val="a6"/>
+        <w:rPr>
+          <w:rFonts w:asciiTheme="minorHAnsi" w:eastAsiaTheme="minorEastAsia"/>
+          <w:sz w:val="24"/>
+        </w:rPr>
+      </w:pPr>
+    </w:p>
+    <w:p>
+      <w:pPr>
+        <w:pStyle w:val="a6"/>
+        <w:rPr>
+          <w:rFonts w:asciiTheme="minorHAnsi" w:eastAsiaTheme="minorEastAsia"/>
+          <w:sz w:val="24"/>
+        </w:rPr>
+      </w:pPr>
+    </w:p>
+    <w:p>
+      <w:pPr>
+        <w:pStyle w:val="a6"/>
+        <w:rPr>
+          <w:rFonts w:asciiTheme="minorHAnsi" w:eastAsiaTheme="minorEastAsia"/>
+          <w:sz w:val="24"/>
+        </w:rPr>
+      </w:pPr>
+    </w:p>
+    <w:p>
+      <w:pPr>
+        <w:pStyle w:val="a6"/>
+        <w:rPr>
+          <w:rFonts w:asciiTheme="minorHAnsi" w:eastAsiaTheme="minorEastAsia"/>
+          <w:sz w:val="24"/>
+        </w:rPr>
+      </w:pPr>
+    </w:p>
+    <w:p>
+      <w:pPr>
+        <w:pStyle w:val="a6"/>
+        <w:rPr>
+          <w:rFonts w:asciiTheme="minorHAnsi" w:eastAsiaTheme="minorEastAsia"/>
+          <w:sz w:val="24"/>
+        </w:rPr>
+      </w:pPr>
+    </w:p>
+    <w:p>
+      <w:pPr>
+        <w:pStyle w:val="a6"/>
+        <w:rPr>
+          <w:rFonts w:asciiTheme="minorHAnsi" w:eastAsiaTheme="minorEastAsia"/>
+          <w:sz w:val="24"/>
+        </w:rPr>
+      </w:pPr>
+    </w:p>
+    <w:p>
+      <w:pPr>
+        <w:pStyle w:val="a6"/>
+        <w:rPr>
+          <w:rFonts w:asciiTheme="minorHAnsi" w:eastAsiaTheme="minorEastAsia"/>
+          <w:sz w:val="24"/>
+        </w:rPr>
+      </w:pPr>
+    </w:p>
+    <w:p>
+      <w:pPr>
+        <w:pStyle w:val="a6"/>
+        <w:rPr>
+          <w:rFonts w:asciiTheme="minorHAnsi" w:eastAsiaTheme="minorEastAsia"/>
+          <w:sz w:val="24"/>
+        </w:rPr>
+      </w:pPr>
+    </w:p>
+    <w:p>
+      <w:pPr>
+        <w:pStyle w:val="a6"/>
+        <w:rPr>
+          <w:rFonts w:asciiTheme="minorHAnsi" w:eastAsiaTheme="minorEastAsia"/>
+          <w:sz w:val="24"/>
+        </w:rPr>
+      </w:pPr>
+    </w:p>
+    <w:p>
+      <w:pPr>
+        <w:pStyle w:val="a6"/>
+        <w:rPr>
+          <w:rFonts w:asciiTheme="minorHAnsi" w:eastAsiaTheme="minorEastAsia"/>
+          <w:sz w:val="24"/>
+        </w:rPr>
+      </w:pPr>
+    </w:p>
+    <w:p>
+      <w:pPr>
+        <w:pStyle w:val="a6"/>
+        <w:rPr>
+          <w:rFonts w:asciiTheme="minorHAnsi" w:eastAsiaTheme="minorEastAsia"/>
+          <w:sz w:val="24"/>
+        </w:rPr>
+      </w:pPr>
+    </w:p>
+    <w:p>
+      <w:pPr>
+        <w:pStyle w:val="a6"/>
+        <w:rPr>
+          <w:rFonts w:asciiTheme="minorHAnsi" w:eastAsiaTheme="minorEastAsia"/>
+          <w:sz w:val="24"/>
+        </w:rPr>
+      </w:pPr>
+    </w:p>
+    <w:p>
+      <w:pPr>
+        <w:pStyle w:val="a6"/>
+        <w:rPr>
+          <w:rFonts w:asciiTheme="minorHAnsi" w:eastAsiaTheme="minorEastAsia"/>
+          <w:sz w:val="24"/>
+        </w:rPr>
+      </w:pPr>
+    </w:p>
+    <w:p>
+      <w:pPr>
+        <w:pStyle w:val="a6"/>
+        <w:rPr>
+          <w:rFonts w:asciiTheme="minorHAnsi" w:eastAsiaTheme="minorEastAsia"/>
+          <w:sz w:val="24"/>
+        </w:rPr>
+      </w:pPr>
+    </w:p>
+    <w:p>
+      <w:pPr>
+        <w:pStyle w:val="a6"/>
+        <w:rPr>
+          <w:rFonts w:asciiTheme="minorHAnsi" w:eastAsiaTheme="minorEastAsia"/>
+          <w:sz w:val="24"/>
+        </w:rPr>
+      </w:pPr>
+    </w:p>
+    <w:p>
+      <w:pPr>
+        <w:pStyle w:val="a6"/>
       </w:pPr>
       <w:r>
         <w:t xml:space="preserve">[31] </w:t>
       </w:r>
       <w:bookmarkStart w:id="1" w:name="_Ref283203886"/>
-      <w:r>
-        <w:t>Hassenzahl, Marc. "User experience (UX): towards an experiential perspective on product quality." Proceedings of the 20th International Conference of the Association Francophone d'Interaction Homme-Machine. ACM (2008).</w:t>
+      <w:proofErr w:type="spellStart"/>
+      <w:r>
+        <w:t>Hassenzahl</w:t>
+      </w:r>
+      <w:proofErr w:type="spellEnd"/>
+      <w:r>
+        <w:t xml:space="preserve">, Marc. "User experience (UX): towards an experiential perspective on product quality." Proceedings of the 20th International Conference of the Association Francophone </w:t>
+      </w:r>
+      <w:proofErr w:type="spellStart"/>
+      <w:r>
+        <w:t>d'Interaction</w:t>
+      </w:r>
+      <w:proofErr w:type="spellEnd"/>
+      <w:r>
+        <w:t xml:space="preserve"> </w:t>
+      </w:r>
+      <w:proofErr w:type="spellStart"/>
+      <w:r>
+        <w:t>Homme</w:t>
+      </w:r>
+      <w:proofErr w:type="spellEnd"/>
+      <w:r>
+        <w:t>-Machine. ACM (2008).</w:t>
       </w:r>
       <w:bookmarkEnd w:id="1"/>
     </w:p>
@@ -2001,7 +2695,23 @@
         <w:t>”</w:t>
       </w:r>
       <w:r>
-        <w:t xml:space="preserve"> Jounal pf Applied Psychology, 85(2): 190-210.</w:t>
+        <w:t xml:space="preserve"> </w:t>
+      </w:r>
+      <w:proofErr w:type="spellStart"/>
+      <w:r>
+        <w:t>Jounal</w:t>
+      </w:r>
+      <w:proofErr w:type="spellEnd"/>
+      <w:r>
+        <w:t xml:space="preserve"> </w:t>
+      </w:r>
+      <w:proofErr w:type="spellStart"/>
+      <w:r>
+        <w:t>pf</w:t>
+      </w:r>
+      <w:proofErr w:type="spellEnd"/>
+      <w:r>
+        <w:t xml:space="preserve"> Applied Psychology, 85(2): 190-210.</w:t>
       </w:r>
     </w:p>
     <w:p>

</xml_diff>

<commit_message>
write result of research
</commit_message>
<xml_diff>
--- a/04.reseach-interface-comparative-experiments.docx
+++ b/04.reseach-interface-comparative-experiments.docx
@@ -194,14 +194,12 @@
         </w:rPr>
         <w:t>．</w:t>
       </w:r>
-      <w:proofErr w:type="spellStart"/>
       <w:r>
         <w:rPr>
           <w:rFonts w:asciiTheme="minorEastAsia" w:eastAsiaTheme="minorEastAsia" w:hAnsiTheme="minorEastAsia" w:hint="eastAsia"/>
         </w:rPr>
         <w:t>Hassenzahl</w:t>
       </w:r>
-      <w:proofErr w:type="spellEnd"/>
       <w:r>
         <w:rPr>
           <w:rFonts w:hint="eastAsia"/>
@@ -1232,15 +1230,7 @@
         <w:t>これは</w:t>
       </w:r>
       <w:r>
-        <w:t xml:space="preserve">WUS(Web </w:t>
-      </w:r>
-      <w:proofErr w:type="spellStart"/>
-      <w:r>
-        <w:t>Usebility</w:t>
-      </w:r>
-      <w:proofErr w:type="spellEnd"/>
-      <w:r>
-        <w:t xml:space="preserve"> Scale)</w:t>
+        <w:t>WUS(Web Usebility Scale)</w:t>
       </w:r>
       <w:r>
         <w:rPr>
@@ -1420,15 +1410,7 @@
           </w:tcPr>
           <w:p>
             <w:r>
-              <w:t xml:space="preserve">Cargo (Finalist of </w:t>
-            </w:r>
-            <w:proofErr w:type="spellStart"/>
-            <w:r>
-              <w:t>Tropfest</w:t>
-            </w:r>
-            <w:proofErr w:type="spellEnd"/>
-            <w:r>
-              <w:t xml:space="preserve"> Australia 2013)</w:t>
+              <w:t>Cargo (Finalist of Tropfest Australia 2013)</w:t>
             </w:r>
           </w:p>
         </w:tc>
@@ -1508,6 +1490,13 @@
           <w:b/>
         </w:rPr>
       </w:pPr>
+    </w:p>
+    <w:p>
+      <w:pPr>
+        <w:rPr>
+          <w:b/>
+        </w:rPr>
+      </w:pPr>
       <w:r>
         <w:rPr>
           <w:b/>
@@ -1521,6 +1510,4371 @@
         </w:rPr>
         <w:t>実験結果と考察</w:t>
       </w:r>
+    </w:p>
+    <w:p>
+      <w:pPr>
+        <w:rPr>
+          <w:rFonts w:hint="eastAsia"/>
+        </w:rPr>
+      </w:pPr>
+      <w:r>
+        <w:rPr>
+          <w:rFonts w:hint="eastAsia"/>
+          <w:b/>
+        </w:rPr>
+        <w:t xml:space="preserve">　</w:t>
+      </w:r>
+      <w:r>
+        <w:rPr>
+          <w:b/>
+        </w:rPr>
+        <w:t>UX</w:t>
+      </w:r>
+      <w:r>
+        <w:rPr>
+          <w:rFonts w:hint="eastAsia"/>
+          <w:b/>
+        </w:rPr>
+        <w:t>の入力数</w:t>
+      </w:r>
+      <w:r>
+        <w:rPr>
+          <w:rFonts w:hint="eastAsia"/>
+          <w:b/>
+        </w:rPr>
+        <w:t>の比較</w:t>
+      </w:r>
+      <w:r>
+        <w:rPr>
+          <w:rFonts w:hint="eastAsia"/>
+        </w:rPr>
+        <w:t>，</w:t>
+      </w:r>
+      <w:r>
+        <w:rPr>
+          <w:rFonts w:hint="eastAsia"/>
+        </w:rPr>
+        <w:t>相関関係の比較</w:t>
+      </w:r>
+      <w:r>
+        <w:rPr>
+          <w:rFonts w:hint="eastAsia"/>
+        </w:rPr>
+        <w:t>の観点で</w:t>
+      </w:r>
+      <w:r>
+        <w:rPr>
+          <w:rFonts w:hint="eastAsia"/>
+        </w:rPr>
+        <w:t>結果の考察を行う</w:t>
+      </w:r>
+      <w:r>
+        <w:rPr>
+          <w:rFonts w:hint="eastAsia"/>
+        </w:rPr>
+        <w:t>．</w:t>
+      </w:r>
+    </w:p>
+    <w:p/>
+    <w:p>
+      <w:pPr>
+        <w:rPr>
+          <w:rFonts w:hint="eastAsia"/>
+        </w:rPr>
+      </w:pPr>
+      <w:r>
+        <w:t>4.3.2.1</w:t>
+      </w:r>
+      <w:r>
+        <w:t xml:space="preserve"> UX</w:t>
+      </w:r>
+      <w:r>
+        <w:rPr>
+          <w:rFonts w:hint="eastAsia"/>
+        </w:rPr>
+        <w:t>の入力数の比較</w:t>
+      </w:r>
+    </w:p>
+    <w:p>
+      <w:pPr>
+        <w:rPr>
+          <w:b/>
+        </w:rPr>
+      </w:pPr>
+      <w:r>
+        <w:rPr>
+          <w:rFonts w:hint="eastAsia"/>
+        </w:rPr>
+        <w:t xml:space="preserve">　</w:t>
+      </w:r>
+      <w:r>
+        <w:rPr>
+          <w:rFonts w:hint="eastAsia"/>
+        </w:rPr>
+        <w:t>表</w:t>
+      </w:r>
+      <w:r>
+        <w:t>4.2</w:t>
+      </w:r>
+      <w:r>
+        <w:rPr>
+          <w:rFonts w:hint="eastAsia"/>
+        </w:rPr>
+        <w:t>に</w:t>
+      </w:r>
+      <w:r>
+        <w:t>UX</w:t>
+      </w:r>
+      <w:r>
+        <w:rPr>
+          <w:rFonts w:hint="eastAsia"/>
+        </w:rPr>
+        <w:t>の入力数を比較した表を示す．</w:t>
+      </w:r>
+      <w:r>
+        <w:rPr>
+          <w:rFonts w:hint="eastAsia"/>
+        </w:rPr>
+        <w:t>グラフありの場合の</w:t>
+      </w:r>
+      <w:r>
+        <w:rPr>
+          <w:rFonts w:hint="eastAsia"/>
+        </w:rPr>
+        <w:t>被験者</w:t>
+      </w:r>
+      <w:r>
+        <w:rPr>
+          <w:rFonts w:hint="eastAsia"/>
+        </w:rPr>
+        <w:t>は</w:t>
+      </w:r>
+      <w:r>
+        <w:t>A</w:t>
+      </w:r>
+      <w:r>
+        <w:rPr>
+          <w:rFonts w:hint="eastAsia"/>
+        </w:rPr>
+        <w:t>，</w:t>
+      </w:r>
+      <w:r>
+        <w:t>B</w:t>
+      </w:r>
+      <w:r>
+        <w:rPr>
+          <w:rFonts w:hint="eastAsia"/>
+        </w:rPr>
+        <w:t>，</w:t>
+      </w:r>
+      <w:r>
+        <w:t>C</w:t>
+      </w:r>
+      <w:r>
+        <w:rPr>
+          <w:rFonts w:hint="eastAsia"/>
+        </w:rPr>
+        <w:t>示し，</w:t>
+      </w:r>
+      <w:r>
+        <w:t>D</w:t>
+      </w:r>
+      <w:r>
+        <w:rPr>
+          <w:rFonts w:hint="eastAsia"/>
+        </w:rPr>
+        <w:t>，</w:t>
+      </w:r>
+      <w:r>
+        <w:t>E</w:t>
+      </w:r>
+      <w:r>
+        <w:rPr>
+          <w:rFonts w:hint="eastAsia"/>
+        </w:rPr>
+        <w:t>，</w:t>
+      </w:r>
+      <w:r>
+        <w:t>F</w:t>
+      </w:r>
+      <w:r>
+        <w:rPr>
+          <w:rFonts w:hint="eastAsia"/>
+        </w:rPr>
+        <w:t>グラフなしの場合の被験者を示している</w:t>
+      </w:r>
+      <w:r>
+        <w:rPr>
+          <w:rFonts w:hint="eastAsia"/>
+        </w:rPr>
+        <w:t>．</w:t>
+      </w:r>
+    </w:p>
+    <w:p>
+      <w:pPr>
+        <w:rPr>
+          <w:b/>
+        </w:rPr>
+      </w:pPr>
+    </w:p>
+    <w:p>
+      <w:pPr>
+        <w:jc w:val="center"/>
+        <w:rPr>
+          <w:rFonts w:hint="eastAsia"/>
+          <w:b/>
+        </w:rPr>
+      </w:pPr>
+      <w:r>
+        <w:rPr>
+          <w:rFonts w:hint="eastAsia"/>
+          <w:b/>
+        </w:rPr>
+        <w:t>表</w:t>
+      </w:r>
+      <w:r>
+        <w:rPr>
+          <w:b/>
+        </w:rPr>
+        <w:t xml:space="preserve">4.2 </w:t>
+      </w:r>
+      <w:r>
+        <w:rPr>
+          <w:rFonts w:hint="eastAsia"/>
+          <w:b/>
+        </w:rPr>
+        <w:t>アプリケーションと</w:t>
+      </w:r>
+      <w:r>
+        <w:rPr>
+          <w:b/>
+        </w:rPr>
+        <w:t>UX</w:t>
+      </w:r>
+      <w:r>
+        <w:rPr>
+          <w:rFonts w:hint="eastAsia"/>
+          <w:b/>
+        </w:rPr>
+        <w:t>カーブの</w:t>
+      </w:r>
+      <w:r>
+        <w:rPr>
+          <w:b/>
+        </w:rPr>
+        <w:t>UX</w:t>
+      </w:r>
+      <w:r>
+        <w:rPr>
+          <w:rFonts w:hint="eastAsia"/>
+          <w:b/>
+        </w:rPr>
+        <w:t>の入力数の比較</w:t>
+      </w:r>
+    </w:p>
+    <w:tbl>
+      <w:tblPr>
+        <w:tblW w:w="7700" w:type="dxa"/>
+        <w:jc w:val="center"/>
+        <w:tblInd w:w="84" w:type="dxa"/>
+        <w:tblCellMar>
+          <w:left w:w="99" w:type="dxa"/>
+          <w:right w:w="99" w:type="dxa"/>
+        </w:tblCellMar>
+        <w:tblLook w:val="04A0" w:firstRow="1" w:lastRow="0" w:firstColumn="1" w:lastColumn="0" w:noHBand="0" w:noVBand="1"/>
+      </w:tblPr>
+      <w:tblGrid>
+        <w:gridCol w:w="1540"/>
+        <w:gridCol w:w="1540"/>
+        <w:gridCol w:w="1540"/>
+        <w:gridCol w:w="1540"/>
+        <w:gridCol w:w="1540"/>
+      </w:tblGrid>
+      <w:tr>
+        <w:trPr>
+          <w:trHeight w:val="360"/>
+          <w:jc w:val="center"/>
+        </w:trPr>
+        <w:tc>
+          <w:tcPr>
+            <w:tcW w:w="1540" w:type="dxa"/>
+            <w:tcBorders>
+              <w:top w:val="single" w:sz="4" w:space="0" w:color="000000"/>
+              <w:left w:val="single" w:sz="4" w:space="0" w:color="000000"/>
+              <w:bottom w:val="single" w:sz="4" w:space="0" w:color="auto"/>
+              <w:right w:val="single" w:sz="4" w:space="0" w:color="000000"/>
+            </w:tcBorders>
+            <w:shd w:val="clear" w:color="auto" w:fill="auto"/>
+            <w:hideMark/>
+          </w:tcPr>
+          <w:p>
+            <w:pPr>
+              <w:widowControl/>
+              <w:jc w:val="center"/>
+              <w:rPr>
+                <w:rFonts w:ascii="Arial" w:eastAsia="ＭＳ Ｐゴシック" w:hAnsi="Arial" w:cs="Arial"/>
+                <w:color w:val="000000"/>
+                <w:kern w:val="0"/>
+              </w:rPr>
+            </w:pPr>
+            <w:r>
+              <w:rPr>
+                <w:rFonts w:ascii="Arial" w:eastAsia="ＭＳ Ｐゴシック" w:hAnsi="Arial" w:cs="Arial"/>
+                <w:color w:val="000000"/>
+                <w:kern w:val="0"/>
+              </w:rPr>
+              <w:t xml:space="preserve">　</w:t>
+            </w:r>
+          </w:p>
+        </w:tc>
+        <w:tc>
+          <w:tcPr>
+            <w:tcW w:w="1540" w:type="dxa"/>
+            <w:tcBorders>
+              <w:top w:val="single" w:sz="4" w:space="0" w:color="000000"/>
+              <w:left w:val="nil"/>
+              <w:bottom w:val="single" w:sz="4" w:space="0" w:color="auto"/>
+              <w:right w:val="single" w:sz="4" w:space="0" w:color="000000"/>
+            </w:tcBorders>
+            <w:shd w:val="clear" w:color="auto" w:fill="auto"/>
+            <w:vAlign w:val="center"/>
+            <w:hideMark/>
+          </w:tcPr>
+          <w:p>
+            <w:pPr>
+              <w:widowControl/>
+              <w:jc w:val="center"/>
+              <w:rPr>
+                <w:rFonts w:ascii="ＭＳ Ｐゴシック" w:eastAsia="ＭＳ Ｐゴシック" w:hAnsi="ＭＳ Ｐゴシック" w:cs="Times New Roman"/>
+                <w:color w:val="000000"/>
+                <w:kern w:val="0"/>
+              </w:rPr>
+            </w:pPr>
+            <w:r>
+              <w:rPr>
+                <w:rFonts w:ascii="ＭＳ Ｐゴシック" w:eastAsia="ＭＳ Ｐゴシック" w:hAnsi="ＭＳ Ｐゴシック" w:cs="Times New Roman" w:hint="eastAsia"/>
+                <w:color w:val="000000"/>
+                <w:kern w:val="0"/>
+              </w:rPr>
+              <w:t>被験者</w:t>
+            </w:r>
+          </w:p>
+        </w:tc>
+        <w:tc>
+          <w:tcPr>
+            <w:tcW w:w="1540" w:type="dxa"/>
+            <w:tcBorders>
+              <w:top w:val="single" w:sz="4" w:space="0" w:color="000000"/>
+              <w:left w:val="nil"/>
+              <w:bottom w:val="single" w:sz="4" w:space="0" w:color="auto"/>
+              <w:right w:val="single" w:sz="4" w:space="0" w:color="000000"/>
+            </w:tcBorders>
+            <w:shd w:val="clear" w:color="auto" w:fill="auto"/>
+            <w:vAlign w:val="center"/>
+            <w:hideMark/>
+          </w:tcPr>
+          <w:p>
+            <w:pPr>
+              <w:widowControl/>
+              <w:jc w:val="center"/>
+              <w:rPr>
+                <w:rFonts w:ascii="Calibri" w:eastAsia="ＭＳ Ｐゴシック" w:hAnsi="Calibri" w:cs="Times New Roman"/>
+                <w:color w:val="000000"/>
+                <w:kern w:val="0"/>
+              </w:rPr>
+            </w:pPr>
+            <w:r>
+              <w:rPr>
+                <w:rFonts w:ascii="Calibri" w:eastAsia="ＭＳ Ｐゴシック" w:hAnsi="Calibri" w:cs="Times New Roman"/>
+                <w:color w:val="000000"/>
+                <w:kern w:val="0"/>
+              </w:rPr>
+              <w:t>UXPLOT</w:t>
+            </w:r>
+          </w:p>
+        </w:tc>
+        <w:tc>
+          <w:tcPr>
+            <w:tcW w:w="1540" w:type="dxa"/>
+            <w:tcBorders>
+              <w:top w:val="single" w:sz="4" w:space="0" w:color="000000"/>
+              <w:left w:val="nil"/>
+              <w:bottom w:val="single" w:sz="4" w:space="0" w:color="auto"/>
+              <w:right w:val="single" w:sz="4" w:space="0" w:color="000000"/>
+            </w:tcBorders>
+            <w:shd w:val="clear" w:color="auto" w:fill="auto"/>
+            <w:vAlign w:val="center"/>
+            <w:hideMark/>
+          </w:tcPr>
+          <w:p>
+            <w:pPr>
+              <w:widowControl/>
+              <w:jc w:val="center"/>
+              <w:rPr>
+                <w:rFonts w:ascii="Calibri" w:eastAsia="ＭＳ Ｐゴシック" w:hAnsi="Calibri" w:cs="Times New Roman" w:hint="eastAsia"/>
+                <w:color w:val="000000"/>
+                <w:kern w:val="0"/>
+              </w:rPr>
+            </w:pPr>
+            <w:r>
+              <w:rPr>
+                <w:rFonts w:ascii="Calibri" w:eastAsia="ＭＳ Ｐゴシック" w:hAnsi="Calibri" w:cs="Times New Roman"/>
+                <w:color w:val="000000"/>
+                <w:kern w:val="0"/>
+              </w:rPr>
+              <w:t>UX</w:t>
+            </w:r>
+            <w:r>
+              <w:rPr>
+                <w:rFonts w:ascii="Calibri" w:eastAsia="ＭＳ Ｐゴシック" w:hAnsi="Calibri" w:cs="Times New Roman" w:hint="eastAsia"/>
+                <w:color w:val="000000"/>
+                <w:kern w:val="0"/>
+              </w:rPr>
+              <w:t>カーブ</w:t>
+            </w:r>
+          </w:p>
+        </w:tc>
+        <w:tc>
+          <w:tcPr>
+            <w:tcW w:w="1540" w:type="dxa"/>
+            <w:tcBorders>
+              <w:top w:val="single" w:sz="4" w:space="0" w:color="000000"/>
+              <w:left w:val="nil"/>
+              <w:bottom w:val="single" w:sz="4" w:space="0" w:color="auto"/>
+              <w:right w:val="single" w:sz="4" w:space="0" w:color="000000"/>
+            </w:tcBorders>
+            <w:shd w:val="clear" w:color="auto" w:fill="auto"/>
+            <w:vAlign w:val="center"/>
+            <w:hideMark/>
+          </w:tcPr>
+          <w:p>
+            <w:pPr>
+              <w:widowControl/>
+              <w:jc w:val="center"/>
+              <w:rPr>
+                <w:rFonts w:ascii="Calibri" w:eastAsia="ＭＳ Ｐゴシック" w:hAnsi="Calibri" w:cs="Times New Roman"/>
+                <w:color w:val="000000"/>
+                <w:kern w:val="0"/>
+              </w:rPr>
+            </w:pPr>
+            <w:r>
+              <w:rPr>
+                <w:rFonts w:ascii="Calibri" w:eastAsia="ＭＳ Ｐゴシック" w:hAnsi="Calibri" w:cs="Times New Roman"/>
+                <w:color w:val="000000"/>
+                <w:kern w:val="0"/>
+              </w:rPr>
+              <w:t>∆(</w:t>
+            </w:r>
+            <w:r>
+              <w:rPr>
+                <w:rFonts w:ascii="Arial" w:eastAsia="ＭＳ Ｐゴシック" w:hAnsi="Arial" w:cs="Arial"/>
+                <w:color w:val="000000"/>
+                <w:kern w:val="0"/>
+              </w:rPr>
+              <w:t>差分値</w:t>
+            </w:r>
+            <w:r>
+              <w:rPr>
+                <w:rFonts w:ascii="Calibri" w:eastAsia="ＭＳ Ｐゴシック" w:hAnsi="Calibri" w:cs="Times New Roman"/>
+                <w:color w:val="000000"/>
+                <w:kern w:val="0"/>
+              </w:rPr>
+              <w:t>)</w:t>
+            </w:r>
+          </w:p>
+        </w:tc>
+      </w:tr>
+      <w:tr>
+        <w:trPr>
+          <w:trHeight w:val="360"/>
+          <w:jc w:val="center"/>
+        </w:trPr>
+        <w:tc>
+          <w:tcPr>
+            <w:tcW w:w="1540" w:type="dxa"/>
+            <w:vMerge w:val="restart"/>
+            <w:tcBorders>
+              <w:top w:val="nil"/>
+              <w:left w:val="single" w:sz="4" w:space="0" w:color="000000"/>
+              <w:bottom w:val="single" w:sz="4" w:space="0" w:color="auto"/>
+              <w:right w:val="single" w:sz="4" w:space="0" w:color="000000"/>
+            </w:tcBorders>
+            <w:shd w:val="clear" w:color="auto" w:fill="auto"/>
+            <w:vAlign w:val="center"/>
+            <w:hideMark/>
+          </w:tcPr>
+          <w:p>
+            <w:pPr>
+              <w:widowControl/>
+              <w:jc w:val="center"/>
+              <w:rPr>
+                <w:rFonts w:ascii="ＭＳ Ｐゴシック" w:eastAsia="ＭＳ Ｐゴシック" w:hAnsi="ＭＳ Ｐゴシック" w:cs="Times New Roman"/>
+                <w:color w:val="000000"/>
+                <w:kern w:val="0"/>
+              </w:rPr>
+            </w:pPr>
+            <w:r>
+              <w:rPr>
+                <w:rFonts w:ascii="ＭＳ Ｐゴシック" w:eastAsia="ＭＳ Ｐゴシック" w:hAnsi="ＭＳ Ｐゴシック" w:cs="Times New Roman" w:hint="eastAsia"/>
+                <w:color w:val="000000"/>
+                <w:kern w:val="0"/>
+              </w:rPr>
+              <w:t>グラフあり</w:t>
+            </w:r>
+          </w:p>
+        </w:tc>
+        <w:tc>
+          <w:tcPr>
+            <w:tcW w:w="1540" w:type="dxa"/>
+            <w:tcBorders>
+              <w:top w:val="nil"/>
+              <w:left w:val="nil"/>
+              <w:bottom w:val="single" w:sz="4" w:space="0" w:color="auto"/>
+              <w:right w:val="single" w:sz="4" w:space="0" w:color="000000"/>
+            </w:tcBorders>
+            <w:shd w:val="clear" w:color="auto" w:fill="auto"/>
+            <w:vAlign w:val="center"/>
+            <w:hideMark/>
+          </w:tcPr>
+          <w:p>
+            <w:pPr>
+              <w:widowControl/>
+              <w:jc w:val="center"/>
+              <w:rPr>
+                <w:rFonts w:ascii="Calibri" w:eastAsia="ＭＳ Ｐゴシック" w:hAnsi="Calibri" w:cs="Times New Roman"/>
+                <w:color w:val="000000"/>
+                <w:kern w:val="0"/>
+              </w:rPr>
+            </w:pPr>
+            <w:r>
+              <w:rPr>
+                <w:rFonts w:ascii="Calibri" w:eastAsia="ＭＳ Ｐゴシック" w:hAnsi="Calibri" w:cs="Times New Roman"/>
+                <w:color w:val="000000"/>
+                <w:kern w:val="0"/>
+              </w:rPr>
+              <w:t>A</w:t>
+            </w:r>
+          </w:p>
+        </w:tc>
+        <w:tc>
+          <w:tcPr>
+            <w:tcW w:w="1540" w:type="dxa"/>
+            <w:tcBorders>
+              <w:top w:val="nil"/>
+              <w:left w:val="nil"/>
+              <w:bottom w:val="single" w:sz="4" w:space="0" w:color="auto"/>
+              <w:right w:val="single" w:sz="4" w:space="0" w:color="000000"/>
+            </w:tcBorders>
+            <w:shd w:val="clear" w:color="auto" w:fill="auto"/>
+            <w:vAlign w:val="center"/>
+            <w:hideMark/>
+          </w:tcPr>
+          <w:p>
+            <w:pPr>
+              <w:widowControl/>
+              <w:jc w:val="center"/>
+              <w:rPr>
+                <w:rFonts w:ascii="Calibri" w:eastAsia="ＭＳ Ｐゴシック" w:hAnsi="Calibri" w:cs="Times New Roman"/>
+                <w:color w:val="000000"/>
+                <w:kern w:val="0"/>
+              </w:rPr>
+            </w:pPr>
+            <w:r>
+              <w:rPr>
+                <w:rFonts w:ascii="Calibri" w:eastAsia="ＭＳ Ｐゴシック" w:hAnsi="Calibri" w:cs="Times New Roman"/>
+                <w:color w:val="000000"/>
+                <w:kern w:val="0"/>
+              </w:rPr>
+              <w:t>9</w:t>
+            </w:r>
+          </w:p>
+        </w:tc>
+        <w:tc>
+          <w:tcPr>
+            <w:tcW w:w="1540" w:type="dxa"/>
+            <w:tcBorders>
+              <w:top w:val="nil"/>
+              <w:left w:val="nil"/>
+              <w:bottom w:val="single" w:sz="4" w:space="0" w:color="auto"/>
+              <w:right w:val="single" w:sz="4" w:space="0" w:color="000000"/>
+            </w:tcBorders>
+            <w:shd w:val="clear" w:color="auto" w:fill="auto"/>
+            <w:vAlign w:val="center"/>
+            <w:hideMark/>
+          </w:tcPr>
+          <w:p>
+            <w:pPr>
+              <w:widowControl/>
+              <w:jc w:val="center"/>
+              <w:rPr>
+                <w:rFonts w:ascii="Calibri" w:eastAsia="ＭＳ Ｐゴシック" w:hAnsi="Calibri" w:cs="Times New Roman"/>
+                <w:color w:val="000000"/>
+                <w:kern w:val="0"/>
+              </w:rPr>
+            </w:pPr>
+            <w:r>
+              <w:rPr>
+                <w:rFonts w:ascii="Calibri" w:eastAsia="ＭＳ Ｐゴシック" w:hAnsi="Calibri" w:cs="Times New Roman"/>
+                <w:color w:val="000000"/>
+                <w:kern w:val="0"/>
+              </w:rPr>
+              <w:t>6</w:t>
+            </w:r>
+          </w:p>
+        </w:tc>
+        <w:tc>
+          <w:tcPr>
+            <w:tcW w:w="1540" w:type="dxa"/>
+            <w:tcBorders>
+              <w:top w:val="nil"/>
+              <w:left w:val="nil"/>
+              <w:bottom w:val="single" w:sz="4" w:space="0" w:color="auto"/>
+              <w:right w:val="single" w:sz="4" w:space="0" w:color="000000"/>
+            </w:tcBorders>
+            <w:shd w:val="clear" w:color="auto" w:fill="auto"/>
+            <w:vAlign w:val="center"/>
+            <w:hideMark/>
+          </w:tcPr>
+          <w:p>
+            <w:pPr>
+              <w:widowControl/>
+              <w:jc w:val="center"/>
+              <w:rPr>
+                <w:rFonts w:ascii="Calibri" w:eastAsia="ＭＳ Ｐゴシック" w:hAnsi="Calibri" w:cs="Times New Roman"/>
+                <w:color w:val="000000"/>
+                <w:kern w:val="0"/>
+              </w:rPr>
+            </w:pPr>
+            <w:r>
+              <w:rPr>
+                <w:rFonts w:ascii="Calibri" w:eastAsia="ＭＳ Ｐゴシック" w:hAnsi="Calibri" w:cs="Times New Roman"/>
+                <w:color w:val="000000"/>
+                <w:kern w:val="0"/>
+              </w:rPr>
+              <w:t>3</w:t>
+            </w:r>
+          </w:p>
+        </w:tc>
+      </w:tr>
+      <w:tr>
+        <w:trPr>
+          <w:trHeight w:val="360"/>
+          <w:jc w:val="center"/>
+        </w:trPr>
+        <w:tc>
+          <w:tcPr>
+            <w:tcW w:w="1540" w:type="dxa"/>
+            <w:vMerge/>
+            <w:tcBorders>
+              <w:top w:val="nil"/>
+              <w:left w:val="single" w:sz="4" w:space="0" w:color="000000"/>
+              <w:bottom w:val="single" w:sz="4" w:space="0" w:color="auto"/>
+              <w:right w:val="single" w:sz="4" w:space="0" w:color="000000"/>
+            </w:tcBorders>
+            <w:vAlign w:val="center"/>
+            <w:hideMark/>
+          </w:tcPr>
+          <w:p>
+            <w:pPr>
+              <w:widowControl/>
+              <w:jc w:val="left"/>
+              <w:rPr>
+                <w:rFonts w:ascii="ＭＳ Ｐゴシック" w:eastAsia="ＭＳ Ｐゴシック" w:hAnsi="ＭＳ Ｐゴシック" w:cs="Times New Roman"/>
+                <w:color w:val="000000"/>
+                <w:kern w:val="0"/>
+              </w:rPr>
+            </w:pPr>
+          </w:p>
+        </w:tc>
+        <w:tc>
+          <w:tcPr>
+            <w:tcW w:w="1540" w:type="dxa"/>
+            <w:tcBorders>
+              <w:top w:val="nil"/>
+              <w:left w:val="nil"/>
+              <w:bottom w:val="single" w:sz="4" w:space="0" w:color="auto"/>
+              <w:right w:val="single" w:sz="4" w:space="0" w:color="000000"/>
+            </w:tcBorders>
+            <w:shd w:val="clear" w:color="auto" w:fill="auto"/>
+            <w:vAlign w:val="center"/>
+            <w:hideMark/>
+          </w:tcPr>
+          <w:p>
+            <w:pPr>
+              <w:widowControl/>
+              <w:jc w:val="center"/>
+              <w:rPr>
+                <w:rFonts w:ascii="Calibri" w:eastAsia="ＭＳ Ｐゴシック" w:hAnsi="Calibri" w:cs="Times New Roman"/>
+                <w:color w:val="000000"/>
+                <w:kern w:val="0"/>
+              </w:rPr>
+            </w:pPr>
+            <w:r>
+              <w:rPr>
+                <w:rFonts w:ascii="Calibri" w:eastAsia="ＭＳ Ｐゴシック" w:hAnsi="Calibri" w:cs="Times New Roman"/>
+                <w:color w:val="000000"/>
+                <w:kern w:val="0"/>
+              </w:rPr>
+              <w:t>B</w:t>
+            </w:r>
+          </w:p>
+        </w:tc>
+        <w:tc>
+          <w:tcPr>
+            <w:tcW w:w="1540" w:type="dxa"/>
+            <w:tcBorders>
+              <w:top w:val="nil"/>
+              <w:left w:val="nil"/>
+              <w:bottom w:val="single" w:sz="4" w:space="0" w:color="auto"/>
+              <w:right w:val="single" w:sz="4" w:space="0" w:color="000000"/>
+            </w:tcBorders>
+            <w:shd w:val="clear" w:color="auto" w:fill="auto"/>
+            <w:vAlign w:val="center"/>
+            <w:hideMark/>
+          </w:tcPr>
+          <w:p>
+            <w:pPr>
+              <w:widowControl/>
+              <w:jc w:val="center"/>
+              <w:rPr>
+                <w:rFonts w:ascii="Calibri" w:eastAsia="ＭＳ Ｐゴシック" w:hAnsi="Calibri" w:cs="Times New Roman"/>
+                <w:color w:val="000000"/>
+                <w:kern w:val="0"/>
+              </w:rPr>
+            </w:pPr>
+            <w:r>
+              <w:rPr>
+                <w:rFonts w:ascii="Calibri" w:eastAsia="ＭＳ Ｐゴシック" w:hAnsi="Calibri" w:cs="Times New Roman"/>
+                <w:color w:val="000000"/>
+                <w:kern w:val="0"/>
+              </w:rPr>
+              <w:t>7</w:t>
+            </w:r>
+          </w:p>
+        </w:tc>
+        <w:tc>
+          <w:tcPr>
+            <w:tcW w:w="1540" w:type="dxa"/>
+            <w:tcBorders>
+              <w:top w:val="nil"/>
+              <w:left w:val="nil"/>
+              <w:bottom w:val="single" w:sz="4" w:space="0" w:color="auto"/>
+              <w:right w:val="single" w:sz="4" w:space="0" w:color="000000"/>
+            </w:tcBorders>
+            <w:shd w:val="clear" w:color="auto" w:fill="auto"/>
+            <w:vAlign w:val="center"/>
+            <w:hideMark/>
+          </w:tcPr>
+          <w:p>
+            <w:pPr>
+              <w:widowControl/>
+              <w:jc w:val="center"/>
+              <w:rPr>
+                <w:rFonts w:ascii="Calibri" w:eastAsia="ＭＳ Ｐゴシック" w:hAnsi="Calibri" w:cs="Times New Roman"/>
+                <w:color w:val="000000"/>
+                <w:kern w:val="0"/>
+              </w:rPr>
+            </w:pPr>
+            <w:r>
+              <w:rPr>
+                <w:rFonts w:ascii="Calibri" w:eastAsia="ＭＳ Ｐゴシック" w:hAnsi="Calibri" w:cs="Times New Roman"/>
+                <w:color w:val="000000"/>
+                <w:kern w:val="0"/>
+              </w:rPr>
+              <w:t>5</w:t>
+            </w:r>
+          </w:p>
+        </w:tc>
+        <w:tc>
+          <w:tcPr>
+            <w:tcW w:w="1540" w:type="dxa"/>
+            <w:tcBorders>
+              <w:top w:val="nil"/>
+              <w:left w:val="nil"/>
+              <w:bottom w:val="single" w:sz="4" w:space="0" w:color="auto"/>
+              <w:right w:val="single" w:sz="4" w:space="0" w:color="000000"/>
+            </w:tcBorders>
+            <w:shd w:val="clear" w:color="auto" w:fill="auto"/>
+            <w:vAlign w:val="center"/>
+            <w:hideMark/>
+          </w:tcPr>
+          <w:p>
+            <w:pPr>
+              <w:widowControl/>
+              <w:jc w:val="center"/>
+              <w:rPr>
+                <w:rFonts w:ascii="Calibri" w:eastAsia="ＭＳ Ｐゴシック" w:hAnsi="Calibri" w:cs="Times New Roman"/>
+                <w:color w:val="000000"/>
+                <w:kern w:val="0"/>
+              </w:rPr>
+            </w:pPr>
+            <w:r>
+              <w:rPr>
+                <w:rFonts w:ascii="Calibri" w:eastAsia="ＭＳ Ｐゴシック" w:hAnsi="Calibri" w:cs="Times New Roman"/>
+                <w:color w:val="000000"/>
+                <w:kern w:val="0"/>
+              </w:rPr>
+              <w:t>2</w:t>
+            </w:r>
+          </w:p>
+        </w:tc>
+      </w:tr>
+      <w:tr>
+        <w:trPr>
+          <w:trHeight w:val="360"/>
+          <w:jc w:val="center"/>
+        </w:trPr>
+        <w:tc>
+          <w:tcPr>
+            <w:tcW w:w="1540" w:type="dxa"/>
+            <w:vMerge/>
+            <w:tcBorders>
+              <w:top w:val="nil"/>
+              <w:left w:val="single" w:sz="4" w:space="0" w:color="000000"/>
+              <w:bottom w:val="single" w:sz="4" w:space="0" w:color="auto"/>
+              <w:right w:val="single" w:sz="4" w:space="0" w:color="000000"/>
+            </w:tcBorders>
+            <w:vAlign w:val="center"/>
+            <w:hideMark/>
+          </w:tcPr>
+          <w:p>
+            <w:pPr>
+              <w:widowControl/>
+              <w:jc w:val="left"/>
+              <w:rPr>
+                <w:rFonts w:ascii="ＭＳ Ｐゴシック" w:eastAsia="ＭＳ Ｐゴシック" w:hAnsi="ＭＳ Ｐゴシック" w:cs="Times New Roman"/>
+                <w:color w:val="000000"/>
+                <w:kern w:val="0"/>
+              </w:rPr>
+            </w:pPr>
+          </w:p>
+        </w:tc>
+        <w:tc>
+          <w:tcPr>
+            <w:tcW w:w="1540" w:type="dxa"/>
+            <w:tcBorders>
+              <w:top w:val="nil"/>
+              <w:left w:val="nil"/>
+              <w:bottom w:val="single" w:sz="4" w:space="0" w:color="auto"/>
+              <w:right w:val="single" w:sz="4" w:space="0" w:color="000000"/>
+            </w:tcBorders>
+            <w:shd w:val="clear" w:color="auto" w:fill="auto"/>
+            <w:vAlign w:val="center"/>
+            <w:hideMark/>
+          </w:tcPr>
+          <w:p>
+            <w:pPr>
+              <w:widowControl/>
+              <w:jc w:val="center"/>
+              <w:rPr>
+                <w:rFonts w:ascii="Calibri" w:eastAsia="ＭＳ Ｐゴシック" w:hAnsi="Calibri" w:cs="Times New Roman"/>
+                <w:color w:val="000000"/>
+                <w:kern w:val="0"/>
+              </w:rPr>
+            </w:pPr>
+            <w:r>
+              <w:rPr>
+                <w:rFonts w:ascii="Calibri" w:eastAsia="ＭＳ Ｐゴシック" w:hAnsi="Calibri" w:cs="Times New Roman"/>
+                <w:color w:val="000000"/>
+                <w:kern w:val="0"/>
+              </w:rPr>
+              <w:t>C</w:t>
+            </w:r>
+          </w:p>
+        </w:tc>
+        <w:tc>
+          <w:tcPr>
+            <w:tcW w:w="1540" w:type="dxa"/>
+            <w:tcBorders>
+              <w:top w:val="nil"/>
+              <w:left w:val="nil"/>
+              <w:bottom w:val="single" w:sz="4" w:space="0" w:color="auto"/>
+              <w:right w:val="single" w:sz="4" w:space="0" w:color="000000"/>
+            </w:tcBorders>
+            <w:shd w:val="clear" w:color="auto" w:fill="auto"/>
+            <w:vAlign w:val="center"/>
+            <w:hideMark/>
+          </w:tcPr>
+          <w:p>
+            <w:pPr>
+              <w:widowControl/>
+              <w:jc w:val="center"/>
+              <w:rPr>
+                <w:rFonts w:ascii="Calibri" w:eastAsia="ＭＳ Ｐゴシック" w:hAnsi="Calibri" w:cs="Times New Roman"/>
+                <w:color w:val="000000"/>
+                <w:kern w:val="0"/>
+              </w:rPr>
+            </w:pPr>
+            <w:r>
+              <w:rPr>
+                <w:rFonts w:ascii="Calibri" w:eastAsia="ＭＳ Ｐゴシック" w:hAnsi="Calibri" w:cs="Times New Roman"/>
+                <w:color w:val="000000"/>
+                <w:kern w:val="0"/>
+              </w:rPr>
+              <w:t>14</w:t>
+            </w:r>
+          </w:p>
+        </w:tc>
+        <w:tc>
+          <w:tcPr>
+            <w:tcW w:w="1540" w:type="dxa"/>
+            <w:tcBorders>
+              <w:top w:val="nil"/>
+              <w:left w:val="nil"/>
+              <w:bottom w:val="single" w:sz="4" w:space="0" w:color="auto"/>
+              <w:right w:val="single" w:sz="4" w:space="0" w:color="000000"/>
+            </w:tcBorders>
+            <w:shd w:val="clear" w:color="auto" w:fill="auto"/>
+            <w:vAlign w:val="center"/>
+            <w:hideMark/>
+          </w:tcPr>
+          <w:p>
+            <w:pPr>
+              <w:widowControl/>
+              <w:jc w:val="center"/>
+              <w:rPr>
+                <w:rFonts w:ascii="Calibri" w:eastAsia="ＭＳ Ｐゴシック" w:hAnsi="Calibri" w:cs="Times New Roman"/>
+                <w:color w:val="000000"/>
+                <w:kern w:val="0"/>
+              </w:rPr>
+            </w:pPr>
+            <w:r>
+              <w:rPr>
+                <w:rFonts w:ascii="Calibri" w:eastAsia="ＭＳ Ｐゴシック" w:hAnsi="Calibri" w:cs="Times New Roman"/>
+                <w:color w:val="000000"/>
+                <w:kern w:val="0"/>
+              </w:rPr>
+              <w:t>5</w:t>
+            </w:r>
+          </w:p>
+        </w:tc>
+        <w:tc>
+          <w:tcPr>
+            <w:tcW w:w="1540" w:type="dxa"/>
+            <w:tcBorders>
+              <w:top w:val="nil"/>
+              <w:left w:val="nil"/>
+              <w:bottom w:val="single" w:sz="4" w:space="0" w:color="auto"/>
+              <w:right w:val="single" w:sz="4" w:space="0" w:color="000000"/>
+            </w:tcBorders>
+            <w:shd w:val="clear" w:color="auto" w:fill="auto"/>
+            <w:vAlign w:val="center"/>
+            <w:hideMark/>
+          </w:tcPr>
+          <w:p>
+            <w:pPr>
+              <w:widowControl/>
+              <w:jc w:val="center"/>
+              <w:rPr>
+                <w:rFonts w:ascii="Calibri" w:eastAsia="ＭＳ Ｐゴシック" w:hAnsi="Calibri" w:cs="Times New Roman"/>
+                <w:color w:val="000000"/>
+                <w:kern w:val="0"/>
+              </w:rPr>
+            </w:pPr>
+            <w:r>
+              <w:rPr>
+                <w:rFonts w:ascii="Calibri" w:eastAsia="ＭＳ Ｐゴシック" w:hAnsi="Calibri" w:cs="Times New Roman"/>
+                <w:color w:val="000000"/>
+                <w:kern w:val="0"/>
+              </w:rPr>
+              <w:t>9</w:t>
+            </w:r>
+          </w:p>
+        </w:tc>
+      </w:tr>
+      <w:tr>
+        <w:trPr>
+          <w:trHeight w:val="360"/>
+          <w:jc w:val="center"/>
+        </w:trPr>
+        <w:tc>
+          <w:tcPr>
+            <w:tcW w:w="1540" w:type="dxa"/>
+            <w:vMerge w:val="restart"/>
+            <w:tcBorders>
+              <w:top w:val="nil"/>
+              <w:left w:val="single" w:sz="4" w:space="0" w:color="000000"/>
+              <w:bottom w:val="single" w:sz="4" w:space="0" w:color="000000"/>
+              <w:right w:val="single" w:sz="4" w:space="0" w:color="000000"/>
+            </w:tcBorders>
+            <w:shd w:val="clear" w:color="auto" w:fill="auto"/>
+            <w:vAlign w:val="center"/>
+            <w:hideMark/>
+          </w:tcPr>
+          <w:p>
+            <w:pPr>
+              <w:widowControl/>
+              <w:jc w:val="center"/>
+              <w:rPr>
+                <w:rFonts w:ascii="ＭＳ Ｐゴシック" w:eastAsia="ＭＳ Ｐゴシック" w:hAnsi="ＭＳ Ｐゴシック" w:cs="Times New Roman"/>
+                <w:color w:val="000000"/>
+                <w:kern w:val="0"/>
+              </w:rPr>
+            </w:pPr>
+            <w:r>
+              <w:rPr>
+                <w:rFonts w:ascii="ＭＳ Ｐゴシック" w:eastAsia="ＭＳ Ｐゴシック" w:hAnsi="ＭＳ Ｐゴシック" w:cs="Times New Roman" w:hint="eastAsia"/>
+                <w:color w:val="000000"/>
+                <w:kern w:val="0"/>
+              </w:rPr>
+              <w:t>グラフなし</w:t>
+            </w:r>
+          </w:p>
+        </w:tc>
+        <w:tc>
+          <w:tcPr>
+            <w:tcW w:w="1540" w:type="dxa"/>
+            <w:tcBorders>
+              <w:top w:val="nil"/>
+              <w:left w:val="nil"/>
+              <w:bottom w:val="single" w:sz="4" w:space="0" w:color="auto"/>
+              <w:right w:val="single" w:sz="4" w:space="0" w:color="000000"/>
+            </w:tcBorders>
+            <w:shd w:val="clear" w:color="auto" w:fill="auto"/>
+            <w:vAlign w:val="center"/>
+            <w:hideMark/>
+          </w:tcPr>
+          <w:p>
+            <w:pPr>
+              <w:widowControl/>
+              <w:jc w:val="center"/>
+              <w:rPr>
+                <w:rFonts w:ascii="Calibri" w:eastAsia="ＭＳ Ｐゴシック" w:hAnsi="Calibri" w:cs="Times New Roman"/>
+                <w:color w:val="000000"/>
+                <w:kern w:val="0"/>
+              </w:rPr>
+            </w:pPr>
+            <w:r>
+              <w:rPr>
+                <w:rFonts w:ascii="Calibri" w:eastAsia="ＭＳ Ｐゴシック" w:hAnsi="Calibri" w:cs="Times New Roman"/>
+                <w:color w:val="000000"/>
+                <w:kern w:val="0"/>
+              </w:rPr>
+              <w:t>D</w:t>
+            </w:r>
+          </w:p>
+        </w:tc>
+        <w:tc>
+          <w:tcPr>
+            <w:tcW w:w="1540" w:type="dxa"/>
+            <w:tcBorders>
+              <w:top w:val="nil"/>
+              <w:left w:val="nil"/>
+              <w:bottom w:val="single" w:sz="4" w:space="0" w:color="auto"/>
+              <w:right w:val="single" w:sz="4" w:space="0" w:color="000000"/>
+            </w:tcBorders>
+            <w:shd w:val="clear" w:color="auto" w:fill="auto"/>
+            <w:vAlign w:val="center"/>
+            <w:hideMark/>
+          </w:tcPr>
+          <w:p>
+            <w:pPr>
+              <w:widowControl/>
+              <w:jc w:val="center"/>
+              <w:rPr>
+                <w:rFonts w:ascii="Calibri" w:eastAsia="ＭＳ Ｐゴシック" w:hAnsi="Calibri" w:cs="Times New Roman"/>
+                <w:color w:val="000000"/>
+                <w:kern w:val="0"/>
+              </w:rPr>
+            </w:pPr>
+            <w:r>
+              <w:rPr>
+                <w:rFonts w:ascii="Calibri" w:eastAsia="ＭＳ Ｐゴシック" w:hAnsi="Calibri" w:cs="Times New Roman"/>
+                <w:color w:val="000000"/>
+                <w:kern w:val="0"/>
+              </w:rPr>
+              <w:t>8</w:t>
+            </w:r>
+          </w:p>
+        </w:tc>
+        <w:tc>
+          <w:tcPr>
+            <w:tcW w:w="1540" w:type="dxa"/>
+            <w:tcBorders>
+              <w:top w:val="nil"/>
+              <w:left w:val="nil"/>
+              <w:bottom w:val="single" w:sz="4" w:space="0" w:color="auto"/>
+              <w:right w:val="single" w:sz="4" w:space="0" w:color="000000"/>
+            </w:tcBorders>
+            <w:shd w:val="clear" w:color="auto" w:fill="auto"/>
+            <w:vAlign w:val="center"/>
+            <w:hideMark/>
+          </w:tcPr>
+          <w:p>
+            <w:pPr>
+              <w:widowControl/>
+              <w:jc w:val="center"/>
+              <w:rPr>
+                <w:rFonts w:ascii="Calibri" w:eastAsia="ＭＳ Ｐゴシック" w:hAnsi="Calibri" w:cs="Times New Roman"/>
+                <w:color w:val="000000"/>
+                <w:kern w:val="0"/>
+              </w:rPr>
+            </w:pPr>
+            <w:r>
+              <w:rPr>
+                <w:rFonts w:ascii="Calibri" w:eastAsia="ＭＳ Ｐゴシック" w:hAnsi="Calibri" w:cs="Times New Roman"/>
+                <w:color w:val="000000"/>
+                <w:kern w:val="0"/>
+              </w:rPr>
+              <w:t>5</w:t>
+            </w:r>
+          </w:p>
+        </w:tc>
+        <w:tc>
+          <w:tcPr>
+            <w:tcW w:w="1540" w:type="dxa"/>
+            <w:tcBorders>
+              <w:top w:val="nil"/>
+              <w:left w:val="nil"/>
+              <w:bottom w:val="single" w:sz="4" w:space="0" w:color="auto"/>
+              <w:right w:val="single" w:sz="4" w:space="0" w:color="000000"/>
+            </w:tcBorders>
+            <w:shd w:val="clear" w:color="auto" w:fill="auto"/>
+            <w:vAlign w:val="center"/>
+            <w:hideMark/>
+          </w:tcPr>
+          <w:p>
+            <w:pPr>
+              <w:widowControl/>
+              <w:jc w:val="center"/>
+              <w:rPr>
+                <w:rFonts w:ascii="Calibri" w:eastAsia="ＭＳ Ｐゴシック" w:hAnsi="Calibri" w:cs="Times New Roman"/>
+                <w:color w:val="000000"/>
+                <w:kern w:val="0"/>
+              </w:rPr>
+            </w:pPr>
+            <w:r>
+              <w:rPr>
+                <w:rFonts w:ascii="Calibri" w:eastAsia="ＭＳ Ｐゴシック" w:hAnsi="Calibri" w:cs="Times New Roman"/>
+                <w:color w:val="000000"/>
+                <w:kern w:val="0"/>
+              </w:rPr>
+              <w:t>3</w:t>
+            </w:r>
+          </w:p>
+        </w:tc>
+      </w:tr>
+      <w:tr>
+        <w:trPr>
+          <w:trHeight w:val="360"/>
+          <w:jc w:val="center"/>
+        </w:trPr>
+        <w:tc>
+          <w:tcPr>
+            <w:tcW w:w="1540" w:type="dxa"/>
+            <w:vMerge/>
+            <w:tcBorders>
+              <w:top w:val="nil"/>
+              <w:left w:val="single" w:sz="4" w:space="0" w:color="000000"/>
+              <w:bottom w:val="single" w:sz="4" w:space="0" w:color="000000"/>
+              <w:right w:val="single" w:sz="4" w:space="0" w:color="000000"/>
+            </w:tcBorders>
+            <w:vAlign w:val="center"/>
+            <w:hideMark/>
+          </w:tcPr>
+          <w:p>
+            <w:pPr>
+              <w:widowControl/>
+              <w:jc w:val="left"/>
+              <w:rPr>
+                <w:rFonts w:ascii="ＭＳ Ｐゴシック" w:eastAsia="ＭＳ Ｐゴシック" w:hAnsi="ＭＳ Ｐゴシック" w:cs="Times New Roman"/>
+                <w:color w:val="000000"/>
+                <w:kern w:val="0"/>
+              </w:rPr>
+            </w:pPr>
+          </w:p>
+        </w:tc>
+        <w:tc>
+          <w:tcPr>
+            <w:tcW w:w="1540" w:type="dxa"/>
+            <w:tcBorders>
+              <w:top w:val="nil"/>
+              <w:left w:val="nil"/>
+              <w:bottom w:val="single" w:sz="4" w:space="0" w:color="auto"/>
+              <w:right w:val="single" w:sz="4" w:space="0" w:color="000000"/>
+            </w:tcBorders>
+            <w:shd w:val="clear" w:color="auto" w:fill="auto"/>
+            <w:vAlign w:val="center"/>
+            <w:hideMark/>
+          </w:tcPr>
+          <w:p>
+            <w:pPr>
+              <w:widowControl/>
+              <w:jc w:val="center"/>
+              <w:rPr>
+                <w:rFonts w:ascii="Calibri" w:eastAsia="ＭＳ Ｐゴシック" w:hAnsi="Calibri" w:cs="Times New Roman"/>
+                <w:color w:val="000000"/>
+                <w:kern w:val="0"/>
+              </w:rPr>
+            </w:pPr>
+            <w:r>
+              <w:rPr>
+                <w:rFonts w:ascii="Calibri" w:eastAsia="ＭＳ Ｐゴシック" w:hAnsi="Calibri" w:cs="Times New Roman"/>
+                <w:color w:val="000000"/>
+                <w:kern w:val="0"/>
+              </w:rPr>
+              <w:t>E</w:t>
+            </w:r>
+          </w:p>
+        </w:tc>
+        <w:tc>
+          <w:tcPr>
+            <w:tcW w:w="1540" w:type="dxa"/>
+            <w:tcBorders>
+              <w:top w:val="nil"/>
+              <w:left w:val="nil"/>
+              <w:bottom w:val="single" w:sz="4" w:space="0" w:color="auto"/>
+              <w:right w:val="single" w:sz="4" w:space="0" w:color="000000"/>
+            </w:tcBorders>
+            <w:shd w:val="clear" w:color="auto" w:fill="auto"/>
+            <w:vAlign w:val="center"/>
+            <w:hideMark/>
+          </w:tcPr>
+          <w:p>
+            <w:pPr>
+              <w:widowControl/>
+              <w:jc w:val="center"/>
+              <w:rPr>
+                <w:rFonts w:ascii="Calibri" w:eastAsia="ＭＳ Ｐゴシック" w:hAnsi="Calibri" w:cs="Times New Roman"/>
+                <w:color w:val="000000"/>
+                <w:kern w:val="0"/>
+              </w:rPr>
+            </w:pPr>
+            <w:r>
+              <w:rPr>
+                <w:rFonts w:ascii="Calibri" w:eastAsia="ＭＳ Ｐゴシック" w:hAnsi="Calibri" w:cs="Times New Roman"/>
+                <w:color w:val="000000"/>
+                <w:kern w:val="0"/>
+              </w:rPr>
+              <w:t>8</w:t>
+            </w:r>
+          </w:p>
+        </w:tc>
+        <w:tc>
+          <w:tcPr>
+            <w:tcW w:w="1540" w:type="dxa"/>
+            <w:tcBorders>
+              <w:top w:val="nil"/>
+              <w:left w:val="nil"/>
+              <w:bottom w:val="single" w:sz="4" w:space="0" w:color="auto"/>
+              <w:right w:val="single" w:sz="4" w:space="0" w:color="000000"/>
+            </w:tcBorders>
+            <w:shd w:val="clear" w:color="auto" w:fill="auto"/>
+            <w:vAlign w:val="center"/>
+            <w:hideMark/>
+          </w:tcPr>
+          <w:p>
+            <w:pPr>
+              <w:widowControl/>
+              <w:jc w:val="center"/>
+              <w:rPr>
+                <w:rFonts w:ascii="Calibri" w:eastAsia="ＭＳ Ｐゴシック" w:hAnsi="Calibri" w:cs="Times New Roman"/>
+                <w:color w:val="000000"/>
+                <w:kern w:val="0"/>
+              </w:rPr>
+            </w:pPr>
+            <w:r>
+              <w:rPr>
+                <w:rFonts w:ascii="Calibri" w:eastAsia="ＭＳ Ｐゴシック" w:hAnsi="Calibri" w:cs="Times New Roman"/>
+                <w:color w:val="000000"/>
+                <w:kern w:val="0"/>
+              </w:rPr>
+              <w:t>8</w:t>
+            </w:r>
+          </w:p>
+        </w:tc>
+        <w:tc>
+          <w:tcPr>
+            <w:tcW w:w="1540" w:type="dxa"/>
+            <w:tcBorders>
+              <w:top w:val="nil"/>
+              <w:left w:val="nil"/>
+              <w:bottom w:val="single" w:sz="4" w:space="0" w:color="auto"/>
+              <w:right w:val="single" w:sz="4" w:space="0" w:color="000000"/>
+            </w:tcBorders>
+            <w:shd w:val="clear" w:color="auto" w:fill="auto"/>
+            <w:vAlign w:val="center"/>
+            <w:hideMark/>
+          </w:tcPr>
+          <w:p>
+            <w:pPr>
+              <w:widowControl/>
+              <w:jc w:val="center"/>
+              <w:rPr>
+                <w:rFonts w:ascii="Calibri" w:eastAsia="ＭＳ Ｐゴシック" w:hAnsi="Calibri" w:cs="Times New Roman"/>
+                <w:color w:val="000000"/>
+                <w:kern w:val="0"/>
+              </w:rPr>
+            </w:pPr>
+            <w:r>
+              <w:rPr>
+                <w:rFonts w:ascii="Calibri" w:eastAsia="ＭＳ Ｐゴシック" w:hAnsi="Calibri" w:cs="Times New Roman"/>
+                <w:color w:val="000000"/>
+                <w:kern w:val="0"/>
+              </w:rPr>
+              <w:t>0</w:t>
+            </w:r>
+          </w:p>
+        </w:tc>
+      </w:tr>
+      <w:tr>
+        <w:trPr>
+          <w:trHeight w:val="360"/>
+          <w:jc w:val="center"/>
+        </w:trPr>
+        <w:tc>
+          <w:tcPr>
+            <w:tcW w:w="1540" w:type="dxa"/>
+            <w:vMerge/>
+            <w:tcBorders>
+              <w:top w:val="nil"/>
+              <w:left w:val="single" w:sz="4" w:space="0" w:color="000000"/>
+              <w:bottom w:val="single" w:sz="4" w:space="0" w:color="000000"/>
+              <w:right w:val="single" w:sz="4" w:space="0" w:color="000000"/>
+            </w:tcBorders>
+            <w:vAlign w:val="center"/>
+            <w:hideMark/>
+          </w:tcPr>
+          <w:p>
+            <w:pPr>
+              <w:widowControl/>
+              <w:jc w:val="left"/>
+              <w:rPr>
+                <w:rFonts w:ascii="ＭＳ Ｐゴシック" w:eastAsia="ＭＳ Ｐゴシック" w:hAnsi="ＭＳ Ｐゴシック" w:cs="Times New Roman"/>
+                <w:color w:val="000000"/>
+                <w:kern w:val="0"/>
+              </w:rPr>
+            </w:pPr>
+          </w:p>
+        </w:tc>
+        <w:tc>
+          <w:tcPr>
+            <w:tcW w:w="1540" w:type="dxa"/>
+            <w:tcBorders>
+              <w:top w:val="nil"/>
+              <w:left w:val="nil"/>
+              <w:bottom w:val="single" w:sz="4" w:space="0" w:color="000000"/>
+              <w:right w:val="single" w:sz="4" w:space="0" w:color="000000"/>
+            </w:tcBorders>
+            <w:shd w:val="clear" w:color="auto" w:fill="auto"/>
+            <w:vAlign w:val="center"/>
+            <w:hideMark/>
+          </w:tcPr>
+          <w:p>
+            <w:pPr>
+              <w:widowControl/>
+              <w:jc w:val="center"/>
+              <w:rPr>
+                <w:rFonts w:ascii="Calibri" w:eastAsia="ＭＳ Ｐゴシック" w:hAnsi="Calibri" w:cs="Times New Roman"/>
+                <w:color w:val="000000"/>
+                <w:kern w:val="0"/>
+              </w:rPr>
+            </w:pPr>
+            <w:r>
+              <w:rPr>
+                <w:rFonts w:ascii="Calibri" w:eastAsia="ＭＳ Ｐゴシック" w:hAnsi="Calibri" w:cs="Times New Roman"/>
+                <w:color w:val="000000"/>
+                <w:kern w:val="0"/>
+              </w:rPr>
+              <w:t>F</w:t>
+            </w:r>
+          </w:p>
+        </w:tc>
+        <w:tc>
+          <w:tcPr>
+            <w:tcW w:w="1540" w:type="dxa"/>
+            <w:tcBorders>
+              <w:top w:val="nil"/>
+              <w:left w:val="nil"/>
+              <w:bottom w:val="single" w:sz="4" w:space="0" w:color="000000"/>
+              <w:right w:val="single" w:sz="4" w:space="0" w:color="000000"/>
+            </w:tcBorders>
+            <w:shd w:val="clear" w:color="auto" w:fill="auto"/>
+            <w:vAlign w:val="center"/>
+            <w:hideMark/>
+          </w:tcPr>
+          <w:p>
+            <w:pPr>
+              <w:widowControl/>
+              <w:jc w:val="center"/>
+              <w:rPr>
+                <w:rFonts w:ascii="Calibri" w:eastAsia="ＭＳ Ｐゴシック" w:hAnsi="Calibri" w:cs="Times New Roman"/>
+                <w:color w:val="000000"/>
+                <w:kern w:val="0"/>
+              </w:rPr>
+            </w:pPr>
+            <w:r>
+              <w:rPr>
+                <w:rFonts w:ascii="Calibri" w:eastAsia="ＭＳ Ｐゴシック" w:hAnsi="Calibri" w:cs="Times New Roman"/>
+                <w:color w:val="000000"/>
+                <w:kern w:val="0"/>
+              </w:rPr>
+              <w:t>10</w:t>
+            </w:r>
+          </w:p>
+        </w:tc>
+        <w:tc>
+          <w:tcPr>
+            <w:tcW w:w="1540" w:type="dxa"/>
+            <w:tcBorders>
+              <w:top w:val="nil"/>
+              <w:left w:val="nil"/>
+              <w:bottom w:val="single" w:sz="4" w:space="0" w:color="000000"/>
+              <w:right w:val="single" w:sz="4" w:space="0" w:color="000000"/>
+            </w:tcBorders>
+            <w:shd w:val="clear" w:color="auto" w:fill="auto"/>
+            <w:vAlign w:val="center"/>
+            <w:hideMark/>
+          </w:tcPr>
+          <w:p>
+            <w:pPr>
+              <w:widowControl/>
+              <w:jc w:val="center"/>
+              <w:rPr>
+                <w:rFonts w:ascii="Calibri" w:eastAsia="ＭＳ Ｐゴシック" w:hAnsi="Calibri" w:cs="Times New Roman"/>
+                <w:color w:val="000000"/>
+                <w:kern w:val="0"/>
+              </w:rPr>
+            </w:pPr>
+            <w:r>
+              <w:rPr>
+                <w:rFonts w:ascii="Calibri" w:eastAsia="ＭＳ Ｐゴシック" w:hAnsi="Calibri" w:cs="Times New Roman"/>
+                <w:color w:val="000000"/>
+                <w:kern w:val="0"/>
+              </w:rPr>
+              <w:t>13</w:t>
+            </w:r>
+          </w:p>
+        </w:tc>
+        <w:tc>
+          <w:tcPr>
+            <w:tcW w:w="1540" w:type="dxa"/>
+            <w:tcBorders>
+              <w:top w:val="nil"/>
+              <w:left w:val="nil"/>
+              <w:bottom w:val="single" w:sz="4" w:space="0" w:color="000000"/>
+              <w:right w:val="single" w:sz="4" w:space="0" w:color="000000"/>
+            </w:tcBorders>
+            <w:shd w:val="clear" w:color="auto" w:fill="auto"/>
+            <w:vAlign w:val="center"/>
+            <w:hideMark/>
+          </w:tcPr>
+          <w:p>
+            <w:pPr>
+              <w:widowControl/>
+              <w:jc w:val="center"/>
+              <w:rPr>
+                <w:rFonts w:ascii="Calibri" w:eastAsia="ＭＳ Ｐゴシック" w:hAnsi="Calibri" w:cs="Times New Roman"/>
+                <w:color w:val="000000"/>
+                <w:kern w:val="0"/>
+              </w:rPr>
+            </w:pPr>
+            <w:r>
+              <w:rPr>
+                <w:rFonts w:ascii="Calibri" w:eastAsia="ＭＳ Ｐゴシック" w:hAnsi="Calibri" w:cs="Times New Roman"/>
+                <w:color w:val="000000"/>
+                <w:kern w:val="0"/>
+              </w:rPr>
+              <w:t>-3</w:t>
+            </w:r>
+          </w:p>
+        </w:tc>
+      </w:tr>
+    </w:tbl>
+    <w:p>
+      <w:pPr>
+        <w:rPr>
+          <w:b/>
+        </w:rPr>
+      </w:pPr>
+    </w:p>
+    <w:p>
+      <w:pPr>
+        <w:rPr>
+          <w:rFonts w:hint="eastAsia"/>
+        </w:rPr>
+      </w:pPr>
+      <w:r>
+        <w:rPr>
+          <w:rFonts w:hint="eastAsia"/>
+          <w:b/>
+        </w:rPr>
+        <w:t xml:space="preserve">　</w:t>
+      </w:r>
+      <w:r>
+        <w:rPr>
+          <w:rFonts w:asciiTheme="minorEastAsia" w:hAnsiTheme="minorEastAsia" w:cs="Times New Roman"/>
+          <w:color w:val="000000"/>
+          <w:kern w:val="0"/>
+        </w:rPr>
+        <w:t>∆(</w:t>
+      </w:r>
+      <w:r>
+        <w:rPr>
+          <w:rFonts w:asciiTheme="minorEastAsia" w:hAnsiTheme="minorEastAsia" w:cs="Arial"/>
+          <w:color w:val="000000"/>
+          <w:kern w:val="0"/>
+        </w:rPr>
+        <w:t>差分値</w:t>
+      </w:r>
+      <w:r>
+        <w:rPr>
+          <w:rFonts w:asciiTheme="minorEastAsia" w:hAnsiTheme="minorEastAsia" w:cs="Times New Roman"/>
+          <w:color w:val="000000"/>
+          <w:kern w:val="0"/>
+        </w:rPr>
+        <w:t>)</w:t>
+      </w:r>
+      <w:r>
+        <w:rPr>
+          <w:rFonts w:asciiTheme="minorEastAsia" w:hAnsiTheme="minorEastAsia" w:cs="Times New Roman" w:hint="eastAsia"/>
+          <w:color w:val="000000"/>
+          <w:kern w:val="0"/>
+        </w:rPr>
+        <w:t>は</w:t>
+      </w:r>
+      <w:r>
+        <w:rPr>
+          <w:rFonts w:asciiTheme="minorEastAsia" w:hAnsiTheme="minorEastAsia" w:cs="Times New Roman"/>
+          <w:color w:val="000000"/>
+          <w:kern w:val="0"/>
+        </w:rPr>
+        <w:t>UXPLOT</w:t>
+      </w:r>
+      <w:r>
+        <w:rPr>
+          <w:rFonts w:asciiTheme="minorEastAsia" w:hAnsiTheme="minorEastAsia" w:cs="Times New Roman" w:hint="eastAsia"/>
+          <w:color w:val="000000"/>
+          <w:kern w:val="0"/>
+        </w:rPr>
+        <w:t>と</w:t>
+      </w:r>
+      <w:r>
+        <w:rPr>
+          <w:rFonts w:asciiTheme="minorEastAsia" w:hAnsiTheme="minorEastAsia" w:cs="Times New Roman"/>
+          <w:color w:val="000000"/>
+          <w:kern w:val="0"/>
+        </w:rPr>
+        <w:t>UX</w:t>
+      </w:r>
+      <w:r>
+        <w:rPr>
+          <w:rFonts w:asciiTheme="minorEastAsia" w:hAnsiTheme="minorEastAsia" w:cs="Times New Roman" w:hint="eastAsia"/>
+          <w:color w:val="000000"/>
+          <w:kern w:val="0"/>
+        </w:rPr>
+        <w:t>カーブの</w:t>
+      </w:r>
+      <w:r>
+        <w:rPr>
+          <w:rFonts w:asciiTheme="minorEastAsia" w:hAnsiTheme="minorEastAsia" w:cs="Times New Roman"/>
+          <w:color w:val="000000"/>
+          <w:kern w:val="0"/>
+        </w:rPr>
+        <w:t>UX</w:t>
+      </w:r>
+      <w:r>
+        <w:rPr>
+          <w:rFonts w:asciiTheme="minorEastAsia" w:hAnsiTheme="minorEastAsia" w:cs="Times New Roman" w:hint="eastAsia"/>
+          <w:color w:val="000000"/>
+          <w:kern w:val="0"/>
+        </w:rPr>
+        <w:t>の入力数の差分で</w:t>
+      </w:r>
+      <w:r>
+        <w:rPr>
+          <w:rFonts w:hint="eastAsia"/>
+        </w:rPr>
+        <w:t>，</w:t>
+      </w:r>
+      <w:r>
+        <w:rPr>
+          <w:rFonts w:hint="eastAsia"/>
+        </w:rPr>
+        <w:t>どのくらい</w:t>
+      </w:r>
+      <w:r>
+        <w:t>UXPLOT</w:t>
+      </w:r>
+      <w:r>
+        <w:rPr>
+          <w:rFonts w:hint="eastAsia"/>
+        </w:rPr>
+        <w:t>の方が多く</w:t>
+      </w:r>
+      <w:r>
+        <w:t>UX</w:t>
+      </w:r>
+      <w:r>
+        <w:rPr>
+          <w:rFonts w:hint="eastAsia"/>
+        </w:rPr>
+        <w:t>の</w:t>
+      </w:r>
+      <w:r>
+        <w:rPr>
+          <w:rFonts w:hint="eastAsia"/>
+        </w:rPr>
+        <w:t>入力</w:t>
+      </w:r>
+      <w:r>
+        <w:rPr>
+          <w:rFonts w:hint="eastAsia"/>
+        </w:rPr>
+        <w:t>がな</w:t>
+      </w:r>
+      <w:r>
+        <w:rPr>
+          <w:rFonts w:hint="eastAsia"/>
+        </w:rPr>
+        <w:t>されたかを示している．</w:t>
+      </w:r>
+      <w:r>
+        <w:rPr>
+          <w:rFonts w:hint="eastAsia"/>
+        </w:rPr>
+        <w:t>この結果よりグラフありの場合</w:t>
+      </w:r>
+      <w:r>
+        <w:rPr>
+          <w:rFonts w:hint="eastAsia"/>
+        </w:rPr>
+        <w:t>に</w:t>
+      </w:r>
+      <w:r>
+        <w:t>UX</w:t>
+      </w:r>
+      <w:r>
+        <w:rPr>
+          <w:rFonts w:hint="eastAsia"/>
+        </w:rPr>
+        <w:t>カーブと比較して多くの</w:t>
+      </w:r>
+      <w:r>
+        <w:t>UX</w:t>
+      </w:r>
+      <w:r>
+        <w:rPr>
+          <w:rFonts w:hint="eastAsia"/>
+        </w:rPr>
+        <w:t>の入力がされていることがわかる．</w:t>
+      </w:r>
+      <w:r>
+        <w:rPr>
+          <w:rFonts w:hint="eastAsia"/>
+        </w:rPr>
+        <w:t>グラフありの場合では過去に入力した</w:t>
+      </w:r>
+      <w:r>
+        <w:t>UX</w:t>
+      </w:r>
+      <w:r>
+        <w:rPr>
+          <w:rFonts w:hint="eastAsia"/>
+        </w:rPr>
+        <w:t>値がグラフとして</w:t>
+      </w:r>
+      <w:r>
+        <w:rPr>
+          <w:rFonts w:hint="eastAsia"/>
+        </w:rPr>
+        <w:t>表示される</w:t>
+      </w:r>
+      <w:r>
+        <w:rPr>
+          <w:rFonts w:hint="eastAsia"/>
+        </w:rPr>
+        <w:t>ので</w:t>
+      </w:r>
+      <w:r>
+        <w:rPr>
+          <w:rFonts w:hint="eastAsia"/>
+        </w:rPr>
+        <w:t>，</w:t>
+      </w:r>
+      <w:r>
+        <w:rPr>
+          <w:rFonts w:hint="eastAsia"/>
+        </w:rPr>
+        <w:t>ユーザが感情が変化したタイミングがわかりやすく，</w:t>
+      </w:r>
+      <w:r>
+        <w:rPr>
+          <w:rFonts w:hint="eastAsia"/>
+        </w:rPr>
+        <w:t>結果的に</w:t>
+      </w:r>
+      <w:r>
+        <w:t>UX</w:t>
+      </w:r>
+      <w:r>
+        <w:rPr>
+          <w:rFonts w:hint="eastAsia"/>
+        </w:rPr>
+        <w:t>の入力回数が増加</w:t>
+      </w:r>
+      <w:r>
+        <w:rPr>
+          <w:rFonts w:hint="eastAsia"/>
+        </w:rPr>
+        <w:t>したと</w:t>
+      </w:r>
+      <w:r>
+        <w:rPr>
+          <w:rFonts w:hint="eastAsia"/>
+        </w:rPr>
+        <w:t>考えられる．</w:t>
+      </w:r>
+    </w:p>
+    <w:p>
+      <w:pPr>
+        <w:rPr>
+          <w:rFonts w:hint="eastAsia"/>
+        </w:rPr>
+      </w:pPr>
+    </w:p>
+    <w:p>
+      <w:pPr>
+        <w:rPr>
+          <w:rFonts w:hint="eastAsia"/>
+        </w:rPr>
+      </w:pPr>
+    </w:p>
+    <w:p>
+      <w:pPr>
+        <w:rPr>
+          <w:rFonts w:hint="eastAsia"/>
+        </w:rPr>
+      </w:pPr>
+    </w:p>
+    <w:p>
+      <w:pPr>
+        <w:rPr>
+          <w:rFonts w:hint="eastAsia"/>
+        </w:rPr>
+      </w:pPr>
+    </w:p>
+    <w:p>
+      <w:pPr>
+        <w:rPr>
+          <w:rFonts w:hint="eastAsia"/>
+        </w:rPr>
+      </w:pPr>
+    </w:p>
+    <w:p>
+      <w:pPr>
+        <w:rPr>
+          <w:rFonts w:hint="eastAsia"/>
+        </w:rPr>
+      </w:pPr>
+    </w:p>
+    <w:p>
+      <w:pPr>
+        <w:rPr>
+          <w:rFonts w:hint="eastAsia"/>
+        </w:rPr>
+      </w:pPr>
+    </w:p>
+    <w:p>
+      <w:pPr>
+        <w:rPr>
+          <w:rFonts w:hint="eastAsia"/>
+        </w:rPr>
+      </w:pPr>
+    </w:p>
+    <w:p>
+      <w:pPr>
+        <w:rPr>
+          <w:rFonts w:hint="eastAsia"/>
+        </w:rPr>
+      </w:pPr>
+    </w:p>
+    <w:p>
+      <w:pPr>
+        <w:rPr>
+          <w:rFonts w:hint="eastAsia"/>
+        </w:rPr>
+      </w:pPr>
+    </w:p>
+    <w:p>
+      <w:pPr>
+        <w:rPr>
+          <w:rFonts w:hint="eastAsia"/>
+        </w:rPr>
+      </w:pPr>
+      <w:r>
+        <w:t>4.3.2.2</w:t>
+      </w:r>
+      <w:r>
+        <w:t xml:space="preserve"> </w:t>
+      </w:r>
+      <w:r>
+        <w:rPr>
+          <w:rFonts w:hint="eastAsia"/>
+        </w:rPr>
+        <w:t>相関係数の比較</w:t>
+      </w:r>
+    </w:p>
+    <w:p>
+      <w:pPr>
+        <w:rPr>
+          <w:rFonts w:asciiTheme="minorEastAsia" w:hAnsiTheme="minorEastAsia" w:hint="eastAsia"/>
+        </w:rPr>
+      </w:pPr>
+      <w:r>
+        <w:rPr>
+          <w:rFonts w:hint="eastAsia"/>
+        </w:rPr>
+        <w:t xml:space="preserve">　</w:t>
+      </w:r>
+      <w:r>
+        <w:rPr>
+          <w:rFonts w:hint="eastAsia"/>
+        </w:rPr>
+        <w:t>次に</w:t>
+      </w:r>
+      <w:r>
+        <w:rPr>
+          <w:rFonts w:hint="eastAsia"/>
+        </w:rPr>
+        <w:t>相関係数について比較した結果を表</w:t>
+      </w:r>
+      <w:r>
+        <w:t>4.3</w:t>
+      </w:r>
+      <w:r>
+        <w:rPr>
+          <w:rFonts w:hint="eastAsia"/>
+        </w:rPr>
+        <w:t>に示す．</w:t>
+      </w:r>
+    </w:p>
+    <w:p>
+      <w:pPr>
+        <w:rPr>
+          <w:b/>
+        </w:rPr>
+      </w:pPr>
+    </w:p>
+    <w:p>
+      <w:pPr>
+        <w:jc w:val="center"/>
+        <w:rPr>
+          <w:rFonts w:hint="eastAsia"/>
+          <w:b/>
+        </w:rPr>
+      </w:pPr>
+      <w:r>
+        <w:rPr>
+          <w:rFonts w:hint="eastAsia"/>
+          <w:b/>
+        </w:rPr>
+        <w:t>表</w:t>
+      </w:r>
+      <w:r>
+        <w:rPr>
+          <w:b/>
+        </w:rPr>
+        <w:t xml:space="preserve">4.3 </w:t>
+      </w:r>
+      <w:r>
+        <w:rPr>
+          <w:rFonts w:hint="eastAsia"/>
+          <w:b/>
+        </w:rPr>
+        <w:t>アプリケーションと</w:t>
+      </w:r>
+      <w:r>
+        <w:rPr>
+          <w:b/>
+        </w:rPr>
+        <w:t>UX</w:t>
+      </w:r>
+      <w:r>
+        <w:rPr>
+          <w:rFonts w:hint="eastAsia"/>
+          <w:b/>
+        </w:rPr>
+        <w:t>カーブの</w:t>
+      </w:r>
+      <w:r>
+        <w:rPr>
+          <w:b/>
+        </w:rPr>
+        <w:t>UX</w:t>
+      </w:r>
+      <w:r>
+        <w:rPr>
+          <w:rFonts w:hint="eastAsia"/>
+          <w:b/>
+        </w:rPr>
+        <w:t>の相関係数の比較</w:t>
+      </w:r>
+    </w:p>
+    <w:tbl>
+      <w:tblPr>
+        <w:tblW w:w="7700" w:type="dxa"/>
+        <w:jc w:val="center"/>
+        <w:tblInd w:w="84" w:type="dxa"/>
+        <w:tblCellMar>
+          <w:left w:w="99" w:type="dxa"/>
+          <w:right w:w="99" w:type="dxa"/>
+        </w:tblCellMar>
+        <w:tblLook w:val="04A0" w:firstRow="1" w:lastRow="0" w:firstColumn="1" w:lastColumn="0" w:noHBand="0" w:noVBand="1"/>
+      </w:tblPr>
+      <w:tblGrid>
+        <w:gridCol w:w="1540"/>
+        <w:gridCol w:w="1540"/>
+        <w:gridCol w:w="1540"/>
+        <w:gridCol w:w="1540"/>
+        <w:gridCol w:w="1540"/>
+      </w:tblGrid>
+      <w:tr>
+        <w:trPr>
+          <w:trHeight w:val="360"/>
+          <w:jc w:val="center"/>
+        </w:trPr>
+        <w:tc>
+          <w:tcPr>
+            <w:tcW w:w="1540" w:type="dxa"/>
+            <w:vMerge w:val="restart"/>
+            <w:tcBorders>
+              <w:top w:val="single" w:sz="4" w:space="0" w:color="000000"/>
+              <w:left w:val="single" w:sz="4" w:space="0" w:color="000000"/>
+              <w:bottom w:val="single" w:sz="4" w:space="0" w:color="auto"/>
+              <w:right w:val="single" w:sz="4" w:space="0" w:color="auto"/>
+            </w:tcBorders>
+            <w:shd w:val="clear" w:color="auto" w:fill="auto"/>
+            <w:hideMark/>
+          </w:tcPr>
+          <w:p>
+            <w:pPr>
+              <w:widowControl/>
+              <w:jc w:val="center"/>
+              <w:rPr>
+                <w:rFonts w:ascii="Arial" w:eastAsia="ＭＳ Ｐゴシック" w:hAnsi="Arial" w:cs="Arial"/>
+                <w:color w:val="000000"/>
+                <w:kern w:val="0"/>
+              </w:rPr>
+            </w:pPr>
+            <w:r>
+              <w:rPr>
+                <w:rFonts w:ascii="Arial" w:eastAsia="ＭＳ Ｐゴシック" w:hAnsi="Arial" w:cs="Arial"/>
+                <w:color w:val="000000"/>
+                <w:kern w:val="0"/>
+              </w:rPr>
+              <w:t xml:space="preserve">　</w:t>
+            </w:r>
+          </w:p>
+        </w:tc>
+        <w:tc>
+          <w:tcPr>
+            <w:tcW w:w="1540" w:type="dxa"/>
+            <w:vMerge w:val="restart"/>
+            <w:tcBorders>
+              <w:top w:val="single" w:sz="4" w:space="0" w:color="000000"/>
+              <w:left w:val="single" w:sz="4" w:space="0" w:color="auto"/>
+              <w:bottom w:val="single" w:sz="4" w:space="0" w:color="auto"/>
+              <w:right w:val="single" w:sz="4" w:space="0" w:color="auto"/>
+            </w:tcBorders>
+            <w:shd w:val="clear" w:color="auto" w:fill="auto"/>
+            <w:vAlign w:val="center"/>
+            <w:hideMark/>
+          </w:tcPr>
+          <w:p>
+            <w:pPr>
+              <w:widowControl/>
+              <w:jc w:val="center"/>
+              <w:rPr>
+                <w:rFonts w:ascii="ＭＳ Ｐゴシック" w:eastAsia="ＭＳ Ｐゴシック" w:hAnsi="ＭＳ Ｐゴシック" w:cs="Times New Roman"/>
+                <w:b/>
+                <w:bCs/>
+                <w:color w:val="000000"/>
+                <w:kern w:val="0"/>
+              </w:rPr>
+            </w:pPr>
+            <w:r>
+              <w:rPr>
+                <w:rFonts w:ascii="ＭＳ Ｐゴシック" w:eastAsia="ＭＳ Ｐゴシック" w:hAnsi="ＭＳ Ｐゴシック" w:cs="Times New Roman" w:hint="eastAsia"/>
+                <w:b/>
+                <w:bCs/>
+                <w:color w:val="000000"/>
+                <w:kern w:val="0"/>
+              </w:rPr>
+              <w:t>被験者</w:t>
+            </w:r>
+          </w:p>
+        </w:tc>
+        <w:tc>
+          <w:tcPr>
+            <w:tcW w:w="4620" w:type="dxa"/>
+            <w:gridSpan w:val="3"/>
+            <w:tcBorders>
+              <w:top w:val="single" w:sz="4" w:space="0" w:color="000000"/>
+              <w:left w:val="nil"/>
+              <w:bottom w:val="single" w:sz="4" w:space="0" w:color="auto"/>
+              <w:right w:val="single" w:sz="4" w:space="0" w:color="000000"/>
+            </w:tcBorders>
+            <w:shd w:val="clear" w:color="auto" w:fill="auto"/>
+            <w:vAlign w:val="center"/>
+            <w:hideMark/>
+          </w:tcPr>
+          <w:p>
+            <w:pPr>
+              <w:widowControl/>
+              <w:jc w:val="center"/>
+              <w:rPr>
+                <w:rFonts w:ascii="ＭＳ Ｐゴシック" w:eastAsia="ＭＳ Ｐゴシック" w:hAnsi="ＭＳ Ｐゴシック" w:cs="Times New Roman"/>
+                <w:b/>
+                <w:bCs/>
+                <w:color w:val="000000"/>
+                <w:kern w:val="0"/>
+              </w:rPr>
+            </w:pPr>
+            <w:r>
+              <w:rPr>
+                <w:rFonts w:ascii="ＭＳ Ｐゴシック" w:eastAsia="ＭＳ Ｐゴシック" w:hAnsi="ＭＳ Ｐゴシック" w:cs="Times New Roman" w:hint="eastAsia"/>
+                <w:b/>
+                <w:bCs/>
+                <w:color w:val="000000"/>
+                <w:kern w:val="0"/>
+              </w:rPr>
+              <w:t>相関係数</w:t>
+            </w:r>
+          </w:p>
+        </w:tc>
+      </w:tr>
+      <w:tr>
+        <w:trPr>
+          <w:trHeight w:val="360"/>
+          <w:jc w:val="center"/>
+        </w:trPr>
+        <w:tc>
+          <w:tcPr>
+            <w:tcW w:w="1540" w:type="dxa"/>
+            <w:vMerge/>
+            <w:tcBorders>
+              <w:top w:val="single" w:sz="4" w:space="0" w:color="000000"/>
+              <w:left w:val="single" w:sz="4" w:space="0" w:color="000000"/>
+              <w:bottom w:val="single" w:sz="4" w:space="0" w:color="auto"/>
+              <w:right w:val="single" w:sz="4" w:space="0" w:color="auto"/>
+            </w:tcBorders>
+            <w:vAlign w:val="center"/>
+            <w:hideMark/>
+          </w:tcPr>
+          <w:p>
+            <w:pPr>
+              <w:widowControl/>
+              <w:jc w:val="left"/>
+              <w:rPr>
+                <w:rFonts w:ascii="Arial" w:eastAsia="ＭＳ Ｐゴシック" w:hAnsi="Arial" w:cs="Arial"/>
+                <w:color w:val="000000"/>
+                <w:kern w:val="0"/>
+              </w:rPr>
+            </w:pPr>
+          </w:p>
+        </w:tc>
+        <w:tc>
+          <w:tcPr>
+            <w:tcW w:w="1540" w:type="dxa"/>
+            <w:vMerge/>
+            <w:tcBorders>
+              <w:top w:val="single" w:sz="4" w:space="0" w:color="000000"/>
+              <w:left w:val="single" w:sz="4" w:space="0" w:color="auto"/>
+              <w:bottom w:val="single" w:sz="4" w:space="0" w:color="auto"/>
+              <w:right w:val="single" w:sz="4" w:space="0" w:color="auto"/>
+            </w:tcBorders>
+            <w:vAlign w:val="center"/>
+            <w:hideMark/>
+          </w:tcPr>
+          <w:p>
+            <w:pPr>
+              <w:widowControl/>
+              <w:jc w:val="left"/>
+              <w:rPr>
+                <w:rFonts w:ascii="ＭＳ Ｐゴシック" w:eastAsia="ＭＳ Ｐゴシック" w:hAnsi="ＭＳ Ｐゴシック" w:cs="Times New Roman"/>
+                <w:b/>
+                <w:bCs/>
+                <w:color w:val="000000"/>
+                <w:kern w:val="0"/>
+              </w:rPr>
+            </w:pPr>
+          </w:p>
+        </w:tc>
+        <w:tc>
+          <w:tcPr>
+            <w:tcW w:w="1540" w:type="dxa"/>
+            <w:tcBorders>
+              <w:top w:val="nil"/>
+              <w:left w:val="nil"/>
+              <w:bottom w:val="single" w:sz="4" w:space="0" w:color="auto"/>
+              <w:right w:val="single" w:sz="4" w:space="0" w:color="auto"/>
+            </w:tcBorders>
+            <w:shd w:val="clear" w:color="auto" w:fill="auto"/>
+            <w:vAlign w:val="center"/>
+            <w:hideMark/>
+          </w:tcPr>
+          <w:p>
+            <w:pPr>
+              <w:widowControl/>
+              <w:jc w:val="center"/>
+              <w:rPr>
+                <w:rFonts w:ascii="ＭＳ Ｐゴシック" w:eastAsia="ＭＳ Ｐゴシック" w:hAnsi="ＭＳ Ｐゴシック" w:cs="Times New Roman"/>
+                <w:b/>
+                <w:bCs/>
+                <w:color w:val="000000"/>
+                <w:kern w:val="0"/>
+              </w:rPr>
+            </w:pPr>
+            <w:r>
+              <w:rPr>
+                <w:rFonts w:ascii="ＭＳ Ｐゴシック" w:eastAsia="ＭＳ Ｐゴシック" w:hAnsi="ＭＳ Ｐゴシック" w:cs="Times New Roman" w:hint="eastAsia"/>
+                <w:b/>
+                <w:bCs/>
+                <w:color w:val="000000"/>
+                <w:kern w:val="0"/>
+              </w:rPr>
+              <w:t>前半部</w:t>
+            </w:r>
+          </w:p>
+        </w:tc>
+        <w:tc>
+          <w:tcPr>
+            <w:tcW w:w="1540" w:type="dxa"/>
+            <w:tcBorders>
+              <w:top w:val="nil"/>
+              <w:left w:val="nil"/>
+              <w:bottom w:val="single" w:sz="4" w:space="0" w:color="auto"/>
+              <w:right w:val="single" w:sz="4" w:space="0" w:color="auto"/>
+            </w:tcBorders>
+            <w:shd w:val="clear" w:color="auto" w:fill="auto"/>
+            <w:vAlign w:val="center"/>
+            <w:hideMark/>
+          </w:tcPr>
+          <w:p>
+            <w:pPr>
+              <w:widowControl/>
+              <w:jc w:val="center"/>
+              <w:rPr>
+                <w:rFonts w:ascii="ＭＳ Ｐゴシック" w:eastAsia="ＭＳ Ｐゴシック" w:hAnsi="ＭＳ Ｐゴシック" w:cs="Times New Roman"/>
+                <w:b/>
+                <w:bCs/>
+                <w:color w:val="000000"/>
+                <w:kern w:val="0"/>
+              </w:rPr>
+            </w:pPr>
+            <w:r>
+              <w:rPr>
+                <w:rFonts w:ascii="ＭＳ Ｐゴシック" w:eastAsia="ＭＳ Ｐゴシック" w:hAnsi="ＭＳ Ｐゴシック" w:cs="Times New Roman" w:hint="eastAsia"/>
+                <w:b/>
+                <w:bCs/>
+                <w:color w:val="000000"/>
+                <w:kern w:val="0"/>
+              </w:rPr>
+              <w:t>後半部</w:t>
+            </w:r>
+          </w:p>
+        </w:tc>
+        <w:tc>
+          <w:tcPr>
+            <w:tcW w:w="1540" w:type="dxa"/>
+            <w:tcBorders>
+              <w:top w:val="nil"/>
+              <w:left w:val="nil"/>
+              <w:bottom w:val="single" w:sz="4" w:space="0" w:color="auto"/>
+              <w:right w:val="single" w:sz="4" w:space="0" w:color="000000"/>
+            </w:tcBorders>
+            <w:shd w:val="clear" w:color="auto" w:fill="auto"/>
+            <w:vAlign w:val="center"/>
+            <w:hideMark/>
+          </w:tcPr>
+          <w:p>
+            <w:pPr>
+              <w:widowControl/>
+              <w:jc w:val="center"/>
+              <w:rPr>
+                <w:rFonts w:ascii="ＭＳ Ｐゴシック" w:eastAsia="ＭＳ Ｐゴシック" w:hAnsi="ＭＳ Ｐゴシック" w:cs="Times New Roman"/>
+                <w:b/>
+                <w:bCs/>
+                <w:color w:val="000000"/>
+                <w:kern w:val="0"/>
+              </w:rPr>
+            </w:pPr>
+            <w:r>
+              <w:rPr>
+                <w:rFonts w:ascii="ＭＳ Ｐゴシック" w:eastAsia="ＭＳ Ｐゴシック" w:hAnsi="ＭＳ Ｐゴシック" w:cs="Times New Roman" w:hint="eastAsia"/>
+                <w:b/>
+                <w:bCs/>
+                <w:color w:val="000000"/>
+                <w:kern w:val="0"/>
+              </w:rPr>
+              <w:t>全体</w:t>
+            </w:r>
+          </w:p>
+        </w:tc>
+      </w:tr>
+      <w:tr>
+        <w:trPr>
+          <w:trHeight w:val="360"/>
+          <w:jc w:val="center"/>
+        </w:trPr>
+        <w:tc>
+          <w:tcPr>
+            <w:tcW w:w="1540" w:type="dxa"/>
+            <w:vMerge w:val="restart"/>
+            <w:tcBorders>
+              <w:top w:val="nil"/>
+              <w:left w:val="single" w:sz="4" w:space="0" w:color="000000"/>
+              <w:bottom w:val="single" w:sz="4" w:space="0" w:color="auto"/>
+              <w:right w:val="single" w:sz="4" w:space="0" w:color="auto"/>
+            </w:tcBorders>
+            <w:shd w:val="clear" w:color="auto" w:fill="auto"/>
+            <w:vAlign w:val="center"/>
+            <w:hideMark/>
+          </w:tcPr>
+          <w:p>
+            <w:pPr>
+              <w:widowControl/>
+              <w:jc w:val="center"/>
+              <w:rPr>
+                <w:rFonts w:ascii="ＭＳ Ｐゴシック" w:eastAsia="ＭＳ Ｐゴシック" w:hAnsi="ＭＳ Ｐゴシック" w:cs="Times New Roman"/>
+                <w:b/>
+                <w:bCs/>
+                <w:color w:val="000000"/>
+                <w:kern w:val="0"/>
+              </w:rPr>
+            </w:pPr>
+            <w:r>
+              <w:rPr>
+                <w:rFonts w:ascii="ＭＳ Ｐゴシック" w:eastAsia="ＭＳ Ｐゴシック" w:hAnsi="ＭＳ Ｐゴシック" w:cs="Times New Roman" w:hint="eastAsia"/>
+                <w:b/>
+                <w:bCs/>
+                <w:color w:val="000000"/>
+                <w:kern w:val="0"/>
+              </w:rPr>
+              <w:t>グラフあり</w:t>
+            </w:r>
+          </w:p>
+        </w:tc>
+        <w:tc>
+          <w:tcPr>
+            <w:tcW w:w="1540" w:type="dxa"/>
+            <w:tcBorders>
+              <w:top w:val="nil"/>
+              <w:left w:val="nil"/>
+              <w:bottom w:val="single" w:sz="4" w:space="0" w:color="auto"/>
+              <w:right w:val="single" w:sz="4" w:space="0" w:color="auto"/>
+            </w:tcBorders>
+            <w:shd w:val="clear" w:color="auto" w:fill="auto"/>
+            <w:vAlign w:val="center"/>
+            <w:hideMark/>
+          </w:tcPr>
+          <w:p>
+            <w:pPr>
+              <w:widowControl/>
+              <w:jc w:val="center"/>
+              <w:rPr>
+                <w:rFonts w:ascii="Calibri" w:eastAsia="ＭＳ Ｐゴシック" w:hAnsi="Calibri" w:cs="Times New Roman"/>
+                <w:color w:val="000000"/>
+                <w:kern w:val="0"/>
+              </w:rPr>
+            </w:pPr>
+            <w:r>
+              <w:rPr>
+                <w:rFonts w:ascii="Calibri" w:eastAsia="ＭＳ Ｐゴシック" w:hAnsi="Calibri" w:cs="Times New Roman"/>
+                <w:color w:val="000000"/>
+                <w:kern w:val="0"/>
+              </w:rPr>
+              <w:t>A</w:t>
+            </w:r>
+          </w:p>
+        </w:tc>
+        <w:tc>
+          <w:tcPr>
+            <w:tcW w:w="1540" w:type="dxa"/>
+            <w:tcBorders>
+              <w:top w:val="nil"/>
+              <w:left w:val="nil"/>
+              <w:bottom w:val="single" w:sz="4" w:space="0" w:color="auto"/>
+              <w:right w:val="single" w:sz="4" w:space="0" w:color="auto"/>
+            </w:tcBorders>
+            <w:shd w:val="clear" w:color="auto" w:fill="auto"/>
+            <w:vAlign w:val="center"/>
+            <w:hideMark/>
+          </w:tcPr>
+          <w:p>
+            <w:pPr>
+              <w:widowControl/>
+              <w:jc w:val="center"/>
+              <w:rPr>
+                <w:rFonts w:ascii="Calibri" w:eastAsia="ＭＳ Ｐゴシック" w:hAnsi="Calibri" w:cs="Times New Roman"/>
+                <w:color w:val="000000"/>
+                <w:kern w:val="0"/>
+              </w:rPr>
+            </w:pPr>
+            <w:r>
+              <w:rPr>
+                <w:rFonts w:ascii="Calibri" w:eastAsia="ＭＳ Ｐゴシック" w:hAnsi="Calibri" w:cs="Times New Roman"/>
+                <w:color w:val="000000"/>
+                <w:kern w:val="0"/>
+              </w:rPr>
+              <w:t>0.92</w:t>
+            </w:r>
+          </w:p>
+        </w:tc>
+        <w:tc>
+          <w:tcPr>
+            <w:tcW w:w="1540" w:type="dxa"/>
+            <w:tcBorders>
+              <w:top w:val="nil"/>
+              <w:left w:val="nil"/>
+              <w:bottom w:val="single" w:sz="4" w:space="0" w:color="auto"/>
+              <w:right w:val="single" w:sz="4" w:space="0" w:color="auto"/>
+            </w:tcBorders>
+            <w:shd w:val="clear" w:color="auto" w:fill="auto"/>
+            <w:vAlign w:val="center"/>
+            <w:hideMark/>
+          </w:tcPr>
+          <w:p>
+            <w:pPr>
+              <w:widowControl/>
+              <w:jc w:val="center"/>
+              <w:rPr>
+                <w:rFonts w:ascii="Calibri" w:eastAsia="ＭＳ Ｐゴシック" w:hAnsi="Calibri" w:cs="Times New Roman"/>
+                <w:color w:val="000000"/>
+                <w:kern w:val="0"/>
+              </w:rPr>
+            </w:pPr>
+            <w:r>
+              <w:rPr>
+                <w:rFonts w:ascii="Calibri" w:eastAsia="ＭＳ Ｐゴシック" w:hAnsi="Calibri" w:cs="Times New Roman"/>
+                <w:color w:val="000000"/>
+                <w:kern w:val="0"/>
+              </w:rPr>
+              <w:t>0.66</w:t>
+            </w:r>
+          </w:p>
+        </w:tc>
+        <w:tc>
+          <w:tcPr>
+            <w:tcW w:w="1540" w:type="dxa"/>
+            <w:tcBorders>
+              <w:top w:val="nil"/>
+              <w:left w:val="nil"/>
+              <w:bottom w:val="single" w:sz="4" w:space="0" w:color="auto"/>
+              <w:right w:val="single" w:sz="4" w:space="0" w:color="000000"/>
+            </w:tcBorders>
+            <w:shd w:val="clear" w:color="auto" w:fill="auto"/>
+            <w:vAlign w:val="center"/>
+            <w:hideMark/>
+          </w:tcPr>
+          <w:p>
+            <w:pPr>
+              <w:widowControl/>
+              <w:jc w:val="center"/>
+              <w:rPr>
+                <w:rFonts w:ascii="Calibri" w:eastAsia="ＭＳ Ｐゴシック" w:hAnsi="Calibri" w:cs="Times New Roman"/>
+                <w:color w:val="000000"/>
+                <w:kern w:val="0"/>
+              </w:rPr>
+            </w:pPr>
+            <w:r>
+              <w:rPr>
+                <w:rFonts w:ascii="Calibri" w:eastAsia="ＭＳ Ｐゴシック" w:hAnsi="Calibri" w:cs="Times New Roman"/>
+                <w:color w:val="000000"/>
+                <w:kern w:val="0"/>
+              </w:rPr>
+              <w:t>0.6</w:t>
+            </w:r>
+          </w:p>
+        </w:tc>
+      </w:tr>
+      <w:tr>
+        <w:trPr>
+          <w:trHeight w:val="360"/>
+          <w:jc w:val="center"/>
+        </w:trPr>
+        <w:tc>
+          <w:tcPr>
+            <w:tcW w:w="1540" w:type="dxa"/>
+            <w:vMerge/>
+            <w:tcBorders>
+              <w:top w:val="nil"/>
+              <w:left w:val="single" w:sz="4" w:space="0" w:color="000000"/>
+              <w:bottom w:val="single" w:sz="4" w:space="0" w:color="auto"/>
+              <w:right w:val="single" w:sz="4" w:space="0" w:color="auto"/>
+            </w:tcBorders>
+            <w:vAlign w:val="center"/>
+            <w:hideMark/>
+          </w:tcPr>
+          <w:p>
+            <w:pPr>
+              <w:widowControl/>
+              <w:jc w:val="left"/>
+              <w:rPr>
+                <w:rFonts w:ascii="ＭＳ Ｐゴシック" w:eastAsia="ＭＳ Ｐゴシック" w:hAnsi="ＭＳ Ｐゴシック" w:cs="Times New Roman"/>
+                <w:b/>
+                <w:bCs/>
+                <w:color w:val="000000"/>
+                <w:kern w:val="0"/>
+              </w:rPr>
+            </w:pPr>
+          </w:p>
+        </w:tc>
+        <w:tc>
+          <w:tcPr>
+            <w:tcW w:w="1540" w:type="dxa"/>
+            <w:tcBorders>
+              <w:top w:val="nil"/>
+              <w:left w:val="nil"/>
+              <w:bottom w:val="single" w:sz="4" w:space="0" w:color="auto"/>
+              <w:right w:val="single" w:sz="4" w:space="0" w:color="auto"/>
+            </w:tcBorders>
+            <w:shd w:val="clear" w:color="auto" w:fill="auto"/>
+            <w:vAlign w:val="center"/>
+            <w:hideMark/>
+          </w:tcPr>
+          <w:p>
+            <w:pPr>
+              <w:widowControl/>
+              <w:jc w:val="center"/>
+              <w:rPr>
+                <w:rFonts w:ascii="Calibri" w:eastAsia="ＭＳ Ｐゴシック" w:hAnsi="Calibri" w:cs="Times New Roman"/>
+                <w:color w:val="000000"/>
+                <w:kern w:val="0"/>
+              </w:rPr>
+            </w:pPr>
+            <w:r>
+              <w:rPr>
+                <w:rFonts w:ascii="Calibri" w:eastAsia="ＭＳ Ｐゴシック" w:hAnsi="Calibri" w:cs="Times New Roman"/>
+                <w:color w:val="000000"/>
+                <w:kern w:val="0"/>
+              </w:rPr>
+              <w:t>B</w:t>
+            </w:r>
+          </w:p>
+        </w:tc>
+        <w:tc>
+          <w:tcPr>
+            <w:tcW w:w="1540" w:type="dxa"/>
+            <w:tcBorders>
+              <w:top w:val="nil"/>
+              <w:left w:val="nil"/>
+              <w:bottom w:val="single" w:sz="4" w:space="0" w:color="auto"/>
+              <w:right w:val="single" w:sz="4" w:space="0" w:color="auto"/>
+            </w:tcBorders>
+            <w:shd w:val="clear" w:color="auto" w:fill="auto"/>
+            <w:vAlign w:val="center"/>
+            <w:hideMark/>
+          </w:tcPr>
+          <w:p>
+            <w:pPr>
+              <w:widowControl/>
+              <w:jc w:val="center"/>
+              <w:rPr>
+                <w:rFonts w:ascii="Calibri" w:eastAsia="ＭＳ Ｐゴシック" w:hAnsi="Calibri" w:cs="Times New Roman"/>
+                <w:color w:val="000000"/>
+                <w:kern w:val="0"/>
+              </w:rPr>
+            </w:pPr>
+            <w:r>
+              <w:rPr>
+                <w:rFonts w:ascii="Calibri" w:eastAsia="ＭＳ Ｐゴシック" w:hAnsi="Calibri" w:cs="Times New Roman"/>
+                <w:color w:val="000000"/>
+                <w:kern w:val="0"/>
+              </w:rPr>
+              <w:t>0.85</w:t>
+            </w:r>
+          </w:p>
+        </w:tc>
+        <w:tc>
+          <w:tcPr>
+            <w:tcW w:w="1540" w:type="dxa"/>
+            <w:tcBorders>
+              <w:top w:val="nil"/>
+              <w:left w:val="nil"/>
+              <w:bottom w:val="single" w:sz="4" w:space="0" w:color="auto"/>
+              <w:right w:val="single" w:sz="4" w:space="0" w:color="auto"/>
+            </w:tcBorders>
+            <w:shd w:val="clear" w:color="auto" w:fill="auto"/>
+            <w:vAlign w:val="center"/>
+            <w:hideMark/>
+          </w:tcPr>
+          <w:p>
+            <w:pPr>
+              <w:widowControl/>
+              <w:jc w:val="center"/>
+              <w:rPr>
+                <w:rFonts w:ascii="Calibri" w:eastAsia="ＭＳ Ｐゴシック" w:hAnsi="Calibri" w:cs="Times New Roman"/>
+                <w:color w:val="000000"/>
+                <w:kern w:val="0"/>
+              </w:rPr>
+            </w:pPr>
+            <w:r>
+              <w:rPr>
+                <w:rFonts w:ascii="Calibri" w:eastAsia="ＭＳ Ｐゴシック" w:hAnsi="Calibri" w:cs="Times New Roman"/>
+                <w:color w:val="000000"/>
+                <w:kern w:val="0"/>
+              </w:rPr>
+              <w:t>0.63</w:t>
+            </w:r>
+          </w:p>
+        </w:tc>
+        <w:tc>
+          <w:tcPr>
+            <w:tcW w:w="1540" w:type="dxa"/>
+            <w:tcBorders>
+              <w:top w:val="nil"/>
+              <w:left w:val="nil"/>
+              <w:bottom w:val="single" w:sz="4" w:space="0" w:color="auto"/>
+              <w:right w:val="single" w:sz="4" w:space="0" w:color="000000"/>
+            </w:tcBorders>
+            <w:shd w:val="clear" w:color="auto" w:fill="auto"/>
+            <w:vAlign w:val="center"/>
+            <w:hideMark/>
+          </w:tcPr>
+          <w:p>
+            <w:pPr>
+              <w:widowControl/>
+              <w:jc w:val="center"/>
+              <w:rPr>
+                <w:rFonts w:ascii="Calibri" w:eastAsia="ＭＳ Ｐゴシック" w:hAnsi="Calibri" w:cs="Times New Roman"/>
+                <w:color w:val="000000"/>
+                <w:kern w:val="0"/>
+              </w:rPr>
+            </w:pPr>
+            <w:r>
+              <w:rPr>
+                <w:rFonts w:ascii="Calibri" w:eastAsia="ＭＳ Ｐゴシック" w:hAnsi="Calibri" w:cs="Times New Roman"/>
+                <w:color w:val="000000"/>
+                <w:kern w:val="0"/>
+              </w:rPr>
+              <w:t>0.63</w:t>
+            </w:r>
+          </w:p>
+        </w:tc>
+      </w:tr>
+      <w:tr>
+        <w:trPr>
+          <w:trHeight w:val="360"/>
+          <w:jc w:val="center"/>
+        </w:trPr>
+        <w:tc>
+          <w:tcPr>
+            <w:tcW w:w="1540" w:type="dxa"/>
+            <w:vMerge/>
+            <w:tcBorders>
+              <w:top w:val="nil"/>
+              <w:left w:val="single" w:sz="4" w:space="0" w:color="000000"/>
+              <w:bottom w:val="single" w:sz="4" w:space="0" w:color="auto"/>
+              <w:right w:val="single" w:sz="4" w:space="0" w:color="auto"/>
+            </w:tcBorders>
+            <w:vAlign w:val="center"/>
+            <w:hideMark/>
+          </w:tcPr>
+          <w:p>
+            <w:pPr>
+              <w:widowControl/>
+              <w:jc w:val="left"/>
+              <w:rPr>
+                <w:rFonts w:ascii="ＭＳ Ｐゴシック" w:eastAsia="ＭＳ Ｐゴシック" w:hAnsi="ＭＳ Ｐゴシック" w:cs="Times New Roman"/>
+                <w:b/>
+                <w:bCs/>
+                <w:color w:val="000000"/>
+                <w:kern w:val="0"/>
+              </w:rPr>
+            </w:pPr>
+          </w:p>
+        </w:tc>
+        <w:tc>
+          <w:tcPr>
+            <w:tcW w:w="1540" w:type="dxa"/>
+            <w:tcBorders>
+              <w:top w:val="nil"/>
+              <w:left w:val="nil"/>
+              <w:bottom w:val="single" w:sz="4" w:space="0" w:color="auto"/>
+              <w:right w:val="single" w:sz="4" w:space="0" w:color="auto"/>
+            </w:tcBorders>
+            <w:shd w:val="clear" w:color="auto" w:fill="auto"/>
+            <w:vAlign w:val="center"/>
+            <w:hideMark/>
+          </w:tcPr>
+          <w:p>
+            <w:pPr>
+              <w:widowControl/>
+              <w:jc w:val="center"/>
+              <w:rPr>
+                <w:rFonts w:ascii="Calibri" w:eastAsia="ＭＳ Ｐゴシック" w:hAnsi="Calibri" w:cs="Times New Roman"/>
+                <w:color w:val="000000"/>
+                <w:kern w:val="0"/>
+              </w:rPr>
+            </w:pPr>
+            <w:r>
+              <w:rPr>
+                <w:rFonts w:ascii="Calibri" w:eastAsia="ＭＳ Ｐゴシック" w:hAnsi="Calibri" w:cs="Times New Roman"/>
+                <w:color w:val="000000"/>
+                <w:kern w:val="0"/>
+              </w:rPr>
+              <w:t>C</w:t>
+            </w:r>
+          </w:p>
+        </w:tc>
+        <w:tc>
+          <w:tcPr>
+            <w:tcW w:w="1540" w:type="dxa"/>
+            <w:tcBorders>
+              <w:top w:val="nil"/>
+              <w:left w:val="nil"/>
+              <w:bottom w:val="single" w:sz="4" w:space="0" w:color="auto"/>
+              <w:right w:val="single" w:sz="4" w:space="0" w:color="auto"/>
+            </w:tcBorders>
+            <w:shd w:val="clear" w:color="auto" w:fill="auto"/>
+            <w:vAlign w:val="center"/>
+            <w:hideMark/>
+          </w:tcPr>
+          <w:p>
+            <w:pPr>
+              <w:widowControl/>
+              <w:jc w:val="center"/>
+              <w:rPr>
+                <w:rFonts w:ascii="Calibri" w:eastAsia="ＭＳ Ｐゴシック" w:hAnsi="Calibri" w:cs="Times New Roman"/>
+                <w:color w:val="000000"/>
+                <w:kern w:val="0"/>
+              </w:rPr>
+            </w:pPr>
+            <w:r>
+              <w:rPr>
+                <w:rFonts w:ascii="Calibri" w:eastAsia="ＭＳ Ｐゴシック" w:hAnsi="Calibri" w:cs="Times New Roman"/>
+                <w:color w:val="000000"/>
+                <w:kern w:val="0"/>
+              </w:rPr>
+              <w:t>0.48</w:t>
+            </w:r>
+          </w:p>
+        </w:tc>
+        <w:tc>
+          <w:tcPr>
+            <w:tcW w:w="1540" w:type="dxa"/>
+            <w:tcBorders>
+              <w:top w:val="nil"/>
+              <w:left w:val="nil"/>
+              <w:bottom w:val="single" w:sz="4" w:space="0" w:color="auto"/>
+              <w:right w:val="single" w:sz="4" w:space="0" w:color="auto"/>
+            </w:tcBorders>
+            <w:shd w:val="clear" w:color="auto" w:fill="auto"/>
+            <w:vAlign w:val="center"/>
+            <w:hideMark/>
+          </w:tcPr>
+          <w:p>
+            <w:pPr>
+              <w:widowControl/>
+              <w:jc w:val="center"/>
+              <w:rPr>
+                <w:rFonts w:ascii="Calibri" w:eastAsia="ＭＳ Ｐゴシック" w:hAnsi="Calibri" w:cs="Times New Roman"/>
+                <w:color w:val="000000"/>
+                <w:kern w:val="0"/>
+              </w:rPr>
+            </w:pPr>
+            <w:r>
+              <w:rPr>
+                <w:rFonts w:ascii="Calibri" w:eastAsia="ＭＳ Ｐゴシック" w:hAnsi="Calibri" w:cs="Times New Roman"/>
+                <w:color w:val="000000"/>
+                <w:kern w:val="0"/>
+              </w:rPr>
+              <w:t>-0.36</w:t>
+            </w:r>
+          </w:p>
+        </w:tc>
+        <w:tc>
+          <w:tcPr>
+            <w:tcW w:w="1540" w:type="dxa"/>
+            <w:tcBorders>
+              <w:top w:val="nil"/>
+              <w:left w:val="nil"/>
+              <w:bottom w:val="single" w:sz="4" w:space="0" w:color="auto"/>
+              <w:right w:val="single" w:sz="4" w:space="0" w:color="000000"/>
+            </w:tcBorders>
+            <w:shd w:val="clear" w:color="auto" w:fill="auto"/>
+            <w:vAlign w:val="center"/>
+            <w:hideMark/>
+          </w:tcPr>
+          <w:p>
+            <w:pPr>
+              <w:widowControl/>
+              <w:jc w:val="center"/>
+              <w:rPr>
+                <w:rFonts w:ascii="Calibri" w:eastAsia="ＭＳ Ｐゴシック" w:hAnsi="Calibri" w:cs="Times New Roman"/>
+                <w:color w:val="000000"/>
+                <w:kern w:val="0"/>
+              </w:rPr>
+            </w:pPr>
+            <w:r>
+              <w:rPr>
+                <w:rFonts w:ascii="Calibri" w:eastAsia="ＭＳ Ｐゴシック" w:hAnsi="Calibri" w:cs="Times New Roman"/>
+                <w:color w:val="000000"/>
+                <w:kern w:val="0"/>
+              </w:rPr>
+              <w:t>0.39</w:t>
+            </w:r>
+          </w:p>
+        </w:tc>
+      </w:tr>
+      <w:tr>
+        <w:trPr>
+          <w:trHeight w:val="360"/>
+          <w:jc w:val="center"/>
+        </w:trPr>
+        <w:tc>
+          <w:tcPr>
+            <w:tcW w:w="1540" w:type="dxa"/>
+            <w:vMerge w:val="restart"/>
+            <w:tcBorders>
+              <w:top w:val="nil"/>
+              <w:left w:val="single" w:sz="4" w:space="0" w:color="000000"/>
+              <w:bottom w:val="single" w:sz="4" w:space="0" w:color="000000"/>
+              <w:right w:val="single" w:sz="4" w:space="0" w:color="auto"/>
+            </w:tcBorders>
+            <w:shd w:val="clear" w:color="auto" w:fill="auto"/>
+            <w:vAlign w:val="center"/>
+            <w:hideMark/>
+          </w:tcPr>
+          <w:p>
+            <w:pPr>
+              <w:widowControl/>
+              <w:jc w:val="center"/>
+              <w:rPr>
+                <w:rFonts w:ascii="ＭＳ Ｐゴシック" w:eastAsia="ＭＳ Ｐゴシック" w:hAnsi="ＭＳ Ｐゴシック" w:cs="Times New Roman"/>
+                <w:b/>
+                <w:bCs/>
+                <w:color w:val="000000"/>
+                <w:kern w:val="0"/>
+              </w:rPr>
+            </w:pPr>
+            <w:r>
+              <w:rPr>
+                <w:rFonts w:ascii="ＭＳ Ｐゴシック" w:eastAsia="ＭＳ Ｐゴシック" w:hAnsi="ＭＳ Ｐゴシック" w:cs="Times New Roman" w:hint="eastAsia"/>
+                <w:b/>
+                <w:bCs/>
+                <w:color w:val="000000"/>
+                <w:kern w:val="0"/>
+              </w:rPr>
+              <w:t>グラフなし</w:t>
+            </w:r>
+          </w:p>
+        </w:tc>
+        <w:tc>
+          <w:tcPr>
+            <w:tcW w:w="1540" w:type="dxa"/>
+            <w:tcBorders>
+              <w:top w:val="nil"/>
+              <w:left w:val="nil"/>
+              <w:bottom w:val="single" w:sz="4" w:space="0" w:color="auto"/>
+              <w:right w:val="single" w:sz="4" w:space="0" w:color="auto"/>
+            </w:tcBorders>
+            <w:shd w:val="clear" w:color="auto" w:fill="auto"/>
+            <w:vAlign w:val="center"/>
+            <w:hideMark/>
+          </w:tcPr>
+          <w:p>
+            <w:pPr>
+              <w:widowControl/>
+              <w:jc w:val="center"/>
+              <w:rPr>
+                <w:rFonts w:ascii="Calibri" w:eastAsia="ＭＳ Ｐゴシック" w:hAnsi="Calibri" w:cs="Times New Roman"/>
+                <w:color w:val="000000"/>
+                <w:kern w:val="0"/>
+              </w:rPr>
+            </w:pPr>
+            <w:r>
+              <w:rPr>
+                <w:rFonts w:ascii="Calibri" w:eastAsia="ＭＳ Ｐゴシック" w:hAnsi="Calibri" w:cs="Times New Roman"/>
+                <w:color w:val="000000"/>
+                <w:kern w:val="0"/>
+              </w:rPr>
+              <w:t>D</w:t>
+            </w:r>
+          </w:p>
+        </w:tc>
+        <w:tc>
+          <w:tcPr>
+            <w:tcW w:w="1540" w:type="dxa"/>
+            <w:tcBorders>
+              <w:top w:val="nil"/>
+              <w:left w:val="nil"/>
+              <w:bottom w:val="single" w:sz="4" w:space="0" w:color="auto"/>
+              <w:right w:val="single" w:sz="4" w:space="0" w:color="auto"/>
+            </w:tcBorders>
+            <w:shd w:val="clear" w:color="auto" w:fill="auto"/>
+            <w:vAlign w:val="center"/>
+            <w:hideMark/>
+          </w:tcPr>
+          <w:p>
+            <w:pPr>
+              <w:widowControl/>
+              <w:jc w:val="center"/>
+              <w:rPr>
+                <w:rFonts w:ascii="Calibri" w:eastAsia="ＭＳ Ｐゴシック" w:hAnsi="Calibri" w:cs="Times New Roman"/>
+                <w:color w:val="000000"/>
+                <w:kern w:val="0"/>
+              </w:rPr>
+            </w:pPr>
+            <w:r>
+              <w:rPr>
+                <w:rFonts w:ascii="Calibri" w:eastAsia="ＭＳ Ｐゴシック" w:hAnsi="Calibri" w:cs="Times New Roman"/>
+                <w:color w:val="000000"/>
+                <w:kern w:val="0"/>
+              </w:rPr>
+              <w:t>0.94</w:t>
+            </w:r>
+          </w:p>
+        </w:tc>
+        <w:tc>
+          <w:tcPr>
+            <w:tcW w:w="1540" w:type="dxa"/>
+            <w:tcBorders>
+              <w:top w:val="nil"/>
+              <w:left w:val="nil"/>
+              <w:bottom w:val="single" w:sz="4" w:space="0" w:color="auto"/>
+              <w:right w:val="single" w:sz="4" w:space="0" w:color="auto"/>
+            </w:tcBorders>
+            <w:shd w:val="clear" w:color="auto" w:fill="auto"/>
+            <w:vAlign w:val="center"/>
+            <w:hideMark/>
+          </w:tcPr>
+          <w:p>
+            <w:pPr>
+              <w:widowControl/>
+              <w:jc w:val="center"/>
+              <w:rPr>
+                <w:rFonts w:ascii="Calibri" w:eastAsia="ＭＳ Ｐゴシック" w:hAnsi="Calibri" w:cs="Times New Roman"/>
+                <w:color w:val="000000"/>
+                <w:kern w:val="0"/>
+              </w:rPr>
+            </w:pPr>
+            <w:r>
+              <w:rPr>
+                <w:rFonts w:ascii="Calibri" w:eastAsia="ＭＳ Ｐゴシック" w:hAnsi="Calibri" w:cs="Times New Roman"/>
+                <w:color w:val="000000"/>
+                <w:kern w:val="0"/>
+              </w:rPr>
+              <w:t>0.86</w:t>
+            </w:r>
+          </w:p>
+        </w:tc>
+        <w:tc>
+          <w:tcPr>
+            <w:tcW w:w="1540" w:type="dxa"/>
+            <w:tcBorders>
+              <w:top w:val="nil"/>
+              <w:left w:val="nil"/>
+              <w:bottom w:val="single" w:sz="4" w:space="0" w:color="auto"/>
+              <w:right w:val="single" w:sz="4" w:space="0" w:color="000000"/>
+            </w:tcBorders>
+            <w:shd w:val="clear" w:color="auto" w:fill="auto"/>
+            <w:vAlign w:val="center"/>
+            <w:hideMark/>
+          </w:tcPr>
+          <w:p>
+            <w:pPr>
+              <w:widowControl/>
+              <w:jc w:val="center"/>
+              <w:rPr>
+                <w:rFonts w:ascii="Calibri" w:eastAsia="ＭＳ Ｐゴシック" w:hAnsi="Calibri" w:cs="Times New Roman"/>
+                <w:color w:val="000000"/>
+                <w:kern w:val="0"/>
+              </w:rPr>
+            </w:pPr>
+            <w:r>
+              <w:rPr>
+                <w:rFonts w:ascii="Calibri" w:eastAsia="ＭＳ Ｐゴシック" w:hAnsi="Calibri" w:cs="Times New Roman"/>
+                <w:color w:val="000000"/>
+                <w:kern w:val="0"/>
+              </w:rPr>
+              <w:t>0.9</w:t>
+            </w:r>
+          </w:p>
+        </w:tc>
+      </w:tr>
+      <w:tr>
+        <w:trPr>
+          <w:trHeight w:val="360"/>
+          <w:jc w:val="center"/>
+        </w:trPr>
+        <w:tc>
+          <w:tcPr>
+            <w:tcW w:w="1540" w:type="dxa"/>
+            <w:vMerge/>
+            <w:tcBorders>
+              <w:top w:val="nil"/>
+              <w:left w:val="single" w:sz="4" w:space="0" w:color="000000"/>
+              <w:bottom w:val="single" w:sz="4" w:space="0" w:color="000000"/>
+              <w:right w:val="single" w:sz="4" w:space="0" w:color="auto"/>
+            </w:tcBorders>
+            <w:vAlign w:val="center"/>
+            <w:hideMark/>
+          </w:tcPr>
+          <w:p>
+            <w:pPr>
+              <w:widowControl/>
+              <w:jc w:val="left"/>
+              <w:rPr>
+                <w:rFonts w:ascii="ＭＳ Ｐゴシック" w:eastAsia="ＭＳ Ｐゴシック" w:hAnsi="ＭＳ Ｐゴシック" w:cs="Times New Roman"/>
+                <w:b/>
+                <w:bCs/>
+                <w:color w:val="000000"/>
+                <w:kern w:val="0"/>
+              </w:rPr>
+            </w:pPr>
+          </w:p>
+        </w:tc>
+        <w:tc>
+          <w:tcPr>
+            <w:tcW w:w="1540" w:type="dxa"/>
+            <w:tcBorders>
+              <w:top w:val="nil"/>
+              <w:left w:val="nil"/>
+              <w:bottom w:val="single" w:sz="4" w:space="0" w:color="auto"/>
+              <w:right w:val="single" w:sz="4" w:space="0" w:color="auto"/>
+            </w:tcBorders>
+            <w:shd w:val="clear" w:color="auto" w:fill="auto"/>
+            <w:vAlign w:val="center"/>
+            <w:hideMark/>
+          </w:tcPr>
+          <w:p>
+            <w:pPr>
+              <w:widowControl/>
+              <w:jc w:val="center"/>
+              <w:rPr>
+                <w:rFonts w:ascii="Calibri" w:eastAsia="ＭＳ Ｐゴシック" w:hAnsi="Calibri" w:cs="Times New Roman"/>
+                <w:color w:val="000000"/>
+                <w:kern w:val="0"/>
+              </w:rPr>
+            </w:pPr>
+            <w:r>
+              <w:rPr>
+                <w:rFonts w:ascii="Calibri" w:eastAsia="ＭＳ Ｐゴシック" w:hAnsi="Calibri" w:cs="Times New Roman"/>
+                <w:color w:val="000000"/>
+                <w:kern w:val="0"/>
+              </w:rPr>
+              <w:t>E</w:t>
+            </w:r>
+          </w:p>
+        </w:tc>
+        <w:tc>
+          <w:tcPr>
+            <w:tcW w:w="1540" w:type="dxa"/>
+            <w:tcBorders>
+              <w:top w:val="nil"/>
+              <w:left w:val="nil"/>
+              <w:bottom w:val="single" w:sz="4" w:space="0" w:color="auto"/>
+              <w:right w:val="single" w:sz="4" w:space="0" w:color="auto"/>
+            </w:tcBorders>
+            <w:shd w:val="clear" w:color="auto" w:fill="auto"/>
+            <w:vAlign w:val="center"/>
+            <w:hideMark/>
+          </w:tcPr>
+          <w:p>
+            <w:pPr>
+              <w:widowControl/>
+              <w:jc w:val="center"/>
+              <w:rPr>
+                <w:rFonts w:ascii="Calibri" w:eastAsia="ＭＳ Ｐゴシック" w:hAnsi="Calibri" w:cs="Times New Roman"/>
+                <w:color w:val="000000"/>
+                <w:kern w:val="0"/>
+              </w:rPr>
+            </w:pPr>
+            <w:r>
+              <w:rPr>
+                <w:rFonts w:ascii="Calibri" w:eastAsia="ＭＳ Ｐゴシック" w:hAnsi="Calibri" w:cs="Times New Roman"/>
+                <w:color w:val="000000"/>
+                <w:kern w:val="0"/>
+              </w:rPr>
+              <w:t>0.98</w:t>
+            </w:r>
+          </w:p>
+        </w:tc>
+        <w:tc>
+          <w:tcPr>
+            <w:tcW w:w="1540" w:type="dxa"/>
+            <w:tcBorders>
+              <w:top w:val="nil"/>
+              <w:left w:val="nil"/>
+              <w:bottom w:val="single" w:sz="4" w:space="0" w:color="auto"/>
+              <w:right w:val="single" w:sz="4" w:space="0" w:color="auto"/>
+            </w:tcBorders>
+            <w:shd w:val="clear" w:color="auto" w:fill="auto"/>
+            <w:vAlign w:val="center"/>
+            <w:hideMark/>
+          </w:tcPr>
+          <w:p>
+            <w:pPr>
+              <w:widowControl/>
+              <w:jc w:val="center"/>
+              <w:rPr>
+                <w:rFonts w:ascii="Calibri" w:eastAsia="ＭＳ Ｐゴシック" w:hAnsi="Calibri" w:cs="Times New Roman"/>
+                <w:color w:val="000000"/>
+                <w:kern w:val="0"/>
+              </w:rPr>
+            </w:pPr>
+            <w:r>
+              <w:rPr>
+                <w:rFonts w:ascii="Calibri" w:eastAsia="ＭＳ Ｐゴシック" w:hAnsi="Calibri" w:cs="Times New Roman"/>
+                <w:color w:val="000000"/>
+                <w:kern w:val="0"/>
+              </w:rPr>
+              <w:t>-0.77</w:t>
+            </w:r>
+          </w:p>
+        </w:tc>
+        <w:tc>
+          <w:tcPr>
+            <w:tcW w:w="1540" w:type="dxa"/>
+            <w:tcBorders>
+              <w:top w:val="nil"/>
+              <w:left w:val="nil"/>
+              <w:bottom w:val="single" w:sz="4" w:space="0" w:color="auto"/>
+              <w:right w:val="single" w:sz="4" w:space="0" w:color="000000"/>
+            </w:tcBorders>
+            <w:shd w:val="clear" w:color="auto" w:fill="auto"/>
+            <w:vAlign w:val="center"/>
+            <w:hideMark/>
+          </w:tcPr>
+          <w:p>
+            <w:pPr>
+              <w:widowControl/>
+              <w:jc w:val="center"/>
+              <w:rPr>
+                <w:rFonts w:ascii="Calibri" w:eastAsia="ＭＳ Ｐゴシック" w:hAnsi="Calibri" w:cs="Times New Roman"/>
+                <w:color w:val="000000"/>
+                <w:kern w:val="0"/>
+              </w:rPr>
+            </w:pPr>
+            <w:r>
+              <w:rPr>
+                <w:rFonts w:ascii="Calibri" w:eastAsia="ＭＳ Ｐゴシック" w:hAnsi="Calibri" w:cs="Times New Roman"/>
+                <w:color w:val="000000"/>
+                <w:kern w:val="0"/>
+              </w:rPr>
+              <w:t>0.95</w:t>
+            </w:r>
+          </w:p>
+        </w:tc>
+      </w:tr>
+      <w:tr>
+        <w:trPr>
+          <w:trHeight w:val="360"/>
+          <w:jc w:val="center"/>
+        </w:trPr>
+        <w:tc>
+          <w:tcPr>
+            <w:tcW w:w="1540" w:type="dxa"/>
+            <w:vMerge/>
+            <w:tcBorders>
+              <w:top w:val="nil"/>
+              <w:left w:val="single" w:sz="4" w:space="0" w:color="000000"/>
+              <w:bottom w:val="single" w:sz="4" w:space="0" w:color="000000"/>
+              <w:right w:val="single" w:sz="4" w:space="0" w:color="auto"/>
+            </w:tcBorders>
+            <w:vAlign w:val="center"/>
+            <w:hideMark/>
+          </w:tcPr>
+          <w:p>
+            <w:pPr>
+              <w:widowControl/>
+              <w:jc w:val="left"/>
+              <w:rPr>
+                <w:rFonts w:ascii="ＭＳ Ｐゴシック" w:eastAsia="ＭＳ Ｐゴシック" w:hAnsi="ＭＳ Ｐゴシック" w:cs="Times New Roman"/>
+                <w:b/>
+                <w:bCs/>
+                <w:color w:val="000000"/>
+                <w:kern w:val="0"/>
+              </w:rPr>
+            </w:pPr>
+          </w:p>
+        </w:tc>
+        <w:tc>
+          <w:tcPr>
+            <w:tcW w:w="1540" w:type="dxa"/>
+            <w:tcBorders>
+              <w:top w:val="nil"/>
+              <w:left w:val="nil"/>
+              <w:bottom w:val="single" w:sz="4" w:space="0" w:color="000000"/>
+              <w:right w:val="single" w:sz="4" w:space="0" w:color="auto"/>
+            </w:tcBorders>
+            <w:shd w:val="clear" w:color="auto" w:fill="auto"/>
+            <w:vAlign w:val="center"/>
+            <w:hideMark/>
+          </w:tcPr>
+          <w:p>
+            <w:pPr>
+              <w:widowControl/>
+              <w:jc w:val="center"/>
+              <w:rPr>
+                <w:rFonts w:ascii="Calibri" w:eastAsia="ＭＳ Ｐゴシック" w:hAnsi="Calibri" w:cs="Times New Roman"/>
+                <w:color w:val="000000"/>
+                <w:kern w:val="0"/>
+              </w:rPr>
+            </w:pPr>
+            <w:r>
+              <w:rPr>
+                <w:rFonts w:ascii="Calibri" w:eastAsia="ＭＳ Ｐゴシック" w:hAnsi="Calibri" w:cs="Times New Roman"/>
+                <w:color w:val="000000"/>
+                <w:kern w:val="0"/>
+              </w:rPr>
+              <w:t>F</w:t>
+            </w:r>
+          </w:p>
+        </w:tc>
+        <w:tc>
+          <w:tcPr>
+            <w:tcW w:w="1540" w:type="dxa"/>
+            <w:tcBorders>
+              <w:top w:val="nil"/>
+              <w:left w:val="nil"/>
+              <w:bottom w:val="single" w:sz="4" w:space="0" w:color="000000"/>
+              <w:right w:val="single" w:sz="4" w:space="0" w:color="auto"/>
+            </w:tcBorders>
+            <w:shd w:val="clear" w:color="auto" w:fill="auto"/>
+            <w:vAlign w:val="center"/>
+            <w:hideMark/>
+          </w:tcPr>
+          <w:p>
+            <w:pPr>
+              <w:widowControl/>
+              <w:jc w:val="center"/>
+              <w:rPr>
+                <w:rFonts w:ascii="Calibri" w:eastAsia="ＭＳ Ｐゴシック" w:hAnsi="Calibri" w:cs="Times New Roman"/>
+                <w:color w:val="000000"/>
+                <w:kern w:val="0"/>
+              </w:rPr>
+            </w:pPr>
+            <w:r>
+              <w:rPr>
+                <w:rFonts w:ascii="Calibri" w:eastAsia="ＭＳ Ｐゴシック" w:hAnsi="Calibri" w:cs="Times New Roman"/>
+                <w:color w:val="000000"/>
+                <w:kern w:val="0"/>
+              </w:rPr>
+              <w:t>0.76</w:t>
+            </w:r>
+          </w:p>
+        </w:tc>
+        <w:tc>
+          <w:tcPr>
+            <w:tcW w:w="1540" w:type="dxa"/>
+            <w:tcBorders>
+              <w:top w:val="nil"/>
+              <w:left w:val="nil"/>
+              <w:bottom w:val="single" w:sz="4" w:space="0" w:color="000000"/>
+              <w:right w:val="single" w:sz="4" w:space="0" w:color="auto"/>
+            </w:tcBorders>
+            <w:shd w:val="clear" w:color="auto" w:fill="auto"/>
+            <w:vAlign w:val="center"/>
+            <w:hideMark/>
+          </w:tcPr>
+          <w:p>
+            <w:pPr>
+              <w:widowControl/>
+              <w:jc w:val="center"/>
+              <w:rPr>
+                <w:rFonts w:ascii="Calibri" w:eastAsia="ＭＳ Ｐゴシック" w:hAnsi="Calibri" w:cs="Times New Roman"/>
+                <w:color w:val="000000"/>
+                <w:kern w:val="0"/>
+              </w:rPr>
+            </w:pPr>
+            <w:r>
+              <w:rPr>
+                <w:rFonts w:ascii="Calibri" w:eastAsia="ＭＳ Ｐゴシック" w:hAnsi="Calibri" w:cs="Times New Roman"/>
+                <w:color w:val="000000"/>
+                <w:kern w:val="0"/>
+              </w:rPr>
+              <w:t>0.96</w:t>
+            </w:r>
+          </w:p>
+        </w:tc>
+        <w:tc>
+          <w:tcPr>
+            <w:tcW w:w="1540" w:type="dxa"/>
+            <w:tcBorders>
+              <w:top w:val="nil"/>
+              <w:left w:val="nil"/>
+              <w:bottom w:val="single" w:sz="4" w:space="0" w:color="000000"/>
+              <w:right w:val="single" w:sz="4" w:space="0" w:color="000000"/>
+            </w:tcBorders>
+            <w:shd w:val="clear" w:color="auto" w:fill="auto"/>
+            <w:vAlign w:val="center"/>
+            <w:hideMark/>
+          </w:tcPr>
+          <w:p>
+            <w:pPr>
+              <w:widowControl/>
+              <w:jc w:val="center"/>
+              <w:rPr>
+                <w:rFonts w:ascii="Calibri" w:eastAsia="ＭＳ Ｐゴシック" w:hAnsi="Calibri" w:cs="Times New Roman"/>
+                <w:color w:val="000000"/>
+                <w:kern w:val="0"/>
+              </w:rPr>
+            </w:pPr>
+            <w:r>
+              <w:rPr>
+                <w:rFonts w:ascii="Calibri" w:eastAsia="ＭＳ Ｐゴシック" w:hAnsi="Calibri" w:cs="Times New Roman"/>
+                <w:color w:val="000000"/>
+                <w:kern w:val="0"/>
+              </w:rPr>
+              <w:t>0.83</w:t>
+            </w:r>
+          </w:p>
+        </w:tc>
+      </w:tr>
+    </w:tbl>
+    <w:p>
+      <w:pPr>
+        <w:rPr>
+          <w:b/>
+        </w:rPr>
+      </w:pPr>
+    </w:p>
+    <w:p>
+      <w:pPr>
+        <w:rPr>
+          <w:rFonts w:hint="eastAsia"/>
+          <w:b/>
+        </w:rPr>
+      </w:pPr>
+      <w:r>
+        <w:rPr>
+          <w:rFonts w:hint="eastAsia"/>
+          <w:b/>
+        </w:rPr>
+        <w:t xml:space="preserve">　</w:t>
+      </w:r>
+      <w:r>
+        <w:rPr>
+          <w:rFonts w:hint="eastAsia"/>
+          <w:b/>
+        </w:rPr>
+        <w:t>表</w:t>
+      </w:r>
+      <w:r>
+        <w:rPr>
+          <w:b/>
+        </w:rPr>
+        <w:t>4.3</w:t>
+      </w:r>
+      <w:r>
+        <w:rPr>
+          <w:rFonts w:hint="eastAsia"/>
+          <w:b/>
+        </w:rPr>
+        <w:t>の結果では</w:t>
+      </w:r>
+      <w:r>
+        <w:rPr>
+          <w:rFonts w:hint="eastAsia"/>
+        </w:rPr>
+        <w:t>，</w:t>
+      </w:r>
+      <w:r>
+        <w:rPr>
+          <w:rFonts w:hint="eastAsia"/>
+          <w:b/>
+        </w:rPr>
+        <w:t>アプリケーションと</w:t>
+      </w:r>
+      <w:r>
+        <w:rPr>
+          <w:b/>
+        </w:rPr>
+        <w:t>UX</w:t>
+      </w:r>
+      <w:r>
+        <w:rPr>
+          <w:rFonts w:hint="eastAsia"/>
+          <w:b/>
+        </w:rPr>
+        <w:t>カーブの相関係数を示すためにデータ数を補完している</w:t>
+      </w:r>
+      <w:r>
+        <w:rPr>
+          <w:rFonts w:hint="eastAsia"/>
+        </w:rPr>
+        <w:t>．実験時間を前半部分と後半部分に分けて相関係数を見てみると</w:t>
+      </w:r>
+      <w:r>
+        <w:rPr>
+          <w:rFonts w:hint="eastAsia"/>
+        </w:rPr>
+        <w:t>全体的に前半部の相関係数</w:t>
+      </w:r>
+      <w:bookmarkStart w:id="0" w:name="_GoBack"/>
+      <w:bookmarkEnd w:id="0"/>
+      <w:r>
+        <w:rPr>
+          <w:rFonts w:hint="eastAsia"/>
+        </w:rPr>
+        <w:t>が高いことがわかるが，グラフありの場合で</w:t>
+      </w:r>
+      <w:r>
+        <w:rPr>
+          <w:rFonts w:hint="eastAsia"/>
+        </w:rPr>
+        <w:t>後半部の相関係数が減少傾向にあることがわかる．全体の相関係数の結果を見てもグラフありの場合で相関が低下傾向にある．これは，</w:t>
+      </w:r>
+      <w:r>
+        <w:t>4.3.2.1</w:t>
+      </w:r>
+      <w:r>
+        <w:rPr>
+          <w:rFonts w:hint="eastAsia"/>
+        </w:rPr>
+        <w:t>節の結果で示したように</w:t>
+      </w:r>
+      <w:r>
+        <w:rPr>
+          <w:rFonts w:hint="eastAsia"/>
+        </w:rPr>
+        <w:t>，</w:t>
+      </w:r>
+      <w:r>
+        <w:rPr>
+          <w:rFonts w:hint="eastAsia"/>
+        </w:rPr>
+        <w:t>グラフありの場合に</w:t>
+      </w:r>
+      <w:r>
+        <w:t>UX</w:t>
+      </w:r>
+      <w:r>
+        <w:rPr>
+          <w:rFonts w:hint="eastAsia"/>
+        </w:rPr>
+        <w:t>の入力数が増加傾向</w:t>
+      </w:r>
+      <w:r>
+        <w:rPr>
+          <w:rFonts w:hint="eastAsia"/>
+        </w:rPr>
+        <w:t>にあるので</w:t>
+      </w:r>
+      <w:r>
+        <w:rPr>
+          <w:rFonts w:hint="eastAsia"/>
+        </w:rPr>
+        <w:t>，</w:t>
+      </w:r>
+      <w:r>
+        <w:rPr>
+          <w:rFonts w:hint="eastAsia"/>
+        </w:rPr>
+        <w:t>より</w:t>
+      </w:r>
+      <w:r>
+        <w:rPr>
+          <w:rFonts w:hint="eastAsia"/>
+        </w:rPr>
+        <w:t>詳細な</w:t>
+      </w:r>
+      <w:r>
+        <w:t>UX</w:t>
+      </w:r>
+      <w:r>
+        <w:rPr>
+          <w:rFonts w:hint="eastAsia"/>
+        </w:rPr>
+        <w:t>の入力が行われ</w:t>
+      </w:r>
+      <w:r>
+        <w:rPr>
+          <w:rFonts w:hint="eastAsia"/>
+        </w:rPr>
+        <w:t>，</w:t>
+      </w:r>
+      <w:r>
+        <w:rPr>
+          <w:rFonts w:hint="eastAsia"/>
+        </w:rPr>
+        <w:t>相関係数が減少したと考えられる</w:t>
+      </w:r>
+      <w:r>
+        <w:rPr>
+          <w:rFonts w:hint="eastAsia"/>
+        </w:rPr>
+        <w:t>．</w:t>
+      </w:r>
+      <w:r>
+        <w:rPr>
+          <w:rFonts w:hint="eastAsia"/>
+        </w:rPr>
+        <w:t>次に</w:t>
+      </w:r>
+      <w:r>
+        <w:rPr>
+          <w:rFonts w:hint="eastAsia"/>
+        </w:rPr>
+        <w:t>，</w:t>
+      </w:r>
+      <w:r>
+        <w:rPr>
+          <w:rFonts w:hint="eastAsia"/>
+        </w:rPr>
+        <w:t>アプリケーションと</w:t>
+      </w:r>
+      <w:r>
+        <w:t>UX</w:t>
+      </w:r>
+      <w:r>
+        <w:rPr>
+          <w:rFonts w:hint="eastAsia"/>
+        </w:rPr>
+        <w:t>カーブ結果について</w:t>
+      </w:r>
+      <w:r>
+        <w:rPr>
+          <w:rFonts w:hint="eastAsia"/>
+        </w:rPr>
+        <w:t>，</w:t>
+      </w:r>
+      <w:r>
+        <w:rPr>
+          <w:rFonts w:hint="eastAsia"/>
+        </w:rPr>
+        <w:t>強く傾向が見られる被験者の結果を図</w:t>
+      </w:r>
+      <w:r>
+        <w:t xml:space="preserve">4.2, </w:t>
+      </w:r>
+      <w:r>
+        <w:rPr>
+          <w:rFonts w:hint="eastAsia"/>
+        </w:rPr>
+        <w:t>図</w:t>
+      </w:r>
+      <w:r>
+        <w:t>4.3</w:t>
+      </w:r>
+      <w:r>
+        <w:rPr>
+          <w:rFonts w:hint="eastAsia"/>
+        </w:rPr>
+        <w:t>に示す</w:t>
+      </w:r>
+      <w:r>
+        <w:rPr>
+          <w:rFonts w:hint="eastAsia"/>
+        </w:rPr>
+        <w:t>．</w:t>
+      </w:r>
+    </w:p>
+    <w:p>
+      <w:pPr>
+        <w:rPr>
+          <w:rFonts w:hint="eastAsia"/>
+          <w:b/>
+        </w:rPr>
+      </w:pPr>
+      <w:r>
+        <w:rPr>
+          <w:rFonts w:hint="eastAsia"/>
+          <w:b/>
+        </w:rPr>
+        <w:t xml:space="preserve">　</w:t>
+      </w:r>
+      <w:r>
+        <w:rPr>
+          <w:rFonts w:hint="eastAsia"/>
+        </w:rPr>
+        <w:t>時間軸でのズレは多少見られるもののアプリケーションと</w:t>
+      </w:r>
+      <w:r>
+        <w:t>UX</w:t>
+      </w:r>
+      <w:r>
+        <w:rPr>
+          <w:rFonts w:hint="eastAsia"/>
+        </w:rPr>
+        <w:t>カーブのおおよその波形は一致していることがわかる．図</w:t>
+      </w:r>
+      <w:r>
+        <w:t>4.3</w:t>
+      </w:r>
+      <w:r>
+        <w:rPr>
+          <w:rFonts w:hint="eastAsia"/>
+        </w:rPr>
+        <w:t>のグラフなしの結果では一致してる箇所が多く波形が非常に近い形であることがわかる．一方，図</w:t>
+      </w:r>
+      <w:r>
+        <w:t>4.2</w:t>
+      </w:r>
+      <w:r>
+        <w:rPr>
+          <w:rFonts w:hint="eastAsia"/>
+        </w:rPr>
+        <w:t>のグラフありの結果では，</w:t>
+      </w:r>
+      <w:r>
+        <w:rPr>
+          <w:b/>
+        </w:rPr>
+        <w:t>3</w:t>
+      </w:r>
+      <w:r>
+        <w:rPr>
+          <w:rFonts w:hint="eastAsia"/>
+          <w:b/>
+        </w:rPr>
+        <w:t>分から</w:t>
+      </w:r>
+      <w:r>
+        <w:rPr>
+          <w:b/>
+        </w:rPr>
+        <w:t>5</w:t>
+      </w:r>
+      <w:r>
+        <w:rPr>
+          <w:rFonts w:hint="eastAsia"/>
+          <w:b/>
+        </w:rPr>
+        <w:t>分の範囲で波形は近いが</w:t>
+      </w:r>
+      <w:r>
+        <w:rPr>
+          <w:rFonts w:hint="eastAsia"/>
+        </w:rPr>
+        <w:t>，</w:t>
+      </w:r>
+      <w:r>
+        <w:rPr>
+          <w:rFonts w:hint="eastAsia"/>
+          <w:b/>
+        </w:rPr>
+        <w:t>アプリケーションと</w:t>
+      </w:r>
+      <w:r>
+        <w:rPr>
+          <w:b/>
+        </w:rPr>
+        <w:t>UX</w:t>
+      </w:r>
+      <w:r>
+        <w:rPr>
+          <w:rFonts w:hint="eastAsia"/>
+          <w:b/>
+        </w:rPr>
+        <w:t>カーブの結果で違いが見られる</w:t>
+      </w:r>
+      <w:r>
+        <w:rPr>
+          <w:rFonts w:hint="eastAsia"/>
+        </w:rPr>
+        <w:t>．これは</w:t>
+      </w:r>
+      <w:r>
+        <w:t>UX</w:t>
+      </w:r>
+      <w:r>
+        <w:rPr>
+          <w:rFonts w:hint="eastAsia"/>
+        </w:rPr>
+        <w:t>カーブで複数の</w:t>
+      </w:r>
+      <w:r>
+        <w:t>UX</w:t>
+      </w:r>
+      <w:r>
+        <w:rPr>
+          <w:rFonts w:hint="eastAsia"/>
+        </w:rPr>
+        <w:t>の簡略化，</w:t>
+      </w:r>
+      <w:r>
+        <w:rPr>
+          <w:rFonts w:hint="eastAsia"/>
+          <w:b/>
+        </w:rPr>
+        <w:t>バイアスが発生</w:t>
+      </w:r>
+      <w:r>
+        <w:rPr>
+          <w:rFonts w:hint="eastAsia"/>
+          <w:b/>
+        </w:rPr>
+        <w:t>している</w:t>
+      </w:r>
+      <w:r>
+        <w:rPr>
+          <w:rFonts w:hint="eastAsia"/>
+          <w:b/>
+        </w:rPr>
+        <w:t>からだと考えられる</w:t>
+      </w:r>
+      <w:r>
+        <w:rPr>
+          <w:rFonts w:hint="eastAsia"/>
+        </w:rPr>
+        <w:t>．</w:t>
+      </w:r>
+      <w:r>
+        <w:t>UX</w:t>
+      </w:r>
+      <w:r>
+        <w:rPr>
+          <w:rFonts w:hint="eastAsia"/>
+        </w:rPr>
+        <w:t>カーブで簡略化，バイアスがかかった</w:t>
+      </w:r>
+      <w:r>
+        <w:t>UX</w:t>
+      </w:r>
+      <w:r>
+        <w:rPr>
+          <w:rFonts w:hint="eastAsia"/>
+        </w:rPr>
+        <w:t>がアプリケーションでは詳細に入力されていると言える．</w:t>
+      </w:r>
+      <w:r>
+        <w:rPr>
+          <w:rFonts w:hint="eastAsia"/>
+        </w:rPr>
+        <w:t>表</w:t>
+      </w:r>
+      <w:r>
+        <w:t xml:space="preserve">4.2, </w:t>
+      </w:r>
+      <w:r>
+        <w:rPr>
+          <w:rFonts w:hint="eastAsia"/>
+        </w:rPr>
+        <w:t>表</w:t>
+      </w:r>
+      <w:r>
+        <w:t>4.3</w:t>
+      </w:r>
+      <w:r>
+        <w:rPr>
+          <w:rFonts w:hint="eastAsia"/>
+        </w:rPr>
+        <w:t>の結果からも</w:t>
+      </w:r>
+      <w:r>
+        <w:rPr>
+          <w:rFonts w:hint="eastAsia"/>
+        </w:rPr>
+        <w:t>グラフありの場合に</w:t>
+      </w:r>
+      <w:r>
+        <w:rPr>
+          <w:rFonts w:hint="eastAsia"/>
+        </w:rPr>
+        <w:t>この傾向が強く表れると言える</w:t>
+      </w:r>
+      <w:r>
+        <w:rPr>
+          <w:rFonts w:hint="eastAsia"/>
+        </w:rPr>
+        <w:t>．</w:t>
+      </w:r>
+    </w:p>
+    <w:p>
+      <w:pPr>
+        <w:rPr>
+          <w:rFonts w:hint="eastAsia"/>
+          <w:b/>
+        </w:rPr>
+      </w:pPr>
+      <w:r>
+        <w:rPr>
+          <w:rFonts w:hint="eastAsia"/>
+          <w:b/>
+        </w:rPr>
+        <w:t xml:space="preserve">　</w:t>
+      </w:r>
+    </w:p>
+    <w:p>
+      <w:pPr>
+        <w:rPr>
+          <w:rFonts w:hint="eastAsia"/>
+          <w:b/>
+        </w:rPr>
+      </w:pPr>
+      <w:r>
+        <w:drawing>
+          <wp:anchor distT="0" distB="0" distL="114300" distR="114300" simplePos="0" relativeHeight="251659264" behindDoc="1" locked="0" layoutInCell="1" allowOverlap="1" wp14:anchorId="4383E853" wp14:editId="4537EF4B">
+            <wp:simplePos x="0" y="0"/>
+            <wp:positionH relativeFrom="column">
+              <wp:posOffset>0</wp:posOffset>
+            </wp:positionH>
+            <wp:positionV relativeFrom="paragraph">
+              <wp:posOffset>127000</wp:posOffset>
+            </wp:positionV>
+            <wp:extent cx="5396230" cy="3429000"/>
+            <wp:effectExtent l="0" t="0" r="0" b="0"/>
+            <wp:wrapNone/>
+            <wp:docPr id="10" name="図 10"/>
+            <wp:cNvGraphicFramePr>
+              <a:graphicFrameLocks xmlns:a="http://schemas.openxmlformats.org/drawingml/2006/main" noChangeAspect="1"/>
+            </wp:cNvGraphicFramePr>
+            <a:graphic xmlns:a="http://schemas.openxmlformats.org/drawingml/2006/main">
+              <a:graphicData uri="http://schemas.openxmlformats.org/drawingml/2006/picture">
+                <pic:pic xmlns:pic="http://schemas.openxmlformats.org/drawingml/2006/picture">
+                  <pic:nvPicPr>
+                    <pic:cNvPr id="0" name="Picture 7"/>
+                    <pic:cNvPicPr>
+                      <a:picLocks noChangeAspect="1" noChangeArrowheads="1"/>
+                    </pic:cNvPicPr>
+                  </pic:nvPicPr>
+                  <pic:blipFill>
+                    <a:blip r:embed="rId7">
+                      <a:extLst>
+                        <a:ext uri="{28A0092B-C50C-407E-A947-70E740481C1C}">
+                          <a14:useLocalDpi xmlns:a14="http://schemas.microsoft.com/office/drawing/2010/main" val="0"/>
+                        </a:ext>
+                      </a:extLst>
+                    </a:blip>
+                    <a:srcRect/>
+                    <a:stretch>
+                      <a:fillRect/>
+                    </a:stretch>
+                  </pic:blipFill>
+                  <pic:spPr bwMode="auto">
+                    <a:xfrm>
+                      <a:off x="0" y="0"/>
+                      <a:ext cx="5396230" cy="3429000"/>
+                    </a:xfrm>
+                    <a:prstGeom prst="rect">
+                      <a:avLst/>
+                    </a:prstGeom>
+                    <a:noFill/>
+                    <a:ln>
+                      <a:noFill/>
+                    </a:ln>
+                    <a:extLst>
+                      <a:ext uri="{FAA26D3D-D897-4be2-8F04-BA451C77F1D7}">
+                        <ma14:placeholderFlag xmlns:ma14="http://schemas.microsoft.com/office/mac/drawingml/2011/main"/>
+                      </a:ext>
+                    </a:extLst>
+                  </pic:spPr>
+                </pic:pic>
+              </a:graphicData>
+            </a:graphic>
+            <wp14:sizeRelH relativeFrom="page">
+              <wp14:pctWidth>0</wp14:pctWidth>
+            </wp14:sizeRelH>
+            <wp14:sizeRelV relativeFrom="page">
+              <wp14:pctHeight>0</wp14:pctHeight>
+            </wp14:sizeRelV>
+          </wp:anchor>
+        </w:drawing>
+      </w:r>
+    </w:p>
+    <w:p>
+      <w:pPr>
+        <w:rPr>
+          <w:rFonts w:hint="eastAsia"/>
+          <w:b/>
+        </w:rPr>
+      </w:pPr>
+    </w:p>
+    <w:p>
+      <w:pPr>
+        <w:rPr>
+          <w:rFonts w:hint="eastAsia"/>
+          <w:b/>
+        </w:rPr>
+      </w:pPr>
+    </w:p>
+    <w:p>
+      <w:pPr>
+        <w:rPr>
+          <w:rFonts w:hint="eastAsia"/>
+          <w:b/>
+        </w:rPr>
+      </w:pPr>
+    </w:p>
+    <w:p>
+      <w:pPr>
+        <w:rPr>
+          <w:rFonts w:hint="eastAsia"/>
+          <w:b/>
+        </w:rPr>
+      </w:pPr>
+    </w:p>
+    <w:p>
+      <w:pPr>
+        <w:rPr>
+          <w:rFonts w:hint="eastAsia"/>
+          <w:b/>
+        </w:rPr>
+      </w:pPr>
+    </w:p>
+    <w:p>
+      <w:pPr>
+        <w:rPr>
+          <w:rFonts w:hint="eastAsia"/>
+          <w:b/>
+        </w:rPr>
+      </w:pPr>
+    </w:p>
+    <w:p>
+      <w:pPr>
+        <w:rPr>
+          <w:rFonts w:hint="eastAsia"/>
+          <w:b/>
+        </w:rPr>
+      </w:pPr>
+    </w:p>
+    <w:p>
+      <w:pPr>
+        <w:rPr>
+          <w:b/>
+        </w:rPr>
+      </w:pPr>
+    </w:p>
+    <w:p>
+      <w:pPr>
+        <w:jc w:val="center"/>
+        <w:rPr>
+          <w:rFonts w:hint="eastAsia"/>
+          <w:b/>
+        </w:rPr>
+      </w:pPr>
+    </w:p>
+    <w:p>
+      <w:pPr>
+        <w:jc w:val="center"/>
+        <w:rPr>
+          <w:rFonts w:hint="eastAsia"/>
+          <w:b/>
+        </w:rPr>
+      </w:pPr>
+    </w:p>
+    <w:p>
+      <w:pPr>
+        <w:jc w:val="center"/>
+        <w:rPr>
+          <w:rFonts w:hint="eastAsia"/>
+          <w:b/>
+        </w:rPr>
+      </w:pPr>
+    </w:p>
+    <w:p>
+      <w:pPr>
+        <w:jc w:val="center"/>
+        <w:rPr>
+          <w:rFonts w:hint="eastAsia"/>
+          <w:b/>
+        </w:rPr>
+      </w:pPr>
+    </w:p>
+    <w:p>
+      <w:pPr>
+        <w:jc w:val="center"/>
+        <w:rPr>
+          <w:rFonts w:hint="eastAsia"/>
+          <w:b/>
+        </w:rPr>
+      </w:pPr>
+    </w:p>
+    <w:p>
+      <w:pPr>
+        <w:jc w:val="center"/>
+        <w:rPr>
+          <w:rFonts w:hint="eastAsia"/>
+          <w:b/>
+        </w:rPr>
+      </w:pPr>
+      <w:r>
+        <w:rPr>
+          <w:rFonts w:hint="eastAsia"/>
+          <w:b/>
+        </w:rPr>
+        <w:t>図</w:t>
+      </w:r>
+      <w:r>
+        <w:rPr>
+          <w:b/>
+        </w:rPr>
+        <w:t xml:space="preserve">4.2 </w:t>
+      </w:r>
+      <w:r>
+        <w:rPr>
+          <w:rFonts w:hint="eastAsia"/>
+          <w:b/>
+        </w:rPr>
+        <w:t>被験者</w:t>
+      </w:r>
+      <w:r>
+        <w:rPr>
+          <w:b/>
+        </w:rPr>
+        <w:t>A</w:t>
+      </w:r>
+      <w:r>
+        <w:rPr>
+          <w:rFonts w:hint="eastAsia"/>
+          <w:b/>
+        </w:rPr>
+        <w:t>の結果（グラフあり）</w:t>
+      </w:r>
+    </w:p>
+    <w:p>
+      <w:pPr>
+        <w:rPr>
+          <w:rFonts w:hint="eastAsia"/>
+          <w:b/>
+        </w:rPr>
+      </w:pPr>
+    </w:p>
+    <w:p>
+      <w:pPr>
+        <w:rPr>
+          <w:rFonts w:hint="eastAsia"/>
+          <w:b/>
+        </w:rPr>
+      </w:pPr>
+      <w:r>
+        <w:drawing>
+          <wp:anchor distT="0" distB="0" distL="114300" distR="114300" simplePos="0" relativeHeight="251660288" behindDoc="1" locked="0" layoutInCell="1" allowOverlap="1" wp14:anchorId="482B51BA" wp14:editId="7B721F3B">
+            <wp:simplePos x="0" y="0"/>
+            <wp:positionH relativeFrom="column">
+              <wp:posOffset>-114300</wp:posOffset>
+            </wp:positionH>
+            <wp:positionV relativeFrom="paragraph">
+              <wp:posOffset>0</wp:posOffset>
+            </wp:positionV>
+            <wp:extent cx="5629275" cy="3829685"/>
+            <wp:effectExtent l="0" t="0" r="9525" b="5715"/>
+            <wp:wrapNone/>
+            <wp:docPr id="8" name="図 8"/>
+            <wp:cNvGraphicFramePr>
+              <a:graphicFrameLocks xmlns:a="http://schemas.openxmlformats.org/drawingml/2006/main" noChangeAspect="1"/>
+            </wp:cNvGraphicFramePr>
+            <a:graphic xmlns:a="http://schemas.openxmlformats.org/drawingml/2006/main">
+              <a:graphicData uri="http://schemas.openxmlformats.org/drawingml/2006/picture">
+                <pic:pic xmlns:pic="http://schemas.openxmlformats.org/drawingml/2006/picture">
+                  <pic:nvPicPr>
+                    <pic:cNvPr id="0" name="Picture 5"/>
+                    <pic:cNvPicPr>
+                      <a:picLocks noChangeAspect="1" noChangeArrowheads="1"/>
+                    </pic:cNvPicPr>
+                  </pic:nvPicPr>
+                  <pic:blipFill>
+                    <a:blip r:embed="rId8">
+                      <a:extLst>
+                        <a:ext uri="{28A0092B-C50C-407E-A947-70E740481C1C}">
+                          <a14:useLocalDpi xmlns:a14="http://schemas.microsoft.com/office/drawing/2010/main" val="0"/>
+                        </a:ext>
+                      </a:extLst>
+                    </a:blip>
+                    <a:srcRect/>
+                    <a:stretch>
+                      <a:fillRect/>
+                    </a:stretch>
+                  </pic:blipFill>
+                  <pic:spPr bwMode="auto">
+                    <a:xfrm>
+                      <a:off x="0" y="0"/>
+                      <a:ext cx="5629275" cy="3829685"/>
+                    </a:xfrm>
+                    <a:prstGeom prst="rect">
+                      <a:avLst/>
+                    </a:prstGeom>
+                    <a:noFill/>
+                    <a:ln>
+                      <a:noFill/>
+                    </a:ln>
+                    <a:extLst>
+                      <a:ext uri="{FAA26D3D-D897-4be2-8F04-BA451C77F1D7}">
+                        <ma14:placeholderFlag xmlns:ma14="http://schemas.microsoft.com/office/mac/drawingml/2011/main"/>
+                      </a:ext>
+                    </a:extLst>
+                  </pic:spPr>
+                </pic:pic>
+              </a:graphicData>
+            </a:graphic>
+            <wp14:sizeRelH relativeFrom="page">
+              <wp14:pctWidth>0</wp14:pctWidth>
+            </wp14:sizeRelH>
+            <wp14:sizeRelV relativeFrom="page">
+              <wp14:pctHeight>0</wp14:pctHeight>
+            </wp14:sizeRelV>
+          </wp:anchor>
+        </w:drawing>
+      </w:r>
+    </w:p>
+    <w:p>
+      <w:pPr>
+        <w:rPr>
+          <w:rFonts w:hint="eastAsia"/>
+          <w:b/>
+        </w:rPr>
+      </w:pPr>
+    </w:p>
+    <w:p>
+      <w:pPr>
+        <w:rPr>
+          <w:rFonts w:hint="eastAsia"/>
+          <w:b/>
+        </w:rPr>
+      </w:pPr>
+    </w:p>
+    <w:p>
+      <w:pPr>
+        <w:rPr>
+          <w:rFonts w:hint="eastAsia"/>
+          <w:b/>
+        </w:rPr>
+      </w:pPr>
+    </w:p>
+    <w:p>
+      <w:pPr>
+        <w:rPr>
+          <w:rFonts w:hint="eastAsia"/>
+          <w:b/>
+        </w:rPr>
+      </w:pPr>
+    </w:p>
+    <w:p>
+      <w:pPr>
+        <w:rPr>
+          <w:rFonts w:hint="eastAsia"/>
+          <w:b/>
+        </w:rPr>
+      </w:pPr>
+    </w:p>
+    <w:p>
+      <w:pPr>
+        <w:rPr>
+          <w:rFonts w:hint="eastAsia"/>
+          <w:b/>
+        </w:rPr>
+      </w:pPr>
+    </w:p>
+    <w:p>
+      <w:pPr>
+        <w:rPr>
+          <w:b/>
+        </w:rPr>
+      </w:pPr>
+    </w:p>
+    <w:p>
+      <w:pPr>
+        <w:rPr>
+          <w:b/>
+        </w:rPr>
+      </w:pPr>
+    </w:p>
+    <w:p>
+      <w:pPr>
+        <w:rPr>
+          <w:b/>
+        </w:rPr>
+      </w:pPr>
+    </w:p>
+    <w:p>
+      <w:pPr>
+        <w:rPr>
+          <w:b/>
+        </w:rPr>
+      </w:pPr>
+    </w:p>
+    <w:p>
+      <w:pPr>
+        <w:jc w:val="center"/>
+        <w:rPr>
+          <w:rFonts w:hint="eastAsia"/>
+          <w:b/>
+        </w:rPr>
+      </w:pPr>
+    </w:p>
+    <w:p>
+      <w:pPr>
+        <w:jc w:val="center"/>
+        <w:rPr>
+          <w:rFonts w:hint="eastAsia"/>
+          <w:b/>
+        </w:rPr>
+      </w:pPr>
+    </w:p>
+    <w:p>
+      <w:pPr>
+        <w:jc w:val="center"/>
+        <w:rPr>
+          <w:rFonts w:hint="eastAsia"/>
+          <w:b/>
+        </w:rPr>
+      </w:pPr>
+    </w:p>
+    <w:p>
+      <w:pPr>
+        <w:jc w:val="center"/>
+        <w:rPr>
+          <w:rFonts w:hint="eastAsia"/>
+          <w:b/>
+        </w:rPr>
+      </w:pPr>
+    </w:p>
+    <w:p>
+      <w:pPr>
+        <w:jc w:val="center"/>
+        <w:rPr>
+          <w:rFonts w:hint="eastAsia"/>
+          <w:b/>
+        </w:rPr>
+      </w:pPr>
+      <w:r>
+        <w:rPr>
+          <w:rFonts w:hint="eastAsia"/>
+          <w:b/>
+        </w:rPr>
+        <w:t>図</w:t>
+      </w:r>
+      <w:r>
+        <w:rPr>
+          <w:b/>
+        </w:rPr>
+        <w:t xml:space="preserve">4.3 </w:t>
+      </w:r>
+      <w:r>
+        <w:rPr>
+          <w:rFonts w:hint="eastAsia"/>
+          <w:b/>
+        </w:rPr>
+        <w:t>被験者</w:t>
+      </w:r>
+      <w:r>
+        <w:rPr>
+          <w:b/>
+        </w:rPr>
+        <w:t>D</w:t>
+      </w:r>
+      <w:r>
+        <w:rPr>
+          <w:rFonts w:hint="eastAsia"/>
+          <w:b/>
+        </w:rPr>
+        <w:t>の結果（グラフなし）</w:t>
+      </w:r>
+    </w:p>
+    <w:p>
+      <w:pPr>
+        <w:rPr>
+          <w:rFonts w:hint="eastAsia"/>
+          <w:b/>
+        </w:rPr>
+      </w:pPr>
+    </w:p>
+    <w:p>
+      <w:pPr>
+        <w:rPr>
+          <w:rFonts w:hint="eastAsia"/>
+          <w:b/>
+        </w:rPr>
+      </w:pPr>
+      <w:r>
+        <w:rPr>
+          <w:rFonts w:hint="eastAsia"/>
+          <w:b/>
+        </w:rPr>
+        <w:t xml:space="preserve">　</w:t>
+      </w:r>
+    </w:p>
+    <w:p>
+      <w:pPr>
+        <w:rPr>
+          <w:rFonts w:hint="eastAsia"/>
+          <w:b/>
+        </w:rPr>
+      </w:pPr>
+      <w:r>
+        <w:rPr>
+          <w:rFonts w:hint="eastAsia"/>
+          <w:b/>
+        </w:rPr>
+        <w:t xml:space="preserve">　</w:t>
+      </w:r>
+    </w:p>
+    <w:p>
+      <w:pPr>
+        <w:rPr>
+          <w:b/>
+        </w:rPr>
+      </w:pPr>
+    </w:p>
+    <w:p>
+      <w:pPr>
+        <w:rPr>
+          <w:b/>
+        </w:rPr>
+      </w:pPr>
+    </w:p>
+    <w:p>
+      <w:pPr>
+        <w:rPr>
+          <w:b/>
+        </w:rPr>
+      </w:pPr>
+    </w:p>
+    <w:p>
+      <w:pPr>
+        <w:rPr>
+          <w:b/>
+        </w:rPr>
+      </w:pPr>
+    </w:p>
+    <w:p>
+      <w:pPr>
+        <w:rPr>
+          <w:b/>
+        </w:rPr>
+      </w:pPr>
+    </w:p>
+    <w:p>
+      <w:pPr>
+        <w:rPr>
+          <w:b/>
+        </w:rPr>
+      </w:pPr>
+    </w:p>
+    <w:p>
+      <w:pPr>
+        <w:rPr>
+          <w:b/>
+        </w:rPr>
+      </w:pPr>
+    </w:p>
+    <w:p>
+      <w:pPr>
+        <w:rPr>
+          <w:b/>
+        </w:rPr>
+      </w:pPr>
+    </w:p>
+    <w:p>
+      <w:pPr>
+        <w:rPr>
+          <w:b/>
+        </w:rPr>
+      </w:pPr>
+    </w:p>
+    <w:p>
+      <w:pPr>
+        <w:rPr>
+          <w:b/>
+        </w:rPr>
+      </w:pPr>
+    </w:p>
+    <w:p>
+      <w:pPr>
+        <w:rPr>
+          <w:b/>
+        </w:rPr>
+      </w:pPr>
+    </w:p>
+    <w:p>
+      <w:pPr>
+        <w:rPr>
+          <w:b/>
+        </w:rPr>
+      </w:pPr>
+    </w:p>
+    <w:p>
+      <w:pPr>
+        <w:rPr>
+          <w:b/>
+        </w:rPr>
+      </w:pPr>
+    </w:p>
+    <w:p>
+      <w:pPr>
+        <w:rPr>
+          <w:b/>
+        </w:rPr>
+      </w:pPr>
+    </w:p>
+    <w:p>
+      <w:pPr>
+        <w:rPr>
+          <w:b/>
+        </w:rPr>
+      </w:pPr>
+    </w:p>
+    <w:p>
+      <w:pPr>
+        <w:rPr>
+          <w:b/>
+        </w:rPr>
+      </w:pPr>
+    </w:p>
+    <w:p>
+      <w:pPr>
+        <w:rPr>
+          <w:b/>
+        </w:rPr>
+      </w:pPr>
+    </w:p>
+    <w:p>
+      <w:pPr>
+        <w:rPr>
+          <w:b/>
+        </w:rPr>
+      </w:pPr>
+    </w:p>
+    <w:p>
+      <w:pPr>
+        <w:rPr>
+          <w:b/>
+        </w:rPr>
+      </w:pPr>
+    </w:p>
+    <w:p>
+      <w:pPr>
+        <w:rPr>
+          <w:b/>
+        </w:rPr>
+      </w:pPr>
+    </w:p>
+    <w:p>
+      <w:pPr>
+        <w:rPr>
+          <w:b/>
+        </w:rPr>
+      </w:pPr>
+    </w:p>
+    <w:p>
+      <w:pPr>
+        <w:rPr>
+          <w:b/>
+        </w:rPr>
+      </w:pPr>
+    </w:p>
+    <w:p>
+      <w:pPr>
+        <w:rPr>
+          <w:b/>
+        </w:rPr>
+      </w:pPr>
+    </w:p>
+    <w:p>
+      <w:pPr>
+        <w:rPr>
+          <w:b/>
+        </w:rPr>
+      </w:pPr>
+    </w:p>
+    <w:p>
+      <w:pPr>
+        <w:rPr>
+          <w:b/>
+        </w:rPr>
+      </w:pPr>
+    </w:p>
+    <w:p>
+      <w:pPr>
+        <w:rPr>
+          <w:b/>
+        </w:rPr>
+      </w:pPr>
     </w:p>
     <w:p>
       <w:pPr>
@@ -1793,7 +6147,7 @@
                     </pic:cNvPicPr>
                   </pic:nvPicPr>
                   <pic:blipFill>
-                    <a:blip r:embed="rId7">
+                    <a:blip r:embed="rId9">
                       <a:extLst>
                         <a:ext uri="{28A0092B-C50C-407E-A947-70E740481C1C}">
                           <a14:useLocalDpi xmlns:a14="http://schemas.microsoft.com/office/drawing/2010/main" val="0"/>
@@ -2335,8 +6689,6 @@
           <w:sz w:val="24"/>
         </w:rPr>
       </w:pPr>
-      <w:bookmarkStart w:id="0" w:name="_GoBack"/>
-      <w:bookmarkEnd w:id="0"/>
     </w:p>
     <w:p>
       <w:pPr>
@@ -2409,29 +6761,8 @@
         <w:t xml:space="preserve">[31] </w:t>
       </w:r>
       <w:bookmarkStart w:id="1" w:name="_Ref283203886"/>
-      <w:proofErr w:type="spellStart"/>
-      <w:r>
-        <w:t>Hassenzahl</w:t>
-      </w:r>
-      <w:proofErr w:type="spellEnd"/>
-      <w:r>
-        <w:t xml:space="preserve">, Marc. "User experience (UX): towards an experiential perspective on product quality." Proceedings of the 20th International Conference of the Association Francophone </w:t>
-      </w:r>
-      <w:proofErr w:type="spellStart"/>
-      <w:r>
-        <w:t>d'Interaction</w:t>
-      </w:r>
-      <w:proofErr w:type="spellEnd"/>
-      <w:r>
-        <w:t xml:space="preserve"> </w:t>
-      </w:r>
-      <w:proofErr w:type="spellStart"/>
-      <w:r>
-        <w:t>Homme</w:t>
-      </w:r>
-      <w:proofErr w:type="spellEnd"/>
-      <w:r>
-        <w:t>-Machine. ACM (2008).</w:t>
+      <w:r>
+        <w:t>Hassenzahl, Marc. "User experience (UX): towards an experiential perspective on product quality." Proceedings of the 20th International Conference of the Association Francophone d'Interaction Homme-Machine. ACM (2008).</w:t>
       </w:r>
       <w:bookmarkEnd w:id="1"/>
     </w:p>
@@ -2462,23 +6793,7 @@
         <w:t>”</w:t>
       </w:r>
       <w:r>
-        <w:t xml:space="preserve"> </w:t>
-      </w:r>
-      <w:proofErr w:type="spellStart"/>
-      <w:r>
-        <w:t>Jounal</w:t>
-      </w:r>
-      <w:proofErr w:type="spellEnd"/>
-      <w:r>
-        <w:t xml:space="preserve"> </w:t>
-      </w:r>
-      <w:proofErr w:type="spellStart"/>
-      <w:r>
-        <w:t>pf</w:t>
-      </w:r>
-      <w:proofErr w:type="spellEnd"/>
-      <w:r>
-        <w:t xml:space="preserve"> Applied Psychology, 85(2): 190-210.</w:t>
+        <w:t xml:space="preserve"> Jounal pf Applied Psychology, 85(2): 190-210.</w:t>
       </w:r>
     </w:p>
     <w:p>
@@ -2821,7 +7136,6 @@
   <w:style w:type="character" w:default="1" w:styleId="a0">
     <w:name w:val="Default Paragraph Font"/>
     <w:uiPriority w:val="1"/>
-    <w:semiHidden/>
     <w:unhideWhenUsed/>
   </w:style>
   <w:style w:type="table" w:default="1" w:styleId="a1">
@@ -3134,7 +7448,6 @@
   <w:style w:type="character" w:default="1" w:styleId="a0">
     <w:name w:val="Default Paragraph Font"/>
     <w:uiPriority w:val="1"/>
-    <w:semiHidden/>
     <w:unhideWhenUsed/>
   </w:style>
   <w:style w:type="table" w:default="1" w:styleId="a1">

</xml_diff>

<commit_message>
fixed consideration of research
</commit_message>
<xml_diff>
--- a/04.reseach-interface-comparative-experiments.docx
+++ b/04.reseach-interface-comparative-experiments.docx
@@ -194,12 +194,14 @@
         </w:rPr>
         <w:t>．</w:t>
       </w:r>
+      <w:proofErr w:type="spellStart"/>
       <w:r>
         <w:rPr>
           <w:rFonts w:asciiTheme="minorEastAsia" w:eastAsiaTheme="minorEastAsia" w:hAnsiTheme="minorEastAsia" w:hint="eastAsia"/>
         </w:rPr>
         <w:t>Hassenzahl</w:t>
       </w:r>
+      <w:proofErr w:type="spellEnd"/>
       <w:r>
         <w:rPr>
           <w:rFonts w:hint="eastAsia"/>
@@ -1230,7 +1232,15 @@
         <w:t>これは</w:t>
       </w:r>
       <w:r>
-        <w:t>WUS(Web Usebility Scale)</w:t>
+        <w:t xml:space="preserve">WUS(Web </w:t>
+      </w:r>
+      <w:proofErr w:type="spellStart"/>
+      <w:r>
+        <w:t>Usebility</w:t>
+      </w:r>
+      <w:proofErr w:type="spellEnd"/>
+      <w:r>
+        <w:t xml:space="preserve"> Scale)</w:t>
       </w:r>
       <w:r>
         <w:rPr>
@@ -1410,7 +1420,15 @@
           </w:tcPr>
           <w:p>
             <w:r>
-              <w:t>Cargo (Finalist of Tropfest Australia 2013)</w:t>
+              <w:t xml:space="preserve">Cargo (Finalist of </w:t>
+            </w:r>
+            <w:proofErr w:type="spellStart"/>
+            <w:r>
+              <w:t>Tropfest</w:t>
+            </w:r>
+            <w:proofErr w:type="spellEnd"/>
+            <w:r>
+              <w:t xml:space="preserve"> Australia 2013)</w:t>
             </w:r>
           </w:p>
         </w:tc>
@@ -1555,6 +1573,18 @@
           <w:rFonts w:hint="eastAsia"/>
         </w:rPr>
         <w:t>相関関係の比較</w:t>
+      </w:r>
+      <w:r>
+        <w:rPr>
+          <w:rFonts w:hint="eastAsia"/>
+        </w:rPr>
+        <w:t>，</w:t>
+      </w:r>
+      <w:r>
+        <w:rPr>
+          <w:rFonts w:hint="eastAsia"/>
+        </w:rPr>
+        <w:t>主観評価</w:t>
       </w:r>
       <w:r>
         <w:rPr>
@@ -4803,15 +4833,7 @@
         <w:rPr>
           <w:rFonts w:hint="eastAsia"/>
         </w:rPr>
-        <w:t>全体的に前半部の相関係数</w:t>
-      </w:r>
-      <w:bookmarkStart w:id="0" w:name="_GoBack"/>
-      <w:bookmarkEnd w:id="0"/>
-      <w:r>
-        <w:rPr>
-          <w:rFonts w:hint="eastAsia"/>
-        </w:rPr>
-        <w:t>が高いことがわかるが，グラフありの場合で</w:t>
+        <w:t>全体的に前半部の相関係数が高いことがわかるが，グラフありの場合で</w:t>
       </w:r>
       <w:r>
         <w:rPr>
@@ -4968,7 +4990,6 @@
       <w:pPr>
         <w:rPr>
           <w:rFonts w:hint="eastAsia"/>
-          <w:b/>
         </w:rPr>
       </w:pPr>
       <w:r>
@@ -5121,7 +5142,25 @@
         <w:rPr>
           <w:rFonts w:hint="eastAsia"/>
         </w:rPr>
-        <w:t>カーブで簡略化，バイアスがかかった</w:t>
+        <w:t>カーブで入力された</w:t>
+      </w:r>
+      <w:r>
+        <w:rPr>
+          <w:rFonts w:hint="eastAsia"/>
+        </w:rPr>
+        <w:t>簡略化，バイアスが</w:t>
+      </w:r>
+      <w:r>
+        <w:rPr>
+          <w:rFonts w:hint="eastAsia"/>
+        </w:rPr>
+        <w:t>かかっ</w:t>
+      </w:r>
+      <w:r>
+        <w:rPr>
+          <w:rFonts w:hint="eastAsia"/>
+        </w:rPr>
+        <w:t>た</w:t>
       </w:r>
       <w:r>
         <w:t>UX</w:t>
@@ -5130,7 +5169,19 @@
         <w:rPr>
           <w:rFonts w:hint="eastAsia"/>
         </w:rPr>
-        <w:t>がアプリケーションでは詳細に入力されていると言える．</w:t>
+        <w:t>は</w:t>
+      </w:r>
+      <w:r>
+        <w:rPr>
+          <w:rFonts w:hint="eastAsia"/>
+        </w:rPr>
+        <w:t>，</w:t>
+      </w:r>
+      <w:r>
+        <w:rPr>
+          <w:rFonts w:hint="eastAsia"/>
+        </w:rPr>
+        <w:t>アプリケーションでは詳細に入力されていると言える．</w:t>
       </w:r>
       <w:r>
         <w:rPr>
@@ -5160,13 +5211,43 @@
         <w:rPr>
           <w:rFonts w:hint="eastAsia"/>
         </w:rPr>
-        <w:t>グラフありの場合に</w:t>
-      </w:r>
-      <w:r>
-        <w:rPr>
-          <w:rFonts w:hint="eastAsia"/>
-        </w:rPr>
-        <w:t>この傾向が強く表れると言える</w:t>
+        <w:t>，</w:t>
+      </w:r>
+      <w:r>
+        <w:rPr>
+          <w:rFonts w:hint="eastAsia"/>
+        </w:rPr>
+        <w:t>グラフありの場合</w:t>
+      </w:r>
+      <w:r>
+        <w:rPr>
+          <w:rFonts w:hint="eastAsia"/>
+        </w:rPr>
+        <w:t>に</w:t>
+      </w:r>
+      <w:r>
+        <w:rPr>
+          <w:rFonts w:hint="eastAsia"/>
+        </w:rPr>
+        <w:t>この傾向が</w:t>
+      </w:r>
+      <w:r>
+        <w:rPr>
+          <w:rFonts w:hint="eastAsia"/>
+        </w:rPr>
+        <w:t>強く</w:t>
+      </w:r>
+      <w:r>
+        <w:rPr>
+          <w:rFonts w:hint="eastAsia"/>
+        </w:rPr>
+        <w:t>表れると考え</w:t>
+      </w:r>
+      <w:r>
+        <w:rPr>
+          <w:rFonts w:hint="eastAsia"/>
+        </w:rPr>
+        <w:t>られる</w:t>
       </w:r>
       <w:r>
         <w:rPr>
@@ -5659,40 +5740,95 @@
     <w:p>
       <w:pPr>
         <w:rPr>
-          <w:rFonts w:hint="eastAsia"/>
-          <w:b/>
-        </w:rPr>
-      </w:pPr>
-    </w:p>
-    <w:p>
-      <w:pPr>
-        <w:rPr>
-          <w:rFonts w:hint="eastAsia"/>
-          <w:b/>
-        </w:rPr>
-      </w:pPr>
-      <w:r>
-        <w:rPr>
-          <w:rFonts w:hint="eastAsia"/>
-          <w:b/>
-        </w:rPr>
-        <w:t xml:space="preserve">　</w:t>
-      </w:r>
-    </w:p>
-    <w:p>
-      <w:pPr>
-        <w:rPr>
-          <w:rFonts w:hint="eastAsia"/>
-          <w:b/>
-        </w:rPr>
-      </w:pPr>
-      <w:r>
-        <w:rPr>
-          <w:rFonts w:hint="eastAsia"/>
-          <w:b/>
-        </w:rPr>
-        <w:t xml:space="preserve">　</w:t>
-      </w:r>
+          <w:b/>
+        </w:rPr>
+      </w:pPr>
+    </w:p>
+    <w:p>
+      <w:pPr>
+        <w:rPr>
+          <w:rFonts w:hint="eastAsia"/>
+        </w:rPr>
+      </w:pPr>
+      <w:r>
+        <w:t xml:space="preserve">4.3.2.2 </w:t>
+      </w:r>
+      <w:r>
+        <w:rPr>
+          <w:rFonts w:hint="eastAsia"/>
+        </w:rPr>
+        <w:t>ユーザビリティアンケート</w:t>
+      </w:r>
+    </w:p>
+    <w:p>
+      <w:pPr>
+        <w:rPr>
+          <w:rFonts w:hint="eastAsia"/>
+        </w:rPr>
+      </w:pPr>
+      <w:r>
+        <w:rPr>
+          <w:rFonts w:hint="eastAsia"/>
+        </w:rPr>
+        <w:t xml:space="preserve">　実験後にアプリケーションのユーザビリティに関するアンケートを行った</w:t>
+      </w:r>
+      <w:r>
+        <w:rPr>
+          <w:rFonts w:hint="eastAsia"/>
+        </w:rPr>
+        <w:t>．</w:t>
+      </w:r>
+    </w:p>
+    <w:p>
+      <w:pPr>
+        <w:rPr>
+          <w:b/>
+        </w:rPr>
+      </w:pPr>
+    </w:p>
+    <w:p>
+      <w:pPr>
+        <w:rPr>
+          <w:b/>
+        </w:rPr>
+      </w:pPr>
+    </w:p>
+    <w:p>
+      <w:pPr>
+        <w:rPr>
+          <w:b/>
+        </w:rPr>
+      </w:pPr>
+      <w:bookmarkStart w:id="0" w:name="_GoBack"/>
+      <w:bookmarkEnd w:id="0"/>
+    </w:p>
+    <w:p>
+      <w:pPr>
+        <w:rPr>
+          <w:b/>
+        </w:rPr>
+      </w:pPr>
+    </w:p>
+    <w:p>
+      <w:pPr>
+        <w:rPr>
+          <w:b/>
+        </w:rPr>
+      </w:pPr>
+    </w:p>
+    <w:p>
+      <w:pPr>
+        <w:rPr>
+          <w:b/>
+        </w:rPr>
+      </w:pPr>
+    </w:p>
+    <w:p>
+      <w:pPr>
+        <w:rPr>
+          <w:b/>
+        </w:rPr>
+      </w:pPr>
     </w:p>
     <w:p>
       <w:pPr>
@@ -5953,13 +6089,34 @@
         <w:t>．</w:t>
       </w:r>
       <w:r>
-        <w:t>4,3</w:t>
-      </w:r>
-      <w:r>
-        <w:rPr>
-          <w:rFonts w:hint="eastAsia"/>
-        </w:rPr>
-        <w:t>節の出力インタフェース比較実験の結果によりグラフがある場合のインタフェースがより詳細に</w:t>
+        <w:t>4.</w:t>
+      </w:r>
+      <w:r>
+        <w:t>3</w:t>
+      </w:r>
+      <w:r>
+        <w:rPr>
+          <w:rFonts w:hint="eastAsia"/>
+        </w:rPr>
+        <w:t>節の出力インタフェース比較実験の結果より</w:t>
+      </w:r>
+      <w:r>
+        <w:rPr>
+          <w:rFonts w:hint="eastAsia"/>
+        </w:rPr>
+        <w:t>，</w:t>
+      </w:r>
+      <w:r>
+        <w:rPr>
+          <w:rFonts w:hint="eastAsia"/>
+        </w:rPr>
+        <w:t>グラフがある場合</w:t>
+      </w:r>
+      <w:r>
+        <w:rPr>
+          <w:rFonts w:hint="eastAsia"/>
+        </w:rPr>
+        <w:t>に</w:t>
       </w:r>
       <w:r>
         <w:t>UX</w:t>
@@ -5968,7 +6125,40 @@
         <w:rPr>
           <w:rFonts w:hint="eastAsia"/>
         </w:rPr>
-        <w:t>を入力できていると考えられるため，出力インタフェースではグラフありの場合のインタフェースを使用した．</w:t>
+        <w:t>の入力が多くされ</w:t>
+      </w:r>
+      <w:r>
+        <w:rPr>
+          <w:rFonts w:hint="eastAsia"/>
+        </w:rPr>
+        <w:t>，</w:t>
+      </w:r>
+      <w:r>
+        <w:rPr>
+          <w:rFonts w:hint="eastAsia"/>
+        </w:rPr>
+        <w:t>バイアス・簡略化がかかった</w:t>
+      </w:r>
+      <w:r>
+        <w:t>UX</w:t>
+      </w:r>
+      <w:r>
+        <w:rPr>
+          <w:rFonts w:hint="eastAsia"/>
+        </w:rPr>
+        <w:t>をアプリケーションでより詳細に入力できていたと考えられるため</w:t>
+      </w:r>
+      <w:r>
+        <w:rPr>
+          <w:rFonts w:hint="eastAsia"/>
+        </w:rPr>
+        <w:t>，</w:t>
+      </w:r>
+      <w:r>
+        <w:rPr>
+          <w:rFonts w:hint="eastAsia"/>
+        </w:rPr>
+        <w:t>出力インタフェースではグラフありの場合のインタフェースを使用した．</w:t>
       </w:r>
       <w:r>
         <w:rPr>
@@ -6115,14 +6305,12 @@
           <w:b/>
         </w:rPr>
       </w:pPr>
-    </w:p>
-    <w:p>
       <w:r>
         <w:rPr>
           <w:noProof/>
         </w:rPr>
         <w:drawing>
-          <wp:anchor distT="0" distB="0" distL="114300" distR="114300" simplePos="0" relativeHeight="251658240" behindDoc="1" locked="0" layoutInCell="1" allowOverlap="1" wp14:anchorId="220D56AA" wp14:editId="1D025758">
+          <wp:anchor distT="0" distB="0" distL="114300" distR="114300" simplePos="0" relativeHeight="251658240" behindDoc="1" locked="0" layoutInCell="1" allowOverlap="1" wp14:anchorId="220D56AA" wp14:editId="02216A11">
             <wp:simplePos x="0" y="0"/>
             <wp:positionH relativeFrom="column">
               <wp:posOffset>1143000</wp:posOffset>
@@ -6193,14 +6381,10 @@
     <w:p/>
     <w:p/>
     <w:p/>
+    <w:p/>
     <w:p>
       <w:pPr>
         <w:jc w:val="center"/>
-      </w:pPr>
-    </w:p>
-    <w:p>
-      <w:pPr>
-        <w:pStyle w:val="a9"/>
       </w:pPr>
     </w:p>
     <w:p>
@@ -6761,8 +6945,29 @@
         <w:t xml:space="preserve">[31] </w:t>
       </w:r>
       <w:bookmarkStart w:id="1" w:name="_Ref283203886"/>
-      <w:r>
-        <w:t>Hassenzahl, Marc. "User experience (UX): towards an experiential perspective on product quality." Proceedings of the 20th International Conference of the Association Francophone d'Interaction Homme-Machine. ACM (2008).</w:t>
+      <w:proofErr w:type="spellStart"/>
+      <w:r>
+        <w:t>Hassenzahl</w:t>
+      </w:r>
+      <w:proofErr w:type="spellEnd"/>
+      <w:r>
+        <w:t xml:space="preserve">, Marc. "User experience (UX): towards an experiential perspective on product quality." Proceedings of the 20th International Conference of the Association Francophone </w:t>
+      </w:r>
+      <w:proofErr w:type="spellStart"/>
+      <w:r>
+        <w:t>d'Interaction</w:t>
+      </w:r>
+      <w:proofErr w:type="spellEnd"/>
+      <w:r>
+        <w:t xml:space="preserve"> </w:t>
+      </w:r>
+      <w:proofErr w:type="spellStart"/>
+      <w:r>
+        <w:t>Homme</w:t>
+      </w:r>
+      <w:proofErr w:type="spellEnd"/>
+      <w:r>
+        <w:t>-Machine. ACM (2008).</w:t>
       </w:r>
       <w:bookmarkEnd w:id="1"/>
     </w:p>
@@ -6793,7 +6998,23 @@
         <w:t>”</w:t>
       </w:r>
       <w:r>
-        <w:t xml:space="preserve"> Jounal pf Applied Psychology, 85(2): 190-210.</w:t>
+        <w:t xml:space="preserve"> </w:t>
+      </w:r>
+      <w:proofErr w:type="spellStart"/>
+      <w:r>
+        <w:t>Jounal</w:t>
+      </w:r>
+      <w:proofErr w:type="spellEnd"/>
+      <w:r>
+        <w:t xml:space="preserve"> </w:t>
+      </w:r>
+      <w:proofErr w:type="spellStart"/>
+      <w:r>
+        <w:t>pf</w:t>
+      </w:r>
+      <w:proofErr w:type="spellEnd"/>
+      <w:r>
+        <w:t xml:space="preserve"> Applied Psychology, 85(2): 190-210.</w:t>
       </w:r>
     </w:p>
     <w:p>

</xml_diff>

<commit_message>
write result of questionnaire
</commit_message>
<xml_diff>
--- a/04.reseach-interface-comparative-experiments.docx
+++ b/04.reseach-interface-comparative-experiments.docx
@@ -4848,7 +4848,28 @@
         <w:rPr>
           <w:rFonts w:hint="eastAsia"/>
         </w:rPr>
-        <w:t>節の結果で示したように</w:t>
+        <w:t>節の結果で示したように，</w:t>
+      </w:r>
+      <w:r>
+        <w:rPr>
+          <w:rFonts w:hint="eastAsia"/>
+        </w:rPr>
+        <w:t>グラフありの場合に</w:t>
+      </w:r>
+      <w:r>
+        <w:t>UX</w:t>
+      </w:r>
+      <w:r>
+        <w:rPr>
+          <w:rFonts w:hint="eastAsia"/>
+        </w:rPr>
+        <w:t>の入力数が増加傾向</w:t>
+      </w:r>
+      <w:r>
+        <w:rPr>
+          <w:rFonts w:hint="eastAsia"/>
+        </w:rPr>
+        <w:t>にあるので</w:t>
       </w:r>
       <w:r>
         <w:rPr>
@@ -4860,7 +4881,13 @@
         <w:rPr>
           <w:rFonts w:hint="eastAsia"/>
         </w:rPr>
-        <w:t>グラフありの場合に</w:t>
+        <w:t>より</w:t>
+      </w:r>
+      <w:r>
+        <w:rPr>
+          <w:rFonts w:hint="eastAsia"/>
+        </w:rPr>
+        <w:t>詳細な</w:t>
       </w:r>
       <w:r>
         <w:t>UX</w:t>
@@ -4869,13 +4896,131 @@
         <w:rPr>
           <w:rFonts w:hint="eastAsia"/>
         </w:rPr>
-        <w:t>の入力数が増加傾向</w:t>
-      </w:r>
-      <w:r>
-        <w:rPr>
-          <w:rFonts w:hint="eastAsia"/>
-        </w:rPr>
-        <w:t>にあるので</w:t>
+        <w:t>の入力が行われ，</w:t>
+      </w:r>
+      <w:r>
+        <w:rPr>
+          <w:rFonts w:hint="eastAsia"/>
+        </w:rPr>
+        <w:t>相関係数が減少したと考えられる．</w:t>
+      </w:r>
+      <w:r>
+        <w:rPr>
+          <w:rFonts w:hint="eastAsia"/>
+        </w:rPr>
+        <w:t>次に，</w:t>
+      </w:r>
+      <w:r>
+        <w:rPr>
+          <w:rFonts w:hint="eastAsia"/>
+        </w:rPr>
+        <w:t>アプリケーションと</w:t>
+      </w:r>
+      <w:r>
+        <w:t>UX</w:t>
+      </w:r>
+      <w:r>
+        <w:rPr>
+          <w:rFonts w:hint="eastAsia"/>
+        </w:rPr>
+        <w:t>カーブ結果について，</w:t>
+      </w:r>
+      <w:r>
+        <w:rPr>
+          <w:rFonts w:hint="eastAsia"/>
+        </w:rPr>
+        <w:t>強く傾向が見られる被験者の結果を図</w:t>
+      </w:r>
+      <w:r>
+        <w:t xml:space="preserve">4.2, </w:t>
+      </w:r>
+      <w:r>
+        <w:rPr>
+          <w:rFonts w:hint="eastAsia"/>
+        </w:rPr>
+        <w:t>図</w:t>
+      </w:r>
+      <w:r>
+        <w:t>4.3</w:t>
+      </w:r>
+      <w:r>
+        <w:rPr>
+          <w:rFonts w:hint="eastAsia"/>
+        </w:rPr>
+        <w:t>に示す．</w:t>
+      </w:r>
+    </w:p>
+    <w:p>
+      <w:pPr>
+        <w:rPr>
+          <w:rFonts w:hint="eastAsia"/>
+        </w:rPr>
+      </w:pPr>
+      <w:r>
+        <w:rPr>
+          <w:rFonts w:hint="eastAsia"/>
+          <w:b/>
+        </w:rPr>
+        <w:t xml:space="preserve">　</w:t>
+      </w:r>
+      <w:r>
+        <w:rPr>
+          <w:rFonts w:hint="eastAsia"/>
+        </w:rPr>
+        <w:t>時間軸でのズレは多少見られるもののアプリケーションと</w:t>
+      </w:r>
+      <w:r>
+        <w:t>UX</w:t>
+      </w:r>
+      <w:r>
+        <w:rPr>
+          <w:rFonts w:hint="eastAsia"/>
+        </w:rPr>
+        <w:t>カーブのおおよその波形は一致していることがわかる．図</w:t>
+      </w:r>
+      <w:r>
+        <w:t>4.3</w:t>
+      </w:r>
+      <w:r>
+        <w:rPr>
+          <w:rFonts w:hint="eastAsia"/>
+        </w:rPr>
+        <w:t>のグラフなしの結果では一致してる箇所が多く波形が非常に近い形であることがわかる．一方，図</w:t>
+      </w:r>
+      <w:r>
+        <w:t>4.2</w:t>
+      </w:r>
+      <w:r>
+        <w:rPr>
+          <w:rFonts w:hint="eastAsia"/>
+        </w:rPr>
+        <w:t>のグラフありの結果では，</w:t>
+      </w:r>
+      <w:r>
+        <w:rPr>
+          <w:b/>
+        </w:rPr>
+        <w:t>3</w:t>
+      </w:r>
+      <w:r>
+        <w:rPr>
+          <w:rFonts w:hint="eastAsia"/>
+          <w:b/>
+        </w:rPr>
+        <w:t>分から</w:t>
+      </w:r>
+      <w:r>
+        <w:rPr>
+          <w:b/>
+        </w:rPr>
+        <w:t>5</w:t>
+      </w:r>
+      <w:r>
+        <w:rPr>
+          <w:rFonts w:hint="eastAsia"/>
+          <w:b/>
+        </w:rPr>
+        <w:t>分の範囲で波形は近いが</w:t>
       </w:r>
       <w:r>
         <w:rPr>
@@ -4886,35 +5031,67 @@
       <w:r>
         <w:rPr>
           <w:rFonts w:hint="eastAsia"/>
-        </w:rPr>
-        <w:t>より</w:t>
-      </w:r>
-      <w:r>
-        <w:rPr>
-          <w:rFonts w:hint="eastAsia"/>
-        </w:rPr>
-        <w:t>詳細な</w:t>
-      </w:r>
-      <w:r>
+          <w:b/>
+        </w:rPr>
+        <w:t>アプリケーションと</w:t>
+      </w:r>
+      <w:r>
+        <w:rPr>
+          <w:b/>
+        </w:rPr>
         <w:t>UX</w:t>
       </w:r>
       <w:r>
         <w:rPr>
           <w:rFonts w:hint="eastAsia"/>
-        </w:rPr>
-        <w:t>の入力が行われ</w:t>
-      </w:r>
-      <w:r>
-        <w:rPr>
-          <w:rFonts w:hint="eastAsia"/>
-        </w:rPr>
-        <w:t>，</w:t>
-      </w:r>
-      <w:r>
-        <w:rPr>
-          <w:rFonts w:hint="eastAsia"/>
-        </w:rPr>
-        <w:t>相関係数が減少したと考えられる</w:t>
+          <w:b/>
+        </w:rPr>
+        <w:t>カーブの結果で違いが見られる</w:t>
+      </w:r>
+      <w:r>
+        <w:rPr>
+          <w:rFonts w:hint="eastAsia"/>
+        </w:rPr>
+        <w:t>．これは</w:t>
+      </w:r>
+      <w:r>
+        <w:t>UX</w:t>
+      </w:r>
+      <w:r>
+        <w:rPr>
+          <w:rFonts w:hint="eastAsia"/>
+        </w:rPr>
+        <w:t>カーブで複数の</w:t>
+      </w:r>
+      <w:r>
+        <w:t>UX</w:t>
+      </w:r>
+      <w:r>
+        <w:rPr>
+          <w:rFonts w:hint="eastAsia"/>
+        </w:rPr>
+        <w:t>の簡略化，</w:t>
+      </w:r>
+      <w:r>
+        <w:rPr>
+          <w:rFonts w:hint="eastAsia"/>
+          <w:b/>
+        </w:rPr>
+        <w:t>バイアスが発生</w:t>
+      </w:r>
+      <w:r>
+        <w:rPr>
+          <w:rFonts w:hint="eastAsia"/>
+          <w:b/>
+        </w:rPr>
+        <w:t>している</w:t>
+      </w:r>
+      <w:r>
+        <w:rPr>
+          <w:rFonts w:hint="eastAsia"/>
+          <w:b/>
+        </w:rPr>
+        <w:t>からだと考えられる</w:t>
       </w:r>
       <w:r>
         <w:rPr>
@@ -4923,43 +5100,34 @@
         <w:t>．</w:t>
       </w:r>
       <w:r>
-        <w:rPr>
-          <w:rFonts w:hint="eastAsia"/>
-        </w:rPr>
-        <w:t>次に</w:t>
-      </w:r>
-      <w:r>
-        <w:rPr>
-          <w:rFonts w:hint="eastAsia"/>
-        </w:rPr>
-        <w:t>，</w:t>
-      </w:r>
-      <w:r>
-        <w:rPr>
-          <w:rFonts w:hint="eastAsia"/>
-        </w:rPr>
-        <w:t>アプリケーションと</w:t>
-      </w:r>
-      <w:r>
         <w:t>UX</w:t>
       </w:r>
       <w:r>
         <w:rPr>
           <w:rFonts w:hint="eastAsia"/>
         </w:rPr>
-        <w:t>カーブ結果について</w:t>
-      </w:r>
-      <w:r>
-        <w:rPr>
-          <w:rFonts w:hint="eastAsia"/>
-        </w:rPr>
-        <w:t>，</w:t>
-      </w:r>
-      <w:r>
-        <w:rPr>
-          <w:rFonts w:hint="eastAsia"/>
-        </w:rPr>
-        <w:t>強く傾向が見られる被験者の結果を図</w:t>
+        <w:t>カーブで入力された簡略化，バイアスがかかった</w:t>
+      </w:r>
+      <w:r>
+        <w:t>UX</w:t>
+      </w:r>
+      <w:r>
+        <w:rPr>
+          <w:rFonts w:hint="eastAsia"/>
+        </w:rPr>
+        <w:t>は，</w:t>
+      </w:r>
+      <w:r>
+        <w:rPr>
+          <w:rFonts w:hint="eastAsia"/>
+        </w:rPr>
+        <w:t>アプリケーションでは詳細に入力されていると言える．</w:t>
+      </w:r>
+      <w:r>
+        <w:rPr>
+          <w:rFonts w:hint="eastAsia"/>
+        </w:rPr>
+        <w:t>表</w:t>
       </w:r>
       <w:r>
         <w:t xml:space="preserve">4.2, </w:t>
@@ -4968,7 +5136,7 @@
         <w:rPr>
           <w:rFonts w:hint="eastAsia"/>
         </w:rPr>
-        <w:t>図</w:t>
+        <w:t>表</w:t>
       </w:r>
       <w:r>
         <w:t>4.3</w:t>
@@ -4977,241 +5145,7 @@
         <w:rPr>
           <w:rFonts w:hint="eastAsia"/>
         </w:rPr>
-        <w:t>に示す</w:t>
-      </w:r>
-      <w:r>
-        <w:rPr>
-          <w:rFonts w:hint="eastAsia"/>
-        </w:rPr>
-        <w:t>．</w:t>
-      </w:r>
-    </w:p>
-    <w:p>
-      <w:pPr>
-        <w:rPr>
-          <w:rFonts w:hint="eastAsia"/>
-        </w:rPr>
-      </w:pPr>
-      <w:r>
-        <w:rPr>
-          <w:rFonts w:hint="eastAsia"/>
-          <w:b/>
-        </w:rPr>
-        <w:t xml:space="preserve">　</w:t>
-      </w:r>
-      <w:r>
-        <w:rPr>
-          <w:rFonts w:hint="eastAsia"/>
-        </w:rPr>
-        <w:t>時間軸でのズレは多少見られるもののアプリケーションと</w:t>
-      </w:r>
-      <w:r>
-        <w:t>UX</w:t>
-      </w:r>
-      <w:r>
-        <w:rPr>
-          <w:rFonts w:hint="eastAsia"/>
-        </w:rPr>
-        <w:t>カーブのおおよその波形は一致していることがわかる．図</w:t>
-      </w:r>
-      <w:r>
-        <w:t>4.3</w:t>
-      </w:r>
-      <w:r>
-        <w:rPr>
-          <w:rFonts w:hint="eastAsia"/>
-        </w:rPr>
-        <w:t>のグラフなしの結果では一致してる箇所が多く波形が非常に近い形であることがわかる．一方，図</w:t>
-      </w:r>
-      <w:r>
-        <w:t>4.2</w:t>
-      </w:r>
-      <w:r>
-        <w:rPr>
-          <w:rFonts w:hint="eastAsia"/>
-        </w:rPr>
-        <w:t>のグラフありの結果では，</w:t>
-      </w:r>
-      <w:r>
-        <w:rPr>
-          <w:b/>
-        </w:rPr>
-        <w:t>3</w:t>
-      </w:r>
-      <w:r>
-        <w:rPr>
-          <w:rFonts w:hint="eastAsia"/>
-          <w:b/>
-        </w:rPr>
-        <w:t>分から</w:t>
-      </w:r>
-      <w:r>
-        <w:rPr>
-          <w:b/>
-        </w:rPr>
-        <w:t>5</w:t>
-      </w:r>
-      <w:r>
-        <w:rPr>
-          <w:rFonts w:hint="eastAsia"/>
-          <w:b/>
-        </w:rPr>
-        <w:t>分の範囲で波形は近いが</w:t>
-      </w:r>
-      <w:r>
-        <w:rPr>
-          <w:rFonts w:hint="eastAsia"/>
-        </w:rPr>
-        <w:t>，</w:t>
-      </w:r>
-      <w:r>
-        <w:rPr>
-          <w:rFonts w:hint="eastAsia"/>
-          <w:b/>
-        </w:rPr>
-        <w:t>アプリケーションと</w:t>
-      </w:r>
-      <w:r>
-        <w:rPr>
-          <w:b/>
-        </w:rPr>
-        <w:t>UX</w:t>
-      </w:r>
-      <w:r>
-        <w:rPr>
-          <w:rFonts w:hint="eastAsia"/>
-          <w:b/>
-        </w:rPr>
-        <w:t>カーブの結果で違いが見られる</w:t>
-      </w:r>
-      <w:r>
-        <w:rPr>
-          <w:rFonts w:hint="eastAsia"/>
-        </w:rPr>
-        <w:t>．これは</w:t>
-      </w:r>
-      <w:r>
-        <w:t>UX</w:t>
-      </w:r>
-      <w:r>
-        <w:rPr>
-          <w:rFonts w:hint="eastAsia"/>
-        </w:rPr>
-        <w:t>カーブで複数の</w:t>
-      </w:r>
-      <w:r>
-        <w:t>UX</w:t>
-      </w:r>
-      <w:r>
-        <w:rPr>
-          <w:rFonts w:hint="eastAsia"/>
-        </w:rPr>
-        <w:t>の簡略化，</w:t>
-      </w:r>
-      <w:r>
-        <w:rPr>
-          <w:rFonts w:hint="eastAsia"/>
-          <w:b/>
-        </w:rPr>
-        <w:t>バイアスが発生</w:t>
-      </w:r>
-      <w:r>
-        <w:rPr>
-          <w:rFonts w:hint="eastAsia"/>
-          <w:b/>
-        </w:rPr>
-        <w:t>している</w:t>
-      </w:r>
-      <w:r>
-        <w:rPr>
-          <w:rFonts w:hint="eastAsia"/>
-          <w:b/>
-        </w:rPr>
-        <w:t>からだと考えられる</w:t>
-      </w:r>
-      <w:r>
-        <w:rPr>
-          <w:rFonts w:hint="eastAsia"/>
-        </w:rPr>
-        <w:t>．</w:t>
-      </w:r>
-      <w:r>
-        <w:t>UX</w:t>
-      </w:r>
-      <w:r>
-        <w:rPr>
-          <w:rFonts w:hint="eastAsia"/>
-        </w:rPr>
-        <w:t>カーブで入力された</w:t>
-      </w:r>
-      <w:r>
-        <w:rPr>
-          <w:rFonts w:hint="eastAsia"/>
-        </w:rPr>
-        <w:t>簡略化，バイアスが</w:t>
-      </w:r>
-      <w:r>
-        <w:rPr>
-          <w:rFonts w:hint="eastAsia"/>
-        </w:rPr>
-        <w:t>かかっ</w:t>
-      </w:r>
-      <w:r>
-        <w:rPr>
-          <w:rFonts w:hint="eastAsia"/>
-        </w:rPr>
-        <w:t>た</w:t>
-      </w:r>
-      <w:r>
-        <w:t>UX</w:t>
-      </w:r>
-      <w:r>
-        <w:rPr>
-          <w:rFonts w:hint="eastAsia"/>
-        </w:rPr>
-        <w:t>は</w:t>
-      </w:r>
-      <w:r>
-        <w:rPr>
-          <w:rFonts w:hint="eastAsia"/>
-        </w:rPr>
-        <w:t>，</w:t>
-      </w:r>
-      <w:r>
-        <w:rPr>
-          <w:rFonts w:hint="eastAsia"/>
-        </w:rPr>
-        <w:t>アプリケーションでは詳細に入力されていると言える．</w:t>
-      </w:r>
-      <w:r>
-        <w:rPr>
-          <w:rFonts w:hint="eastAsia"/>
-        </w:rPr>
-        <w:t>表</w:t>
-      </w:r>
-      <w:r>
-        <w:t xml:space="preserve">4.2, </w:t>
-      </w:r>
-      <w:r>
-        <w:rPr>
-          <w:rFonts w:hint="eastAsia"/>
-        </w:rPr>
-        <w:t>表</w:t>
-      </w:r>
-      <w:r>
-        <w:t>4.3</w:t>
-      </w:r>
-      <w:r>
-        <w:rPr>
-          <w:rFonts w:hint="eastAsia"/>
-        </w:rPr>
-        <w:t>の結果からも</w:t>
-      </w:r>
-      <w:r>
-        <w:rPr>
-          <w:rFonts w:hint="eastAsia"/>
-        </w:rPr>
-        <w:t>，</w:t>
+        <w:t>の結果からも，</w:t>
       </w:r>
       <w:r>
         <w:rPr>
@@ -5247,13 +5181,7 @@
         <w:rPr>
           <w:rFonts w:hint="eastAsia"/>
         </w:rPr>
-        <w:t>られる</w:t>
-      </w:r>
-      <w:r>
-        <w:rPr>
-          <w:rFonts w:hint="eastAsia"/>
-        </w:rPr>
-        <w:t>．</w:t>
+        <w:t>られる．</w:t>
       </w:r>
     </w:p>
     <w:p>
@@ -5770,7 +5698,37 @@
         <w:rPr>
           <w:rFonts w:hint="eastAsia"/>
         </w:rPr>
-        <w:t xml:space="preserve">　実験後にアプリケーションのユーザビリティに関するアンケートを行った</w:t>
+        <w:t xml:space="preserve">　実験後にアプリケーションのユーザビリティに関するアンケートを行った．</w:t>
+      </w:r>
+      <w:r>
+        <w:rPr>
+          <w:rFonts w:hint="eastAsia"/>
+        </w:rPr>
+        <w:t>グラフありとグラフなしの被験者</w:t>
+      </w:r>
+      <w:r>
+        <w:t>6</w:t>
+      </w:r>
+      <w:r>
+        <w:rPr>
+          <w:rFonts w:hint="eastAsia"/>
+        </w:rPr>
+        <w:t>人の平均</w:t>
+      </w:r>
+      <w:r>
+        <w:rPr>
+          <w:rFonts w:hint="eastAsia"/>
+        </w:rPr>
+        <w:t>の結果を図</w:t>
+      </w:r>
+      <w:r>
+        <w:t>4.4</w:t>
+      </w:r>
+      <w:r>
+        <w:rPr>
+          <w:rFonts w:hint="eastAsia"/>
+        </w:rPr>
+        <w:t>に示す</w:t>
       </w:r>
       <w:r>
         <w:rPr>
@@ -5778,450 +5736,480 @@
         </w:rPr>
         <w:t>．</w:t>
       </w:r>
-    </w:p>
-    <w:p>
-      <w:pPr>
-        <w:rPr>
-          <w:b/>
-        </w:rPr>
-      </w:pPr>
-    </w:p>
-    <w:p>
-      <w:pPr>
-        <w:rPr>
-          <w:b/>
-        </w:rPr>
-      </w:pPr>
-    </w:p>
-    <w:p>
-      <w:pPr>
-        <w:rPr>
-          <w:b/>
-        </w:rPr>
-      </w:pPr>
+      <w:r>
+        <w:t>12</w:t>
+      </w:r>
+      <w:r>
+        <w:rPr>
+          <w:rFonts w:hint="eastAsia"/>
+        </w:rPr>
+        <w:t>項目のユーザビリティに関するにアンケート項目を</w:t>
+      </w:r>
+      <w:r>
+        <w:t>4</w:t>
+      </w:r>
+      <w:r>
+        <w:rPr>
+          <w:rFonts w:hint="eastAsia"/>
+        </w:rPr>
+        <w:t>つの因子にまとめて結果を示している</w:t>
+      </w:r>
+      <w:r>
+        <w:rPr>
+          <w:rFonts w:hint="eastAsia"/>
+        </w:rPr>
+        <w:t>．</w:t>
+      </w:r>
+      <w:r>
+        <w:rPr>
+          <w:rFonts w:hint="eastAsia"/>
+        </w:rPr>
+        <w:t>構成のわかりやすさ，</w:t>
+      </w:r>
+      <w:r>
+        <w:rPr>
+          <w:rFonts w:hint="eastAsia"/>
+        </w:rPr>
+        <w:t>見やすさの因子では差が小さく</w:t>
+      </w:r>
+      <w:r>
+        <w:rPr>
+          <w:rFonts w:hint="eastAsia"/>
+        </w:rPr>
+        <w:t>，</w:t>
+      </w:r>
+      <w:r>
+        <w:rPr>
+          <w:rFonts w:hint="eastAsia"/>
+        </w:rPr>
+        <w:t>誤差も小さいが操作のわかりやすさ，反応の良さの因子で比較的差が見られる</w:t>
+      </w:r>
+      <w:r>
+        <w:rPr>
+          <w:rFonts w:hint="eastAsia"/>
+        </w:rPr>
+        <w:t>．</w:t>
+      </w:r>
+      <w:r>
+        <w:rPr>
+          <w:rFonts w:hint="eastAsia"/>
+        </w:rPr>
+        <w:t>グラフ</w:t>
+      </w:r>
+      <w:r>
+        <w:rPr>
+          <w:rFonts w:hint="eastAsia"/>
+        </w:rPr>
+        <w:t>ありの場合は</w:t>
+      </w:r>
+      <w:r>
+        <w:rPr>
+          <w:rFonts w:hint="eastAsia"/>
+        </w:rPr>
+        <w:t>過去に入力した</w:t>
+      </w:r>
+      <w:r>
+        <w:t>UX</w:t>
+      </w:r>
+      <w:r>
+        <w:rPr>
+          <w:rFonts w:hint="eastAsia"/>
+        </w:rPr>
+        <w:t>が即座に表示されるので，反応のよさの因子で違いが見られたと考えられる</w:t>
+      </w:r>
+      <w:r>
+        <w:rPr>
+          <w:rFonts w:hint="eastAsia"/>
+        </w:rPr>
+        <w:t>．</w:t>
+      </w:r>
+      <w:r>
+        <w:rPr>
+          <w:rFonts w:hint="eastAsia"/>
+        </w:rPr>
+        <w:t>また，ユーザの</w:t>
+      </w:r>
+      <w:r>
+        <w:t>UX</w:t>
+      </w:r>
+      <w:r>
+        <w:rPr>
+          <w:rFonts w:hint="eastAsia"/>
+        </w:rPr>
+        <w:t>の入力に対して動的にグラフの結果が変更されていくので操作のわかりやすさの因子において多少減少もみられる．</w:t>
+      </w:r>
+    </w:p>
+    <w:p>
+      <w:pPr>
+        <w:ind w:firstLineChars="100" w:firstLine="260"/>
+        <w:rPr>
+          <w:b/>
+        </w:rPr>
+      </w:pPr>
+    </w:p>
+    <w:p>
+      <w:pPr>
+        <w:rPr>
+          <w:b/>
+        </w:rPr>
+      </w:pPr>
+      <w:r>
+        <w:drawing>
+          <wp:inline distT="0" distB="0" distL="0" distR="0" wp14:anchorId="1A9391BA" wp14:editId="648D95F3">
+            <wp:extent cx="5396230" cy="2504448"/>
+            <wp:effectExtent l="0" t="0" r="0" b="10160"/>
+            <wp:docPr id="13" name="図 10"/>
+            <wp:cNvGraphicFramePr>
+              <a:graphicFrameLocks xmlns:a="http://schemas.openxmlformats.org/drawingml/2006/main" noChangeAspect="1"/>
+            </wp:cNvGraphicFramePr>
+            <a:graphic xmlns:a="http://schemas.openxmlformats.org/drawingml/2006/main">
+              <a:graphicData uri="http://schemas.openxmlformats.org/drawingml/2006/picture">
+                <pic:pic xmlns:pic="http://schemas.openxmlformats.org/drawingml/2006/picture">
+                  <pic:nvPicPr>
+                    <pic:cNvPr id="0" name="Picture 10"/>
+                    <pic:cNvPicPr>
+                      <a:picLocks noChangeAspect="1" noChangeArrowheads="1"/>
+                    </pic:cNvPicPr>
+                  </pic:nvPicPr>
+                  <pic:blipFill>
+                    <a:blip r:embed="rId9">
+                      <a:extLst>
+                        <a:ext uri="{28A0092B-C50C-407E-A947-70E740481C1C}">
+                          <a14:useLocalDpi xmlns:a14="http://schemas.microsoft.com/office/drawing/2010/main" val="0"/>
+                        </a:ext>
+                      </a:extLst>
+                    </a:blip>
+                    <a:srcRect/>
+                    <a:stretch>
+                      <a:fillRect/>
+                    </a:stretch>
+                  </pic:blipFill>
+                  <pic:spPr bwMode="auto">
+                    <a:xfrm>
+                      <a:off x="0" y="0"/>
+                      <a:ext cx="5396230" cy="2504448"/>
+                    </a:xfrm>
+                    <a:prstGeom prst="rect">
+                      <a:avLst/>
+                    </a:prstGeom>
+                    <a:noFill/>
+                    <a:ln>
+                      <a:noFill/>
+                    </a:ln>
+                  </pic:spPr>
+                </pic:pic>
+              </a:graphicData>
+            </a:graphic>
+          </wp:inline>
+        </w:drawing>
+      </w:r>
+    </w:p>
+    <w:p>
+      <w:pPr>
+        <w:jc w:val="center"/>
+        <w:rPr>
+          <w:rFonts w:hint="eastAsia"/>
+          <w:b/>
+        </w:rPr>
+      </w:pPr>
+      <w:r>
+        <w:rPr>
+          <w:rFonts w:hint="eastAsia"/>
+          <w:b/>
+        </w:rPr>
+        <w:t>図</w:t>
+      </w:r>
+      <w:r>
+        <w:rPr>
+          <w:b/>
+        </w:rPr>
+        <w:t xml:space="preserve">4.4 </w:t>
+      </w:r>
+      <w:r>
+        <w:rPr>
+          <w:rFonts w:hint="eastAsia"/>
+          <w:b/>
+        </w:rPr>
+        <w:t>ユーザビリティアンケートの結果</w:t>
+      </w:r>
+    </w:p>
+    <w:p>
+      <w:pPr>
+        <w:rPr>
+          <w:b/>
+        </w:rPr>
+      </w:pPr>
+    </w:p>
+    <w:p>
+      <w:pPr>
+        <w:rPr>
+          <w:b/>
+        </w:rPr>
+      </w:pPr>
+    </w:p>
+    <w:p>
+      <w:pPr>
+        <w:rPr>
+          <w:b/>
+        </w:rPr>
+      </w:pPr>
+    </w:p>
+    <w:p>
+      <w:pPr>
+        <w:rPr>
+          <w:b/>
+        </w:rPr>
+      </w:pPr>
+    </w:p>
+    <w:p>
+      <w:pPr>
+        <w:rPr>
+          <w:b/>
+        </w:rPr>
+      </w:pPr>
+    </w:p>
+    <w:p>
+      <w:pPr>
+        <w:rPr>
+          <w:b/>
+        </w:rPr>
+      </w:pPr>
+    </w:p>
+    <w:p>
+      <w:pPr>
+        <w:rPr>
+          <w:b/>
+        </w:rPr>
+      </w:pPr>
+    </w:p>
+    <w:p>
+      <w:pPr>
+        <w:rPr>
+          <w:b/>
+        </w:rPr>
+      </w:pPr>
+    </w:p>
+    <w:p>
+      <w:pPr>
+        <w:rPr>
+          <w:b/>
+        </w:rPr>
+      </w:pPr>
+    </w:p>
+    <w:p>
+      <w:pPr>
+        <w:rPr>
+          <w:b/>
+        </w:rPr>
+      </w:pPr>
+    </w:p>
+    <w:p>
+      <w:pPr>
+        <w:rPr>
+          <w:rFonts w:hint="eastAsia"/>
+          <w:b/>
+        </w:rPr>
+      </w:pPr>
+    </w:p>
+    <w:p>
+      <w:pPr>
+        <w:rPr>
+          <w:b/>
+        </w:rPr>
+      </w:pPr>
+      <w:r>
+        <w:rPr>
+          <w:b/>
+        </w:rPr>
+        <w:t xml:space="preserve">4.4 </w:t>
+      </w:r>
+      <w:r>
+        <w:rPr>
+          <w:rFonts w:hint="eastAsia"/>
+          <w:b/>
+        </w:rPr>
+        <w:t>入力インタフェース比較実験</w:t>
+      </w:r>
+    </w:p>
+    <w:p>
+      <w:r>
+        <w:rPr>
+          <w:rFonts w:hint="eastAsia"/>
+        </w:rPr>
+        <w:t xml:space="preserve">　本実験では入</w:t>
+      </w:r>
+      <w:r>
+        <w:rPr>
+          <w:rFonts w:hint="eastAsia"/>
+        </w:rPr>
+        <w:t>力インタフェースの評価に着目し</w:t>
+      </w:r>
+      <w:r>
+        <w:rPr>
+          <w:rFonts w:hint="eastAsia"/>
+        </w:rPr>
+        <w:t>，感情と感情の</w:t>
+      </w:r>
+      <w:r>
+        <w:rPr>
+          <w:rFonts w:hint="eastAsia"/>
+        </w:rPr>
+        <w:t>変化の要因の入力において，</w:t>
+      </w:r>
+      <w:r>
+        <w:rPr>
+          <w:rFonts w:hint="eastAsia"/>
+        </w:rPr>
+        <w:t>テキストで入力する場合と音声で</w:t>
+      </w:r>
+      <w:r>
+        <w:rPr>
+          <w:rFonts w:hint="eastAsia"/>
+        </w:rPr>
+        <w:t>入力する場合のインタフェースで</w:t>
+      </w:r>
+      <w:r>
+        <w:rPr>
+          <w:rFonts w:hint="eastAsia"/>
+        </w:rPr>
+        <w:t>比較実験を行う</w:t>
+      </w:r>
+      <w:r>
+        <w:rPr>
+          <w:rFonts w:hint="eastAsia"/>
+        </w:rPr>
+        <w:t>．</w:t>
+      </w:r>
+      <w:r>
+        <w:t>4.</w:t>
+      </w:r>
+      <w:r>
+        <w:t>3</w:t>
+      </w:r>
+      <w:r>
+        <w:rPr>
+          <w:rFonts w:hint="eastAsia"/>
+        </w:rPr>
+        <w:t>節の出力インタフェース比較実験の結果より</w:t>
+      </w:r>
+      <w:r>
+        <w:rPr>
+          <w:rFonts w:hint="eastAsia"/>
+        </w:rPr>
+        <w:t>，</w:t>
+      </w:r>
+      <w:r>
+        <w:rPr>
+          <w:rFonts w:hint="eastAsia"/>
+        </w:rPr>
+        <w:t>グラフがある場合</w:t>
+      </w:r>
+      <w:r>
+        <w:rPr>
+          <w:rFonts w:hint="eastAsia"/>
+        </w:rPr>
+        <w:t>に</w:t>
+      </w:r>
+      <w:r>
+        <w:t>UX</w:t>
+      </w:r>
+      <w:r>
+        <w:rPr>
+          <w:rFonts w:hint="eastAsia"/>
+        </w:rPr>
+        <w:t>の入力が多くされ，</w:t>
+      </w:r>
+      <w:r>
+        <w:rPr>
+          <w:rFonts w:hint="eastAsia"/>
+        </w:rPr>
+        <w:t>バイアス・簡略化がかかった</w:t>
+      </w:r>
+      <w:r>
+        <w:t>UX</w:t>
+      </w:r>
+      <w:r>
+        <w:rPr>
+          <w:rFonts w:hint="eastAsia"/>
+        </w:rPr>
+        <w:t>をアプリケーションでより詳細に入力できていたと考えられるため，</w:t>
+      </w:r>
+      <w:r>
+        <w:rPr>
+          <w:rFonts w:hint="eastAsia"/>
+        </w:rPr>
+        <w:t>出力インタフェースではグラフありの場合のインタフェースを使用した．</w:t>
+      </w:r>
+      <w:r>
+        <w:rPr>
+          <w:rFonts w:hint="eastAsia"/>
+        </w:rPr>
+        <w:t>実験で使用する</w:t>
+      </w:r>
+      <w:r>
+        <w:rPr>
+          <w:rFonts w:hint="eastAsia"/>
+        </w:rPr>
+        <w:t>入力</w:t>
+      </w:r>
+      <w:r>
+        <w:rPr>
+          <w:rFonts w:hint="eastAsia"/>
+        </w:rPr>
+        <w:t>インタフェースは</w:t>
+      </w:r>
+      <w:r>
+        <w:rPr>
+          <w:rFonts w:hint="eastAsia"/>
+        </w:rPr>
+        <w:t>前節図</w:t>
+      </w:r>
+      <w:r>
+        <w:t>3.4</w:t>
+      </w:r>
+      <w:r>
+        <w:rPr>
+          <w:rFonts w:hint="eastAsia"/>
+        </w:rPr>
+        <w:t>のインタフェースである</w:t>
+      </w:r>
+      <w:r>
+        <w:rPr>
+          <w:rFonts w:hint="eastAsia"/>
+        </w:rPr>
+        <w:t>．</w:t>
+      </w:r>
+      <w:r>
+        <w:rPr>
+          <w:rFonts w:hint="eastAsia"/>
+        </w:rPr>
+        <w:t>図</w:t>
+      </w:r>
+      <w:r>
+        <w:t>4.2</w:t>
+      </w:r>
+      <w:r>
+        <w:rPr>
+          <w:rFonts w:hint="eastAsia"/>
+        </w:rPr>
+        <w:t>に入力の手順を示す．</w:t>
+      </w:r>
+      <w:r>
+        <w:t>UX</w:t>
+      </w:r>
+      <w:r>
+        <w:rPr>
+          <w:rFonts w:hint="eastAsia"/>
+        </w:rPr>
+        <w:t>値を入力</w:t>
+      </w:r>
       <w:bookmarkStart w:id="0" w:name="_GoBack"/>
       <w:bookmarkEnd w:id="0"/>
-    </w:p>
-    <w:p>
-      <w:pPr>
-        <w:rPr>
-          <w:b/>
-        </w:rPr>
-      </w:pPr>
-    </w:p>
-    <w:p>
-      <w:pPr>
-        <w:rPr>
-          <w:b/>
-        </w:rPr>
-      </w:pPr>
-    </w:p>
-    <w:p>
-      <w:pPr>
-        <w:rPr>
-          <w:b/>
-        </w:rPr>
-      </w:pPr>
-    </w:p>
-    <w:p>
-      <w:pPr>
-        <w:rPr>
-          <w:b/>
-        </w:rPr>
-      </w:pPr>
-    </w:p>
-    <w:p>
-      <w:pPr>
-        <w:rPr>
-          <w:b/>
-        </w:rPr>
-      </w:pPr>
-    </w:p>
-    <w:p>
-      <w:pPr>
-        <w:rPr>
-          <w:b/>
-        </w:rPr>
-      </w:pPr>
-    </w:p>
-    <w:p>
-      <w:pPr>
-        <w:rPr>
-          <w:b/>
-        </w:rPr>
-      </w:pPr>
-    </w:p>
-    <w:p>
-      <w:pPr>
-        <w:rPr>
-          <w:b/>
-        </w:rPr>
-      </w:pPr>
-    </w:p>
-    <w:p>
-      <w:pPr>
-        <w:rPr>
-          <w:b/>
-        </w:rPr>
-      </w:pPr>
-    </w:p>
-    <w:p>
-      <w:pPr>
-        <w:rPr>
-          <w:b/>
-        </w:rPr>
-      </w:pPr>
-    </w:p>
-    <w:p>
-      <w:pPr>
-        <w:rPr>
-          <w:b/>
-        </w:rPr>
-      </w:pPr>
-    </w:p>
-    <w:p>
-      <w:pPr>
-        <w:rPr>
-          <w:b/>
-        </w:rPr>
-      </w:pPr>
-    </w:p>
-    <w:p>
-      <w:pPr>
-        <w:rPr>
-          <w:b/>
-        </w:rPr>
-      </w:pPr>
-    </w:p>
-    <w:p>
-      <w:pPr>
-        <w:rPr>
-          <w:b/>
-        </w:rPr>
-      </w:pPr>
-    </w:p>
-    <w:p>
-      <w:pPr>
-        <w:rPr>
-          <w:b/>
-        </w:rPr>
-      </w:pPr>
-    </w:p>
-    <w:p>
-      <w:pPr>
-        <w:rPr>
-          <w:b/>
-        </w:rPr>
-      </w:pPr>
-    </w:p>
-    <w:p>
-      <w:pPr>
-        <w:rPr>
-          <w:b/>
-        </w:rPr>
-      </w:pPr>
-    </w:p>
-    <w:p>
-      <w:pPr>
-        <w:rPr>
-          <w:b/>
-        </w:rPr>
-      </w:pPr>
-    </w:p>
-    <w:p>
-      <w:pPr>
-        <w:rPr>
-          <w:b/>
-        </w:rPr>
-      </w:pPr>
-    </w:p>
-    <w:p>
-      <w:pPr>
-        <w:rPr>
-          <w:b/>
-        </w:rPr>
-      </w:pPr>
-    </w:p>
-    <w:p>
-      <w:pPr>
-        <w:rPr>
-          <w:b/>
-        </w:rPr>
-      </w:pPr>
-    </w:p>
-    <w:p>
-      <w:pPr>
-        <w:rPr>
-          <w:b/>
-        </w:rPr>
-      </w:pPr>
-    </w:p>
-    <w:p>
-      <w:pPr>
-        <w:rPr>
-          <w:b/>
-        </w:rPr>
-      </w:pPr>
-    </w:p>
-    <w:p>
-      <w:pPr>
-        <w:rPr>
-          <w:b/>
-        </w:rPr>
-      </w:pPr>
-    </w:p>
-    <w:p>
-      <w:pPr>
-        <w:rPr>
-          <w:b/>
-        </w:rPr>
-      </w:pPr>
-    </w:p>
-    <w:p>
-      <w:pPr>
-        <w:rPr>
-          <w:b/>
-        </w:rPr>
-      </w:pPr>
-    </w:p>
-    <w:p>
-      <w:pPr>
-        <w:rPr>
-          <w:b/>
-        </w:rPr>
-      </w:pPr>
-    </w:p>
-    <w:p>
-      <w:pPr>
-        <w:rPr>
-          <w:b/>
-        </w:rPr>
-      </w:pPr>
-    </w:p>
-    <w:p>
-      <w:pPr>
-        <w:rPr>
-          <w:b/>
-        </w:rPr>
-      </w:pPr>
-    </w:p>
-    <w:p>
-      <w:pPr>
-        <w:rPr>
-          <w:b/>
-        </w:rPr>
-      </w:pPr>
-    </w:p>
-    <w:p>
-      <w:pPr>
-        <w:rPr>
-          <w:b/>
-        </w:rPr>
-      </w:pPr>
-    </w:p>
-    <w:p>
-      <w:pPr>
-        <w:rPr>
-          <w:b/>
-        </w:rPr>
-      </w:pPr>
-      <w:r>
-        <w:rPr>
-          <w:b/>
-        </w:rPr>
-        <w:t xml:space="preserve">4.4 </w:t>
-      </w:r>
-      <w:r>
-        <w:rPr>
-          <w:rFonts w:hint="eastAsia"/>
-          <w:b/>
-        </w:rPr>
-        <w:t>入力インタフェース比較実験</w:t>
-      </w:r>
-    </w:p>
-    <w:p>
-      <w:r>
-        <w:rPr>
-          <w:rFonts w:hint="eastAsia"/>
-        </w:rPr>
-        <w:t xml:space="preserve">　本実験では入</w:t>
-      </w:r>
-      <w:r>
-        <w:rPr>
-          <w:rFonts w:hint="eastAsia"/>
-        </w:rPr>
-        <w:t>力インタフェースの評価に着目し</w:t>
-      </w:r>
-      <w:r>
-        <w:rPr>
-          <w:rFonts w:hint="eastAsia"/>
-        </w:rPr>
-        <w:t>，感情と感情の</w:t>
-      </w:r>
-      <w:r>
-        <w:rPr>
-          <w:rFonts w:hint="eastAsia"/>
-        </w:rPr>
-        <w:t>変化の要因の入力において，</w:t>
-      </w:r>
-      <w:r>
-        <w:rPr>
-          <w:rFonts w:hint="eastAsia"/>
-        </w:rPr>
-        <w:t>テキストで入力する場合と音声で</w:t>
-      </w:r>
-      <w:r>
-        <w:rPr>
-          <w:rFonts w:hint="eastAsia"/>
-        </w:rPr>
-        <w:t>入力する場合のインタフェースで</w:t>
-      </w:r>
-      <w:r>
-        <w:rPr>
-          <w:rFonts w:hint="eastAsia"/>
-        </w:rPr>
-        <w:t>比較実験を行う</w:t>
-      </w:r>
-      <w:r>
-        <w:rPr>
-          <w:rFonts w:hint="eastAsia"/>
-        </w:rPr>
-        <w:t>．</w:t>
-      </w:r>
-      <w:r>
-        <w:t>4.</w:t>
-      </w:r>
-      <w:r>
-        <w:t>3</w:t>
-      </w:r>
-      <w:r>
-        <w:rPr>
-          <w:rFonts w:hint="eastAsia"/>
-        </w:rPr>
-        <w:t>節の出力インタフェース比較実験の結果より</w:t>
-      </w:r>
-      <w:r>
-        <w:rPr>
-          <w:rFonts w:hint="eastAsia"/>
-        </w:rPr>
-        <w:t>，</w:t>
-      </w:r>
-      <w:r>
-        <w:rPr>
-          <w:rFonts w:hint="eastAsia"/>
-        </w:rPr>
-        <w:t>グラフがある場合</w:t>
-      </w:r>
-      <w:r>
-        <w:rPr>
-          <w:rFonts w:hint="eastAsia"/>
-        </w:rPr>
-        <w:t>に</w:t>
-      </w:r>
-      <w:r>
-        <w:t>UX</w:t>
-      </w:r>
-      <w:r>
-        <w:rPr>
-          <w:rFonts w:hint="eastAsia"/>
-        </w:rPr>
-        <w:t>の入力が多くされ</w:t>
-      </w:r>
-      <w:r>
-        <w:rPr>
-          <w:rFonts w:hint="eastAsia"/>
-        </w:rPr>
-        <w:t>，</w:t>
-      </w:r>
-      <w:r>
-        <w:rPr>
-          <w:rFonts w:hint="eastAsia"/>
-        </w:rPr>
-        <w:t>バイアス・簡略化がかかった</w:t>
-      </w:r>
-      <w:r>
-        <w:t>UX</w:t>
-      </w:r>
-      <w:r>
-        <w:rPr>
-          <w:rFonts w:hint="eastAsia"/>
-        </w:rPr>
-        <w:t>をアプリケーションでより詳細に入力できていたと考えられるため</w:t>
-      </w:r>
-      <w:r>
-        <w:rPr>
-          <w:rFonts w:hint="eastAsia"/>
-        </w:rPr>
-        <w:t>，</w:t>
-      </w:r>
-      <w:r>
-        <w:rPr>
-          <w:rFonts w:hint="eastAsia"/>
-        </w:rPr>
-        <w:t>出力インタフェースではグラフありの場合のインタフェースを使用した．</w:t>
-      </w:r>
-      <w:r>
-        <w:rPr>
-          <w:rFonts w:hint="eastAsia"/>
-        </w:rPr>
-        <w:t>実験で使用する</w:t>
-      </w:r>
-      <w:r>
-        <w:rPr>
-          <w:rFonts w:hint="eastAsia"/>
-        </w:rPr>
-        <w:t>入力</w:t>
-      </w:r>
-      <w:r>
-        <w:rPr>
-          <w:rFonts w:hint="eastAsia"/>
-        </w:rPr>
-        <w:t>インタフェースは</w:t>
-      </w:r>
-      <w:r>
-        <w:rPr>
-          <w:rFonts w:hint="eastAsia"/>
-        </w:rPr>
-        <w:t>前節図</w:t>
-      </w:r>
-      <w:r>
-        <w:t>3.4</w:t>
-      </w:r>
-      <w:r>
-        <w:rPr>
-          <w:rFonts w:hint="eastAsia"/>
-        </w:rPr>
-        <w:t>のインタフェースである</w:t>
-      </w:r>
-      <w:r>
-        <w:rPr>
-          <w:rFonts w:hint="eastAsia"/>
-        </w:rPr>
-        <w:t>．</w:t>
-      </w:r>
-      <w:r>
-        <w:rPr>
-          <w:rFonts w:hint="eastAsia"/>
-        </w:rPr>
-        <w:t>図</w:t>
-      </w:r>
-      <w:r>
-        <w:t>4.2</w:t>
-      </w:r>
-      <w:r>
-        <w:rPr>
-          <w:rFonts w:hint="eastAsia"/>
-        </w:rPr>
-        <w:t>に入力の手順を示す．</w:t>
-      </w:r>
-      <w:r>
-        <w:t>UX</w:t>
-      </w:r>
-      <w:r>
-        <w:rPr>
-          <w:rFonts w:hint="eastAsia"/>
-        </w:rPr>
-        <w:t>値を入力する手順は</w:t>
+      <w:r>
+        <w:rPr>
+          <w:rFonts w:hint="eastAsia"/>
+        </w:rPr>
+        <w:t>する手順は</w:t>
       </w:r>
       <w:r>
         <w:t>4.3</w:t>
@@ -6335,7 +6323,7 @@
                     </pic:cNvPicPr>
                   </pic:nvPicPr>
                   <pic:blipFill>
-                    <a:blip r:embed="rId9">
+                    <a:blip r:embed="rId10">
                       <a:extLst>
                         <a:ext uri="{28A0092B-C50C-407E-A947-70E740481C1C}">
                           <a14:useLocalDpi xmlns:a14="http://schemas.microsoft.com/office/drawing/2010/main" val="0"/>

</xml_diff>

<commit_message>
paste image of result
</commit_message>
<xml_diff>
--- a/04.reseach-interface-comparative-experiments.docx
+++ b/04.reseach-interface-comparative-experiments.docx
@@ -744,7 +744,7 @@
                     </pic:cNvPicPr>
                   </pic:nvPicPr>
                   <pic:blipFill>
-                    <a:blip r:embed="rId6">
+                    <a:blip r:embed="rId7">
                       <a:extLst>
                         <a:ext uri="{28A0092B-C50C-407E-A947-70E740481C1C}">
                           <a14:useLocalDpi xmlns:a14="http://schemas.microsoft.com/office/drawing/2010/main" val="0"/>
@@ -1530,11 +1530,6 @@
       </w:r>
     </w:p>
     <w:p>
-      <w:pPr>
-        <w:rPr>
-          <w:rFonts w:hint="eastAsia"/>
-        </w:rPr>
-      </w:pPr>
       <w:r>
         <w:rPr>
           <w:rFonts w:hint="eastAsia"/>
@@ -1607,11 +1602,6 @@
     </w:p>
     <w:p/>
     <w:p>
-      <w:pPr>
-        <w:rPr>
-          <w:rFonts w:hint="eastAsia"/>
-        </w:rPr>
-      </w:pPr>
       <w:r>
         <w:t>4.3.2.1</w:t>
       </w:r>
@@ -1751,7 +1741,6 @@
       <w:pPr>
         <w:jc w:val="center"/>
         <w:rPr>
-          <w:rFonts w:hint="eastAsia"/>
           <w:b/>
         </w:rPr>
       </w:pPr>
@@ -1941,7 +1930,7 @@
               <w:widowControl/>
               <w:jc w:val="center"/>
               <w:rPr>
-                <w:rFonts w:ascii="Calibri" w:eastAsia="ＭＳ Ｐゴシック" w:hAnsi="Calibri" w:cs="Times New Roman" w:hint="eastAsia"/>
+                <w:rFonts w:ascii="Calibri" w:eastAsia="ＭＳ Ｐゴシック" w:hAnsi="Calibri" w:cs="Times New Roman"/>
                 <w:color w:val="000000"/>
                 <w:kern w:val="0"/>
               </w:rPr>
@@ -3019,11 +3008,6 @@
       </w:pPr>
     </w:p>
     <w:p>
-      <w:pPr>
-        <w:rPr>
-          <w:rFonts w:hint="eastAsia"/>
-        </w:rPr>
-      </w:pPr>
       <w:r>
         <w:rPr>
           <w:rFonts w:hint="eastAsia"/>
@@ -3256,82 +3240,17 @@
         <w:t>考えられる．</w:t>
       </w:r>
     </w:p>
-    <w:p>
-      <w:pPr>
-        <w:rPr>
-          <w:rFonts w:hint="eastAsia"/>
-        </w:rPr>
-      </w:pPr>
-    </w:p>
-    <w:p>
-      <w:pPr>
-        <w:rPr>
-          <w:rFonts w:hint="eastAsia"/>
-        </w:rPr>
-      </w:pPr>
-    </w:p>
-    <w:p>
-      <w:pPr>
-        <w:rPr>
-          <w:rFonts w:hint="eastAsia"/>
-        </w:rPr>
-      </w:pPr>
-    </w:p>
-    <w:p>
-      <w:pPr>
-        <w:rPr>
-          <w:rFonts w:hint="eastAsia"/>
-        </w:rPr>
-      </w:pPr>
-    </w:p>
-    <w:p>
-      <w:pPr>
-        <w:rPr>
-          <w:rFonts w:hint="eastAsia"/>
-        </w:rPr>
-      </w:pPr>
-    </w:p>
-    <w:p>
-      <w:pPr>
-        <w:rPr>
-          <w:rFonts w:hint="eastAsia"/>
-        </w:rPr>
-      </w:pPr>
-    </w:p>
-    <w:p>
-      <w:pPr>
-        <w:rPr>
-          <w:rFonts w:hint="eastAsia"/>
-        </w:rPr>
-      </w:pPr>
-    </w:p>
-    <w:p>
-      <w:pPr>
-        <w:rPr>
-          <w:rFonts w:hint="eastAsia"/>
-        </w:rPr>
-      </w:pPr>
-    </w:p>
-    <w:p>
-      <w:pPr>
-        <w:rPr>
-          <w:rFonts w:hint="eastAsia"/>
-        </w:rPr>
-      </w:pPr>
-    </w:p>
-    <w:p>
-      <w:pPr>
-        <w:rPr>
-          <w:rFonts w:hint="eastAsia"/>
-        </w:rPr>
-      </w:pPr>
-    </w:p>
-    <w:p>
-      <w:pPr>
-        <w:rPr>
-          <w:rFonts w:hint="eastAsia"/>
-        </w:rPr>
-      </w:pPr>
+    <w:p/>
+    <w:p/>
+    <w:p/>
+    <w:p/>
+    <w:p/>
+    <w:p/>
+    <w:p/>
+    <w:p/>
+    <w:p/>
+    <w:p/>
+    <w:p>
       <w:r>
         <w:t>4.3.2.2</w:t>
       </w:r>
@@ -3348,7 +3267,7 @@
     <w:p>
       <w:pPr>
         <w:rPr>
-          <w:rFonts w:asciiTheme="minorEastAsia" w:hAnsiTheme="minorEastAsia" w:hint="eastAsia"/>
+          <w:rFonts w:asciiTheme="minorEastAsia" w:hAnsiTheme="minorEastAsia"/>
         </w:rPr>
       </w:pPr>
       <w:r>
@@ -3390,7 +3309,6 @@
       <w:pPr>
         <w:jc w:val="center"/>
         <w:rPr>
-          <w:rFonts w:hint="eastAsia"/>
           <w:b/>
         </w:rPr>
       </w:pPr>
@@ -4766,7 +4684,6 @@
     <w:p>
       <w:pPr>
         <w:rPr>
-          <w:rFonts w:hint="eastAsia"/>
           <w:b/>
         </w:rPr>
       </w:pPr>
@@ -4951,11 +4868,6 @@
       </w:r>
     </w:p>
     <w:p>
-      <w:pPr>
-        <w:rPr>
-          <w:rFonts w:hint="eastAsia"/>
-        </w:rPr>
-      </w:pPr>
       <w:r>
         <w:rPr>
           <w:rFonts w:hint="eastAsia"/>
@@ -5187,7 +5099,6 @@
     <w:p>
       <w:pPr>
         <w:rPr>
-          <w:rFonts w:hint="eastAsia"/>
           <w:b/>
         </w:rPr>
       </w:pPr>
@@ -5202,11 +5113,13 @@
     <w:p>
       <w:pPr>
         <w:rPr>
-          <w:rFonts w:hint="eastAsia"/>
-          <w:b/>
-        </w:rPr>
-      </w:pPr>
-      <w:r>
+          <w:b/>
+        </w:rPr>
+      </w:pPr>
+      <w:r>
+        <w:rPr>
+          <w:noProof/>
+        </w:rPr>
         <w:drawing>
           <wp:anchor distT="0" distB="0" distL="114300" distR="114300" simplePos="0" relativeHeight="251659264" behindDoc="1" locked="0" layoutInCell="1" allowOverlap="1" wp14:anchorId="4383E853" wp14:editId="4537EF4B">
             <wp:simplePos x="0" y="0"/>
@@ -5233,7 +5146,7 @@
                     </pic:cNvPicPr>
                   </pic:nvPicPr>
                   <pic:blipFill>
-                    <a:blip r:embed="rId7">
+                    <a:blip r:embed="rId8">
                       <a:extLst>
                         <a:ext uri="{28A0092B-C50C-407E-A947-70E740481C1C}">
                           <a14:useLocalDpi xmlns:a14="http://schemas.microsoft.com/office/drawing/2010/main" val="0"/>
@@ -5279,55 +5192,48 @@
     <w:p>
       <w:pPr>
         <w:rPr>
-          <w:rFonts w:hint="eastAsia"/>
-          <w:b/>
-        </w:rPr>
-      </w:pPr>
-    </w:p>
-    <w:p>
-      <w:pPr>
-        <w:rPr>
-          <w:rFonts w:hint="eastAsia"/>
-          <w:b/>
-        </w:rPr>
-      </w:pPr>
-    </w:p>
-    <w:p>
-      <w:pPr>
-        <w:rPr>
-          <w:rFonts w:hint="eastAsia"/>
-          <w:b/>
-        </w:rPr>
-      </w:pPr>
-    </w:p>
-    <w:p>
-      <w:pPr>
-        <w:rPr>
-          <w:rFonts w:hint="eastAsia"/>
-          <w:b/>
-        </w:rPr>
-      </w:pPr>
-    </w:p>
-    <w:p>
-      <w:pPr>
-        <w:rPr>
-          <w:rFonts w:hint="eastAsia"/>
-          <w:b/>
-        </w:rPr>
-      </w:pPr>
-    </w:p>
-    <w:p>
-      <w:pPr>
-        <w:rPr>
-          <w:rFonts w:hint="eastAsia"/>
-          <w:b/>
-        </w:rPr>
-      </w:pPr>
-    </w:p>
-    <w:p>
-      <w:pPr>
-        <w:rPr>
-          <w:rFonts w:hint="eastAsia"/>
+          <w:b/>
+        </w:rPr>
+      </w:pPr>
+    </w:p>
+    <w:p>
+      <w:pPr>
+        <w:rPr>
+          <w:b/>
+        </w:rPr>
+      </w:pPr>
+    </w:p>
+    <w:p>
+      <w:pPr>
+        <w:rPr>
+          <w:b/>
+        </w:rPr>
+      </w:pPr>
+    </w:p>
+    <w:p>
+      <w:pPr>
+        <w:rPr>
+          <w:b/>
+        </w:rPr>
+      </w:pPr>
+    </w:p>
+    <w:p>
+      <w:pPr>
+        <w:rPr>
+          <w:b/>
+        </w:rPr>
+      </w:pPr>
+    </w:p>
+    <w:p>
+      <w:pPr>
+        <w:rPr>
+          <w:b/>
+        </w:rPr>
+      </w:pPr>
+    </w:p>
+    <w:p>
+      <w:pPr>
+        <w:rPr>
           <w:b/>
         </w:rPr>
       </w:pPr>
@@ -5343,7 +5249,6 @@
       <w:pPr>
         <w:jc w:val="center"/>
         <w:rPr>
-          <w:rFonts w:hint="eastAsia"/>
           <w:b/>
         </w:rPr>
       </w:pPr>
@@ -5352,7 +5257,6 @@
       <w:pPr>
         <w:jc w:val="center"/>
         <w:rPr>
-          <w:rFonts w:hint="eastAsia"/>
           <w:b/>
         </w:rPr>
       </w:pPr>
@@ -5361,7 +5265,6 @@
       <w:pPr>
         <w:jc w:val="center"/>
         <w:rPr>
-          <w:rFonts w:hint="eastAsia"/>
           <w:b/>
         </w:rPr>
       </w:pPr>
@@ -5370,7 +5273,6 @@
       <w:pPr>
         <w:jc w:val="center"/>
         <w:rPr>
-          <w:rFonts w:hint="eastAsia"/>
           <w:b/>
         </w:rPr>
       </w:pPr>
@@ -5379,7 +5281,6 @@
       <w:pPr>
         <w:jc w:val="center"/>
         <w:rPr>
-          <w:rFonts w:hint="eastAsia"/>
           <w:b/>
         </w:rPr>
       </w:pPr>
@@ -5388,7 +5289,6 @@
       <w:pPr>
         <w:jc w:val="center"/>
         <w:rPr>
-          <w:rFonts w:hint="eastAsia"/>
           <w:b/>
         </w:rPr>
       </w:pPr>
@@ -5429,19 +5329,20 @@
     <w:p>
       <w:pPr>
         <w:rPr>
-          <w:rFonts w:hint="eastAsia"/>
-          <w:b/>
-        </w:rPr>
-      </w:pPr>
-    </w:p>
-    <w:p>
-      <w:pPr>
-        <w:rPr>
-          <w:rFonts w:hint="eastAsia"/>
-          <w:b/>
-        </w:rPr>
-      </w:pPr>
-      <w:r>
+          <w:b/>
+        </w:rPr>
+      </w:pPr>
+    </w:p>
+    <w:p>
+      <w:pPr>
+        <w:rPr>
+          <w:b/>
+        </w:rPr>
+      </w:pPr>
+      <w:r>
+        <w:rPr>
+          <w:noProof/>
+        </w:rPr>
         <w:drawing>
           <wp:anchor distT="0" distB="0" distL="114300" distR="114300" simplePos="0" relativeHeight="251660288" behindDoc="1" locked="0" layoutInCell="1" allowOverlap="1" wp14:anchorId="482B51BA" wp14:editId="7B721F3B">
             <wp:simplePos x="0" y="0"/>
@@ -5468,7 +5369,7 @@
                     </pic:cNvPicPr>
                   </pic:nvPicPr>
                   <pic:blipFill>
-                    <a:blip r:embed="rId8">
+                    <a:blip r:embed="rId9">
                       <a:extLst>
                         <a:ext uri="{28A0092B-C50C-407E-A947-70E740481C1C}">
                           <a14:useLocalDpi xmlns:a14="http://schemas.microsoft.com/office/drawing/2010/main" val="0"/>
@@ -5514,47 +5415,41 @@
     <w:p>
       <w:pPr>
         <w:rPr>
-          <w:rFonts w:hint="eastAsia"/>
-          <w:b/>
-        </w:rPr>
-      </w:pPr>
-    </w:p>
-    <w:p>
-      <w:pPr>
-        <w:rPr>
-          <w:rFonts w:hint="eastAsia"/>
-          <w:b/>
-        </w:rPr>
-      </w:pPr>
-    </w:p>
-    <w:p>
-      <w:pPr>
-        <w:rPr>
-          <w:rFonts w:hint="eastAsia"/>
-          <w:b/>
-        </w:rPr>
-      </w:pPr>
-    </w:p>
-    <w:p>
-      <w:pPr>
-        <w:rPr>
-          <w:rFonts w:hint="eastAsia"/>
-          <w:b/>
-        </w:rPr>
-      </w:pPr>
-    </w:p>
-    <w:p>
-      <w:pPr>
-        <w:rPr>
-          <w:rFonts w:hint="eastAsia"/>
-          <w:b/>
-        </w:rPr>
-      </w:pPr>
-    </w:p>
-    <w:p>
-      <w:pPr>
-        <w:rPr>
-          <w:rFonts w:hint="eastAsia"/>
+          <w:b/>
+        </w:rPr>
+      </w:pPr>
+    </w:p>
+    <w:p>
+      <w:pPr>
+        <w:rPr>
+          <w:b/>
+        </w:rPr>
+      </w:pPr>
+    </w:p>
+    <w:p>
+      <w:pPr>
+        <w:rPr>
+          <w:b/>
+        </w:rPr>
+      </w:pPr>
+    </w:p>
+    <w:p>
+      <w:pPr>
+        <w:rPr>
+          <w:b/>
+        </w:rPr>
+      </w:pPr>
+    </w:p>
+    <w:p>
+      <w:pPr>
+        <w:rPr>
+          <w:b/>
+        </w:rPr>
+      </w:pPr>
+    </w:p>
+    <w:p>
+      <w:pPr>
+        <w:rPr>
           <w:b/>
         </w:rPr>
       </w:pPr>
@@ -5591,7 +5486,6 @@
       <w:pPr>
         <w:jc w:val="center"/>
         <w:rPr>
-          <w:rFonts w:hint="eastAsia"/>
           <w:b/>
         </w:rPr>
       </w:pPr>
@@ -5600,7 +5494,6 @@
       <w:pPr>
         <w:jc w:val="center"/>
         <w:rPr>
-          <w:rFonts w:hint="eastAsia"/>
           <w:b/>
         </w:rPr>
       </w:pPr>
@@ -5609,7 +5502,6 @@
       <w:pPr>
         <w:jc w:val="center"/>
         <w:rPr>
-          <w:rFonts w:hint="eastAsia"/>
           <w:b/>
         </w:rPr>
       </w:pPr>
@@ -5618,7 +5510,6 @@
       <w:pPr>
         <w:jc w:val="center"/>
         <w:rPr>
-          <w:rFonts w:hint="eastAsia"/>
           <w:b/>
         </w:rPr>
       </w:pPr>
@@ -5627,7 +5518,6 @@
       <w:pPr>
         <w:jc w:val="center"/>
         <w:rPr>
-          <w:rFonts w:hint="eastAsia"/>
           <w:b/>
         </w:rPr>
       </w:pPr>
@@ -5673,11 +5563,6 @@
       </w:pPr>
     </w:p>
     <w:p>
-      <w:pPr>
-        <w:rPr>
-          <w:rFonts w:hint="eastAsia"/>
-        </w:rPr>
-      </w:pPr>
       <w:r>
         <w:t xml:space="preserve">4.3.2.2 </w:t>
       </w:r>
@@ -5689,11 +5574,6 @@
       </w:r>
     </w:p>
     <w:p>
-      <w:pPr>
-        <w:rPr>
-          <w:rFonts w:hint="eastAsia"/>
-        </w:rPr>
-      </w:pPr>
       <w:r>
         <w:rPr>
           <w:rFonts w:hint="eastAsia"/>
@@ -5752,13 +5632,7 @@
         <w:rPr>
           <w:rFonts w:hint="eastAsia"/>
         </w:rPr>
-        <w:t>つの因子にまとめて結果を示している</w:t>
-      </w:r>
-      <w:r>
-        <w:rPr>
-          <w:rFonts w:hint="eastAsia"/>
-        </w:rPr>
-        <w:t>．</w:t>
+        <w:t>つの因子にまとめて結果を示している．</w:t>
       </w:r>
       <w:r>
         <w:rPr>
@@ -5782,13 +5656,7 @@
         <w:rPr>
           <w:rFonts w:hint="eastAsia"/>
         </w:rPr>
-        <w:t>誤差も小さいが操作のわかりやすさ，反応の良さの因子で比較的差が見られる</w:t>
-      </w:r>
-      <w:r>
-        <w:rPr>
-          <w:rFonts w:hint="eastAsia"/>
-        </w:rPr>
-        <w:t>．</w:t>
+        <w:t>誤差も小さいが操作のわかりやすさ，反応の良さの因子で比較的差が見られる．</w:t>
       </w:r>
       <w:r>
         <w:rPr>
@@ -5815,13 +5683,7 @@
         <w:rPr>
           <w:rFonts w:hint="eastAsia"/>
         </w:rPr>
-        <w:t>が即座に表示されるので，反応のよさの因子で違いが見られたと考えられる</w:t>
-      </w:r>
-      <w:r>
-        <w:rPr>
-          <w:rFonts w:hint="eastAsia"/>
-        </w:rPr>
-        <w:t>．</w:t>
+        <w:t>が即座に表示されるので，反応のよさの因子で違いが見られたと考えられる．</w:t>
       </w:r>
       <w:r>
         <w:rPr>
@@ -5854,6 +5716,9 @@
         </w:rPr>
       </w:pPr>
       <w:r>
+        <w:rPr>
+          <w:noProof/>
+        </w:rPr>
         <w:drawing>
           <wp:inline distT="0" distB="0" distL="0" distR="0" wp14:anchorId="1A9391BA" wp14:editId="648D95F3">
             <wp:extent cx="5396230" cy="2504448"/>
@@ -5872,7 +5737,7 @@
                     </pic:cNvPicPr>
                   </pic:nvPicPr>
                   <pic:blipFill>
-                    <a:blip r:embed="rId9">
+                    <a:blip r:embed="rId10">
                       <a:extLst>
                         <a:ext uri="{28A0092B-C50C-407E-A947-70E740481C1C}">
                           <a14:useLocalDpi xmlns:a14="http://schemas.microsoft.com/office/drawing/2010/main" val="0"/>
@@ -5908,7 +5773,6 @@
       <w:pPr>
         <w:jc w:val="center"/>
         <w:rPr>
-          <w:rFonts w:hint="eastAsia"/>
           <w:b/>
         </w:rPr>
       </w:pPr>
@@ -6006,7 +5870,6 @@
     <w:p>
       <w:pPr>
         <w:rPr>
-          <w:rFonts w:hint="eastAsia"/>
           <w:b/>
         </w:rPr>
       </w:pPr>
@@ -6201,15 +6064,7 @@
         <w:rPr>
           <w:rFonts w:hint="eastAsia"/>
         </w:rPr>
-        <w:t>値を入力</w:t>
-      </w:r>
-      <w:bookmarkStart w:id="0" w:name="_GoBack"/>
-      <w:bookmarkEnd w:id="0"/>
-      <w:r>
-        <w:rPr>
-          <w:rFonts w:hint="eastAsia"/>
-        </w:rPr>
-        <w:t>する手順は</w:t>
+        <w:t>値を入力する手順は</w:t>
       </w:r>
       <w:r>
         <w:t>4.3</w:t>
@@ -6323,7 +6178,7 @@
                     </pic:cNvPicPr>
                   </pic:nvPicPr>
                   <pic:blipFill>
-                    <a:blip r:embed="rId10">
+                    <a:blip r:embed="rId11">
                       <a:extLst>
                         <a:ext uri="{28A0092B-C50C-407E-A947-70E740481C1C}">
                           <a14:useLocalDpi xmlns:a14="http://schemas.microsoft.com/office/drawing/2010/main" val="0"/>
@@ -6451,7 +6306,16 @@
         <w:t>図</w:t>
       </w:r>
       <w:r>
-        <w:t>4.1 UX</w:t>
+        <w:t>4.</w:t>
+      </w:r>
+      <w:r>
+        <w:rPr>
+          <w:rFonts w:hint="eastAsia"/>
+        </w:rPr>
+        <w:t>５</w:t>
+      </w:r>
+      <w:r>
+        <w:t xml:space="preserve"> UX</w:t>
       </w:r>
       <w:r>
         <w:rPr>
@@ -6473,11 +6337,6 @@
       </w:r>
     </w:p>
     <w:p>
-      <w:pPr>
-        <w:jc w:val="center"/>
-      </w:pPr>
-    </w:p>
-    <w:p>
       <w:r>
         <w:t xml:space="preserve">4.4.1 </w:t>
       </w:r>
@@ -6601,25 +6460,112 @@
       </w:r>
     </w:p>
     <w:p/>
+    <w:p>
+      <w:pPr>
+        <w:rPr>
+          <w:b/>
+        </w:rPr>
+      </w:pPr>
+      <w:r>
+        <w:rPr>
+          <w:b/>
+        </w:rPr>
+        <w:t xml:space="preserve">4.4.2 </w:t>
+      </w:r>
+      <w:r>
+        <w:rPr>
+          <w:rFonts w:hint="eastAsia"/>
+          <w:b/>
+        </w:rPr>
+        <w:t>実験結果と考察</w:t>
+      </w:r>
+    </w:p>
+    <w:p>
+      <w:r>
+        <w:rPr>
+          <w:rFonts w:hint="eastAsia"/>
+        </w:rPr>
+        <w:t xml:space="preserve">　</w:t>
+      </w:r>
+      <w:r>
+        <w:rPr>
+          <w:rFonts w:hint="eastAsia"/>
+        </w:rPr>
+        <w:t>入力インタフェース比較実験では，主に感情と感情の変化の要因</w:t>
+      </w:r>
+      <w:r>
+        <w:rPr>
+          <w:rFonts w:hint="eastAsia"/>
+        </w:rPr>
+        <w:t>における</w:t>
+      </w:r>
+      <w:r>
+        <w:rPr>
+          <w:rFonts w:hint="eastAsia"/>
+        </w:rPr>
+        <w:t>入力</w:t>
+      </w:r>
+      <w:r>
+        <w:rPr>
+          <w:rFonts w:hint="eastAsia"/>
+        </w:rPr>
+        <w:t>に着目して考察行うため，入力時間，文字数，入力数，主観評価の観点で分析を行う．</w:t>
+      </w:r>
+    </w:p>
     <w:p/>
     <w:p>
-      <w:pPr>
-        <w:rPr>
-          <w:b/>
-        </w:rPr>
-      </w:pPr>
-      <w:r>
-        <w:rPr>
-          <w:b/>
-        </w:rPr>
-        <w:t xml:space="preserve">4.4.2 </w:t>
-      </w:r>
-      <w:r>
-        <w:rPr>
-          <w:rFonts w:hint="eastAsia"/>
-          <w:b/>
-        </w:rPr>
-        <w:t>実験結果と考察</w:t>
+      <w:r>
+        <w:t xml:space="preserve">4.4.2.1 </w:t>
+      </w:r>
+      <w:r>
+        <w:rPr>
+          <w:rFonts w:hint="eastAsia"/>
+        </w:rPr>
+        <w:t>入力時間，文字数の比較</w:t>
+      </w:r>
+    </w:p>
+    <w:p>
+      <w:r>
+        <w:rPr>
+          <w:rFonts w:hint="eastAsia"/>
+        </w:rPr>
+        <w:t xml:space="preserve">　</w:t>
+      </w:r>
+      <w:r>
+        <w:rPr>
+          <w:rFonts w:hint="eastAsia"/>
+        </w:rPr>
+        <w:t>感情と変化要因における入力時間と入力された文字数</w:t>
+      </w:r>
+      <w:r>
+        <w:rPr>
+          <w:rFonts w:hint="eastAsia"/>
+        </w:rPr>
+        <w:t>に関する結果を図</w:t>
+      </w:r>
+      <w:r>
+        <w:t xml:space="preserve">4.6, </w:t>
+      </w:r>
+      <w:r>
+        <w:rPr>
+          <w:rFonts w:hint="eastAsia"/>
+        </w:rPr>
+        <w:t>図</w:t>
+      </w:r>
+      <w:r>
+        <w:t>4.7</w:t>
+      </w:r>
+      <w:r>
+        <w:rPr>
+          <w:rFonts w:hint="eastAsia"/>
+        </w:rPr>
+        <w:t>に示す</w:t>
+      </w:r>
+      <w:r>
+        <w:rPr>
+          <w:rFonts w:hint="eastAsia"/>
+        </w:rPr>
+        <w:t>.</w:t>
       </w:r>
     </w:p>
     <w:p/>
@@ -6627,7 +6573,6 @@
     <w:p/>
     <w:p/>
     <w:p/>
-    <w:p/>
     <w:p>
       <w:pPr>
         <w:pStyle w:val="a6"/>
@@ -6789,6 +6734,249 @@
           <w:sz w:val="24"/>
         </w:rPr>
       </w:pPr>
+      <w:r>
+        <w:rPr>
+          <w:noProof/>
+          <w:szCs w:val="21"/>
+        </w:rPr>
+        <mc:AlternateContent>
+          <mc:Choice Requires="wps">
+            <w:drawing>
+              <wp:anchor distT="0" distB="0" distL="114300" distR="114300" simplePos="0" relativeHeight="251664384" behindDoc="0" locked="0" layoutInCell="1" allowOverlap="1" wp14:anchorId="5C5DEE4E" wp14:editId="2104538F">
+                <wp:simplePos x="0" y="0"/>
+                <wp:positionH relativeFrom="column">
+                  <wp:posOffset>3886200</wp:posOffset>
+                </wp:positionH>
+                <wp:positionV relativeFrom="paragraph">
+                  <wp:posOffset>0</wp:posOffset>
+                </wp:positionV>
+                <wp:extent cx="1444625" cy="326390"/>
+                <wp:effectExtent l="0" t="0" r="0" b="3810"/>
+                <wp:wrapNone/>
+                <wp:docPr id="14" name="テキスト 9"/>
+                <wp:cNvGraphicFramePr/>
+                <a:graphic xmlns:a="http://schemas.openxmlformats.org/drawingml/2006/main">
+                  <a:graphicData uri="http://schemas.microsoft.com/office/word/2010/wordprocessingShape">
+                    <wps:wsp>
+                      <wps:cNvSpPr txBox="1"/>
+                      <wps:spPr>
+                        <a:xfrm>
+                          <a:off x="0" y="0"/>
+                          <a:ext cx="1444625" cy="326390"/>
+                        </a:xfrm>
+                        <a:prstGeom prst="rect">
+                          <a:avLst/>
+                        </a:prstGeom>
+                        <a:noFill/>
+                        <a:ln>
+                          <a:noFill/>
+                        </a:ln>
+                        <a:effectLst/>
+                        <a:extLst>
+                          <a:ext uri="{C572A759-6A51-4108-AA02-DFA0A04FC94B}">
+                            <ma14:wrappingTextBoxFlag xmlns:ma14="http://schemas.microsoft.com/office/mac/drawingml/2011/main"/>
+                          </a:ext>
+                        </a:extLst>
+                      </wps:spPr>
+                      <wps:style>
+                        <a:lnRef idx="0">
+                          <a:schemeClr val="accent1"/>
+                        </a:lnRef>
+                        <a:fillRef idx="0">
+                          <a:schemeClr val="accent1"/>
+                        </a:fillRef>
+                        <a:effectRef idx="0">
+                          <a:schemeClr val="accent1"/>
+                        </a:effectRef>
+                        <a:fontRef idx="minor">
+                          <a:schemeClr val="dk1"/>
+                        </a:fontRef>
+                      </wps:style>
+                      <wps:txbx>
+                        <w:txbxContent>
+                          <w:p>
+                            <w:pPr>
+                              <w:ind w:firstLine="120"/>
+                              <w:rPr>
+                                <w:sz w:val="20"/>
+                              </w:rPr>
+                            </w:pPr>
+                            <w:r>
+                              <w:rPr>
+                                <w:sz w:val="20"/>
+                              </w:rPr>
+                              <w:t>*</w:t>
+                            </w:r>
+                            <w:r>
+                              <w:rPr>
+                                <w:b/>
+                                <w:i/>
+                                <w:sz w:val="20"/>
+                              </w:rPr>
+                              <w:t>p</w:t>
+                            </w:r>
+                            <w:r>
+                              <w:rPr>
+                                <w:sz w:val="20"/>
+                              </w:rPr>
+                              <w:t>&lt;0.05</w:t>
+                            </w:r>
+                            <w:r>
+                              <w:rPr>
+                                <w:rFonts w:hint="eastAsia"/>
+                                <w:sz w:val="20"/>
+                              </w:rPr>
+                              <w:t>，</w:t>
+                            </w:r>
+                            <w:r>
+                              <w:rPr>
+                                <w:sz w:val="20"/>
+                              </w:rPr>
+                              <w:t>**</w:t>
+                            </w:r>
+                            <w:r>
+                              <w:rPr>
+                                <w:b/>
+                                <w:i/>
+                                <w:sz w:val="20"/>
+                              </w:rPr>
+                              <w:t>p</w:t>
+                            </w:r>
+                            <w:r>
+                              <w:rPr>
+                                <w:sz w:val="20"/>
+                              </w:rPr>
+                              <w:t>&lt;0.01</w:t>
+                            </w:r>
+                          </w:p>
+                        </w:txbxContent>
+                      </wps:txbx>
+                      <wps:bodyPr rot="0" spcFirstLastPara="0" vertOverflow="overflow" horzOverflow="overflow" vert="horz" wrap="square" lIns="91440" tIns="45720" rIns="91440" bIns="45720" numCol="1" spcCol="0" rtlCol="0" fromWordArt="0" anchor="t" anchorCtr="0" forceAA="0" compatLnSpc="1">
+                        <a:prstTxWarp prst="textNoShape">
+                          <a:avLst/>
+                        </a:prstTxWarp>
+                        <a:noAutofit/>
+                      </wps:bodyPr>
+                    </wps:wsp>
+                  </a:graphicData>
+                </a:graphic>
+                <wp14:sizeRelH relativeFrom="margin">
+                  <wp14:pctWidth>0</wp14:pctWidth>
+                </wp14:sizeRelH>
+                <wp14:sizeRelV relativeFrom="margin">
+                  <wp14:pctHeight>0</wp14:pctHeight>
+                </wp14:sizeRelV>
+              </wp:anchor>
+            </w:drawing>
+          </mc:Choice>
+          <mc:Fallback>
+            <w:pict>
+              <v:shapetype id="_x0000_t202" coordsize="21600,21600" o:spt="202" path="m0,0l0,21600,21600,21600,21600,0xe">
+                <v:stroke joinstyle="miter"/>
+                <v:path gradientshapeok="t" o:connecttype="rect"/>
+              </v:shapetype>
+              <v:shape id="テキスト 9" o:spid="_x0000_s1026" type="#_x0000_t202" style="position:absolute;left:0;text-align:left;margin-left:306pt;margin-top:0;width:113.75pt;height:25.7pt;z-index:251664384;visibility:visible;mso-wrap-style:square;mso-width-percent:0;mso-height-percent:0;mso-wrap-distance-left:9pt;mso-wrap-distance-top:0;mso-wrap-distance-right:9pt;mso-wrap-distance-bottom:0;mso-position-horizontal:absolute;mso-position-horizontal-relative:text;mso-position-vertical:absolute;mso-position-vertical-relative:text;mso-width-percent:0;mso-height-percent:0;mso-width-relative:margin;mso-height-relative:margin;v-text-anchor:top" o:gfxdata="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" filled="f" stroked="f">
+                <v:textbox>
+                  <w:txbxContent>
+                    <w:p>
+                      <w:pPr>
+                        <w:ind w:firstLine="120"/>
+                        <w:rPr>
+                          <w:sz w:val="20"/>
+                        </w:rPr>
+                      </w:pPr>
+                      <w:r>
+                        <w:rPr>
+                          <w:sz w:val="20"/>
+                        </w:rPr>
+                        <w:t>*</w:t>
+                      </w:r>
+                      <w:r>
+                        <w:rPr>
+                          <w:b/>
+                          <w:i/>
+                          <w:sz w:val="20"/>
+                        </w:rPr>
+                        <w:t>p</w:t>
+                      </w:r>
+                      <w:r>
+                        <w:rPr>
+                          <w:sz w:val="20"/>
+                        </w:rPr>
+                        <w:t>&lt;0.05</w:t>
+                      </w:r>
+                      <w:r>
+                        <w:rPr>
+                          <w:rFonts w:hint="eastAsia"/>
+                          <w:sz w:val="20"/>
+                        </w:rPr>
+                        <w:t>，</w:t>
+                      </w:r>
+                      <w:r>
+                        <w:rPr>
+                          <w:sz w:val="20"/>
+                        </w:rPr>
+                        <w:t>**</w:t>
+                      </w:r>
+                      <w:r>
+                        <w:rPr>
+                          <w:b/>
+                          <w:i/>
+                          <w:sz w:val="20"/>
+                        </w:rPr>
+                        <w:t>p</w:t>
+                      </w:r>
+                      <w:r>
+                        <w:rPr>
+                          <w:sz w:val="20"/>
+                        </w:rPr>
+                        <w:t>&lt;0.01</w:t>
+                      </w:r>
+                    </w:p>
+                  </w:txbxContent>
+                </v:textbox>
+              </v:shape>
+            </w:pict>
+          </mc:Fallback>
+        </mc:AlternateContent>
+      </w:r>
+    </w:p>
+    <w:p>
+      <w:pPr>
+        <w:pStyle w:val="a6"/>
+      </w:pPr>
+      <w:r>
+        <w:rPr>
+          <w:noProof/>
+        </w:rPr>
+        <w:drawing>
+          <wp:anchor distT="0" distB="0" distL="114300" distR="114300" simplePos="0" relativeHeight="251670528" behindDoc="1" locked="0" layoutInCell="1" allowOverlap="1" wp14:anchorId="4246A8FB" wp14:editId="49F3DB35">
+            <wp:simplePos x="0" y="0"/>
+            <wp:positionH relativeFrom="column">
+              <wp:posOffset>114300</wp:posOffset>
+            </wp:positionH>
+            <wp:positionV relativeFrom="paragraph">
+              <wp:posOffset>177800</wp:posOffset>
+            </wp:positionV>
+            <wp:extent cx="5396230" cy="3556000"/>
+            <wp:effectExtent l="0" t="0" r="0" b="0"/>
+            <wp:wrapNone/>
+            <wp:docPr id="9" name="グラフ 9"/>
+            <wp:cNvGraphicFramePr/>
+            <a:graphic xmlns:a="http://schemas.openxmlformats.org/drawingml/2006/main">
+              <a:graphicData uri="http://schemas.openxmlformats.org/drawingml/2006/chart">
+                <c:chart xmlns:c="http://schemas.openxmlformats.org/drawingml/2006/chart" xmlns:r="http://schemas.openxmlformats.org/officeDocument/2006/relationships" r:id="rId12"/>
+              </a:graphicData>
+            </a:graphic>
+            <wp14:sizeRelH relativeFrom="page">
+              <wp14:pctWidth>0</wp14:pctWidth>
+            </wp14:sizeRelH>
+            <wp14:sizeRelV relativeFrom="page">
+              <wp14:pctHeight>0</wp14:pctHeight>
+            </wp14:sizeRelV>
+          </wp:anchor>
+        </w:drawing>
+      </w:r>
     </w:p>
     <w:p>
       <w:pPr>
@@ -6870,6 +7058,753 @@
           <w:sz w:val="24"/>
         </w:rPr>
       </w:pPr>
+    </w:p>
+    <w:p>
+      <w:pPr>
+        <w:pStyle w:val="a6"/>
+        <w:rPr>
+          <w:rFonts w:asciiTheme="minorHAnsi" w:eastAsiaTheme="minorEastAsia"/>
+          <w:sz w:val="24"/>
+        </w:rPr>
+      </w:pPr>
+    </w:p>
+    <w:p>
+      <w:pPr>
+        <w:pStyle w:val="a6"/>
+        <w:rPr>
+          <w:rFonts w:asciiTheme="minorHAnsi" w:eastAsiaTheme="minorEastAsia"/>
+          <w:sz w:val="24"/>
+        </w:rPr>
+      </w:pPr>
+    </w:p>
+    <w:p>
+      <w:pPr>
+        <w:pStyle w:val="a6"/>
+        <w:rPr>
+          <w:rFonts w:asciiTheme="minorHAnsi" w:eastAsiaTheme="minorEastAsia"/>
+          <w:sz w:val="24"/>
+        </w:rPr>
+      </w:pPr>
+    </w:p>
+    <w:p>
+      <w:pPr>
+        <w:pStyle w:val="a6"/>
+        <w:rPr>
+          <w:rFonts w:asciiTheme="minorHAnsi" w:eastAsiaTheme="minorEastAsia"/>
+          <w:sz w:val="24"/>
+        </w:rPr>
+      </w:pPr>
+    </w:p>
+    <w:p>
+      <w:pPr>
+        <w:pStyle w:val="a6"/>
+        <w:rPr>
+          <w:rFonts w:asciiTheme="minorHAnsi" w:eastAsiaTheme="minorEastAsia"/>
+          <w:sz w:val="24"/>
+        </w:rPr>
+      </w:pPr>
+    </w:p>
+    <w:p>
+      <w:pPr>
+        <w:pStyle w:val="a6"/>
+        <w:rPr>
+          <w:rFonts w:asciiTheme="minorHAnsi" w:eastAsiaTheme="minorEastAsia"/>
+          <w:sz w:val="24"/>
+        </w:rPr>
+      </w:pPr>
+      <w:bookmarkStart w:id="0" w:name="_GoBack"/>
+      <w:bookmarkEnd w:id="0"/>
+    </w:p>
+    <w:p>
+      <w:pPr>
+        <w:pStyle w:val="a6"/>
+        <w:jc w:val="center"/>
+        <w:rPr>
+          <w:rFonts w:asciiTheme="minorHAnsi" w:eastAsiaTheme="minorEastAsia" w:hint="eastAsia"/>
+          <w:sz w:val="24"/>
+        </w:rPr>
+      </w:pPr>
+      <w:r>
+        <w:rPr>
+          <w:noProof/>
+        </w:rPr>
+        <mc:AlternateContent>
+          <mc:Choice Requires="wps">
+            <w:drawing>
+              <wp:anchor distT="0" distB="0" distL="114300" distR="114300" simplePos="0" relativeHeight="251666432" behindDoc="0" locked="0" layoutInCell="1" allowOverlap="1" wp14:anchorId="27C53DD9" wp14:editId="18DF48B2">
+                <wp:simplePos x="0" y="0"/>
+                <wp:positionH relativeFrom="column">
+                  <wp:posOffset>3141345</wp:posOffset>
+                </wp:positionH>
+                <wp:positionV relativeFrom="paragraph">
+                  <wp:posOffset>172720</wp:posOffset>
+                </wp:positionV>
+                <wp:extent cx="117475" cy="2514600"/>
+                <wp:effectExtent l="0" t="4762" r="30162" b="30163"/>
+                <wp:wrapThrough wrapText="bothSides">
+                  <wp:wrapPolygon edited="0">
+                    <wp:start x="-876" y="21559"/>
+                    <wp:lineTo x="22476" y="21559"/>
+                    <wp:lineTo x="22476" y="-41"/>
+                    <wp:lineTo x="-876" y="-41"/>
+                    <wp:lineTo x="-876" y="21559"/>
+                  </wp:wrapPolygon>
+                </wp:wrapThrough>
+                <wp:docPr id="6" name="左大かっこ 1"/>
+                <wp:cNvGraphicFramePr/>
+                <a:graphic xmlns:a="http://schemas.openxmlformats.org/drawingml/2006/main">
+                  <a:graphicData uri="http://schemas.microsoft.com/office/word/2010/wordprocessingShape">
+                    <wps:wsp>
+                      <wps:cNvSpPr/>
+                      <wps:spPr>
+                        <a:xfrm rot="5400000">
+                          <a:off x="0" y="0"/>
+                          <a:ext cx="117475" cy="2514600"/>
+                        </a:xfrm>
+                        <a:prstGeom prst="leftBracket">
+                          <a:avLst/>
+                        </a:prstGeom>
+                        <a:ln>
+                          <a:solidFill>
+                            <a:schemeClr val="tx1"/>
+                          </a:solidFill>
+                        </a:ln>
+                        <a:effectLst/>
+                      </wps:spPr>
+                      <wps:style>
+                        <a:lnRef idx="2">
+                          <a:schemeClr val="accent1"/>
+                        </a:lnRef>
+                        <a:fillRef idx="0">
+                          <a:schemeClr val="accent1"/>
+                        </a:fillRef>
+                        <a:effectRef idx="1">
+                          <a:schemeClr val="accent1"/>
+                        </a:effectRef>
+                        <a:fontRef idx="minor">
+                          <a:schemeClr val="tx1"/>
+                        </a:fontRef>
+                      </wps:style>
+                      <wps:bodyPr vertOverflow="clip"/>
+                    </wps:wsp>
+                  </a:graphicData>
+                </a:graphic>
+              </wp:anchor>
+            </w:drawing>
+          </mc:Choice>
+          <mc:Fallback>
+            <w:pict>
+              <v:shapetype id="_x0000_t85" coordsize="21600,21600" o:spt="85" adj="1800" path="m21600,0qx0@0l0@1qy21600,21600e" filled="f">
+                <v:formulas>
+                  <v:f eqn="val #0"/>
+                  <v:f eqn="sum 21600 0 #0"/>
+                  <v:f eqn="prod #0 9598 32768"/>
+                  <v:f eqn="sum 21600 0 @2"/>
+                </v:formulas>
+                <v:path arrowok="t" gradientshapeok="t" o:connecttype="custom" o:connectlocs="21600,0;0,10800;21600,21600" textboxrect="6326,@2,21600,@3"/>
+                <v:handles>
+                  <v:h position="topLeft,#0" yrange="0,10800"/>
+                </v:handles>
+              </v:shapetype>
+              <v:shape id="左大かっこ 1" o:spid="_x0000_s1026" type="#_x0000_t85" style="position:absolute;left:0;text-align:left;margin-left:247.35pt;margin-top:13.6pt;width:9.25pt;height:198pt;rotation:90;z-index:251666432;visibility:visible;mso-wrap-style:square;mso-wrap-distance-left:9pt;mso-wrap-distance-top:0;mso-wrap-distance-right:9pt;mso-wrap-distance-bottom:0;mso-position-horizontal:absolute;mso-position-horizontal-relative:text;mso-position-vertical:absolute;mso-position-vertical-relative:text;v-text-anchor:top" o:gfxdata="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" adj="84" strokecolor="black [3213]" strokeweight="2pt">
+                <w10:wrap type="through"/>
+              </v:shape>
+            </w:pict>
+          </mc:Fallback>
+        </mc:AlternateContent>
+      </w:r>
+    </w:p>
+    <w:p>
+      <w:pPr>
+        <w:pStyle w:val="a6"/>
+        <w:jc w:val="center"/>
+        <w:rPr>
+          <w:rFonts w:asciiTheme="minorHAnsi" w:eastAsiaTheme="minorEastAsia" w:hint="eastAsia"/>
+          <w:sz w:val="24"/>
+        </w:rPr>
+      </w:pPr>
+    </w:p>
+    <w:p>
+      <w:pPr>
+        <w:pStyle w:val="a6"/>
+        <w:jc w:val="center"/>
+        <w:rPr>
+          <w:rFonts w:asciiTheme="minorHAnsi" w:eastAsiaTheme="minorEastAsia" w:hint="eastAsia"/>
+          <w:sz w:val="24"/>
+        </w:rPr>
+      </w:pPr>
+    </w:p>
+    <w:p>
+      <w:pPr>
+        <w:pStyle w:val="a6"/>
+        <w:jc w:val="center"/>
+        <w:rPr>
+          <w:rFonts w:asciiTheme="minorHAnsi" w:eastAsiaTheme="minorEastAsia" w:hint="eastAsia"/>
+          <w:sz w:val="24"/>
+        </w:rPr>
+      </w:pPr>
+      <w:r>
+        <w:rPr>
+          <w:rFonts w:asciiTheme="minorHAnsi" w:eastAsiaTheme="minorEastAsia" w:hint="eastAsia"/>
+          <w:sz w:val="24"/>
+        </w:rPr>
+        <w:t>図</w:t>
+      </w:r>
+      <w:r>
+        <w:rPr>
+          <w:rFonts w:asciiTheme="minorHAnsi" w:eastAsiaTheme="minorEastAsia"/>
+          <w:sz w:val="24"/>
+        </w:rPr>
+        <w:t xml:space="preserve">4.6 </w:t>
+      </w:r>
+      <w:r>
+        <w:rPr>
+          <w:rFonts w:asciiTheme="minorHAnsi" w:eastAsiaTheme="minorEastAsia" w:hint="eastAsia"/>
+          <w:sz w:val="24"/>
+        </w:rPr>
+        <w:t>入力時間の比較</w:t>
+      </w:r>
+    </w:p>
+    <w:p>
+      <w:pPr>
+        <w:pStyle w:val="a6"/>
+        <w:rPr>
+          <w:rFonts w:asciiTheme="minorHAnsi" w:eastAsiaTheme="minorEastAsia"/>
+          <w:sz w:val="24"/>
+        </w:rPr>
+      </w:pPr>
+      <w:r>
+        <w:rPr>
+          <w:noProof/>
+          <w:szCs w:val="21"/>
+        </w:rPr>
+        <mc:AlternateContent>
+          <mc:Choice Requires="wps">
+            <w:drawing>
+              <wp:anchor distT="0" distB="0" distL="114300" distR="114300" simplePos="0" relativeHeight="251668480" behindDoc="0" locked="0" layoutInCell="1" allowOverlap="1" wp14:anchorId="4908031B" wp14:editId="445F2F50">
+                <wp:simplePos x="0" y="0"/>
+                <wp:positionH relativeFrom="column">
+                  <wp:posOffset>3886200</wp:posOffset>
+                </wp:positionH>
+                <wp:positionV relativeFrom="paragraph">
+                  <wp:posOffset>50800</wp:posOffset>
+                </wp:positionV>
+                <wp:extent cx="1444625" cy="326390"/>
+                <wp:effectExtent l="0" t="0" r="0" b="3810"/>
+                <wp:wrapNone/>
+                <wp:docPr id="7" name="テキスト 9"/>
+                <wp:cNvGraphicFramePr/>
+                <a:graphic xmlns:a="http://schemas.openxmlformats.org/drawingml/2006/main">
+                  <a:graphicData uri="http://schemas.microsoft.com/office/word/2010/wordprocessingShape">
+                    <wps:wsp>
+                      <wps:cNvSpPr txBox="1"/>
+                      <wps:spPr>
+                        <a:xfrm>
+                          <a:off x="0" y="0"/>
+                          <a:ext cx="1444625" cy="326390"/>
+                        </a:xfrm>
+                        <a:prstGeom prst="rect">
+                          <a:avLst/>
+                        </a:prstGeom>
+                        <a:noFill/>
+                        <a:ln>
+                          <a:noFill/>
+                        </a:ln>
+                        <a:effectLst/>
+                        <a:extLst>
+                          <a:ext uri="{C572A759-6A51-4108-AA02-DFA0A04FC94B}">
+                            <ma14:wrappingTextBoxFlag xmlns:ma14="http://schemas.microsoft.com/office/mac/drawingml/2011/main"/>
+                          </a:ext>
+                        </a:extLst>
+                      </wps:spPr>
+                      <wps:style>
+                        <a:lnRef idx="0">
+                          <a:schemeClr val="accent1"/>
+                        </a:lnRef>
+                        <a:fillRef idx="0">
+                          <a:schemeClr val="accent1"/>
+                        </a:fillRef>
+                        <a:effectRef idx="0">
+                          <a:schemeClr val="accent1"/>
+                        </a:effectRef>
+                        <a:fontRef idx="minor">
+                          <a:schemeClr val="dk1"/>
+                        </a:fontRef>
+                      </wps:style>
+                      <wps:txbx>
+                        <w:txbxContent>
+                          <w:p>
+                            <w:pPr>
+                              <w:ind w:firstLine="120"/>
+                              <w:rPr>
+                                <w:sz w:val="20"/>
+                              </w:rPr>
+                            </w:pPr>
+                            <w:r>
+                              <w:rPr>
+                                <w:sz w:val="20"/>
+                              </w:rPr>
+                              <w:t>*</w:t>
+                            </w:r>
+                            <w:r>
+                              <w:rPr>
+                                <w:b/>
+                                <w:i/>
+                                <w:sz w:val="20"/>
+                              </w:rPr>
+                              <w:t>p</w:t>
+                            </w:r>
+                            <w:r>
+                              <w:rPr>
+                                <w:sz w:val="20"/>
+                              </w:rPr>
+                              <w:t>&lt;0.05</w:t>
+                            </w:r>
+                            <w:r>
+                              <w:rPr>
+                                <w:rFonts w:hint="eastAsia"/>
+                                <w:sz w:val="20"/>
+                              </w:rPr>
+                              <w:t>，</w:t>
+                            </w:r>
+                            <w:r>
+                              <w:rPr>
+                                <w:sz w:val="20"/>
+                              </w:rPr>
+                              <w:t>**</w:t>
+                            </w:r>
+                            <w:r>
+                              <w:rPr>
+                                <w:b/>
+                                <w:i/>
+                                <w:sz w:val="20"/>
+                              </w:rPr>
+                              <w:t>p</w:t>
+                            </w:r>
+                            <w:r>
+                              <w:rPr>
+                                <w:sz w:val="20"/>
+                              </w:rPr>
+                              <w:t>&lt;0.01</w:t>
+                            </w:r>
+                          </w:p>
+                        </w:txbxContent>
+                      </wps:txbx>
+                      <wps:bodyPr rot="0" spcFirstLastPara="0" vertOverflow="overflow" horzOverflow="overflow" vert="horz" wrap="square" lIns="91440" tIns="45720" rIns="91440" bIns="45720" numCol="1" spcCol="0" rtlCol="0" fromWordArt="0" anchor="t" anchorCtr="0" forceAA="0" compatLnSpc="1">
+                        <a:prstTxWarp prst="textNoShape">
+                          <a:avLst/>
+                        </a:prstTxWarp>
+                        <a:noAutofit/>
+                      </wps:bodyPr>
+                    </wps:wsp>
+                  </a:graphicData>
+                </a:graphic>
+                <wp14:sizeRelH relativeFrom="margin">
+                  <wp14:pctWidth>0</wp14:pctWidth>
+                </wp14:sizeRelH>
+                <wp14:sizeRelV relativeFrom="margin">
+                  <wp14:pctHeight>0</wp14:pctHeight>
+                </wp14:sizeRelV>
+              </wp:anchor>
+            </w:drawing>
+          </mc:Choice>
+          <mc:Fallback>
+            <w:pict>
+              <v:shape id="_x0000_s1027" type="#_x0000_t202" style="position:absolute;left:0;text-align:left;margin-left:306pt;margin-top:4pt;width:113.75pt;height:25.7pt;z-index:251668480;visibility:visible;mso-wrap-style:square;mso-width-percent:0;mso-height-percent:0;mso-wrap-distance-left:9pt;mso-wrap-distance-top:0;mso-wrap-distance-right:9pt;mso-wrap-distance-bottom:0;mso-position-horizontal:absolute;mso-position-horizontal-relative:text;mso-position-vertical:absolute;mso-position-vertical-relative:text;mso-width-percent:0;mso-height-percent:0;mso-width-relative:margin;mso-height-relative:margin;v-text-anchor:top" o:gfxdata="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" filled="f" stroked="f">
+                <v:textbox>
+                  <w:txbxContent>
+                    <w:p>
+                      <w:pPr>
+                        <w:ind w:firstLine="120"/>
+                        <w:rPr>
+                          <w:sz w:val="20"/>
+                        </w:rPr>
+                      </w:pPr>
+                      <w:r>
+                        <w:rPr>
+                          <w:sz w:val="20"/>
+                        </w:rPr>
+                        <w:t>*</w:t>
+                      </w:r>
+                      <w:r>
+                        <w:rPr>
+                          <w:b/>
+                          <w:i/>
+                          <w:sz w:val="20"/>
+                        </w:rPr>
+                        <w:t>p</w:t>
+                      </w:r>
+                      <w:r>
+                        <w:rPr>
+                          <w:sz w:val="20"/>
+                        </w:rPr>
+                        <w:t>&lt;0.05</w:t>
+                      </w:r>
+                      <w:r>
+                        <w:rPr>
+                          <w:rFonts w:hint="eastAsia"/>
+                          <w:sz w:val="20"/>
+                        </w:rPr>
+                        <w:t>，</w:t>
+                      </w:r>
+                      <w:r>
+                        <w:rPr>
+                          <w:sz w:val="20"/>
+                        </w:rPr>
+                        <w:t>**</w:t>
+                      </w:r>
+                      <w:r>
+                        <w:rPr>
+                          <w:b/>
+                          <w:i/>
+                          <w:sz w:val="20"/>
+                        </w:rPr>
+                        <w:t>p</w:t>
+                      </w:r>
+                      <w:r>
+                        <w:rPr>
+                          <w:sz w:val="20"/>
+                        </w:rPr>
+                        <w:t>&lt;0.01</w:t>
+                      </w:r>
+                    </w:p>
+                  </w:txbxContent>
+                </v:textbox>
+              </v:shape>
+            </w:pict>
+          </mc:Fallback>
+        </mc:AlternateContent>
+      </w:r>
+      <w:r>
+        <w:rPr>
+          <w:noProof/>
+        </w:rPr>
+        <w:drawing>
+          <wp:anchor distT="0" distB="0" distL="114300" distR="114300" simplePos="0" relativeHeight="251662336" behindDoc="1" locked="0" layoutInCell="1" allowOverlap="1" wp14:anchorId="261ADFF9" wp14:editId="523E8AC9">
+            <wp:simplePos x="0" y="0"/>
+            <wp:positionH relativeFrom="column">
+              <wp:posOffset>114300</wp:posOffset>
+            </wp:positionH>
+            <wp:positionV relativeFrom="paragraph">
+              <wp:posOffset>177800</wp:posOffset>
+            </wp:positionV>
+            <wp:extent cx="5396230" cy="3556000"/>
+            <wp:effectExtent l="0" t="0" r="0" b="0"/>
+            <wp:wrapNone/>
+            <wp:docPr id="5" name="グラフ 5"/>
+            <wp:cNvGraphicFramePr/>
+            <a:graphic xmlns:a="http://schemas.openxmlformats.org/drawingml/2006/main">
+              <a:graphicData uri="http://schemas.openxmlformats.org/drawingml/2006/chart">
+                <c:chart xmlns:c="http://schemas.openxmlformats.org/drawingml/2006/chart" xmlns:r="http://schemas.openxmlformats.org/officeDocument/2006/relationships" r:id="rId13"/>
+              </a:graphicData>
+            </a:graphic>
+            <wp14:sizeRelH relativeFrom="page">
+              <wp14:pctWidth>0</wp14:pctWidth>
+            </wp14:sizeRelH>
+            <wp14:sizeRelV relativeFrom="page">
+              <wp14:pctHeight>0</wp14:pctHeight>
+            </wp14:sizeRelV>
+          </wp:anchor>
+        </w:drawing>
+      </w:r>
+      <w:r>
+        <w:rPr>
+          <w:b/>
+          <w:noProof/>
+        </w:rPr>
+        <mc:AlternateContent>
+          <mc:Choice Requires="wps">
+            <w:drawing>
+              <wp:anchor distT="0" distB="0" distL="114300" distR="114300" simplePos="0" relativeHeight="251672576" behindDoc="0" locked="0" layoutInCell="1" allowOverlap="1" wp14:anchorId="0654CE01" wp14:editId="219B0AAE">
+                <wp:simplePos x="0" y="0"/>
+                <wp:positionH relativeFrom="column">
+                  <wp:posOffset>3086100</wp:posOffset>
+                </wp:positionH>
+                <wp:positionV relativeFrom="paragraph">
+                  <wp:posOffset>177800</wp:posOffset>
+                </wp:positionV>
+                <wp:extent cx="334645" cy="345440"/>
+                <wp:effectExtent l="0" t="0" r="0" b="0"/>
+                <wp:wrapNone/>
+                <wp:docPr id="86" name="テキスト ボックス 5"/>
+                <wp:cNvGraphicFramePr/>
+                <a:graphic xmlns:a="http://schemas.openxmlformats.org/drawingml/2006/main">
+                  <a:graphicData uri="http://schemas.microsoft.com/office/word/2010/wordprocessingShape">
+                    <wps:wsp>
+                      <wps:cNvSpPr txBox="1"/>
+                      <wps:spPr>
+                        <a:xfrm>
+                          <a:off x="0" y="0"/>
+                          <a:ext cx="334645" cy="345440"/>
+                        </a:xfrm>
+                        <a:prstGeom prst="rect">
+                          <a:avLst/>
+                        </a:prstGeom>
+                        <a:noFill/>
+                      </wps:spPr>
+                      <wps:txbx>
+                        <w:txbxContent>
+                          <w:p>
+                            <w:pPr>
+                              <w:pStyle w:val="Web"/>
+                              <w:spacing w:before="0" w:beforeAutospacing="0" w:after="0" w:afterAutospacing="0"/>
+                              <w:rPr>
+                                <w:rFonts w:hint="eastAsia"/>
+                                <w:b/>
+                                <w:sz w:val="12"/>
+                              </w:rPr>
+                            </w:pPr>
+                            <w:r>
+                              <w:rPr>
+                                <w:rFonts w:asciiTheme="minorHAnsi" w:hAnsi="Century" w:cstheme="minorBidi" w:hint="eastAsia"/>
+                                <w:b/>
+                                <w:color w:val="000000" w:themeColor="text1"/>
+                                <w:kern w:val="24"/>
+                                <w:sz w:val="22"/>
+                                <w:szCs w:val="36"/>
+                              </w:rPr>
+                              <w:t>＊</w:t>
+                            </w:r>
+                          </w:p>
+                        </w:txbxContent>
+                      </wps:txbx>
+                      <wps:bodyPr wrap="none" rtlCol="0">
+                        <a:spAutoFit/>
+                      </wps:bodyPr>
+                    </wps:wsp>
+                  </a:graphicData>
+                </a:graphic>
+              </wp:anchor>
+            </w:drawing>
+          </mc:Choice>
+          <mc:Fallback>
+            <w:pict>
+              <v:shape id="テキスト ボックス 5" o:spid="_x0000_s1028" type="#_x0000_t202" style="position:absolute;left:0;text-align:left;margin-left:243pt;margin-top:14pt;width:26.35pt;height:27.2pt;z-index:251672576;visibility:visible;mso-wrap-style:none;mso-wrap-distance-left:9pt;mso-wrap-distance-top:0;mso-wrap-distance-right:9pt;mso-wrap-distance-bottom:0;mso-position-horizontal:absolute;mso-position-horizontal-relative:text;mso-position-vertical:absolute;mso-position-vertical-relative:text;v-text-anchor:top" o:gfxdata="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" filled="f" stroked="f">
+                <v:textbox style="mso-fit-shape-to-text:t">
+                  <w:txbxContent>
+                    <w:p>
+                      <w:pPr>
+                        <w:pStyle w:val="Web"/>
+                        <w:spacing w:before="0" w:beforeAutospacing="0" w:after="0" w:afterAutospacing="0"/>
+                        <w:rPr>
+                          <w:rFonts w:hint="eastAsia"/>
+                          <w:b/>
+                          <w:sz w:val="12"/>
+                        </w:rPr>
+                      </w:pPr>
+                      <w:r>
+                        <w:rPr>
+                          <w:rFonts w:asciiTheme="minorHAnsi" w:hAnsi="Century" w:cstheme="minorBidi" w:hint="eastAsia"/>
+                          <w:b/>
+                          <w:color w:val="000000" w:themeColor="text1"/>
+                          <w:kern w:val="24"/>
+                          <w:sz w:val="22"/>
+                          <w:szCs w:val="36"/>
+                        </w:rPr>
+                        <w:t>＊</w:t>
+                      </w:r>
+                    </w:p>
+                  </w:txbxContent>
+                </v:textbox>
+              </v:shape>
+            </w:pict>
+          </mc:Fallback>
+        </mc:AlternateContent>
+      </w:r>
+    </w:p>
+    <w:p>
+      <w:pPr>
+        <w:pStyle w:val="a6"/>
+        <w:rPr>
+          <w:rFonts w:asciiTheme="minorHAnsi" w:eastAsiaTheme="minorEastAsia"/>
+          <w:sz w:val="24"/>
+        </w:rPr>
+      </w:pPr>
+    </w:p>
+    <w:p>
+      <w:pPr>
+        <w:pStyle w:val="a6"/>
+        <w:rPr>
+          <w:rFonts w:asciiTheme="minorHAnsi" w:eastAsiaTheme="minorEastAsia"/>
+          <w:sz w:val="24"/>
+        </w:rPr>
+      </w:pPr>
+    </w:p>
+    <w:p>
+      <w:pPr>
+        <w:pStyle w:val="a6"/>
+        <w:rPr>
+          <w:rFonts w:asciiTheme="minorHAnsi" w:eastAsiaTheme="minorEastAsia"/>
+          <w:sz w:val="24"/>
+        </w:rPr>
+      </w:pPr>
+    </w:p>
+    <w:p>
+      <w:pPr>
+        <w:pStyle w:val="a6"/>
+        <w:rPr>
+          <w:rFonts w:asciiTheme="minorHAnsi" w:eastAsiaTheme="minorEastAsia"/>
+          <w:sz w:val="24"/>
+        </w:rPr>
+      </w:pPr>
+    </w:p>
+    <w:p>
+      <w:pPr>
+        <w:pStyle w:val="a6"/>
+        <w:rPr>
+          <w:rFonts w:asciiTheme="minorHAnsi" w:eastAsiaTheme="minorEastAsia"/>
+          <w:sz w:val="24"/>
+        </w:rPr>
+      </w:pPr>
+    </w:p>
+    <w:p>
+      <w:pPr>
+        <w:pStyle w:val="a6"/>
+        <w:rPr>
+          <w:rFonts w:asciiTheme="minorHAnsi" w:eastAsiaTheme="minorEastAsia"/>
+          <w:sz w:val="24"/>
+        </w:rPr>
+      </w:pPr>
+    </w:p>
+    <w:p>
+      <w:pPr>
+        <w:pStyle w:val="a6"/>
+        <w:rPr>
+          <w:rFonts w:asciiTheme="minorHAnsi" w:eastAsiaTheme="minorEastAsia"/>
+          <w:sz w:val="24"/>
+        </w:rPr>
+      </w:pPr>
+    </w:p>
+    <w:p>
+      <w:pPr>
+        <w:pStyle w:val="a6"/>
+        <w:rPr>
+          <w:rFonts w:asciiTheme="minorHAnsi" w:eastAsiaTheme="minorEastAsia"/>
+          <w:sz w:val="24"/>
+        </w:rPr>
+      </w:pPr>
+    </w:p>
+    <w:p>
+      <w:pPr>
+        <w:pStyle w:val="a6"/>
+        <w:rPr>
+          <w:rFonts w:asciiTheme="minorHAnsi" w:eastAsiaTheme="minorEastAsia"/>
+          <w:sz w:val="24"/>
+        </w:rPr>
+      </w:pPr>
+    </w:p>
+    <w:p>
+      <w:pPr>
+        <w:pStyle w:val="a6"/>
+        <w:rPr>
+          <w:rFonts w:asciiTheme="minorHAnsi" w:eastAsiaTheme="minorEastAsia"/>
+          <w:sz w:val="24"/>
+        </w:rPr>
+      </w:pPr>
+    </w:p>
+    <w:p>
+      <w:pPr>
+        <w:pStyle w:val="a6"/>
+        <w:rPr>
+          <w:rFonts w:asciiTheme="minorHAnsi" w:eastAsiaTheme="minorEastAsia"/>
+          <w:sz w:val="24"/>
+        </w:rPr>
+      </w:pPr>
+    </w:p>
+    <w:p>
+      <w:pPr>
+        <w:pStyle w:val="a6"/>
+        <w:rPr>
+          <w:rFonts w:asciiTheme="minorHAnsi" w:eastAsiaTheme="minorEastAsia"/>
+          <w:sz w:val="24"/>
+        </w:rPr>
+      </w:pPr>
+    </w:p>
+    <w:p>
+      <w:pPr>
+        <w:pStyle w:val="a6"/>
+        <w:rPr>
+          <w:rFonts w:asciiTheme="minorHAnsi" w:eastAsiaTheme="minorEastAsia"/>
+          <w:sz w:val="24"/>
+        </w:rPr>
+      </w:pPr>
+    </w:p>
+    <w:p>
+      <w:pPr>
+        <w:pStyle w:val="a6"/>
+        <w:rPr>
+          <w:rFonts w:asciiTheme="minorHAnsi" w:eastAsiaTheme="minorEastAsia"/>
+          <w:sz w:val="24"/>
+        </w:rPr>
+      </w:pPr>
+    </w:p>
+    <w:p>
+      <w:pPr>
+        <w:pStyle w:val="a6"/>
+        <w:rPr>
+          <w:rFonts w:asciiTheme="minorHAnsi" w:eastAsiaTheme="minorEastAsia"/>
+          <w:sz w:val="24"/>
+        </w:rPr>
+      </w:pPr>
+    </w:p>
+    <w:p>
+      <w:pPr>
+        <w:pStyle w:val="a6"/>
+        <w:rPr>
+          <w:rFonts w:asciiTheme="minorHAnsi" w:eastAsiaTheme="minorEastAsia"/>
+          <w:sz w:val="24"/>
+        </w:rPr>
+      </w:pPr>
+    </w:p>
+    <w:p>
+      <w:pPr>
+        <w:pStyle w:val="a6"/>
+        <w:rPr>
+          <w:rFonts w:asciiTheme="minorHAnsi" w:eastAsiaTheme="minorEastAsia"/>
+          <w:sz w:val="24"/>
+        </w:rPr>
+      </w:pPr>
+    </w:p>
+    <w:p>
+      <w:pPr>
+        <w:pStyle w:val="a6"/>
+        <w:ind w:left="0" w:firstLine="0"/>
+        <w:rPr>
+          <w:rFonts w:asciiTheme="minorHAnsi" w:eastAsiaTheme="minorEastAsia" w:hint="eastAsia"/>
+          <w:sz w:val="24"/>
+        </w:rPr>
+      </w:pPr>
+    </w:p>
+    <w:p>
+      <w:pPr>
+        <w:pStyle w:val="a6"/>
+        <w:jc w:val="center"/>
+        <w:rPr>
+          <w:rFonts w:asciiTheme="minorHAnsi" w:eastAsiaTheme="minorEastAsia" w:hint="eastAsia"/>
+          <w:sz w:val="24"/>
+        </w:rPr>
+      </w:pPr>
+      <w:r>
+        <w:rPr>
+          <w:rFonts w:asciiTheme="minorHAnsi" w:eastAsiaTheme="minorEastAsia" w:hint="eastAsia"/>
+          <w:sz w:val="24"/>
+        </w:rPr>
+        <w:t>図</w:t>
+      </w:r>
+      <w:r>
+        <w:rPr>
+          <w:rFonts w:asciiTheme="minorHAnsi" w:eastAsiaTheme="minorEastAsia"/>
+          <w:sz w:val="24"/>
+        </w:rPr>
+        <w:t xml:space="preserve">4.7 </w:t>
+      </w:r>
+      <w:r>
+        <w:rPr>
+          <w:rFonts w:asciiTheme="minorHAnsi" w:eastAsiaTheme="minorEastAsia" w:hint="eastAsia"/>
+          <w:sz w:val="24"/>
+        </w:rPr>
+        <w:t>文字数の比較</w:t>
+      </w:r>
     </w:p>
     <w:p>
       <w:pPr>
@@ -7345,6 +8280,7 @@
   <w:style w:type="character" w:default="1" w:styleId="a0">
     <w:name w:val="Default Paragraph Font"/>
     <w:uiPriority w:val="1"/>
+    <w:semiHidden/>
     <w:unhideWhenUsed/>
   </w:style>
   <w:style w:type="table" w:default="1" w:styleId="a1">
@@ -7488,6 +8424,25 @@
     <w:pPr>
       <w:ind w:leftChars="400" w:left="960"/>
     </w:pPr>
+  </w:style>
+  <w:style w:type="paragraph" w:styleId="Web">
+    <w:name w:val="Normal (Web)"/>
+    <w:basedOn w:val="a"/>
+    <w:uiPriority w:val="99"/>
+    <w:semiHidden/>
+    <w:unhideWhenUsed/>
+    <w:rsid w:val="00447AD5"/>
+    <w:pPr>
+      <w:widowControl/>
+      <w:spacing w:before="100" w:beforeAutospacing="1" w:after="100" w:afterAutospacing="1"/>
+      <w:jc w:val="left"/>
+    </w:pPr>
+    <w:rPr>
+      <w:rFonts w:ascii="Times" w:hAnsi="Times" w:cs="Times New Roman"/>
+      <w:kern w:val="0"/>
+      <w:sz w:val="20"/>
+      <w:szCs w:val="20"/>
+    </w:rPr>
   </w:style>
 </w:styles>
 </file>
@@ -7657,6 +8612,7 @@
   <w:style w:type="character" w:default="1" w:styleId="a0">
     <w:name w:val="Default Paragraph Font"/>
     <w:uiPriority w:val="1"/>
+    <w:semiHidden/>
     <w:unhideWhenUsed/>
   </w:style>
   <w:style w:type="table" w:default="1" w:styleId="a1">
@@ -7801,7 +8757,592 @@
       <w:ind w:leftChars="400" w:left="960"/>
     </w:pPr>
   </w:style>
+  <w:style w:type="paragraph" w:styleId="Web">
+    <w:name w:val="Normal (Web)"/>
+    <w:basedOn w:val="a"/>
+    <w:uiPriority w:val="99"/>
+    <w:semiHidden/>
+    <w:unhideWhenUsed/>
+    <w:rsid w:val="00447AD5"/>
+    <w:pPr>
+      <w:widowControl/>
+      <w:spacing w:before="100" w:beforeAutospacing="1" w:after="100" w:afterAutospacing="1"/>
+      <w:jc w:val="left"/>
+    </w:pPr>
+    <w:rPr>
+      <w:rFonts w:ascii="Times" w:hAnsi="Times" w:cs="Times New Roman"/>
+      <w:kern w:val="0"/>
+      <w:sz w:val="20"/>
+      <w:szCs w:val="20"/>
+    </w:rPr>
+  </w:style>
 </w:styles>
+</file>
+
+<file path=word/charts/chart1.xml><?xml version="1.0" encoding="utf-8"?>
+<c:chartSpace xmlns:c="http://schemas.openxmlformats.org/drawingml/2006/chart" xmlns:a="http://schemas.openxmlformats.org/drawingml/2006/main" xmlns:r="http://schemas.openxmlformats.org/officeDocument/2006/relationships">
+  <c:date1904 val="0"/>
+  <c:lang val="ja-JP"/>
+  <c:roundedCorners val="0"/>
+  <mc:AlternateContent xmlns:mc="http://schemas.openxmlformats.org/markup-compatibility/2006">
+    <mc:Choice xmlns:c14="http://schemas.microsoft.com/office/drawing/2007/8/2/chart" Requires="c14">
+      <c14:style val="118"/>
+    </mc:Choice>
+    <mc:Fallback>
+      <c:style val="18"/>
+    </mc:Fallback>
+  </mc:AlternateContent>
+  <c:chart>
+    <c:autoTitleDeleted val="0"/>
+    <c:plotArea>
+      <c:layout/>
+      <c:barChart>
+        <c:barDir val="col"/>
+        <c:grouping val="clustered"/>
+        <c:varyColors val="0"/>
+        <c:ser>
+          <c:idx val="0"/>
+          <c:order val="0"/>
+          <c:invertIfNegative val="0"/>
+          <c:dPt>
+            <c:idx val="0"/>
+            <c:invertIfNegative val="0"/>
+            <c:bubble3D val="0"/>
+            <c:spPr>
+              <a:solidFill>
+                <a:schemeClr val="accent1"/>
+              </a:solidFill>
+              <a:ln>
+                <a:noFill/>
+              </a:ln>
+              <a:effectLst/>
+            </c:spPr>
+          </c:dPt>
+          <c:dPt>
+            <c:idx val="1"/>
+            <c:invertIfNegative val="0"/>
+            <c:bubble3D val="0"/>
+            <c:spPr>
+              <a:solidFill>
+                <a:schemeClr val="accent2">
+                  <a:lumMod val="20000"/>
+                  <a:lumOff val="80000"/>
+                </a:schemeClr>
+              </a:solidFill>
+              <a:ln>
+                <a:noFill/>
+              </a:ln>
+              <a:effectLst/>
+            </c:spPr>
+          </c:dPt>
+          <c:errBars>
+            <c:errBarType val="both"/>
+            <c:errValType val="cust"/>
+            <c:noEndCap val="0"/>
+            <c:plus>
+              <c:numRef>
+                <c:f>入力時間!$K$19:$L$19</c:f>
+                <c:numCache>
+                  <c:formatCode>General</c:formatCode>
+                  <c:ptCount val="2"/>
+                  <c:pt idx="0">
+                    <c:v>2.311404895857191</c:v>
+                  </c:pt>
+                  <c:pt idx="1">
+                    <c:v>1.444970854844437</c:v>
+                  </c:pt>
+                </c:numCache>
+              </c:numRef>
+            </c:plus>
+            <c:minus>
+              <c:numRef>
+                <c:f>入力時間!$K$19:$L$19</c:f>
+                <c:numCache>
+                  <c:formatCode>General</c:formatCode>
+                  <c:ptCount val="2"/>
+                  <c:pt idx="0">
+                    <c:v>2.311404895857191</c:v>
+                  </c:pt>
+                  <c:pt idx="1">
+                    <c:v>1.444970854844437</c:v>
+                  </c:pt>
+                </c:numCache>
+              </c:numRef>
+            </c:minus>
+          </c:errBars>
+          <c:cat>
+            <c:strRef>
+              <c:f>入力時間!$K$17:$L$17</c:f>
+              <c:strCache>
+                <c:ptCount val="2"/>
+                <c:pt idx="0">
+                  <c:v>音声</c:v>
+                </c:pt>
+                <c:pt idx="1">
+                  <c:v>テキスト</c:v>
+                </c:pt>
+              </c:strCache>
+            </c:strRef>
+          </c:cat>
+          <c:val>
+            <c:numRef>
+              <c:f>入力時間!$K$18:$L$18</c:f>
+              <c:numCache>
+                <c:formatCode>General</c:formatCode>
+                <c:ptCount val="2"/>
+                <c:pt idx="0">
+                  <c:v>18.94444444444444</c:v>
+                </c:pt>
+                <c:pt idx="1">
+                  <c:v>12.26212121212121</c:v>
+                </c:pt>
+              </c:numCache>
+            </c:numRef>
+          </c:val>
+        </c:ser>
+        <c:dLbls>
+          <c:showLegendKey val="0"/>
+          <c:showVal val="0"/>
+          <c:showCatName val="0"/>
+          <c:showSerName val="0"/>
+          <c:showPercent val="0"/>
+          <c:showBubbleSize val="0"/>
+        </c:dLbls>
+        <c:gapWidth val="150"/>
+        <c:axId val="2135022792"/>
+        <c:axId val="-2125129176"/>
+      </c:barChart>
+      <c:catAx>
+        <c:axId val="2135022792"/>
+        <c:scaling>
+          <c:orientation val="minMax"/>
+        </c:scaling>
+        <c:delete val="0"/>
+        <c:axPos val="b"/>
+        <c:majorTickMark val="out"/>
+        <c:minorTickMark val="none"/>
+        <c:tickLblPos val="nextTo"/>
+        <c:txPr>
+          <a:bodyPr/>
+          <a:lstStyle/>
+          <a:p>
+            <a:pPr>
+              <a:defRPr sz="1200"/>
+            </a:pPr>
+            <a:endParaRPr lang="ja-JP"/>
+          </a:p>
+        </c:txPr>
+        <c:crossAx val="-2125129176"/>
+        <c:crosses val="autoZero"/>
+        <c:auto val="1"/>
+        <c:lblAlgn val="ctr"/>
+        <c:lblOffset val="100"/>
+        <c:noMultiLvlLbl val="0"/>
+      </c:catAx>
+      <c:valAx>
+        <c:axId val="-2125129176"/>
+        <c:scaling>
+          <c:orientation val="minMax"/>
+        </c:scaling>
+        <c:delete val="0"/>
+        <c:axPos val="l"/>
+        <c:title>
+          <c:tx>
+            <c:rich>
+              <a:bodyPr rot="-5400000" vert="horz"/>
+              <a:lstStyle/>
+              <a:p>
+                <a:pPr>
+                  <a:defRPr sz="1200"/>
+                </a:pPr>
+                <a:r>
+                  <a:rPr lang="ja-JP" altLang="en-US" sz="1200"/>
+                  <a:t>入力時間</a:t>
+                </a:r>
+                <a:r>
+                  <a:rPr lang="en-US" altLang="ja-JP" sz="1200"/>
+                  <a:t>[</a:t>
+                </a:r>
+                <a:r>
+                  <a:rPr lang="ja-JP" altLang="en-US" sz="1200"/>
+                  <a:t>秒</a:t>
+                </a:r>
+                <a:r>
+                  <a:rPr lang="en-US" altLang="ja-JP" sz="1200"/>
+                  <a:t>]</a:t>
+                </a:r>
+                <a:endParaRPr lang="ja-JP" altLang="en-US" sz="1200"/>
+              </a:p>
+            </c:rich>
+          </c:tx>
+          <c:layout/>
+          <c:overlay val="0"/>
+        </c:title>
+        <c:numFmt formatCode="General" sourceLinked="1"/>
+        <c:majorTickMark val="out"/>
+        <c:minorTickMark val="none"/>
+        <c:tickLblPos val="nextTo"/>
+        <c:txPr>
+          <a:bodyPr/>
+          <a:lstStyle/>
+          <a:p>
+            <a:pPr>
+              <a:defRPr sz="1200"/>
+            </a:pPr>
+            <a:endParaRPr lang="ja-JP"/>
+          </a:p>
+        </c:txPr>
+        <c:crossAx val="2135022792"/>
+        <c:crosses val="autoZero"/>
+        <c:crossBetween val="between"/>
+      </c:valAx>
+    </c:plotArea>
+    <c:plotVisOnly val="1"/>
+    <c:dispBlanksAs val="gap"/>
+    <c:showDLblsOverMax val="0"/>
+  </c:chart>
+  <c:spPr>
+    <a:ln>
+      <a:noFill/>
+    </a:ln>
+  </c:spPr>
+  <c:externalData r:id="rId1">
+    <c:autoUpdate val="0"/>
+  </c:externalData>
+  <c:userShapes r:id="rId2"/>
+</c:chartSpace>
+</file>
+
+<file path=word/charts/chart2.xml><?xml version="1.0" encoding="utf-8"?>
+<c:chartSpace xmlns:c="http://schemas.openxmlformats.org/drawingml/2006/chart" xmlns:a="http://schemas.openxmlformats.org/drawingml/2006/main" xmlns:r="http://schemas.openxmlformats.org/officeDocument/2006/relationships">
+  <c:date1904 val="0"/>
+  <c:lang val="ja-JP"/>
+  <c:roundedCorners val="0"/>
+  <mc:AlternateContent xmlns:mc="http://schemas.openxmlformats.org/markup-compatibility/2006">
+    <mc:Choice xmlns:c14="http://schemas.microsoft.com/office/drawing/2007/8/2/chart" Requires="c14">
+      <c14:style val="118"/>
+    </mc:Choice>
+    <mc:Fallback>
+      <c:style val="18"/>
+    </mc:Fallback>
+  </mc:AlternateContent>
+  <c:chart>
+    <c:autoTitleDeleted val="1"/>
+    <c:plotArea>
+      <c:layout/>
+      <c:barChart>
+        <c:barDir val="col"/>
+        <c:grouping val="clustered"/>
+        <c:varyColors val="0"/>
+        <c:ser>
+          <c:idx val="0"/>
+          <c:order val="0"/>
+          <c:tx>
+            <c:strRef>
+              <c:f>文字数!$B$10</c:f>
+              <c:strCache>
+                <c:ptCount val="1"/>
+                <c:pt idx="0">
+                  <c:v>文字数</c:v>
+                </c:pt>
+              </c:strCache>
+            </c:strRef>
+          </c:tx>
+          <c:spPr>
+            <a:ln>
+              <a:noFill/>
+            </a:ln>
+            <a:effectLst/>
+          </c:spPr>
+          <c:invertIfNegative val="0"/>
+          <c:dPt>
+            <c:idx val="0"/>
+            <c:invertIfNegative val="0"/>
+            <c:bubble3D val="0"/>
+            <c:spPr>
+              <a:solidFill>
+                <a:schemeClr val="accent1"/>
+              </a:solidFill>
+              <a:ln>
+                <a:noFill/>
+              </a:ln>
+              <a:effectLst/>
+            </c:spPr>
+          </c:dPt>
+          <c:dPt>
+            <c:idx val="1"/>
+            <c:invertIfNegative val="0"/>
+            <c:bubble3D val="0"/>
+            <c:spPr>
+              <a:solidFill>
+                <a:schemeClr val="accent2">
+                  <a:lumMod val="20000"/>
+                  <a:lumOff val="80000"/>
+                </a:schemeClr>
+              </a:solidFill>
+              <a:ln>
+                <a:noFill/>
+              </a:ln>
+              <a:effectLst/>
+            </c:spPr>
+          </c:dPt>
+          <c:errBars>
+            <c:errBarType val="both"/>
+            <c:errValType val="cust"/>
+            <c:noEndCap val="0"/>
+            <c:plus>
+              <c:numRef>
+                <c:f>文字数!$C$11:$D$11</c:f>
+                <c:numCache>
+                  <c:formatCode>General</c:formatCode>
+                  <c:ptCount val="2"/>
+                  <c:pt idx="0">
+                    <c:v>2.311404895857191</c:v>
+                  </c:pt>
+                  <c:pt idx="1">
+                    <c:v>1.444970854844437</c:v>
+                  </c:pt>
+                </c:numCache>
+              </c:numRef>
+            </c:plus>
+            <c:minus>
+              <c:numRef>
+                <c:f>文字数!$C$11:$D$11</c:f>
+                <c:numCache>
+                  <c:formatCode>General</c:formatCode>
+                  <c:ptCount val="2"/>
+                  <c:pt idx="0">
+                    <c:v>2.311404895857191</c:v>
+                  </c:pt>
+                  <c:pt idx="1">
+                    <c:v>1.444970854844437</c:v>
+                  </c:pt>
+                </c:numCache>
+              </c:numRef>
+            </c:minus>
+          </c:errBars>
+          <c:cat>
+            <c:strRef>
+              <c:f>文字数!$C$9:$D$9</c:f>
+              <c:strCache>
+                <c:ptCount val="2"/>
+                <c:pt idx="0">
+                  <c:v>音声</c:v>
+                </c:pt>
+                <c:pt idx="1">
+                  <c:v>テキスト</c:v>
+                </c:pt>
+              </c:strCache>
+            </c:strRef>
+          </c:cat>
+          <c:val>
+            <c:numRef>
+              <c:f>文字数!$C$10:$D$10</c:f>
+              <c:numCache>
+                <c:formatCode>General</c:formatCode>
+                <c:ptCount val="2"/>
+                <c:pt idx="0">
+                  <c:v>18.94444444444444</c:v>
+                </c:pt>
+                <c:pt idx="1">
+                  <c:v>12.26212121212121</c:v>
+                </c:pt>
+              </c:numCache>
+            </c:numRef>
+          </c:val>
+        </c:ser>
+        <c:dLbls>
+          <c:showLegendKey val="0"/>
+          <c:showVal val="0"/>
+          <c:showCatName val="0"/>
+          <c:showSerName val="0"/>
+          <c:showPercent val="0"/>
+          <c:showBubbleSize val="0"/>
+        </c:dLbls>
+        <c:gapWidth val="150"/>
+        <c:axId val="-2109146952"/>
+        <c:axId val="-2109143944"/>
+      </c:barChart>
+      <c:catAx>
+        <c:axId val="-2109146952"/>
+        <c:scaling>
+          <c:orientation val="minMax"/>
+        </c:scaling>
+        <c:delete val="0"/>
+        <c:axPos val="b"/>
+        <c:majorTickMark val="out"/>
+        <c:minorTickMark val="none"/>
+        <c:tickLblPos val="nextTo"/>
+        <c:txPr>
+          <a:bodyPr/>
+          <a:lstStyle/>
+          <a:p>
+            <a:pPr>
+              <a:defRPr sz="1200"/>
+            </a:pPr>
+            <a:endParaRPr lang="ja-JP"/>
+          </a:p>
+        </c:txPr>
+        <c:crossAx val="-2109143944"/>
+        <c:crosses val="autoZero"/>
+        <c:auto val="1"/>
+        <c:lblAlgn val="ctr"/>
+        <c:lblOffset val="100"/>
+        <c:noMultiLvlLbl val="0"/>
+      </c:catAx>
+      <c:valAx>
+        <c:axId val="-2109143944"/>
+        <c:scaling>
+          <c:orientation val="minMax"/>
+        </c:scaling>
+        <c:delete val="0"/>
+        <c:axPos val="l"/>
+        <c:title>
+          <c:tx>
+            <c:rich>
+              <a:bodyPr rot="-5400000" vert="horz"/>
+              <a:lstStyle/>
+              <a:p>
+                <a:pPr>
+                  <a:defRPr sz="1200"/>
+                </a:pPr>
+                <a:r>
+                  <a:rPr lang="ja-JP" altLang="en-US" sz="1200"/>
+                  <a:t>文字数</a:t>
+                </a:r>
+              </a:p>
+            </c:rich>
+          </c:tx>
+          <c:layout/>
+          <c:overlay val="0"/>
+        </c:title>
+        <c:numFmt formatCode="General" sourceLinked="1"/>
+        <c:majorTickMark val="out"/>
+        <c:minorTickMark val="none"/>
+        <c:tickLblPos val="nextTo"/>
+        <c:txPr>
+          <a:bodyPr/>
+          <a:lstStyle/>
+          <a:p>
+            <a:pPr>
+              <a:defRPr sz="1200"/>
+            </a:pPr>
+            <a:endParaRPr lang="ja-JP"/>
+          </a:p>
+        </c:txPr>
+        <c:crossAx val="-2109146952"/>
+        <c:crosses val="autoZero"/>
+        <c:crossBetween val="between"/>
+      </c:valAx>
+    </c:plotArea>
+    <c:plotVisOnly val="1"/>
+    <c:dispBlanksAs val="gap"/>
+    <c:showDLblsOverMax val="0"/>
+  </c:chart>
+  <c:spPr>
+    <a:ln>
+      <a:noFill/>
+    </a:ln>
+  </c:spPr>
+  <c:externalData r:id="rId1">
+    <c:autoUpdate val="0"/>
+  </c:externalData>
+</c:chartSpace>
+</file>
+
+<file path=word/drawings/drawing1.xml><?xml version="1.0" encoding="utf-8"?>
+<c:userShapes xmlns:c="http://schemas.openxmlformats.org/drawingml/2006/chart">
+  <cdr:relSizeAnchor xmlns:cdr="http://schemas.openxmlformats.org/drawingml/2006/chartDrawing">
+    <cdr:from>
+      <cdr:x>0.3389</cdr:x>
+      <cdr:y>0.07407</cdr:y>
+    </cdr:from>
+    <cdr:to>
+      <cdr:x>0.8049</cdr:x>
+      <cdr:y>0.11111</cdr:y>
+    </cdr:to>
+    <cdr:sp macro="" textlink="">
+      <cdr:nvSpPr>
+        <cdr:cNvPr id="2" name="左大かっこ 1"/>
+        <cdr:cNvSpPr/>
+      </cdr:nvSpPr>
+      <cdr:spPr>
+        <a:xfrm xmlns:a="http://schemas.openxmlformats.org/drawingml/2006/main" rot="5400000">
+          <a:off x="3022600" y="-939800"/>
+          <a:ext cx="127000" cy="2514600"/>
+        </a:xfrm>
+        <a:prstGeom xmlns:a="http://schemas.openxmlformats.org/drawingml/2006/main" prst="leftBracket">
+          <a:avLst/>
+        </a:prstGeom>
+        <a:ln xmlns:a="http://schemas.openxmlformats.org/drawingml/2006/main">
+          <a:solidFill>
+            <a:schemeClr val="tx1"/>
+          </a:solidFill>
+        </a:ln>
+        <a:effectLst xmlns:a="http://schemas.openxmlformats.org/drawingml/2006/main"/>
+      </cdr:spPr>
+      <cdr:style>
+        <a:lnRef xmlns:a="http://schemas.openxmlformats.org/drawingml/2006/main" idx="2">
+          <a:schemeClr val="accent1"/>
+        </a:lnRef>
+        <a:fillRef xmlns:a="http://schemas.openxmlformats.org/drawingml/2006/main" idx="0">
+          <a:schemeClr val="accent1"/>
+        </a:fillRef>
+        <a:effectRef xmlns:a="http://schemas.openxmlformats.org/drawingml/2006/main" idx="1">
+          <a:schemeClr val="accent1"/>
+        </a:effectRef>
+        <a:fontRef xmlns:a="http://schemas.openxmlformats.org/drawingml/2006/main" idx="minor">
+          <a:schemeClr val="tx1"/>
+        </a:fontRef>
+      </cdr:style>
+      <cdr:txBody>
+        <a:bodyPr xmlns:a="http://schemas.openxmlformats.org/drawingml/2006/main" vertOverflow="clip"/>
+        <a:lstStyle xmlns:a="http://schemas.openxmlformats.org/drawingml/2006/main"/>
+        <a:p xmlns:a="http://schemas.openxmlformats.org/drawingml/2006/main">
+          <a:endParaRPr lang="ja-JP"/>
+        </a:p>
+      </cdr:txBody>
+    </cdr:sp>
+  </cdr:relSizeAnchor>
+  <cdr:relSizeAnchor xmlns:cdr="http://schemas.openxmlformats.org/drawingml/2006/chartDrawing">
+    <cdr:from>
+      <cdr:x>0.52954</cdr:x>
+      <cdr:y>0</cdr:y>
+    </cdr:from>
+    <cdr:to>
+      <cdr:x>0.59308</cdr:x>
+      <cdr:y>0.07357</cdr:y>
+    </cdr:to>
+    <cdr:sp macro="" textlink="">
+      <cdr:nvSpPr>
+        <cdr:cNvPr id="3" name="テキスト 2"/>
+        <cdr:cNvSpPr txBox="1"/>
+      </cdr:nvSpPr>
+      <cdr:spPr>
+        <a:xfrm xmlns:a="http://schemas.openxmlformats.org/drawingml/2006/main">
+          <a:off x="2857520" y="0"/>
+          <a:ext cx="342876" cy="261610"/>
+        </a:xfrm>
+        <a:prstGeom xmlns:a="http://schemas.openxmlformats.org/drawingml/2006/main" prst="rect">
+          <a:avLst/>
+        </a:prstGeom>
+        <a:noFill xmlns:a="http://schemas.openxmlformats.org/drawingml/2006/main"/>
+      </cdr:spPr>
+      <cdr:txBody>
+        <a:bodyPr xmlns:a="http://schemas.openxmlformats.org/drawingml/2006/main" wrap="square" rtlCol="0">
+          <a:spAutoFit/>
+        </a:bodyPr>
+        <a:lstStyle xmlns:a="http://schemas.openxmlformats.org/drawingml/2006/main"/>
+        <a:p xmlns:a="http://schemas.openxmlformats.org/drawingml/2006/main">
+          <a:r>
+            <a:rPr lang="ja-JP" altLang="en-US" b="1"/>
+            <a:t>＊</a:t>
+          </a:r>
+        </a:p>
+      </cdr:txBody>
+    </cdr:sp>
+  </cdr:relSizeAnchor>
+</c:userShapes>
 </file>
 
 <file path=word/theme/theme1.xml><?xml version="1.0" encoding="utf-8"?>
@@ -8122,4 +9663,16 @@
   </a:objectDefaults>
   <a:extraClrSchemeLst/>
 </a:theme>
+</file>
+
+<file path=customXml/item1.xml><?xml version="1.0" encoding="utf-8"?>
+<b:Sources xmlns:b="http://schemas.openxmlformats.org/officeDocument/2006/bibliography" xmlns="http://schemas.openxmlformats.org/officeDocument/2006/bibliography" SelectedStyle="/APA.XSL" StyleName="APA"/>
+</file>
+
+<file path=customXml/itemProps1.xml><?xml version="1.0" encoding="utf-8"?>
+<ds:datastoreItem xmlns:ds="http://schemas.openxmlformats.org/officeDocument/2006/customXml" ds:itemID="{0E7960F4-D9C4-724E-ABB6-A4DAEA293C0E}">
+  <ds:schemaRefs>
+    <ds:schemaRef ds:uri="http://schemas.openxmlformats.org/officeDocument/2006/bibliography"/>
+  </ds:schemaRefs>
+</ds:datastoreItem>
 </file>
</xml_diff>

<commit_message>
consideration of userbility questionnaire
</commit_message>
<xml_diff>
--- a/04.reseach-interface-comparative-experiments.docx
+++ b/04.reseach-interface-comparative-experiments.docx
@@ -194,12 +194,14 @@
         </w:rPr>
         <w:t>．</w:t>
       </w:r>
+      <w:proofErr w:type="spellStart"/>
       <w:r>
         <w:rPr>
           <w:rFonts w:asciiTheme="minorEastAsia" w:eastAsiaTheme="minorEastAsia" w:hAnsiTheme="minorEastAsia" w:hint="eastAsia"/>
         </w:rPr>
         <w:t>Hassenzahl</w:t>
       </w:r>
+      <w:proofErr w:type="spellEnd"/>
       <w:r>
         <w:rPr>
           <w:rFonts w:hint="eastAsia"/>
@@ -1230,7 +1232,15 @@
         <w:t>これは</w:t>
       </w:r>
       <w:r>
-        <w:t>WUS(Web Usebility Scale)</w:t>
+        <w:t xml:space="preserve">WUS(Web </w:t>
+      </w:r>
+      <w:proofErr w:type="spellStart"/>
+      <w:r>
+        <w:t>Usebility</w:t>
+      </w:r>
+      <w:proofErr w:type="spellEnd"/>
+      <w:r>
+        <w:t xml:space="preserve"> Scale)</w:t>
       </w:r>
       <w:r>
         <w:rPr>
@@ -1410,7 +1420,15 @@
           </w:tcPr>
           <w:p>
             <w:r>
-              <w:t>Cargo (Finalist of Tropfest Australia 2013)</w:t>
+              <w:t xml:space="preserve">Cargo (Finalist of </w:t>
+            </w:r>
+            <w:proofErr w:type="spellStart"/>
+            <w:r>
+              <w:t>Tropfest</w:t>
+            </w:r>
+            <w:proofErr w:type="spellEnd"/>
+            <w:r>
+              <w:t xml:space="preserve"> Australia 2013)</w:t>
             </w:r>
           </w:p>
         </w:tc>
@@ -5778,6 +5796,13 @@
         </w:rPr>
         <w:t>ユーザビリティアンケートの結果</w:t>
       </w:r>
+      <w:r>
+        <w:rPr>
+          <w:rFonts w:hint="eastAsia"/>
+          <w:b/>
+        </w:rPr>
+        <w:t>（出力インタフェース）</w:t>
+      </w:r>
     </w:p>
     <w:p>
       <w:pPr>
@@ -6493,6 +6518,12 @@
         </w:rPr>
         <w:t>に着目して考察行うため，入力時間，文字数，入力数，主観評価の観点で分析を行う．</w:t>
       </w:r>
+      <w:r>
+        <w:rPr>
+          <w:rFonts w:hint="eastAsia"/>
+        </w:rPr>
+        <w:t>入力された音声は前節で述べた音声解析ツールによって解析し，テキストで出力した．</w:t>
+      </w:r>
     </w:p>
     <w:p/>
     <w:p>
@@ -6551,11 +6582,6 @@
       </w:r>
     </w:p>
     <w:p>
-      <w:pPr>
-        <w:rPr>
-          <w:rFonts w:hint="eastAsia"/>
-        </w:rPr>
-      </w:pPr>
       <w:r>
         <w:rPr>
           <w:rFonts w:hint="eastAsia"/>
@@ -6769,7 +6795,7 @@
         <w:pStyle w:val="a6"/>
         <w:ind w:left="0" w:firstLine="0"/>
         <w:rPr>
-          <w:rFonts w:asciiTheme="minorHAnsi" w:eastAsiaTheme="minorEastAsia" w:hint="eastAsia"/>
+          <w:rFonts w:asciiTheme="minorHAnsi" w:eastAsiaTheme="minorEastAsia"/>
           <w:sz w:val="24"/>
         </w:rPr>
       </w:pPr>
@@ -6779,7 +6805,7 @@
         <w:pStyle w:val="a6"/>
         <w:ind w:left="0" w:firstLine="0"/>
         <w:rPr>
-          <w:rFonts w:asciiTheme="minorHAnsi" w:eastAsiaTheme="minorEastAsia" w:hint="eastAsia"/>
+          <w:rFonts w:asciiTheme="minorHAnsi" w:eastAsiaTheme="minorEastAsia"/>
           <w:sz w:val="24"/>
         </w:rPr>
       </w:pPr>
@@ -6789,7 +6815,7 @@
         <w:pStyle w:val="a6"/>
         <w:ind w:left="0" w:firstLine="0"/>
         <w:rPr>
-          <w:rFonts w:asciiTheme="minorHAnsi" w:eastAsiaTheme="minorEastAsia" w:hint="eastAsia"/>
+          <w:rFonts w:asciiTheme="minorHAnsi" w:eastAsiaTheme="minorEastAsia"/>
           <w:sz w:val="24"/>
         </w:rPr>
       </w:pPr>
@@ -6799,24 +6825,6 @@
         <w:pStyle w:val="a6"/>
         <w:ind w:left="0" w:firstLine="0"/>
         <w:rPr>
-          <w:rFonts w:asciiTheme="minorHAnsi" w:eastAsiaTheme="minorEastAsia" w:hint="eastAsia"/>
-          <w:sz w:val="24"/>
-        </w:rPr>
-      </w:pPr>
-    </w:p>
-    <w:p>
-      <w:pPr>
-        <w:pStyle w:val="a6"/>
-        <w:rPr>
-          <w:rFonts w:asciiTheme="minorHAnsi" w:eastAsiaTheme="minorEastAsia"/>
-          <w:sz w:val="24"/>
-        </w:rPr>
-      </w:pPr>
-    </w:p>
-    <w:p>
-      <w:pPr>
-        <w:pStyle w:val="a6"/>
-        <w:rPr>
           <w:rFonts w:asciiTheme="minorHAnsi" w:eastAsiaTheme="minorEastAsia"/>
           <w:sz w:val="24"/>
         </w:rPr>
@@ -6845,7 +6853,7 @@
         <w:pStyle w:val="a6"/>
         <w:ind w:left="0" w:firstLine="0"/>
         <w:rPr>
-          <w:rFonts w:asciiTheme="minorHAnsi" w:eastAsiaTheme="minorEastAsia" w:hint="eastAsia"/>
+          <w:rFonts w:asciiTheme="minorHAnsi" w:eastAsiaTheme="minorEastAsia"/>
           <w:sz w:val="24"/>
         </w:rPr>
       </w:pPr>
@@ -6901,7 +6909,6 @@
                               <w:spacing w:before="0" w:beforeAutospacing="0" w:after="0" w:afterAutospacing="0"/>
                               <w:ind w:firstLine="220"/>
                               <w:rPr>
-                                <w:rFonts w:hint="eastAsia"/>
                                 <w:b/>
                                 <w:sz w:val="12"/>
                               </w:rPr>
@@ -6952,7 +6959,7 @@
                 <v:stroke joinstyle="miter"/>
                 <v:path gradientshapeok="t" o:connecttype="rect"/>
               </v:shapetype>
-              <v:shape id="テキスト ボックス 5" o:spid="_x0000_s1026" type="#_x0000_t202" style="position:absolute;left:0;text-align:left;margin-left:225pt;margin-top:10pt;width:49.25pt;height:30pt;z-index:251677696;visibility:visible;mso-wrap-style:square;mso-width-percent:0;mso-height-percent:0;mso-wrap-distance-left:9pt;mso-wrap-distance-top:0;mso-wrap-distance-right:9pt;mso-wrap-distance-bottom:0;mso-position-horizontal:absolute;mso-position-horizontal-relative:text;mso-position-vertical:absolute;mso-position-vertical-relative:text;mso-width-percent:0;mso-height-percent:0;mso-width-relative:margin;mso-height-relative:margin;v-text-anchor:top" o:gfxdata="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" filled="f" stroked="f">
+              <v:shape id="テキスト ボックス 5" o:spid="_x0000_s1026" type="#_x0000_t202" style="position:absolute;left:0;text-align:left;margin-left:225pt;margin-top:10pt;width:49.25pt;height:30pt;z-index:251677696;visibility:visible;mso-wrap-style:square;mso-width-percent:0;mso-height-percent:0;mso-wrap-distance-left:9pt;mso-wrap-distance-top:0;mso-wrap-distance-right:9pt;mso-wrap-distance-bottom:0;mso-position-horizontal:absolute;mso-position-horizontal-relative:text;mso-position-vertical:absolute;mso-position-vertical-relative:text;mso-width-percent:0;mso-height-percent:0;mso-width-relative:margin;mso-height-relative:margin;v-text-anchor:top" o:gfxdata="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" filled="f" stroked="f">
                 <v:textbox>
                   <w:txbxContent>
                     <w:p>
@@ -6961,7 +6968,6 @@
                         <w:spacing w:before="0" w:beforeAutospacing="0" w:after="0" w:afterAutospacing="0"/>
                         <w:ind w:firstLine="220"/>
                         <w:rPr>
-                          <w:rFonts w:hint="eastAsia"/>
                           <w:b/>
                           <w:sz w:val="12"/>
                         </w:rPr>
@@ -7096,7 +7102,7 @@
           <w:noProof/>
         </w:rPr>
         <w:drawing>
-          <wp:anchor distT="0" distB="0" distL="114300" distR="114300" simplePos="0" relativeHeight="251673600" behindDoc="1" locked="0" layoutInCell="1" allowOverlap="1" wp14:anchorId="7416AC5C" wp14:editId="1994DF6A">
+          <wp:anchor distT="0" distB="0" distL="114300" distR="114300" simplePos="0" relativeHeight="251673600" behindDoc="1" locked="0" layoutInCell="1" allowOverlap="1" wp14:anchorId="7416AC5C" wp14:editId="33B25787">
             <wp:simplePos x="0" y="0"/>
             <wp:positionH relativeFrom="column">
               <wp:posOffset>228600</wp:posOffset>
@@ -7260,7 +7266,7 @@
           </mc:Choice>
           <mc:Fallback>
             <w:pict>
-              <v:shape id="テキスト 9" o:spid="_x0000_s1027" type="#_x0000_t202" style="position:absolute;left:0;text-align:left;margin-left:306pt;margin-top:0;width:113.75pt;height:25.7pt;z-index:251664384;visibility:visible;mso-wrap-style:square;mso-width-percent:0;mso-height-percent:0;mso-wrap-distance-left:9pt;mso-wrap-distance-top:0;mso-wrap-distance-right:9pt;mso-wrap-distance-bottom:0;mso-position-horizontal:absolute;mso-position-horizontal-relative:text;mso-position-vertical:absolute;mso-position-vertical-relative:text;mso-width-percent:0;mso-height-percent:0;mso-width-relative:margin;mso-height-relative:margin;v-text-anchor:top" o:gfxdata="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" filled="f" stroked="f">
+              <v:shape id="テキスト 9" o:spid="_x0000_s1027" type="#_x0000_t202" style="position:absolute;left:0;text-align:left;margin-left:306pt;margin-top:0;width:113.75pt;height:25.7pt;z-index:251664384;visibility:visible;mso-wrap-style:square;mso-width-percent:0;mso-height-percent:0;mso-wrap-distance-left:9pt;mso-wrap-distance-top:0;mso-wrap-distance-right:9pt;mso-wrap-distance-bottom:0;mso-position-horizontal:absolute;mso-position-horizontal-relative:text;mso-position-vertical:absolute;mso-position-vertical-relative:text;mso-width-percent:0;mso-height-percent:0;mso-width-relative:margin;mso-height-relative:margin;v-text-anchor:top" o:gfxdata="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" filled="f" stroked="f">
                 <v:textbox>
                   <w:txbxContent>
                     <w:p>
@@ -7471,7 +7477,7 @@
         <w:pStyle w:val="a6"/>
         <w:jc w:val="center"/>
         <w:rPr>
-          <w:rFonts w:asciiTheme="minorHAnsi" w:eastAsiaTheme="minorEastAsia" w:hint="eastAsia"/>
+          <w:rFonts w:asciiTheme="minorHAnsi" w:eastAsiaTheme="minorEastAsia"/>
           <w:sz w:val="24"/>
         </w:rPr>
       </w:pPr>
@@ -7481,7 +7487,7 @@
         <w:pStyle w:val="a6"/>
         <w:jc w:val="center"/>
         <w:rPr>
-          <w:rFonts w:asciiTheme="minorHAnsi" w:eastAsiaTheme="minorEastAsia" w:hint="eastAsia"/>
+          <w:rFonts w:asciiTheme="minorHAnsi" w:eastAsiaTheme="minorEastAsia"/>
           <w:sz w:val="24"/>
         </w:rPr>
       </w:pPr>
@@ -7574,7 +7580,7 @@
         <w:pStyle w:val="a6"/>
         <w:jc w:val="center"/>
         <w:rPr>
-          <w:rFonts w:asciiTheme="minorHAnsi" w:eastAsiaTheme="minorEastAsia" w:hint="eastAsia"/>
+          <w:rFonts w:asciiTheme="minorHAnsi" w:eastAsiaTheme="minorEastAsia"/>
           <w:sz w:val="24"/>
         </w:rPr>
       </w:pPr>
@@ -7584,7 +7590,7 @@
         <w:pStyle w:val="a6"/>
         <w:jc w:val="center"/>
         <w:rPr>
-          <w:rFonts w:asciiTheme="minorHAnsi" w:eastAsiaTheme="minorEastAsia" w:hint="eastAsia"/>
+          <w:rFonts w:asciiTheme="minorHAnsi" w:eastAsiaTheme="minorEastAsia"/>
           <w:sz w:val="24"/>
         </w:rPr>
       </w:pPr>
@@ -7667,7 +7673,6 @@
                               <w:pStyle w:val="Web"/>
                               <w:spacing w:before="0" w:beforeAutospacing="0" w:after="0" w:afterAutospacing="0"/>
                               <w:rPr>
-                                <w:rFonts w:hint="eastAsia"/>
                                 <w:b/>
                                 <w:sz w:val="12"/>
                               </w:rPr>
@@ -7697,7 +7702,7 @@
           </mc:Choice>
           <mc:Fallback>
             <w:pict>
-              <v:shape id="_x0000_s1028" type="#_x0000_t202" style="position:absolute;left:0;text-align:left;margin-left:225pt;margin-top:14pt;width:26.35pt;height:27.2pt;z-index:251672576;visibility:visible;mso-wrap-style:none;mso-wrap-distance-left:9pt;mso-wrap-distance-top:0;mso-wrap-distance-right:9pt;mso-wrap-distance-bottom:0;mso-position-horizontal:absolute;mso-position-horizontal-relative:text;mso-position-vertical:absolute;mso-position-vertical-relative:text;v-text-anchor:top" o:gfxdata="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" filled="f" stroked="f">
+              <v:shape id="_x0000_s1028" type="#_x0000_t202" style="position:absolute;left:0;text-align:left;margin-left:225pt;margin-top:14pt;width:26.35pt;height:27.2pt;z-index:251672576;visibility:visible;mso-wrap-style:none;mso-wrap-distance-left:9pt;mso-wrap-distance-top:0;mso-wrap-distance-right:9pt;mso-wrap-distance-bottom:0;mso-position-horizontal:absolute;mso-position-horizontal-relative:text;mso-position-vertical:absolute;mso-position-vertical-relative:text;v-text-anchor:top" o:gfxdata="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" filled="f" stroked="f">
                 <v:textbox style="mso-fit-shape-to-text:t">
                   <w:txbxContent>
                     <w:p>
@@ -7705,7 +7710,6 @@
                         <w:pStyle w:val="Web"/>
                         <w:spacing w:before="0" w:beforeAutospacing="0" w:after="0" w:afterAutospacing="0"/>
                         <w:rPr>
-                          <w:rFonts w:hint="eastAsia"/>
                           <w:b/>
                           <w:sz w:val="12"/>
                         </w:rPr>
@@ -7866,7 +7870,7 @@
           </mc:Choice>
           <mc:Fallback>
             <w:pict>
-              <v:shape id="_x0000_s1029" type="#_x0000_t202" style="position:absolute;left:0;text-align:left;margin-left:306pt;margin-top:4pt;width:113.75pt;height:25.7pt;z-index:251668480;visibility:visible;mso-wrap-style:square;mso-width-percent:0;mso-height-percent:0;mso-wrap-distance-left:9pt;mso-wrap-distance-top:0;mso-wrap-distance-right:9pt;mso-wrap-distance-bottom:0;mso-position-horizontal:absolute;mso-position-horizontal-relative:text;mso-position-vertical:absolute;mso-position-vertical-relative:text;mso-width-percent:0;mso-height-percent:0;mso-width-relative:margin;mso-height-relative:margin;v-text-anchor:top" o:gfxdata="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" filled="f" stroked="f">
+              <v:shape id="_x0000_s1029" type="#_x0000_t202" style="position:absolute;left:0;text-align:left;margin-left:306pt;margin-top:4pt;width:113.75pt;height:25.7pt;z-index:251668480;visibility:visible;mso-wrap-style:square;mso-width-percent:0;mso-height-percent:0;mso-wrap-distance-left:9pt;mso-wrap-distance-top:0;mso-wrap-distance-right:9pt;mso-wrap-distance-bottom:0;mso-position-horizontal:absolute;mso-position-horizontal-relative:text;mso-position-vertical:absolute;mso-position-vertical-relative:text;mso-width-percent:0;mso-height-percent:0;mso-width-relative:margin;mso-height-relative:margin;v-text-anchor:top" o:gfxdata="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" filled="f" stroked="f">
                 <v:textbox>
                   <w:txbxContent>
                     <w:p>
@@ -8122,7 +8126,7 @@
         <w:pStyle w:val="a6"/>
         <w:ind w:left="0" w:firstLine="0"/>
         <w:rPr>
-          <w:rFonts w:asciiTheme="minorHAnsi" w:eastAsiaTheme="minorEastAsia" w:hint="eastAsia"/>
+          <w:rFonts w:asciiTheme="minorHAnsi" w:eastAsiaTheme="minorEastAsia"/>
           <w:sz w:val="24"/>
         </w:rPr>
       </w:pPr>
@@ -8132,38 +8136,867 @@
         <w:pStyle w:val="a6"/>
         <w:jc w:val="center"/>
         <w:rPr>
+          <w:rFonts w:asciiTheme="minorHAnsi" w:eastAsiaTheme="minorEastAsia"/>
+          <w:sz w:val="24"/>
+        </w:rPr>
+      </w:pPr>
+      <w:r>
+        <w:rPr>
           <w:rFonts w:asciiTheme="minorHAnsi" w:eastAsiaTheme="minorEastAsia" w:hint="eastAsia"/>
           <w:sz w:val="24"/>
         </w:rPr>
-      </w:pPr>
+        <w:t>図</w:t>
+      </w:r>
+      <w:r>
+        <w:rPr>
+          <w:rFonts w:asciiTheme="minorHAnsi" w:eastAsiaTheme="minorEastAsia"/>
+          <w:sz w:val="24"/>
+        </w:rPr>
+        <w:t xml:space="preserve">4.7 </w:t>
+      </w:r>
       <w:r>
         <w:rPr>
           <w:rFonts w:asciiTheme="minorHAnsi" w:eastAsiaTheme="minorEastAsia" w:hint="eastAsia"/>
           <w:sz w:val="24"/>
         </w:rPr>
+        <w:t>文字数の比較</w:t>
+      </w:r>
+    </w:p>
+    <w:p>
+      <w:r>
+        <w:t xml:space="preserve">4.4.2.2 </w:t>
+      </w:r>
+      <w:r>
+        <w:rPr>
+          <w:rFonts w:hint="eastAsia"/>
+        </w:rPr>
+        <w:t>入力数の比較</w:t>
+      </w:r>
+    </w:p>
+    <w:p>
+      <w:pPr>
+        <w:pStyle w:val="a6"/>
+        <w:spacing w:line="240" w:lineRule="auto"/>
+        <w:ind w:left="0" w:firstLine="0"/>
+        <w:rPr>
+          <w:rFonts w:asciiTheme="minorHAnsi" w:eastAsiaTheme="minorEastAsia"/>
+          <w:sz w:val="24"/>
+        </w:rPr>
+      </w:pPr>
+      <w:r>
+        <w:rPr>
+          <w:noProof/>
+        </w:rPr>
+        <mc:AlternateContent>
+          <mc:Choice Requires="wps">
+            <w:drawing>
+              <wp:anchor distT="0" distB="0" distL="114300" distR="114300" simplePos="0" relativeHeight="251681792" behindDoc="0" locked="0" layoutInCell="1" allowOverlap="1" wp14:anchorId="661DFF48" wp14:editId="6370DC4C">
+                <wp:simplePos x="0" y="0"/>
+                <wp:positionH relativeFrom="column">
+                  <wp:posOffset>2794000</wp:posOffset>
+                </wp:positionH>
+                <wp:positionV relativeFrom="paragraph">
+                  <wp:posOffset>1778000</wp:posOffset>
+                </wp:positionV>
+                <wp:extent cx="127635" cy="2286635"/>
+                <wp:effectExtent l="12700" t="0" r="37465" b="37465"/>
+                <wp:wrapThrough wrapText="bothSides">
+                  <wp:wrapPolygon edited="0">
+                    <wp:start x="2149" y="21720"/>
+                    <wp:lineTo x="23642" y="21720"/>
+                    <wp:lineTo x="23642" y="-114"/>
+                    <wp:lineTo x="2149" y="-114"/>
+                    <wp:lineTo x="2149" y="21720"/>
+                  </wp:wrapPolygon>
+                </wp:wrapThrough>
+                <wp:docPr id="16" name="左大かっこ 1"/>
+                <wp:cNvGraphicFramePr/>
+                <a:graphic xmlns:a="http://schemas.openxmlformats.org/drawingml/2006/main">
+                  <a:graphicData uri="http://schemas.microsoft.com/office/word/2010/wordprocessingShape">
+                    <wps:wsp>
+                      <wps:cNvSpPr/>
+                      <wps:spPr>
+                        <a:xfrm rot="5400000">
+                          <a:off x="0" y="0"/>
+                          <a:ext cx="127635" cy="2286635"/>
+                        </a:xfrm>
+                        <a:prstGeom prst="leftBracket">
+                          <a:avLst/>
+                        </a:prstGeom>
+                        <a:ln>
+                          <a:solidFill>
+                            <a:schemeClr val="tx1"/>
+                          </a:solidFill>
+                        </a:ln>
+                        <a:effectLst/>
+                      </wps:spPr>
+                      <wps:style>
+                        <a:lnRef idx="2">
+                          <a:schemeClr val="accent1"/>
+                        </a:lnRef>
+                        <a:fillRef idx="0">
+                          <a:schemeClr val="accent1"/>
+                        </a:fillRef>
+                        <a:effectRef idx="1">
+                          <a:schemeClr val="accent1"/>
+                        </a:effectRef>
+                        <a:fontRef idx="minor">
+                          <a:schemeClr val="tx1"/>
+                        </a:fontRef>
+                      </wps:style>
+                      <wps:bodyPr vertOverflow="clip"/>
+                    </wps:wsp>
+                  </a:graphicData>
+                </a:graphic>
+                <wp14:sizeRelH relativeFrom="margin">
+                  <wp14:pctWidth>0</wp14:pctWidth>
+                </wp14:sizeRelH>
+                <wp14:sizeRelV relativeFrom="margin">
+                  <wp14:pctHeight>0</wp14:pctHeight>
+                </wp14:sizeRelV>
+              </wp:anchor>
+            </w:drawing>
+          </mc:Choice>
+          <mc:Fallback>
+            <w:pict>
+              <v:shapetype id="_x0000_t85" coordsize="21600,21600" o:spt="85" adj="1800" path="m21600,0qx0@0l0@1qy21600,21600e" filled="f">
+                <v:formulas>
+                  <v:f eqn="val #0"/>
+                  <v:f eqn="sum 21600 0 #0"/>
+                  <v:f eqn="prod #0 9598 32768"/>
+                  <v:f eqn="sum 21600 0 @2"/>
+                </v:formulas>
+                <v:path arrowok="t" gradientshapeok="t" o:connecttype="custom" o:connectlocs="21600,0;0,10800;21600,21600" textboxrect="6326,@2,21600,@3"/>
+                <v:handles>
+                  <v:h position="topLeft,#0" yrange="0,10800"/>
+                </v:handles>
+              </v:shapetype>
+              <v:shape id="左大かっこ 1" o:spid="_x0000_s1026" type="#_x0000_t85" style="position:absolute;left:0;text-align:left;margin-left:220pt;margin-top:140pt;width:10.05pt;height:180.05pt;rotation:90;z-index:251681792;visibility:visible;mso-wrap-style:square;mso-width-percent:0;mso-height-percent:0;mso-wrap-distance-left:9pt;mso-wrap-distance-top:0;mso-wrap-distance-right:9pt;mso-wrap-distance-bottom:0;mso-position-horizontal:absolute;mso-position-horizontal-relative:text;mso-position-vertical:absolute;mso-position-vertical-relative:text;mso-width-percent:0;mso-height-percent:0;mso-width-relative:margin;mso-height-relative:margin;v-text-anchor:top" o:gfxdata="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" adj="100" strokecolor="black [3213]" strokeweight="2pt">
+                <w10:wrap type="through"/>
+              </v:shape>
+            </w:pict>
+          </mc:Fallback>
+        </mc:AlternateContent>
+      </w:r>
+      <w:r>
+        <w:rPr>
+          <w:rFonts w:asciiTheme="minorHAnsi" w:eastAsiaTheme="minorEastAsia" w:hint="eastAsia"/>
+          <w:sz w:val="24"/>
+        </w:rPr>
+        <w:t xml:space="preserve">　</w:t>
+      </w:r>
+      <w:r>
+        <w:rPr>
+          <w:rFonts w:asciiTheme="minorEastAsia" w:eastAsiaTheme="minorEastAsia" w:hAnsiTheme="minorEastAsia"/>
+          <w:sz w:val="24"/>
+        </w:rPr>
+        <w:t>UX</w:t>
+      </w:r>
+      <w:r>
+        <w:rPr>
+          <w:rFonts w:asciiTheme="minorEastAsia" w:eastAsiaTheme="minorEastAsia" w:hAnsiTheme="minorEastAsia" w:hint="eastAsia"/>
+          <w:sz w:val="24"/>
+        </w:rPr>
+        <w:t>の入力数について</w:t>
+      </w:r>
+      <w:r>
+        <w:rPr>
+          <w:rFonts w:asciiTheme="minorEastAsia" w:eastAsiaTheme="minorEastAsia" w:hAnsiTheme="minorEastAsia" w:hint="eastAsia"/>
+          <w:sz w:val="24"/>
+        </w:rPr>
+        <w:t>，音声入力とテキスト入力の場合の被験者の平均を</w:t>
+      </w:r>
+      <w:r>
+        <w:rPr>
+          <w:rFonts w:asciiTheme="minorEastAsia" w:eastAsiaTheme="minorEastAsia" w:hAnsiTheme="minorEastAsia" w:hint="eastAsia"/>
+          <w:sz w:val="24"/>
+        </w:rPr>
         <w:t>図</w:t>
       </w:r>
       <w:r>
         <w:rPr>
+          <w:rFonts w:asciiTheme="minorEastAsia" w:eastAsiaTheme="minorEastAsia" w:hAnsiTheme="minorEastAsia"/>
+          <w:sz w:val="24"/>
+        </w:rPr>
+        <w:t>4.8</w:t>
+      </w:r>
+      <w:r>
+        <w:rPr>
+          <w:rFonts w:asciiTheme="minorEastAsia" w:eastAsiaTheme="minorEastAsia" w:hAnsiTheme="minorEastAsia" w:hint="eastAsia"/>
+          <w:sz w:val="24"/>
+        </w:rPr>
+        <w:t>に示す．</w:t>
+      </w:r>
+      <w:r>
+        <w:rPr>
+          <w:rFonts w:asciiTheme="minorEastAsia" w:eastAsiaTheme="minorEastAsia" w:hAnsiTheme="minorEastAsia" w:hint="eastAsia"/>
+          <w:sz w:val="24"/>
+        </w:rPr>
+        <w:t>結果を見ると，</w:t>
+      </w:r>
+      <w:r>
+        <w:rPr>
+          <w:rFonts w:asciiTheme="minorEastAsia" w:eastAsiaTheme="minorEastAsia" w:hAnsiTheme="minorEastAsia" w:hint="eastAsia"/>
+          <w:sz w:val="24"/>
+        </w:rPr>
+        <w:t>音声入力の場合に</w:t>
+      </w:r>
+      <w:r>
+        <w:rPr>
+          <w:rFonts w:asciiTheme="minorEastAsia" w:eastAsiaTheme="minorEastAsia" w:hAnsiTheme="minorEastAsia"/>
+          <w:sz w:val="24"/>
+        </w:rPr>
+        <w:t>UX</w:t>
+      </w:r>
+      <w:r>
+        <w:rPr>
+          <w:rFonts w:asciiTheme="minorEastAsia" w:eastAsiaTheme="minorEastAsia" w:hAnsiTheme="minorEastAsia" w:hint="eastAsia"/>
+          <w:sz w:val="24"/>
+        </w:rPr>
+        <w:t>の入力回数</w:t>
+      </w:r>
+      <w:r>
+        <w:rPr>
+          <w:rFonts w:asciiTheme="minorEastAsia" w:eastAsiaTheme="minorEastAsia" w:hAnsiTheme="minorEastAsia" w:hint="eastAsia"/>
+          <w:sz w:val="24"/>
+        </w:rPr>
+        <w:t>が減少傾向</w:t>
+      </w:r>
+      <w:r>
+        <w:rPr>
+          <w:rFonts w:asciiTheme="minorEastAsia" w:eastAsiaTheme="minorEastAsia" w:hAnsiTheme="minorEastAsia" w:hint="eastAsia"/>
+          <w:sz w:val="24"/>
+        </w:rPr>
+        <w:t>にあることがわかる．平均を比較すると，有意差（</w:t>
+      </w:r>
+      <w:r>
+        <w:rPr>
+          <w:rFonts w:asciiTheme="minorEastAsia" w:eastAsiaTheme="minorEastAsia" w:hAnsiTheme="minorEastAsia"/>
+          <w:sz w:val="24"/>
+        </w:rPr>
+        <w:t>p&lt;0.01</w:t>
+      </w:r>
+      <w:r>
+        <w:rPr>
+          <w:rFonts w:asciiTheme="minorEastAsia" w:eastAsiaTheme="minorEastAsia" w:hAnsiTheme="minorEastAsia" w:hint="eastAsia"/>
+          <w:sz w:val="24"/>
+        </w:rPr>
+        <w:t>）が見られた．</w:t>
+      </w:r>
+      <w:r>
+        <w:rPr>
+          <w:rFonts w:asciiTheme="minorEastAsia" w:eastAsiaTheme="minorEastAsia" w:hAnsiTheme="minorEastAsia" w:hint="eastAsia"/>
+          <w:sz w:val="24"/>
+        </w:rPr>
+        <w:t>音声入力の場合は一回に多くの情報の入力がされる傾向があるため，</w:t>
+      </w:r>
+      <w:r>
+        <w:rPr>
+          <w:rFonts w:asciiTheme="minorEastAsia" w:eastAsiaTheme="minorEastAsia" w:hAnsiTheme="minorEastAsia" w:hint="eastAsia"/>
+          <w:sz w:val="24"/>
+        </w:rPr>
+        <w:t>入力回数に減少</w:t>
+      </w:r>
+      <w:r>
+        <w:rPr>
+          <w:rFonts w:asciiTheme="minorEastAsia" w:eastAsiaTheme="minorEastAsia" w:hAnsiTheme="minorEastAsia" w:hint="eastAsia"/>
+          <w:sz w:val="24"/>
+        </w:rPr>
+        <w:t>傾向</w:t>
+      </w:r>
+      <w:r>
+        <w:rPr>
+          <w:rFonts w:asciiTheme="minorEastAsia" w:eastAsiaTheme="minorEastAsia" w:hAnsiTheme="minorEastAsia" w:hint="eastAsia"/>
+          <w:sz w:val="24"/>
+        </w:rPr>
+        <w:t>が見られたと考えられる．</w:t>
+      </w:r>
+      <w:r>
+        <w:rPr>
+          <w:rFonts w:asciiTheme="minorEastAsia" w:eastAsiaTheme="minorEastAsia" w:hAnsiTheme="minorEastAsia" w:hint="eastAsia"/>
+          <w:sz w:val="24"/>
+        </w:rPr>
+        <w:t>また，</w:t>
+      </w:r>
+      <w:r>
+        <w:rPr>
+          <w:rFonts w:asciiTheme="minorEastAsia" w:eastAsiaTheme="minorEastAsia" w:hAnsiTheme="minorEastAsia" w:hint="eastAsia"/>
+          <w:sz w:val="24"/>
+        </w:rPr>
+        <w:t>評価する環境などによっては，音声入力自体に抵抗を持つユーザがいる場合や，入力される音声が阻害される可能性も考えられるため，実験環境などを考慮する必要も</w:t>
+      </w:r>
+      <w:r>
+        <w:rPr>
+          <w:rFonts w:asciiTheme="minorHAnsi" w:eastAsiaTheme="minorEastAsia" w:hint="eastAsia"/>
+          <w:sz w:val="24"/>
+        </w:rPr>
+        <w:t>あると考えられる．</w:t>
+      </w:r>
+    </w:p>
+    <w:p>
+      <w:pPr>
+        <w:pStyle w:val="a6"/>
+        <w:ind w:left="0" w:firstLine="0"/>
+        <w:rPr>
           <w:rFonts w:asciiTheme="minorHAnsi" w:eastAsiaTheme="minorEastAsia"/>
           <w:sz w:val="24"/>
         </w:rPr>
-        <w:t xml:space="preserve">4.7 </w:t>
-      </w:r>
-      <w:r>
-        <w:rPr>
-          <w:rFonts w:asciiTheme="minorHAnsi" w:eastAsiaTheme="minorEastAsia" w:hint="eastAsia"/>
-          <w:sz w:val="24"/>
-        </w:rPr>
-        <w:t>文字数の比較</w:t>
-      </w:r>
-    </w:p>
-    <w:p>
-      <w:r>
-        <w:t>4.4.2.2</w:t>
-      </w:r>
-      <w:r>
-        <w:t xml:space="preserve"> </w:t>
+      </w:pPr>
+    </w:p>
+    <w:p>
+      <w:pPr>
+        <w:pStyle w:val="a6"/>
+        <w:ind w:left="0" w:firstLine="0"/>
+        <w:rPr>
+          <w:rFonts w:asciiTheme="minorHAnsi" w:eastAsiaTheme="minorEastAsia"/>
+          <w:sz w:val="24"/>
+        </w:rPr>
+      </w:pPr>
+      <w:r>
+        <w:rPr>
+          <w:noProof/>
+          <w:szCs w:val="21"/>
+        </w:rPr>
+        <mc:AlternateContent>
+          <mc:Choice Requires="wps">
+            <w:drawing>
+              <wp:anchor distT="0" distB="0" distL="114300" distR="114300" simplePos="0" relativeHeight="251693056" behindDoc="0" locked="0" layoutInCell="1" allowOverlap="1" wp14:anchorId="60C2CAAB" wp14:editId="3DE9E72A">
+                <wp:simplePos x="0" y="0"/>
+                <wp:positionH relativeFrom="column">
+                  <wp:posOffset>3543300</wp:posOffset>
+                </wp:positionH>
+                <wp:positionV relativeFrom="paragraph">
+                  <wp:posOffset>152400</wp:posOffset>
+                </wp:positionV>
+                <wp:extent cx="1444625" cy="326390"/>
+                <wp:effectExtent l="0" t="0" r="0" b="3810"/>
+                <wp:wrapNone/>
+                <wp:docPr id="22" name="テキスト 9"/>
+                <wp:cNvGraphicFramePr/>
+                <a:graphic xmlns:a="http://schemas.openxmlformats.org/drawingml/2006/main">
+                  <a:graphicData uri="http://schemas.microsoft.com/office/word/2010/wordprocessingShape">
+                    <wps:wsp>
+                      <wps:cNvSpPr txBox="1"/>
+                      <wps:spPr>
+                        <a:xfrm>
+                          <a:off x="0" y="0"/>
+                          <a:ext cx="1444625" cy="326390"/>
+                        </a:xfrm>
+                        <a:prstGeom prst="rect">
+                          <a:avLst/>
+                        </a:prstGeom>
+                        <a:noFill/>
+                        <a:ln>
+                          <a:noFill/>
+                        </a:ln>
+                        <a:effectLst/>
+                        <a:extLst>
+                          <a:ext uri="{C572A759-6A51-4108-AA02-DFA0A04FC94B}">
+                            <ma14:wrappingTextBoxFlag xmlns:ma14="http://schemas.microsoft.com/office/mac/drawingml/2011/main"/>
+                          </a:ext>
+                        </a:extLst>
+                      </wps:spPr>
+                      <wps:style>
+                        <a:lnRef idx="0">
+                          <a:schemeClr val="accent1"/>
+                        </a:lnRef>
+                        <a:fillRef idx="0">
+                          <a:schemeClr val="accent1"/>
+                        </a:fillRef>
+                        <a:effectRef idx="0">
+                          <a:schemeClr val="accent1"/>
+                        </a:effectRef>
+                        <a:fontRef idx="minor">
+                          <a:schemeClr val="dk1"/>
+                        </a:fontRef>
+                      </wps:style>
+                      <wps:txbx>
+                        <w:txbxContent>
+                          <w:p>
+                            <w:pPr>
+                              <w:ind w:firstLine="120"/>
+                              <w:rPr>
+                                <w:sz w:val="20"/>
+                              </w:rPr>
+                            </w:pPr>
+                            <w:r>
+                              <w:rPr>
+                                <w:sz w:val="20"/>
+                              </w:rPr>
+                              <w:t>*</w:t>
+                            </w:r>
+                            <w:r>
+                              <w:rPr>
+                                <w:b/>
+                                <w:i/>
+                                <w:sz w:val="20"/>
+                              </w:rPr>
+                              <w:t>p</w:t>
+                            </w:r>
+                            <w:r>
+                              <w:rPr>
+                                <w:sz w:val="20"/>
+                              </w:rPr>
+                              <w:t>&lt;0.05</w:t>
+                            </w:r>
+                            <w:r>
+                              <w:rPr>
+                                <w:rFonts w:hint="eastAsia"/>
+                                <w:sz w:val="20"/>
+                              </w:rPr>
+                              <w:t>，</w:t>
+                            </w:r>
+                            <w:r>
+                              <w:rPr>
+                                <w:sz w:val="20"/>
+                              </w:rPr>
+                              <w:t>**</w:t>
+                            </w:r>
+                            <w:r>
+                              <w:rPr>
+                                <w:b/>
+                                <w:i/>
+                                <w:sz w:val="20"/>
+                              </w:rPr>
+                              <w:t>p</w:t>
+                            </w:r>
+                            <w:r>
+                              <w:rPr>
+                                <w:sz w:val="20"/>
+                              </w:rPr>
+                              <w:t>&lt;0.01</w:t>
+                            </w:r>
+                          </w:p>
+                        </w:txbxContent>
+                      </wps:txbx>
+                      <wps:bodyPr rot="0" spcFirstLastPara="0" vertOverflow="overflow" horzOverflow="overflow" vert="horz" wrap="square" lIns="91440" tIns="45720" rIns="91440" bIns="45720" numCol="1" spcCol="0" rtlCol="0" fromWordArt="0" anchor="t" anchorCtr="0" forceAA="0" compatLnSpc="1">
+                        <a:prstTxWarp prst="textNoShape">
+                          <a:avLst/>
+                        </a:prstTxWarp>
+                        <a:noAutofit/>
+                      </wps:bodyPr>
+                    </wps:wsp>
+                  </a:graphicData>
+                </a:graphic>
+                <wp14:sizeRelH relativeFrom="margin">
+                  <wp14:pctWidth>0</wp14:pctWidth>
+                </wp14:sizeRelH>
+                <wp14:sizeRelV relativeFrom="margin">
+                  <wp14:pctHeight>0</wp14:pctHeight>
+                </wp14:sizeRelV>
+              </wp:anchor>
+            </w:drawing>
+          </mc:Choice>
+          <mc:Fallback>
+            <w:pict>
+              <v:shape id="_x0000_s1030" type="#_x0000_t202" style="position:absolute;margin-left:279pt;margin-top:12pt;width:113.75pt;height:25.7pt;z-index:251693056;visibility:visible;mso-wrap-style:square;mso-width-percent:0;mso-height-percent:0;mso-wrap-distance-left:9pt;mso-wrap-distance-top:0;mso-wrap-distance-right:9pt;mso-wrap-distance-bottom:0;mso-position-horizontal:absolute;mso-position-horizontal-relative:text;mso-position-vertical:absolute;mso-position-vertical-relative:text;mso-width-percent:0;mso-height-percent:0;mso-width-relative:margin;mso-height-relative:margin;v-text-anchor:top" o:gfxdata="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" filled="f" stroked="f">
+                <v:textbox>
+                  <w:txbxContent>
+                    <w:p>
+                      <w:pPr>
+                        <w:ind w:firstLine="120"/>
+                        <w:rPr>
+                          <w:sz w:val="20"/>
+                        </w:rPr>
+                      </w:pPr>
+                      <w:r>
+                        <w:rPr>
+                          <w:sz w:val="20"/>
+                        </w:rPr>
+                        <w:t>*</w:t>
+                      </w:r>
+                      <w:r>
+                        <w:rPr>
+                          <w:b/>
+                          <w:i/>
+                          <w:sz w:val="20"/>
+                        </w:rPr>
+                        <w:t>p</w:t>
+                      </w:r>
+                      <w:r>
+                        <w:rPr>
+                          <w:sz w:val="20"/>
+                        </w:rPr>
+                        <w:t>&lt;0.05</w:t>
+                      </w:r>
+                      <w:r>
+                        <w:rPr>
+                          <w:rFonts w:hint="eastAsia"/>
+                          <w:sz w:val="20"/>
+                        </w:rPr>
+                        <w:t>，</w:t>
+                      </w:r>
+                      <w:r>
+                        <w:rPr>
+                          <w:sz w:val="20"/>
+                        </w:rPr>
+                        <w:t>**</w:t>
+                      </w:r>
+                      <w:r>
+                        <w:rPr>
+                          <w:b/>
+                          <w:i/>
+                          <w:sz w:val="20"/>
+                        </w:rPr>
+                        <w:t>p</w:t>
+                      </w:r>
+                      <w:r>
+                        <w:rPr>
+                          <w:sz w:val="20"/>
+                        </w:rPr>
+                        <w:t>&lt;0.01</w:t>
+                      </w:r>
+                    </w:p>
+                  </w:txbxContent>
+                </v:textbox>
+              </v:shape>
+            </w:pict>
+          </mc:Fallback>
+        </mc:AlternateContent>
+      </w:r>
+    </w:p>
+    <w:p>
+      <w:pPr>
+        <w:pStyle w:val="a6"/>
+        <w:ind w:left="0" w:firstLine="0"/>
+        <w:rPr>
+          <w:rFonts w:asciiTheme="minorHAnsi" w:eastAsiaTheme="minorEastAsia"/>
+          <w:sz w:val="24"/>
+        </w:rPr>
+      </w:pPr>
+    </w:p>
+    <w:p>
+      <w:pPr>
+        <w:pStyle w:val="a6"/>
+        <w:ind w:left="0" w:firstLine="0"/>
+        <w:rPr>
+          <w:rFonts w:asciiTheme="minorHAnsi" w:eastAsiaTheme="minorEastAsia"/>
+          <w:sz w:val="24"/>
+        </w:rPr>
+      </w:pPr>
+      <w:r>
+        <w:rPr>
+          <w:b/>
+          <w:noProof/>
+        </w:rPr>
+        <mc:AlternateContent>
+          <mc:Choice Requires="wps">
+            <w:drawing>
+              <wp:anchor distT="0" distB="0" distL="114300" distR="114300" simplePos="0" relativeHeight="251683840" behindDoc="0" locked="0" layoutInCell="1" allowOverlap="1" wp14:anchorId="27675144" wp14:editId="586D3DFA">
+                <wp:simplePos x="0" y="0"/>
+                <wp:positionH relativeFrom="column">
+                  <wp:posOffset>2628900</wp:posOffset>
+                </wp:positionH>
+                <wp:positionV relativeFrom="paragraph">
+                  <wp:posOffset>25400</wp:posOffset>
+                </wp:positionV>
+                <wp:extent cx="533400" cy="355600"/>
+                <wp:effectExtent l="0" t="0" r="0" b="0"/>
+                <wp:wrapNone/>
+                <wp:docPr id="17" name="テキスト ボックス 5"/>
+                <wp:cNvGraphicFramePr/>
+                <a:graphic xmlns:a="http://schemas.openxmlformats.org/drawingml/2006/main">
+                  <a:graphicData uri="http://schemas.microsoft.com/office/word/2010/wordprocessingShape">
+                    <wps:wsp>
+                      <wps:cNvSpPr txBox="1"/>
+                      <wps:spPr>
+                        <a:xfrm>
+                          <a:off x="0" y="0"/>
+                          <a:ext cx="533400" cy="355600"/>
+                        </a:xfrm>
+                        <a:prstGeom prst="rect">
+                          <a:avLst/>
+                        </a:prstGeom>
+                        <a:noFill/>
+                      </wps:spPr>
+                      <wps:txbx>
+                        <w:txbxContent>
+                          <w:p>
+                            <w:pPr>
+                              <w:pStyle w:val="Web"/>
+                              <w:spacing w:before="0" w:beforeAutospacing="0" w:after="0" w:afterAutospacing="0"/>
+                              <w:rPr>
+                                <w:b/>
+                                <w:sz w:val="12"/>
+                              </w:rPr>
+                            </w:pPr>
+                            <w:r>
+                              <w:rPr>
+                                <w:rFonts w:asciiTheme="minorHAnsi" w:hAnsi="Century" w:cstheme="minorBidi" w:hint="eastAsia"/>
+                                <w:b/>
+                                <w:color w:val="000000" w:themeColor="text1"/>
+                                <w:kern w:val="24"/>
+                                <w:sz w:val="22"/>
+                                <w:szCs w:val="36"/>
+                              </w:rPr>
+                              <w:t>＊</w:t>
+                            </w:r>
+                            <w:r>
+                              <w:rPr>
+                                <w:rFonts w:asciiTheme="minorHAnsi" w:hAnsi="Century" w:cstheme="minorBidi" w:hint="eastAsia"/>
+                                <w:b/>
+                                <w:color w:val="000000" w:themeColor="text1"/>
+                                <w:kern w:val="24"/>
+                                <w:sz w:val="22"/>
+                                <w:szCs w:val="36"/>
+                              </w:rPr>
+                              <w:t>＊</w:t>
+                            </w:r>
+                          </w:p>
+                        </w:txbxContent>
+                      </wps:txbx>
+                      <wps:bodyPr wrap="square" rtlCol="0">
+                        <a:noAutofit/>
+                      </wps:bodyPr>
+                    </wps:wsp>
+                  </a:graphicData>
+                </a:graphic>
+                <wp14:sizeRelH relativeFrom="margin">
+                  <wp14:pctWidth>0</wp14:pctWidth>
+                </wp14:sizeRelH>
+                <wp14:sizeRelV relativeFrom="margin">
+                  <wp14:pctHeight>0</wp14:pctHeight>
+                </wp14:sizeRelV>
+              </wp:anchor>
+            </w:drawing>
+          </mc:Choice>
+          <mc:Fallback>
+            <w:pict>
+              <v:shape id="_x0000_s1031" type="#_x0000_t202" style="position:absolute;margin-left:207pt;margin-top:2pt;width:42pt;height:28pt;z-index:251683840;visibility:visible;mso-wrap-style:square;mso-width-percent:0;mso-height-percent:0;mso-wrap-distance-left:9pt;mso-wrap-distance-top:0;mso-wrap-distance-right:9pt;mso-wrap-distance-bottom:0;mso-position-horizontal:absolute;mso-position-horizontal-relative:text;mso-position-vertical:absolute;mso-position-vertical-relative:text;mso-width-percent:0;mso-height-percent:0;mso-width-relative:margin;mso-height-relative:margin;v-text-anchor:top" o:gfxdata="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" filled="f" stroked="f">
+                <v:textbox>
+                  <w:txbxContent>
+                    <w:p>
+                      <w:pPr>
+                        <w:pStyle w:val="Web"/>
+                        <w:spacing w:before="0" w:beforeAutospacing="0" w:after="0" w:afterAutospacing="0"/>
+                        <w:rPr>
+                          <w:b/>
+                          <w:sz w:val="12"/>
+                        </w:rPr>
+                      </w:pPr>
+                      <w:r>
+                        <w:rPr>
+                          <w:rFonts w:asciiTheme="minorHAnsi" w:hAnsi="Century" w:cstheme="minorBidi" w:hint="eastAsia"/>
+                          <w:b/>
+                          <w:color w:val="000000" w:themeColor="text1"/>
+                          <w:kern w:val="24"/>
+                          <w:sz w:val="22"/>
+                          <w:szCs w:val="36"/>
+                        </w:rPr>
+                        <w:t>＊</w:t>
+                      </w:r>
+                      <w:r>
+                        <w:rPr>
+                          <w:rFonts w:asciiTheme="minorHAnsi" w:hAnsi="Century" w:cstheme="minorBidi" w:hint="eastAsia"/>
+                          <w:b/>
+                          <w:color w:val="000000" w:themeColor="text1"/>
+                          <w:kern w:val="24"/>
+                          <w:sz w:val="22"/>
+                          <w:szCs w:val="36"/>
+                        </w:rPr>
+                        <w:t>＊</w:t>
+                      </w:r>
+                    </w:p>
+                  </w:txbxContent>
+                </v:textbox>
+              </v:shape>
+            </w:pict>
+          </mc:Fallback>
+        </mc:AlternateContent>
+      </w:r>
+      <w:r>
+        <w:rPr>
+          <w:noProof/>
+        </w:rPr>
+        <w:drawing>
+          <wp:anchor distT="0" distB="0" distL="114300" distR="114300" simplePos="0" relativeHeight="251679744" behindDoc="1" locked="0" layoutInCell="1" allowOverlap="1" wp14:anchorId="065D758C" wp14:editId="47559A80">
+            <wp:simplePos x="0" y="0"/>
+            <wp:positionH relativeFrom="column">
+              <wp:posOffset>-114300</wp:posOffset>
+            </wp:positionH>
+            <wp:positionV relativeFrom="paragraph">
+              <wp:posOffset>0</wp:posOffset>
+            </wp:positionV>
+            <wp:extent cx="5396230" cy="3514725"/>
+            <wp:effectExtent l="0" t="0" r="0" b="0"/>
+            <wp:wrapNone/>
+            <wp:docPr id="11" name="グラフ 11"/>
+            <wp:cNvGraphicFramePr/>
+            <a:graphic xmlns:a="http://schemas.openxmlformats.org/drawingml/2006/main">
+              <a:graphicData uri="http://schemas.openxmlformats.org/drawingml/2006/chart">
+                <c:chart xmlns:c="http://schemas.openxmlformats.org/drawingml/2006/chart" xmlns:r="http://schemas.openxmlformats.org/officeDocument/2006/relationships" r:id="rId14"/>
+              </a:graphicData>
+            </a:graphic>
+            <wp14:sizeRelH relativeFrom="page">
+              <wp14:pctWidth>0</wp14:pctWidth>
+            </wp14:sizeRelH>
+            <wp14:sizeRelV relativeFrom="page">
+              <wp14:pctHeight>0</wp14:pctHeight>
+            </wp14:sizeRelV>
+          </wp:anchor>
+        </w:drawing>
+      </w:r>
+    </w:p>
+    <w:p>
+      <w:pPr>
+        <w:pStyle w:val="a6"/>
+        <w:ind w:left="0" w:firstLine="0"/>
+        <w:rPr>
+          <w:rFonts w:asciiTheme="minorHAnsi" w:eastAsiaTheme="minorEastAsia"/>
+          <w:sz w:val="24"/>
+        </w:rPr>
+      </w:pPr>
+    </w:p>
+    <w:p>
+      <w:pPr>
+        <w:pStyle w:val="a6"/>
+        <w:ind w:left="0" w:firstLine="0"/>
+        <w:rPr>
+          <w:rFonts w:asciiTheme="minorHAnsi" w:eastAsiaTheme="minorEastAsia"/>
+          <w:sz w:val="24"/>
+        </w:rPr>
+      </w:pPr>
+    </w:p>
+    <w:p>
+      <w:pPr>
+        <w:pStyle w:val="a6"/>
+        <w:ind w:left="0" w:firstLine="0"/>
+        <w:rPr>
+          <w:rFonts w:asciiTheme="minorHAnsi" w:eastAsiaTheme="minorEastAsia"/>
+          <w:sz w:val="24"/>
+        </w:rPr>
+      </w:pPr>
+    </w:p>
+    <w:p>
+      <w:pPr>
+        <w:pStyle w:val="a6"/>
+        <w:ind w:left="0" w:firstLine="0"/>
+        <w:rPr>
+          <w:rFonts w:asciiTheme="minorHAnsi" w:eastAsiaTheme="minorEastAsia"/>
+          <w:sz w:val="24"/>
+        </w:rPr>
+      </w:pPr>
+    </w:p>
+    <w:p>
+      <w:pPr>
+        <w:pStyle w:val="a6"/>
+        <w:ind w:left="0" w:firstLine="0"/>
+        <w:rPr>
+          <w:rFonts w:asciiTheme="minorHAnsi" w:eastAsiaTheme="minorEastAsia"/>
+          <w:sz w:val="24"/>
+        </w:rPr>
+      </w:pPr>
+    </w:p>
+    <w:p>
+      <w:pPr>
+        <w:pStyle w:val="a6"/>
+        <w:ind w:left="0" w:firstLine="0"/>
+        <w:rPr>
+          <w:rFonts w:asciiTheme="minorHAnsi" w:eastAsiaTheme="minorEastAsia"/>
+          <w:sz w:val="24"/>
+        </w:rPr>
+      </w:pPr>
+    </w:p>
+    <w:p>
+      <w:pPr>
+        <w:pStyle w:val="a6"/>
+        <w:ind w:left="0" w:firstLine="0"/>
+        <w:rPr>
+          <w:rFonts w:asciiTheme="minorHAnsi" w:eastAsiaTheme="minorEastAsia"/>
+          <w:sz w:val="24"/>
+        </w:rPr>
+      </w:pPr>
+    </w:p>
+    <w:p>
+      <w:pPr>
+        <w:pStyle w:val="a6"/>
+        <w:ind w:left="0" w:firstLine="0"/>
+        <w:rPr>
+          <w:rFonts w:asciiTheme="minorHAnsi" w:eastAsiaTheme="minorEastAsia"/>
+          <w:sz w:val="24"/>
+        </w:rPr>
+      </w:pPr>
+    </w:p>
+    <w:p>
+      <w:pPr>
+        <w:pStyle w:val="a6"/>
+        <w:ind w:left="0" w:firstLine="0"/>
+      </w:pPr>
+    </w:p>
+    <w:p>
+      <w:pPr>
+        <w:pStyle w:val="a6"/>
+        <w:ind w:left="0" w:firstLine="0"/>
+      </w:pPr>
+    </w:p>
+    <w:p>
+      <w:pPr>
+        <w:pStyle w:val="a6"/>
+        <w:ind w:left="0" w:firstLine="0"/>
+      </w:pPr>
+    </w:p>
+    <w:p>
+      <w:pPr>
+        <w:pStyle w:val="a6"/>
+        <w:ind w:left="0" w:firstLine="0"/>
+      </w:pPr>
+    </w:p>
+    <w:p>
+      <w:pPr>
+        <w:pStyle w:val="a6"/>
+        <w:ind w:left="0" w:firstLine="0"/>
+      </w:pPr>
+    </w:p>
+    <w:p>
+      <w:pPr>
+        <w:pStyle w:val="a6"/>
+        <w:ind w:left="0" w:firstLine="0"/>
+      </w:pPr>
+    </w:p>
+    <w:p>
+      <w:pPr>
+        <w:pStyle w:val="a6"/>
+        <w:ind w:left="0" w:firstLine="0"/>
+      </w:pPr>
+    </w:p>
+    <w:p>
+      <w:pPr>
+        <w:pStyle w:val="a6"/>
+        <w:ind w:left="0" w:firstLine="0"/>
+      </w:pPr>
+    </w:p>
+    <w:p>
+      <w:pPr>
+        <w:pStyle w:val="a6"/>
+        <w:ind w:left="0" w:firstLine="0"/>
+      </w:pPr>
+    </w:p>
+    <w:p>
+      <w:pPr>
+        <w:pStyle w:val="a6"/>
+        <w:ind w:left="0" w:firstLine="0"/>
+        <w:jc w:val="center"/>
+        <w:rPr>
+          <w:rFonts w:hint="eastAsia"/>
+        </w:rPr>
+      </w:pPr>
+      <w:r>
+        <w:rPr>
+          <w:rFonts w:hint="eastAsia"/>
+        </w:rPr>
+        <w:t>図</w:t>
+      </w:r>
+      <w:r>
+        <w:t>4.8</w:t>
+      </w:r>
+      <w:r>
+        <w:rPr>
+          <w:rFonts w:hint="eastAsia"/>
+        </w:rPr>
+        <w:t xml:space="preserve">　</w:t>
+      </w:r>
+      <w:r>
+        <w:t>UX</w:t>
       </w:r>
       <w:r>
         <w:rPr>
@@ -8175,35 +9008,778 @@
     <w:p>
       <w:pPr>
         <w:pStyle w:val="a6"/>
-        <w:rPr>
-          <w:rFonts w:asciiTheme="minorHAnsi" w:eastAsiaTheme="minorEastAsia"/>
-          <w:sz w:val="24"/>
-        </w:rPr>
+        <w:ind w:left="0" w:firstLine="0"/>
       </w:pPr>
     </w:p>
     <w:p>
       <w:pPr>
         <w:pStyle w:val="a6"/>
-        <w:rPr>
-          <w:rFonts w:asciiTheme="minorHAnsi" w:eastAsiaTheme="minorEastAsia"/>
-          <w:sz w:val="24"/>
-        </w:rPr>
+        <w:ind w:left="0" w:firstLine="0"/>
       </w:pPr>
     </w:p>
     <w:p>
       <w:pPr>
         <w:pStyle w:val="a6"/>
-        <w:rPr>
-          <w:rFonts w:asciiTheme="minorHAnsi" w:eastAsiaTheme="minorEastAsia"/>
-          <w:sz w:val="24"/>
-        </w:rPr>
-      </w:pPr>
+        <w:ind w:left="0" w:firstLine="0"/>
+      </w:pPr>
+    </w:p>
+    <w:p>
+      <w:pPr>
+        <w:pStyle w:val="a6"/>
+        <w:ind w:left="0" w:firstLine="0"/>
+      </w:pPr>
+    </w:p>
+    <w:p>
+      <w:pPr>
+        <w:pStyle w:val="a6"/>
+        <w:ind w:left="0" w:firstLine="0"/>
+      </w:pPr>
+    </w:p>
+    <w:p>
+      <w:pPr>
+        <w:pStyle w:val="a6"/>
+        <w:ind w:left="0" w:firstLine="0"/>
+      </w:pPr>
+    </w:p>
+    <w:p>
+      <w:pPr>
+        <w:pStyle w:val="a6"/>
+        <w:ind w:left="0" w:firstLine="0"/>
+      </w:pPr>
+    </w:p>
+    <w:p>
+      <w:pPr>
+        <w:pStyle w:val="a6"/>
+        <w:ind w:left="0" w:firstLine="0"/>
+      </w:pPr>
+    </w:p>
+    <w:p>
+      <w:r>
+        <w:t xml:space="preserve">4.4.2.2 </w:t>
+      </w:r>
+      <w:r>
+        <w:rPr>
+          <w:rFonts w:hint="eastAsia"/>
+        </w:rPr>
+        <w:t>ユーザビリティアンケート</w:t>
+      </w:r>
+    </w:p>
+    <w:p>
+      <w:pPr>
+        <w:pStyle w:val="a6"/>
+        <w:spacing w:line="240" w:lineRule="auto"/>
+        <w:ind w:left="0" w:firstLine="0"/>
+        <w:rPr>
+          <w:rFonts w:asciiTheme="minorEastAsia" w:eastAsiaTheme="minorEastAsia" w:hAnsiTheme="minorEastAsia" w:hint="eastAsia"/>
+          <w:sz w:val="24"/>
+        </w:rPr>
+      </w:pPr>
+      <w:r>
+        <w:rPr>
+          <w:rFonts w:asciiTheme="minorEastAsia" w:eastAsiaTheme="minorEastAsia" w:hAnsiTheme="minorEastAsia" w:hint="eastAsia"/>
+          <w:sz w:val="24"/>
+        </w:rPr>
+        <w:t xml:space="preserve">　</w:t>
+      </w:r>
+      <w:r>
+        <w:rPr>
+          <w:rFonts w:asciiTheme="minorEastAsia" w:eastAsiaTheme="minorEastAsia" w:hAnsiTheme="minorEastAsia" w:hint="eastAsia"/>
+          <w:sz w:val="24"/>
+        </w:rPr>
+        <w:t>出力インタフェース比較実験同様</w:t>
+      </w:r>
+      <w:r>
+        <w:rPr>
+          <w:rFonts w:asciiTheme="minorEastAsia" w:eastAsiaTheme="minorEastAsia" w:hAnsiTheme="minorEastAsia" w:hint="eastAsia"/>
+          <w:sz w:val="24"/>
+        </w:rPr>
+        <w:t>，</w:t>
+      </w:r>
+      <w:r>
+        <w:rPr>
+          <w:rFonts w:asciiTheme="minorEastAsia" w:eastAsiaTheme="minorEastAsia" w:hAnsiTheme="minorEastAsia" w:hint="eastAsia"/>
+          <w:sz w:val="24"/>
+        </w:rPr>
+        <w:t>実験後にアプリケーションのユーザビリティに関するアンケートを行った．</w:t>
+      </w:r>
+      <w:r>
+        <w:rPr>
+          <w:rFonts w:asciiTheme="minorEastAsia" w:eastAsiaTheme="minorEastAsia" w:hAnsiTheme="minorEastAsia" w:hint="eastAsia"/>
+          <w:sz w:val="24"/>
+        </w:rPr>
+        <w:t>音声入力とテキスト入力</w:t>
+      </w:r>
+      <w:r>
+        <w:rPr>
+          <w:rFonts w:asciiTheme="minorEastAsia" w:eastAsiaTheme="minorEastAsia" w:hAnsiTheme="minorEastAsia" w:hint="eastAsia"/>
+          <w:sz w:val="24"/>
+        </w:rPr>
+        <w:t>の被験者</w:t>
+      </w:r>
+      <w:r>
+        <w:rPr>
+          <w:rFonts w:asciiTheme="minorEastAsia" w:eastAsiaTheme="minorEastAsia" w:hAnsiTheme="minorEastAsia"/>
+          <w:sz w:val="24"/>
+        </w:rPr>
+        <w:t>6</w:t>
+      </w:r>
+      <w:r>
+        <w:rPr>
+          <w:rFonts w:asciiTheme="minorEastAsia" w:eastAsiaTheme="minorEastAsia" w:hAnsiTheme="minorEastAsia" w:hint="eastAsia"/>
+          <w:sz w:val="24"/>
+        </w:rPr>
+        <w:t>人の平均の結果を図</w:t>
+      </w:r>
+      <w:r>
+        <w:rPr>
+          <w:rFonts w:asciiTheme="minorEastAsia" w:eastAsiaTheme="minorEastAsia" w:hAnsiTheme="minorEastAsia"/>
+          <w:sz w:val="24"/>
+        </w:rPr>
+        <w:t>4.9</w:t>
+      </w:r>
+      <w:r>
+        <w:rPr>
+          <w:rFonts w:asciiTheme="minorEastAsia" w:eastAsiaTheme="minorEastAsia" w:hAnsiTheme="minorEastAsia" w:hint="eastAsia"/>
+          <w:sz w:val="24"/>
+        </w:rPr>
+        <w:t>に示す</w:t>
+      </w:r>
+      <w:r>
+        <w:rPr>
+          <w:rFonts w:asciiTheme="minorEastAsia" w:eastAsiaTheme="minorEastAsia" w:hAnsiTheme="minorEastAsia" w:hint="eastAsia"/>
+          <w:sz w:val="24"/>
+        </w:rPr>
+        <w:t>．</w:t>
+      </w:r>
+      <w:r>
+        <w:rPr>
+          <w:rFonts w:asciiTheme="minorEastAsia" w:eastAsiaTheme="minorEastAsia" w:hAnsiTheme="minorEastAsia" w:hint="eastAsia"/>
+          <w:sz w:val="24"/>
+        </w:rPr>
+        <w:t>アンケートの結果より</w:t>
+      </w:r>
+      <w:r>
+        <w:rPr>
+          <w:rFonts w:asciiTheme="minorEastAsia" w:eastAsiaTheme="minorEastAsia" w:hAnsiTheme="minorEastAsia" w:hint="eastAsia"/>
+          <w:sz w:val="24"/>
+        </w:rPr>
+        <w:t>，</w:t>
+      </w:r>
+      <w:r>
+        <w:rPr>
+          <w:rFonts w:asciiTheme="minorEastAsia" w:eastAsiaTheme="minorEastAsia" w:hAnsiTheme="minorEastAsia" w:hint="eastAsia"/>
+          <w:sz w:val="24"/>
+        </w:rPr>
+        <w:t>見やすさの因子で有意差</w:t>
+      </w:r>
+      <w:r>
+        <w:rPr>
+          <w:rFonts w:asciiTheme="minorEastAsia" w:eastAsiaTheme="minorEastAsia" w:hAnsiTheme="minorEastAsia" w:hint="eastAsia"/>
+          <w:sz w:val="24"/>
+        </w:rPr>
+        <w:t>（</w:t>
+      </w:r>
+      <w:r>
+        <w:rPr>
+          <w:rFonts w:asciiTheme="minorEastAsia" w:eastAsiaTheme="minorEastAsia" w:hAnsiTheme="minorEastAsia"/>
+          <w:sz w:val="24"/>
+        </w:rPr>
+        <w:t>p&lt;0.01</w:t>
+      </w:r>
+      <w:r>
+        <w:rPr>
+          <w:rFonts w:asciiTheme="minorEastAsia" w:eastAsiaTheme="minorEastAsia" w:hAnsiTheme="minorEastAsia" w:hint="eastAsia"/>
+          <w:sz w:val="24"/>
+        </w:rPr>
+        <w:t>）</w:t>
+      </w:r>
+      <w:r>
+        <w:rPr>
+          <w:rFonts w:asciiTheme="minorEastAsia" w:eastAsiaTheme="minorEastAsia" w:hAnsiTheme="minorEastAsia" w:hint="eastAsia"/>
+          <w:sz w:val="24"/>
+        </w:rPr>
+        <w:t>が見られた．</w:t>
+      </w:r>
+      <w:r>
+        <w:rPr>
+          <w:rFonts w:asciiTheme="minorEastAsia" w:eastAsiaTheme="minorEastAsia" w:hAnsiTheme="minorEastAsia" w:hint="eastAsia"/>
+          <w:sz w:val="24"/>
+        </w:rPr>
+        <w:t>音声入力の場合はフルスクリーンで</w:t>
+      </w:r>
+      <w:r>
+        <w:rPr>
+          <w:rFonts w:asciiTheme="minorEastAsia" w:eastAsiaTheme="minorEastAsia" w:hAnsiTheme="minorEastAsia" w:hint="eastAsia"/>
+          <w:sz w:val="24"/>
+        </w:rPr>
+        <w:t>感情の変化の要因画面を表示しているために見やすさの因子で高い評価が得られたと考えられる．</w:t>
+      </w:r>
+      <w:r>
+        <w:rPr>
+          <w:rFonts w:asciiTheme="minorEastAsia" w:eastAsiaTheme="minorEastAsia" w:hAnsiTheme="minorEastAsia" w:hint="eastAsia"/>
+          <w:sz w:val="24"/>
+        </w:rPr>
+        <w:t>一方，誤差は大きいが，構成のわかりやすさで違いが見られた．</w:t>
+      </w:r>
+      <w:r>
+        <w:rPr>
+          <w:rFonts w:asciiTheme="minorEastAsia" w:eastAsiaTheme="minorEastAsia" w:hAnsiTheme="minorEastAsia" w:hint="eastAsia"/>
+          <w:sz w:val="24"/>
+        </w:rPr>
+        <w:t>音声入力の場合</w:t>
+      </w:r>
+      <w:r>
+        <w:rPr>
+          <w:rFonts w:asciiTheme="minorEastAsia" w:eastAsiaTheme="minorEastAsia" w:hAnsiTheme="minorEastAsia" w:hint="eastAsia"/>
+          <w:sz w:val="24"/>
+        </w:rPr>
+        <w:t>に</w:t>
+      </w:r>
+      <w:r>
+        <w:rPr>
+          <w:rFonts w:asciiTheme="minorEastAsia" w:eastAsiaTheme="minorEastAsia" w:hAnsiTheme="minorEastAsia" w:hint="eastAsia"/>
+          <w:sz w:val="24"/>
+        </w:rPr>
+        <w:t>フルスクリーン</w:t>
+      </w:r>
       <w:bookmarkStart w:id="0" w:name="_GoBack"/>
       <w:bookmarkEnd w:id="0"/>
+      <w:r>
+        <w:rPr>
+          <w:rFonts w:asciiTheme="minorEastAsia" w:eastAsiaTheme="minorEastAsia" w:hAnsiTheme="minorEastAsia" w:hint="eastAsia"/>
+          <w:sz w:val="24"/>
+        </w:rPr>
+        <w:t>で表示している分，</w:t>
+      </w:r>
+      <w:r>
+        <w:rPr>
+          <w:rFonts w:asciiTheme="minorEastAsia" w:eastAsiaTheme="minorEastAsia" w:hAnsiTheme="minorEastAsia"/>
+          <w:sz w:val="24"/>
+        </w:rPr>
+        <w:t>UX</w:t>
+      </w:r>
+      <w:r>
+        <w:rPr>
+          <w:rFonts w:asciiTheme="minorEastAsia" w:eastAsiaTheme="minorEastAsia" w:hAnsiTheme="minorEastAsia" w:hint="eastAsia"/>
+          <w:sz w:val="24"/>
+        </w:rPr>
+        <w:t>の入力の度に画面が遷移するために</w:t>
+      </w:r>
+      <w:r>
+        <w:rPr>
+          <w:rFonts w:asciiTheme="minorEastAsia" w:eastAsiaTheme="minorEastAsia" w:hAnsiTheme="minorEastAsia" w:hint="eastAsia"/>
+          <w:sz w:val="24"/>
+        </w:rPr>
+        <w:t>に評価が低くなったと考えられる．</w:t>
+      </w:r>
+      <w:r>
+        <w:rPr>
+          <w:rFonts w:asciiTheme="minorEastAsia" w:eastAsiaTheme="minorEastAsia" w:hAnsiTheme="minorEastAsia" w:hint="eastAsia"/>
+          <w:sz w:val="24"/>
+        </w:rPr>
+        <w:t>情報を入力するためにある程度の画面の大きさは必要だが，</w:t>
+      </w:r>
+      <w:r>
+        <w:rPr>
+          <w:rFonts w:asciiTheme="minorEastAsia" w:eastAsiaTheme="minorEastAsia" w:hAnsiTheme="minorEastAsia" w:hint="eastAsia"/>
+          <w:sz w:val="24"/>
+        </w:rPr>
+        <w:t>表示する画面サイズを調整したり，位置がわかりやすいように背景色に透過性を持たせるなどの工夫が必要だと考えられる．</w:t>
+      </w:r>
     </w:p>
     <w:p>
       <w:pPr>
         <w:pStyle w:val="a6"/>
+        <w:ind w:left="0" w:firstLine="0"/>
+        <w:rPr>
+          <w:rFonts w:asciiTheme="minorHAnsi" w:eastAsiaTheme="minorEastAsia"/>
+          <w:sz w:val="24"/>
+        </w:rPr>
+      </w:pPr>
+    </w:p>
+    <w:p>
+      <w:pPr>
+        <w:pStyle w:val="a6"/>
+        <w:ind w:left="0" w:firstLine="0"/>
+        <w:rPr>
+          <w:rFonts w:asciiTheme="minorHAnsi" w:eastAsiaTheme="minorEastAsia"/>
+          <w:sz w:val="24"/>
+        </w:rPr>
+      </w:pPr>
+      <w:r>
+        <w:rPr>
+          <w:noProof/>
+          <w:szCs w:val="21"/>
+        </w:rPr>
+        <mc:AlternateContent>
+          <mc:Choice Requires="wps">
+            <w:drawing>
+              <wp:anchor distT="0" distB="0" distL="114300" distR="114300" simplePos="0" relativeHeight="251691008" behindDoc="0" locked="0" layoutInCell="1" allowOverlap="1" wp14:anchorId="470B9E11" wp14:editId="4A752C15">
+                <wp:simplePos x="0" y="0"/>
+                <wp:positionH relativeFrom="column">
+                  <wp:posOffset>3886200</wp:posOffset>
+                </wp:positionH>
+                <wp:positionV relativeFrom="paragraph">
+                  <wp:posOffset>152400</wp:posOffset>
+                </wp:positionV>
+                <wp:extent cx="1444625" cy="326390"/>
+                <wp:effectExtent l="0" t="0" r="0" b="3810"/>
+                <wp:wrapNone/>
+                <wp:docPr id="21" name="テキスト 9"/>
+                <wp:cNvGraphicFramePr/>
+                <a:graphic xmlns:a="http://schemas.openxmlformats.org/drawingml/2006/main">
+                  <a:graphicData uri="http://schemas.microsoft.com/office/word/2010/wordprocessingShape">
+                    <wps:wsp>
+                      <wps:cNvSpPr txBox="1"/>
+                      <wps:spPr>
+                        <a:xfrm>
+                          <a:off x="0" y="0"/>
+                          <a:ext cx="1444625" cy="326390"/>
+                        </a:xfrm>
+                        <a:prstGeom prst="rect">
+                          <a:avLst/>
+                        </a:prstGeom>
+                        <a:noFill/>
+                        <a:ln>
+                          <a:noFill/>
+                        </a:ln>
+                        <a:effectLst/>
+                        <a:extLst>
+                          <a:ext uri="{C572A759-6A51-4108-AA02-DFA0A04FC94B}">
+                            <ma14:wrappingTextBoxFlag xmlns:ma14="http://schemas.microsoft.com/office/mac/drawingml/2011/main"/>
+                          </a:ext>
+                        </a:extLst>
+                      </wps:spPr>
+                      <wps:style>
+                        <a:lnRef idx="0">
+                          <a:schemeClr val="accent1"/>
+                        </a:lnRef>
+                        <a:fillRef idx="0">
+                          <a:schemeClr val="accent1"/>
+                        </a:fillRef>
+                        <a:effectRef idx="0">
+                          <a:schemeClr val="accent1"/>
+                        </a:effectRef>
+                        <a:fontRef idx="minor">
+                          <a:schemeClr val="dk1"/>
+                        </a:fontRef>
+                      </wps:style>
+                      <wps:txbx>
+                        <w:txbxContent>
+                          <w:p>
+                            <w:pPr>
+                              <w:ind w:firstLine="120"/>
+                              <w:rPr>
+                                <w:sz w:val="20"/>
+                              </w:rPr>
+                            </w:pPr>
+                            <w:r>
+                              <w:rPr>
+                                <w:sz w:val="20"/>
+                              </w:rPr>
+                              <w:t>*</w:t>
+                            </w:r>
+                            <w:r>
+                              <w:rPr>
+                                <w:b/>
+                                <w:i/>
+                                <w:sz w:val="20"/>
+                              </w:rPr>
+                              <w:t>p</w:t>
+                            </w:r>
+                            <w:r>
+                              <w:rPr>
+                                <w:sz w:val="20"/>
+                              </w:rPr>
+                              <w:t>&lt;0.05</w:t>
+                            </w:r>
+                            <w:r>
+                              <w:rPr>
+                                <w:rFonts w:hint="eastAsia"/>
+                                <w:sz w:val="20"/>
+                              </w:rPr>
+                              <w:t>，</w:t>
+                            </w:r>
+                            <w:r>
+                              <w:rPr>
+                                <w:sz w:val="20"/>
+                              </w:rPr>
+                              <w:t>**</w:t>
+                            </w:r>
+                            <w:r>
+                              <w:rPr>
+                                <w:b/>
+                                <w:i/>
+                                <w:sz w:val="20"/>
+                              </w:rPr>
+                              <w:t>p</w:t>
+                            </w:r>
+                            <w:r>
+                              <w:rPr>
+                                <w:sz w:val="20"/>
+                              </w:rPr>
+                              <w:t>&lt;0.01</w:t>
+                            </w:r>
+                          </w:p>
+                        </w:txbxContent>
+                      </wps:txbx>
+                      <wps:bodyPr rot="0" spcFirstLastPara="0" vertOverflow="overflow" horzOverflow="overflow" vert="horz" wrap="square" lIns="91440" tIns="45720" rIns="91440" bIns="45720" numCol="1" spcCol="0" rtlCol="0" fromWordArt="0" anchor="t" anchorCtr="0" forceAA="0" compatLnSpc="1">
+                        <a:prstTxWarp prst="textNoShape">
+                          <a:avLst/>
+                        </a:prstTxWarp>
+                        <a:noAutofit/>
+                      </wps:bodyPr>
+                    </wps:wsp>
+                  </a:graphicData>
+                </a:graphic>
+                <wp14:sizeRelH relativeFrom="margin">
+                  <wp14:pctWidth>0</wp14:pctWidth>
+                </wp14:sizeRelH>
+                <wp14:sizeRelV relativeFrom="margin">
+                  <wp14:pctHeight>0</wp14:pctHeight>
+                </wp14:sizeRelV>
+              </wp:anchor>
+            </w:drawing>
+          </mc:Choice>
+          <mc:Fallback>
+            <w:pict>
+              <v:shape id="_x0000_s1032" type="#_x0000_t202" style="position:absolute;margin-left:306pt;margin-top:12pt;width:113.75pt;height:25.7pt;z-index:251691008;visibility:visible;mso-wrap-style:square;mso-width-percent:0;mso-height-percent:0;mso-wrap-distance-left:9pt;mso-wrap-distance-top:0;mso-wrap-distance-right:9pt;mso-wrap-distance-bottom:0;mso-position-horizontal:absolute;mso-position-horizontal-relative:text;mso-position-vertical:absolute;mso-position-vertical-relative:text;mso-width-percent:0;mso-height-percent:0;mso-width-relative:margin;mso-height-relative:margin;v-text-anchor:top" o:gfxdata="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" filled="f" stroked="f">
+                <v:textbox>
+                  <w:txbxContent>
+                    <w:p>
+                      <w:pPr>
+                        <w:ind w:firstLine="120"/>
+                        <w:rPr>
+                          <w:sz w:val="20"/>
+                        </w:rPr>
+                      </w:pPr>
+                      <w:r>
+                        <w:rPr>
+                          <w:sz w:val="20"/>
+                        </w:rPr>
+                        <w:t>*</w:t>
+                      </w:r>
+                      <w:r>
+                        <w:rPr>
+                          <w:b/>
+                          <w:i/>
+                          <w:sz w:val="20"/>
+                        </w:rPr>
+                        <w:t>p</w:t>
+                      </w:r>
+                      <w:r>
+                        <w:rPr>
+                          <w:sz w:val="20"/>
+                        </w:rPr>
+                        <w:t>&lt;0.05</w:t>
+                      </w:r>
+                      <w:r>
+                        <w:rPr>
+                          <w:rFonts w:hint="eastAsia"/>
+                          <w:sz w:val="20"/>
+                        </w:rPr>
+                        <w:t>，</w:t>
+                      </w:r>
+                      <w:r>
+                        <w:rPr>
+                          <w:sz w:val="20"/>
+                        </w:rPr>
+                        <w:t>**</w:t>
+                      </w:r>
+                      <w:r>
+                        <w:rPr>
+                          <w:b/>
+                          <w:i/>
+                          <w:sz w:val="20"/>
+                        </w:rPr>
+                        <w:t>p</w:t>
+                      </w:r>
+                      <w:r>
+                        <w:rPr>
+                          <w:sz w:val="20"/>
+                        </w:rPr>
+                        <w:t>&lt;0.01</w:t>
+                      </w:r>
+                    </w:p>
+                  </w:txbxContent>
+                </v:textbox>
+              </v:shape>
+            </w:pict>
+          </mc:Fallback>
+        </mc:AlternateContent>
+      </w:r>
+      <w:r>
+        <w:rPr>
+          <w:b/>
+          <w:noProof/>
+        </w:rPr>
+        <mc:AlternateContent>
+          <mc:Choice Requires="wps">
+            <w:drawing>
+              <wp:anchor distT="0" distB="0" distL="114300" distR="114300" simplePos="0" relativeHeight="251688960" behindDoc="0" locked="0" layoutInCell="1" allowOverlap="1" wp14:anchorId="7DC948E1" wp14:editId="0F8C132B">
+                <wp:simplePos x="0" y="0"/>
+                <wp:positionH relativeFrom="column">
+                  <wp:posOffset>2857500</wp:posOffset>
+                </wp:positionH>
+                <wp:positionV relativeFrom="paragraph">
+                  <wp:posOffset>152400</wp:posOffset>
+                </wp:positionV>
+                <wp:extent cx="739775" cy="381000"/>
+                <wp:effectExtent l="0" t="0" r="0" b="0"/>
+                <wp:wrapNone/>
+                <wp:docPr id="20" name="テキスト ボックス 5"/>
+                <wp:cNvGraphicFramePr/>
+                <a:graphic xmlns:a="http://schemas.openxmlformats.org/drawingml/2006/main">
+                  <a:graphicData uri="http://schemas.microsoft.com/office/word/2010/wordprocessingShape">
+                    <wps:wsp>
+                      <wps:cNvSpPr txBox="1"/>
+                      <wps:spPr>
+                        <a:xfrm>
+                          <a:off x="0" y="0"/>
+                          <a:ext cx="739775" cy="381000"/>
+                        </a:xfrm>
+                        <a:prstGeom prst="rect">
+                          <a:avLst/>
+                        </a:prstGeom>
+                        <a:noFill/>
+                      </wps:spPr>
+                      <wps:txbx>
+                        <w:txbxContent>
+                          <w:p>
+                            <w:pPr>
+                              <w:pStyle w:val="Web"/>
+                              <w:spacing w:before="0" w:beforeAutospacing="0" w:after="0" w:afterAutospacing="0"/>
+                              <w:ind w:firstLine="220"/>
+                              <w:rPr>
+                                <w:b/>
+                                <w:sz w:val="12"/>
+                              </w:rPr>
+                            </w:pPr>
+                            <w:r>
+                              <w:rPr>
+                                <w:rFonts w:asciiTheme="minorHAnsi" w:hAnsi="Century" w:cstheme="minorBidi" w:hint="eastAsia"/>
+                                <w:b/>
+                                <w:color w:val="000000" w:themeColor="text1"/>
+                                <w:kern w:val="24"/>
+                                <w:sz w:val="22"/>
+                                <w:szCs w:val="36"/>
+                              </w:rPr>
+                              <w:t>＊</w:t>
+                            </w:r>
+                            <w:r>
+                              <w:rPr>
+                                <w:rFonts w:asciiTheme="minorHAnsi" w:hAnsi="Century" w:cstheme="minorBidi" w:hint="eastAsia"/>
+                                <w:b/>
+                                <w:color w:val="000000" w:themeColor="text1"/>
+                                <w:kern w:val="24"/>
+                                <w:sz w:val="22"/>
+                                <w:szCs w:val="36"/>
+                              </w:rPr>
+                              <w:t>＊</w:t>
+                            </w:r>
+                          </w:p>
+                        </w:txbxContent>
+                      </wps:txbx>
+                      <wps:bodyPr wrap="square" rtlCol="0">
+                        <a:noAutofit/>
+                      </wps:bodyPr>
+                    </wps:wsp>
+                  </a:graphicData>
+                </a:graphic>
+                <wp14:sizeRelH relativeFrom="margin">
+                  <wp14:pctWidth>0</wp14:pctWidth>
+                </wp14:sizeRelH>
+                <wp14:sizeRelV relativeFrom="margin">
+                  <wp14:pctHeight>0</wp14:pctHeight>
+                </wp14:sizeRelV>
+              </wp:anchor>
+            </w:drawing>
+          </mc:Choice>
+          <mc:Fallback>
+            <w:pict>
+              <v:shape id="_x0000_s1033" type="#_x0000_t202" style="position:absolute;margin-left:225pt;margin-top:12pt;width:58.25pt;height:30pt;z-index:251688960;visibility:visible;mso-wrap-style:square;mso-width-percent:0;mso-height-percent:0;mso-wrap-distance-left:9pt;mso-wrap-distance-top:0;mso-wrap-distance-right:9pt;mso-wrap-distance-bottom:0;mso-position-horizontal:absolute;mso-position-horizontal-relative:text;mso-position-vertical:absolute;mso-position-vertical-relative:text;mso-width-percent:0;mso-height-percent:0;mso-width-relative:margin;mso-height-relative:margin;v-text-anchor:top" o:gfxdata="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" filled="f" stroked="f">
+                <v:textbox>
+                  <w:txbxContent>
+                    <w:p>
+                      <w:pPr>
+                        <w:pStyle w:val="Web"/>
+                        <w:spacing w:before="0" w:beforeAutospacing="0" w:after="0" w:afterAutospacing="0"/>
+                        <w:ind w:firstLine="220"/>
+                        <w:rPr>
+                          <w:b/>
+                          <w:sz w:val="12"/>
+                        </w:rPr>
+                      </w:pPr>
+                      <w:r>
+                        <w:rPr>
+                          <w:rFonts w:asciiTheme="minorHAnsi" w:hAnsi="Century" w:cstheme="minorBidi" w:hint="eastAsia"/>
+                          <w:b/>
+                          <w:color w:val="000000" w:themeColor="text1"/>
+                          <w:kern w:val="24"/>
+                          <w:sz w:val="22"/>
+                          <w:szCs w:val="36"/>
+                        </w:rPr>
+                        <w:t>＊</w:t>
+                      </w:r>
+                      <w:r>
+                        <w:rPr>
+                          <w:rFonts w:asciiTheme="minorHAnsi" w:hAnsi="Century" w:cstheme="minorBidi" w:hint="eastAsia"/>
+                          <w:b/>
+                          <w:color w:val="000000" w:themeColor="text1"/>
+                          <w:kern w:val="24"/>
+                          <w:sz w:val="22"/>
+                          <w:szCs w:val="36"/>
+                        </w:rPr>
+                        <w:t>＊</w:t>
+                      </w:r>
+                    </w:p>
+                  </w:txbxContent>
+                </v:textbox>
+              </v:shape>
+            </w:pict>
+          </mc:Fallback>
+        </mc:AlternateContent>
+      </w:r>
+    </w:p>
+    <w:p>
+      <w:pPr>
+        <w:pStyle w:val="a6"/>
+        <w:ind w:left="0" w:firstLine="0"/>
+        <w:rPr>
+          <w:rFonts w:asciiTheme="minorHAnsi" w:eastAsiaTheme="minorEastAsia"/>
+          <w:sz w:val="24"/>
+        </w:rPr>
+      </w:pPr>
+      <w:r>
+        <w:rPr>
+          <w:noProof/>
+        </w:rPr>
+        <w:drawing>
+          <wp:anchor distT="0" distB="0" distL="114300" distR="114300" simplePos="0" relativeHeight="251684864" behindDoc="1" locked="0" layoutInCell="1" allowOverlap="1" wp14:anchorId="28C104D1" wp14:editId="0CB96771">
+            <wp:simplePos x="0" y="0"/>
+            <wp:positionH relativeFrom="column">
+              <wp:posOffset>0</wp:posOffset>
+            </wp:positionH>
+            <wp:positionV relativeFrom="paragraph">
+              <wp:posOffset>76200</wp:posOffset>
+            </wp:positionV>
+            <wp:extent cx="5483860" cy="3131185"/>
+            <wp:effectExtent l="0" t="0" r="2540" b="0"/>
+            <wp:wrapNone/>
+            <wp:docPr id="18" name="グラフ 18"/>
+            <wp:cNvGraphicFramePr/>
+            <a:graphic xmlns:a="http://schemas.openxmlformats.org/drawingml/2006/main">
+              <a:graphicData uri="http://schemas.openxmlformats.org/drawingml/2006/chart">
+                <c:chart xmlns:c="http://schemas.openxmlformats.org/drawingml/2006/chart" xmlns:r="http://schemas.openxmlformats.org/officeDocument/2006/relationships" r:id="rId15"/>
+              </a:graphicData>
+            </a:graphic>
+            <wp14:sizeRelH relativeFrom="page">
+              <wp14:pctWidth>0</wp14:pctWidth>
+            </wp14:sizeRelH>
+            <wp14:sizeRelV relativeFrom="page">
+              <wp14:pctHeight>0</wp14:pctHeight>
+            </wp14:sizeRelV>
+          </wp:anchor>
+        </w:drawing>
+      </w:r>
+    </w:p>
+    <w:p>
+      <w:pPr>
+        <w:pStyle w:val="a6"/>
+        <w:ind w:left="0" w:firstLine="0"/>
+        <w:rPr>
+          <w:rFonts w:asciiTheme="minorHAnsi" w:eastAsiaTheme="minorEastAsia"/>
+          <w:sz w:val="24"/>
+        </w:rPr>
+      </w:pPr>
+      <w:r>
+        <w:rPr>
+          <w:noProof/>
+        </w:rPr>
+        <mc:AlternateContent>
+          <mc:Choice Requires="wps">
+            <w:drawing>
+              <wp:anchor distT="0" distB="0" distL="114300" distR="114300" simplePos="0" relativeHeight="251686912" behindDoc="0" locked="0" layoutInCell="1" allowOverlap="1" wp14:anchorId="0052A2F9" wp14:editId="65006239">
+                <wp:simplePos x="0" y="0"/>
+                <wp:positionH relativeFrom="column">
+                  <wp:posOffset>3192780</wp:posOffset>
+                </wp:positionH>
+                <wp:positionV relativeFrom="paragraph">
+                  <wp:posOffset>18415</wp:posOffset>
+                </wp:positionV>
+                <wp:extent cx="127635" cy="343535"/>
+                <wp:effectExtent l="0" t="6350" r="18415" b="18415"/>
+                <wp:wrapThrough wrapText="bothSides">
+                  <wp:wrapPolygon edited="0">
+                    <wp:start x="-1075" y="21201"/>
+                    <wp:lineTo x="20418" y="21201"/>
+                    <wp:lineTo x="20418" y="439"/>
+                    <wp:lineTo x="-1075" y="439"/>
+                    <wp:lineTo x="-1075" y="21201"/>
+                  </wp:wrapPolygon>
+                </wp:wrapThrough>
+                <wp:docPr id="19" name="左大かっこ 1"/>
+                <wp:cNvGraphicFramePr/>
+                <a:graphic xmlns:a="http://schemas.openxmlformats.org/drawingml/2006/main">
+                  <a:graphicData uri="http://schemas.microsoft.com/office/word/2010/wordprocessingShape">
+                    <wps:wsp>
+                      <wps:cNvSpPr/>
+                      <wps:spPr>
+                        <a:xfrm rot="5400000">
+                          <a:off x="0" y="0"/>
+                          <a:ext cx="127635" cy="343535"/>
+                        </a:xfrm>
+                        <a:prstGeom prst="leftBracket">
+                          <a:avLst/>
+                        </a:prstGeom>
+                        <a:ln>
+                          <a:solidFill>
+                            <a:schemeClr val="tx1"/>
+                          </a:solidFill>
+                        </a:ln>
+                        <a:effectLst/>
+                      </wps:spPr>
+                      <wps:style>
+                        <a:lnRef idx="2">
+                          <a:schemeClr val="accent1"/>
+                        </a:lnRef>
+                        <a:fillRef idx="0">
+                          <a:schemeClr val="accent1"/>
+                        </a:fillRef>
+                        <a:effectRef idx="1">
+                          <a:schemeClr val="accent1"/>
+                        </a:effectRef>
+                        <a:fontRef idx="minor">
+                          <a:schemeClr val="tx1"/>
+                        </a:fontRef>
+                      </wps:style>
+                      <wps:bodyPr vertOverflow="clip"/>
+                    </wps:wsp>
+                  </a:graphicData>
+                </a:graphic>
+                <wp14:sizeRelH relativeFrom="margin">
+                  <wp14:pctWidth>0</wp14:pctWidth>
+                </wp14:sizeRelH>
+                <wp14:sizeRelV relativeFrom="margin">
+                  <wp14:pctHeight>0</wp14:pctHeight>
+                </wp14:sizeRelV>
+              </wp:anchor>
+            </w:drawing>
+          </mc:Choice>
+          <mc:Fallback>
+            <w:pict>
+              <v:shape id="左大かっこ 1" o:spid="_x0000_s1026" type="#_x0000_t85" style="position:absolute;left:0;text-align:left;margin-left:251.4pt;margin-top:1.45pt;width:10.05pt;height:27.05pt;rotation:90;z-index:251686912;visibility:visible;mso-wrap-style:square;mso-width-percent:0;mso-height-percent:0;mso-wrap-distance-left:9pt;mso-wrap-distance-top:0;mso-wrap-distance-right:9pt;mso-wrap-distance-bottom:0;mso-position-horizontal:absolute;mso-position-horizontal-relative:text;mso-position-vertical:absolute;mso-position-vertical-relative:text;mso-width-percent:0;mso-height-percent:0;mso-width-relative:margin;mso-height-relative:margin;v-text-anchor:top" o:gfxdata="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" adj="669" strokecolor="black [3213]" strokeweight="2pt">
+                <w10:wrap type="through"/>
+              </v:shape>
+            </w:pict>
+          </mc:Fallback>
+        </mc:AlternateContent>
+      </w:r>
+    </w:p>
+    <w:p>
+      <w:pPr>
+        <w:pStyle w:val="a6"/>
+        <w:ind w:left="0" w:firstLine="0"/>
         <w:rPr>
           <w:rFonts w:asciiTheme="minorHAnsi" w:eastAsiaTheme="minorEastAsia" w:hint="eastAsia"/>
           <w:sz w:val="24"/>
@@ -8213,6 +9789,7 @@
     <w:p>
       <w:pPr>
         <w:pStyle w:val="a6"/>
+        <w:ind w:left="0" w:firstLine="0"/>
         <w:rPr>
           <w:rFonts w:asciiTheme="minorHAnsi" w:eastAsiaTheme="minorEastAsia" w:hint="eastAsia"/>
           <w:sz w:val="24"/>
@@ -8222,6 +9799,7 @@
     <w:p>
       <w:pPr>
         <w:pStyle w:val="a6"/>
+        <w:ind w:left="0" w:firstLine="0"/>
         <w:rPr>
           <w:rFonts w:asciiTheme="minorHAnsi" w:eastAsiaTheme="minorEastAsia" w:hint="eastAsia"/>
           <w:sz w:val="24"/>
@@ -8231,6 +9809,7 @@
     <w:p>
       <w:pPr>
         <w:pStyle w:val="a6"/>
+        <w:ind w:left="0" w:firstLine="0"/>
         <w:rPr>
           <w:rFonts w:asciiTheme="minorHAnsi" w:eastAsiaTheme="minorEastAsia" w:hint="eastAsia"/>
           <w:sz w:val="24"/>
@@ -8240,6 +9819,7 @@
     <w:p>
       <w:pPr>
         <w:pStyle w:val="a6"/>
+        <w:ind w:left="0" w:firstLine="0"/>
         <w:rPr>
           <w:rFonts w:asciiTheme="minorHAnsi" w:eastAsiaTheme="minorEastAsia" w:hint="eastAsia"/>
           <w:sz w:val="24"/>
@@ -8249,6 +9829,7 @@
     <w:p>
       <w:pPr>
         <w:pStyle w:val="a6"/>
+        <w:ind w:left="0" w:firstLine="0"/>
         <w:rPr>
           <w:rFonts w:asciiTheme="minorHAnsi" w:eastAsiaTheme="minorEastAsia" w:hint="eastAsia"/>
           <w:sz w:val="24"/>
@@ -8258,6 +9839,7 @@
     <w:p>
       <w:pPr>
         <w:pStyle w:val="a6"/>
+        <w:ind w:left="0" w:firstLine="0"/>
         <w:rPr>
           <w:rFonts w:asciiTheme="minorHAnsi" w:eastAsiaTheme="minorEastAsia" w:hint="eastAsia"/>
           <w:sz w:val="24"/>
@@ -8267,6 +9849,67 @@
     <w:p>
       <w:pPr>
         <w:pStyle w:val="a6"/>
+        <w:ind w:left="0" w:firstLine="0"/>
+        <w:rPr>
+          <w:rFonts w:asciiTheme="minorHAnsi" w:eastAsiaTheme="minorEastAsia"/>
+          <w:sz w:val="24"/>
+        </w:rPr>
+      </w:pPr>
+    </w:p>
+    <w:p>
+      <w:pPr>
+        <w:pStyle w:val="a6"/>
+        <w:ind w:left="0" w:firstLine="0"/>
+        <w:rPr>
+          <w:rFonts w:asciiTheme="minorHAnsi" w:eastAsiaTheme="minorEastAsia"/>
+          <w:sz w:val="24"/>
+        </w:rPr>
+      </w:pPr>
+    </w:p>
+    <w:p>
+      <w:pPr>
+        <w:pStyle w:val="a6"/>
+        <w:ind w:left="0" w:firstLine="0"/>
+        <w:rPr>
+          <w:rFonts w:asciiTheme="minorHAnsi" w:eastAsiaTheme="minorEastAsia"/>
+          <w:sz w:val="24"/>
+        </w:rPr>
+      </w:pPr>
+    </w:p>
+    <w:p>
+      <w:pPr>
+        <w:pStyle w:val="a6"/>
+        <w:ind w:left="0" w:firstLine="0"/>
+        <w:rPr>
+          <w:rFonts w:asciiTheme="minorHAnsi" w:eastAsiaTheme="minorEastAsia"/>
+          <w:sz w:val="24"/>
+        </w:rPr>
+      </w:pPr>
+    </w:p>
+    <w:p>
+      <w:pPr>
+        <w:pStyle w:val="a6"/>
+        <w:ind w:left="0" w:firstLine="0"/>
+        <w:rPr>
+          <w:rFonts w:asciiTheme="minorHAnsi" w:eastAsiaTheme="minorEastAsia"/>
+          <w:sz w:val="24"/>
+        </w:rPr>
+      </w:pPr>
+    </w:p>
+    <w:p>
+      <w:pPr>
+        <w:pStyle w:val="a6"/>
+        <w:ind w:left="0" w:firstLine="0"/>
+        <w:rPr>
+          <w:rFonts w:asciiTheme="minorHAnsi" w:eastAsiaTheme="minorEastAsia"/>
+          <w:sz w:val="24"/>
+        </w:rPr>
+      </w:pPr>
+    </w:p>
+    <w:p>
+      <w:pPr>
+        <w:pStyle w:val="a6"/>
+        <w:ind w:left="0" w:firstLine="0"/>
         <w:rPr>
           <w:rFonts w:asciiTheme="minorHAnsi" w:eastAsiaTheme="minorEastAsia" w:hint="eastAsia"/>
           <w:sz w:val="24"/>
@@ -8276,15 +9919,202 @@
     <w:p>
       <w:pPr>
         <w:pStyle w:val="a6"/>
+        <w:ind w:left="0" w:firstLine="0"/>
+        <w:jc w:val="center"/>
         <w:rPr>
           <w:rFonts w:asciiTheme="minorHAnsi" w:eastAsiaTheme="minorEastAsia" w:hint="eastAsia"/>
           <w:sz w:val="24"/>
         </w:rPr>
       </w:pPr>
+      <w:r>
+        <w:rPr>
+          <w:rFonts w:asciiTheme="minorHAnsi" w:eastAsiaTheme="minorEastAsia" w:hint="eastAsia"/>
+          <w:sz w:val="24"/>
+        </w:rPr>
+        <w:t>図</w:t>
+      </w:r>
+      <w:r>
+        <w:rPr>
+          <w:rFonts w:asciiTheme="minorHAnsi" w:eastAsiaTheme="minorEastAsia"/>
+          <w:sz w:val="24"/>
+        </w:rPr>
+        <w:t xml:space="preserve">4.9 </w:t>
+      </w:r>
+      <w:r>
+        <w:rPr>
+          <w:rFonts w:asciiTheme="minorHAnsi" w:eastAsiaTheme="minorEastAsia" w:hint="eastAsia"/>
+          <w:sz w:val="24"/>
+        </w:rPr>
+        <w:t>ユーザビリティアンケートの結果</w:t>
+      </w:r>
+      <w:r>
+        <w:rPr>
+          <w:rFonts w:asciiTheme="minorHAnsi" w:eastAsiaTheme="minorEastAsia" w:hint="eastAsia"/>
+          <w:sz w:val="24"/>
+        </w:rPr>
+        <w:t>（入力インタフェース）</w:t>
+      </w:r>
     </w:p>
     <w:p>
       <w:pPr>
         <w:pStyle w:val="a6"/>
+        <w:ind w:left="0" w:firstLine="0"/>
+        <w:rPr>
+          <w:rFonts w:asciiTheme="minorHAnsi" w:eastAsiaTheme="minorEastAsia"/>
+          <w:sz w:val="24"/>
+        </w:rPr>
+      </w:pPr>
+    </w:p>
+    <w:p>
+      <w:pPr>
+        <w:pStyle w:val="a6"/>
+        <w:ind w:left="0" w:firstLine="0"/>
+        <w:rPr>
+          <w:rFonts w:asciiTheme="minorHAnsi" w:eastAsiaTheme="minorEastAsia"/>
+          <w:sz w:val="24"/>
+        </w:rPr>
+      </w:pPr>
+    </w:p>
+    <w:p>
+      <w:pPr>
+        <w:pStyle w:val="a6"/>
+        <w:ind w:left="0" w:firstLine="0"/>
+        <w:rPr>
+          <w:rFonts w:asciiTheme="minorHAnsi" w:eastAsiaTheme="minorEastAsia"/>
+          <w:sz w:val="24"/>
+        </w:rPr>
+      </w:pPr>
+    </w:p>
+    <w:p>
+      <w:pPr>
+        <w:pStyle w:val="a6"/>
+        <w:ind w:left="0" w:firstLine="0"/>
+        <w:rPr>
+          <w:rFonts w:asciiTheme="minorHAnsi" w:eastAsiaTheme="minorEastAsia"/>
+          <w:sz w:val="24"/>
+        </w:rPr>
+      </w:pPr>
+    </w:p>
+    <w:p>
+      <w:pPr>
+        <w:pStyle w:val="a6"/>
+        <w:ind w:left="0" w:firstLine="0"/>
+        <w:rPr>
+          <w:rFonts w:asciiTheme="minorHAnsi" w:eastAsiaTheme="minorEastAsia"/>
+          <w:sz w:val="24"/>
+        </w:rPr>
+      </w:pPr>
+    </w:p>
+    <w:p>
+      <w:pPr>
+        <w:pStyle w:val="a6"/>
+        <w:ind w:left="0" w:firstLine="0"/>
+        <w:rPr>
+          <w:rFonts w:asciiTheme="minorHAnsi" w:eastAsiaTheme="minorEastAsia"/>
+          <w:sz w:val="24"/>
+        </w:rPr>
+      </w:pPr>
+    </w:p>
+    <w:p>
+      <w:pPr>
+        <w:pStyle w:val="a6"/>
+        <w:ind w:left="0" w:firstLine="0"/>
+        <w:rPr>
+          <w:rFonts w:asciiTheme="minorHAnsi" w:eastAsiaTheme="minorEastAsia"/>
+          <w:sz w:val="24"/>
+        </w:rPr>
+      </w:pPr>
+    </w:p>
+    <w:p>
+      <w:pPr>
+        <w:pStyle w:val="a6"/>
+        <w:ind w:left="0" w:firstLine="0"/>
+        <w:rPr>
+          <w:rFonts w:asciiTheme="minorHAnsi" w:eastAsiaTheme="minorEastAsia"/>
+          <w:sz w:val="24"/>
+        </w:rPr>
+      </w:pPr>
+    </w:p>
+    <w:p>
+      <w:pPr>
+        <w:pStyle w:val="a6"/>
+        <w:ind w:left="0" w:firstLine="0"/>
+        <w:rPr>
+          <w:rFonts w:asciiTheme="minorHAnsi" w:eastAsiaTheme="minorEastAsia"/>
+          <w:sz w:val="24"/>
+        </w:rPr>
+      </w:pPr>
+    </w:p>
+    <w:p>
+      <w:pPr>
+        <w:pStyle w:val="a6"/>
+        <w:ind w:left="0" w:firstLine="0"/>
+        <w:rPr>
+          <w:rFonts w:asciiTheme="minorHAnsi" w:eastAsiaTheme="minorEastAsia"/>
+          <w:sz w:val="24"/>
+        </w:rPr>
+      </w:pPr>
+    </w:p>
+    <w:p>
+      <w:pPr>
+        <w:pStyle w:val="a6"/>
+        <w:ind w:left="238" w:firstLine="0"/>
+        <w:rPr>
+          <w:rFonts w:hint="eastAsia"/>
+        </w:rPr>
+      </w:pPr>
+      <w:r>
+        <w:t xml:space="preserve">[31] </w:t>
+      </w:r>
+      <w:bookmarkStart w:id="1" w:name="_Ref283203886"/>
+      <w:proofErr w:type="spellStart"/>
+      <w:r>
+        <w:t>Hassenzahl</w:t>
+      </w:r>
+      <w:proofErr w:type="spellEnd"/>
+      <w:r>
+        <w:t xml:space="preserve">, Marc. "User experience (UX): towards an experiential perspective on product quality." Proceedings of the 20th International Conference of the Association Francophone </w:t>
+      </w:r>
+      <w:proofErr w:type="spellStart"/>
+      <w:r>
+        <w:t>d'Interaction</w:t>
+      </w:r>
+      <w:proofErr w:type="spellEnd"/>
+      <w:r>
+        <w:t xml:space="preserve"> </w:t>
+      </w:r>
+      <w:proofErr w:type="spellStart"/>
+      <w:r>
+        <w:t>Homme</w:t>
+      </w:r>
+      <w:proofErr w:type="spellEnd"/>
+      <w:r>
+        <w:t>-Machine. ACM (2008).</w:t>
+      </w:r>
+      <w:bookmarkEnd w:id="1"/>
+    </w:p>
+    <w:p>
+      <w:pPr>
+        <w:pStyle w:val="a6"/>
+        <w:ind w:left="238" w:firstLine="0"/>
+        <w:rPr>
+          <w:rFonts w:hint="eastAsia"/>
+        </w:rPr>
+      </w:pPr>
+    </w:p>
+    <w:p>
+      <w:pPr>
+        <w:pStyle w:val="a6"/>
+        <w:ind w:left="238" w:firstLine="0"/>
+        <w:rPr>
+          <w:rFonts w:hint="eastAsia"/>
+        </w:rPr>
+      </w:pPr>
+    </w:p>
+    <w:p>
+      <w:pPr>
+        <w:pStyle w:val="a6"/>
+        <w:ind w:left="0" w:firstLine="0"/>
         <w:rPr>
           <w:rFonts w:asciiTheme="minorHAnsi" w:eastAsiaTheme="minorEastAsia" w:hint="eastAsia"/>
           <w:sz w:val="24"/>
@@ -8295,280 +10125,24 @@
       <w:pPr>
         <w:pStyle w:val="a6"/>
         <w:rPr>
-          <w:rFonts w:asciiTheme="minorHAnsi" w:eastAsiaTheme="minorEastAsia" w:hint="eastAsia"/>
-          <w:sz w:val="24"/>
+          <w:rFonts w:asciiTheme="minorHAnsi" w:eastAsiaTheme="minorEastAsia"/>
+          <w:sz w:val="24"/>
+        </w:rPr>
+      </w:pPr>
+    </w:p>
+    <w:p>
+      <w:pPr>
+        <w:jc w:val="left"/>
+        <w:rPr>
+          <w:rFonts w:ascii="ヒラギノ明朝 ProN W3" w:eastAsia="ヒラギノ明朝 ProN W3"/>
+          <w:sz w:val="20"/>
         </w:rPr>
       </w:pPr>
     </w:p>
     <w:p>
       <w:pPr>
         <w:pStyle w:val="a6"/>
-        <w:rPr>
-          <w:rFonts w:asciiTheme="minorHAnsi" w:eastAsiaTheme="minorEastAsia" w:hint="eastAsia"/>
-          <w:sz w:val="24"/>
-        </w:rPr>
-      </w:pPr>
-    </w:p>
-    <w:p>
-      <w:pPr>
-        <w:pStyle w:val="a6"/>
-        <w:rPr>
-          <w:rFonts w:asciiTheme="minorHAnsi" w:eastAsiaTheme="minorEastAsia" w:hint="eastAsia"/>
-          <w:sz w:val="24"/>
-        </w:rPr>
-      </w:pPr>
-    </w:p>
-    <w:p>
-      <w:pPr>
-        <w:pStyle w:val="a6"/>
-        <w:rPr>
-          <w:rFonts w:asciiTheme="minorHAnsi" w:eastAsiaTheme="minorEastAsia" w:hint="eastAsia"/>
-          <w:sz w:val="24"/>
-        </w:rPr>
-      </w:pPr>
-    </w:p>
-    <w:p>
-      <w:pPr>
-        <w:pStyle w:val="a6"/>
-        <w:rPr>
-          <w:rFonts w:asciiTheme="minorHAnsi" w:eastAsiaTheme="minorEastAsia" w:hint="eastAsia"/>
-          <w:sz w:val="24"/>
-        </w:rPr>
-      </w:pPr>
-    </w:p>
-    <w:p>
-      <w:pPr>
-        <w:pStyle w:val="a6"/>
-        <w:rPr>
-          <w:rFonts w:asciiTheme="minorHAnsi" w:eastAsiaTheme="minorEastAsia" w:hint="eastAsia"/>
-          <w:sz w:val="24"/>
-        </w:rPr>
-      </w:pPr>
-    </w:p>
-    <w:p>
-      <w:pPr>
-        <w:pStyle w:val="a6"/>
-        <w:rPr>
-          <w:rFonts w:asciiTheme="minorHAnsi" w:eastAsiaTheme="minorEastAsia" w:hint="eastAsia"/>
-          <w:sz w:val="24"/>
-        </w:rPr>
-      </w:pPr>
-    </w:p>
-    <w:p>
-      <w:pPr>
-        <w:pStyle w:val="a6"/>
-        <w:rPr>
-          <w:rFonts w:asciiTheme="minorHAnsi" w:eastAsiaTheme="minorEastAsia" w:hint="eastAsia"/>
-          <w:sz w:val="24"/>
-        </w:rPr>
-      </w:pPr>
-    </w:p>
-    <w:p>
-      <w:pPr>
-        <w:pStyle w:val="a6"/>
-        <w:rPr>
-          <w:rFonts w:asciiTheme="minorHAnsi" w:eastAsiaTheme="minorEastAsia" w:hint="eastAsia"/>
-          <w:sz w:val="24"/>
-        </w:rPr>
-      </w:pPr>
-    </w:p>
-    <w:p>
-      <w:pPr>
-        <w:pStyle w:val="a6"/>
-        <w:rPr>
-          <w:rFonts w:asciiTheme="minorHAnsi" w:eastAsiaTheme="minorEastAsia" w:hint="eastAsia"/>
-          <w:sz w:val="24"/>
-        </w:rPr>
-      </w:pPr>
-    </w:p>
-    <w:p>
-      <w:pPr>
-        <w:pStyle w:val="a6"/>
-        <w:rPr>
-          <w:rFonts w:asciiTheme="minorHAnsi" w:eastAsiaTheme="minorEastAsia" w:hint="eastAsia"/>
-          <w:sz w:val="24"/>
-        </w:rPr>
-      </w:pPr>
-    </w:p>
-    <w:p>
-      <w:pPr>
-        <w:pStyle w:val="a6"/>
-        <w:rPr>
-          <w:rFonts w:asciiTheme="minorHAnsi" w:eastAsiaTheme="minorEastAsia" w:hint="eastAsia"/>
-          <w:sz w:val="24"/>
-        </w:rPr>
-      </w:pPr>
-    </w:p>
-    <w:p>
-      <w:pPr>
-        <w:pStyle w:val="a6"/>
-        <w:rPr>
-          <w:rFonts w:asciiTheme="minorHAnsi" w:eastAsiaTheme="minorEastAsia" w:hint="eastAsia"/>
-          <w:sz w:val="24"/>
-        </w:rPr>
-      </w:pPr>
-    </w:p>
-    <w:p>
-      <w:pPr>
-        <w:pStyle w:val="a6"/>
-        <w:rPr>
-          <w:rFonts w:asciiTheme="minorHAnsi" w:eastAsiaTheme="minorEastAsia" w:hint="eastAsia"/>
-          <w:sz w:val="24"/>
-        </w:rPr>
-      </w:pPr>
-    </w:p>
-    <w:p>
-      <w:pPr>
-        <w:pStyle w:val="a6"/>
-        <w:rPr>
-          <w:rFonts w:asciiTheme="minorHAnsi" w:eastAsiaTheme="minorEastAsia" w:hint="eastAsia"/>
-          <w:sz w:val="24"/>
-        </w:rPr>
-      </w:pPr>
-    </w:p>
-    <w:p>
-      <w:pPr>
-        <w:pStyle w:val="a6"/>
-        <w:rPr>
-          <w:rFonts w:asciiTheme="minorHAnsi" w:eastAsiaTheme="minorEastAsia" w:hint="eastAsia"/>
-          <w:sz w:val="24"/>
-        </w:rPr>
-      </w:pPr>
-    </w:p>
-    <w:p>
-      <w:pPr>
-        <w:pStyle w:val="a6"/>
-        <w:rPr>
-          <w:rFonts w:asciiTheme="minorHAnsi" w:eastAsiaTheme="minorEastAsia" w:hint="eastAsia"/>
-          <w:sz w:val="24"/>
-        </w:rPr>
-      </w:pPr>
-    </w:p>
-    <w:p>
-      <w:pPr>
-        <w:pStyle w:val="a6"/>
-        <w:rPr>
-          <w:rFonts w:asciiTheme="minorHAnsi" w:eastAsiaTheme="minorEastAsia" w:hint="eastAsia"/>
-          <w:sz w:val="24"/>
-        </w:rPr>
-      </w:pPr>
-    </w:p>
-    <w:p>
-      <w:pPr>
-        <w:pStyle w:val="a6"/>
-        <w:rPr>
-          <w:rFonts w:asciiTheme="minorHAnsi" w:eastAsiaTheme="minorEastAsia" w:hint="eastAsia"/>
-          <w:sz w:val="24"/>
-        </w:rPr>
-      </w:pPr>
-    </w:p>
-    <w:p>
-      <w:pPr>
-        <w:pStyle w:val="a6"/>
-        <w:rPr>
-          <w:rFonts w:asciiTheme="minorHAnsi" w:eastAsiaTheme="minorEastAsia" w:hint="eastAsia"/>
-          <w:sz w:val="24"/>
-        </w:rPr>
-      </w:pPr>
-    </w:p>
-    <w:p>
-      <w:pPr>
-        <w:pStyle w:val="a6"/>
-        <w:rPr>
-          <w:rFonts w:asciiTheme="minorHAnsi" w:eastAsiaTheme="minorEastAsia" w:hint="eastAsia"/>
-          <w:sz w:val="24"/>
-        </w:rPr>
-      </w:pPr>
-    </w:p>
-    <w:p>
-      <w:pPr>
-        <w:pStyle w:val="a6"/>
-        <w:rPr>
-          <w:rFonts w:asciiTheme="minorHAnsi" w:eastAsiaTheme="minorEastAsia" w:hint="eastAsia"/>
-          <w:sz w:val="24"/>
-        </w:rPr>
-      </w:pPr>
-    </w:p>
-    <w:p>
-      <w:pPr>
-        <w:pStyle w:val="a6"/>
-        <w:rPr>
-          <w:rFonts w:asciiTheme="minorHAnsi" w:eastAsiaTheme="minorEastAsia" w:hint="eastAsia"/>
-          <w:sz w:val="24"/>
-        </w:rPr>
-      </w:pPr>
-    </w:p>
-    <w:p>
-      <w:pPr>
-        <w:pStyle w:val="a6"/>
-        <w:rPr>
-          <w:rFonts w:asciiTheme="minorHAnsi" w:eastAsiaTheme="minorEastAsia" w:hint="eastAsia"/>
-          <w:sz w:val="24"/>
-        </w:rPr>
-      </w:pPr>
-    </w:p>
-    <w:p>
-      <w:pPr>
-        <w:pStyle w:val="a6"/>
-        <w:rPr>
-          <w:rFonts w:asciiTheme="minorHAnsi" w:eastAsiaTheme="minorEastAsia" w:hint="eastAsia"/>
-          <w:sz w:val="24"/>
-        </w:rPr>
-      </w:pPr>
-    </w:p>
-    <w:p>
-      <w:pPr>
-        <w:pStyle w:val="a6"/>
-        <w:rPr>
-          <w:rFonts w:asciiTheme="minorHAnsi" w:eastAsiaTheme="minorEastAsia" w:hint="eastAsia"/>
-          <w:sz w:val="24"/>
-        </w:rPr>
-      </w:pPr>
-    </w:p>
-    <w:p>
-      <w:pPr>
-        <w:pStyle w:val="a6"/>
-        <w:rPr>
-          <w:rFonts w:asciiTheme="minorHAnsi" w:eastAsiaTheme="minorEastAsia"/>
-          <w:sz w:val="24"/>
-        </w:rPr>
-      </w:pPr>
-    </w:p>
-    <w:p>
-      <w:pPr>
-        <w:pStyle w:val="a6"/>
-        <w:rPr>
-          <w:rFonts w:asciiTheme="minorHAnsi" w:eastAsiaTheme="minorEastAsia"/>
-          <w:sz w:val="24"/>
-        </w:rPr>
-      </w:pPr>
-    </w:p>
-    <w:p>
-      <w:pPr>
-        <w:pStyle w:val="a6"/>
-      </w:pPr>
-      <w:r>
-        <w:t xml:space="preserve">[31] </w:t>
-      </w:r>
-      <w:bookmarkStart w:id="1" w:name="_Ref283203886"/>
-      <w:r>
-        <w:t>Hassenzahl, Marc. "User experience (UX): towards an experiential perspective on product quality." Proceedings of the 20th International Conference of the Association Francophone d'Interaction Homme-Machine. ACM (2008).</w:t>
-      </w:r>
-      <w:bookmarkEnd w:id="1"/>
-    </w:p>
-    <w:p>
-      <w:pPr>
-        <w:pStyle w:val="a6"/>
-      </w:pPr>
-    </w:p>
-    <w:p>
-      <w:pPr>
-        <w:pStyle w:val="a6"/>
-      </w:pPr>
-    </w:p>
-    <w:p>
-      <w:pPr>
-        <w:pStyle w:val="a6"/>
+        <w:ind w:left="238" w:firstLine="0"/>
       </w:pPr>
       <w:r>
         <w:t xml:space="preserve">[32] Chan, D. and Schmitt, N (2000) </w:t>
@@ -8583,10 +10157,38 @@
         <w:t>”</w:t>
       </w:r>
       <w:r>
-        <w:t xml:space="preserve"> Jounal pf Applied Psychology, 85(2): 190-210.</w:t>
-      </w:r>
-    </w:p>
-    <w:p>
+        <w:t xml:space="preserve"> </w:t>
+      </w:r>
+      <w:proofErr w:type="spellStart"/>
+      <w:r>
+        <w:t>Jounal</w:t>
+      </w:r>
+      <w:proofErr w:type="spellEnd"/>
+      <w:r>
+        <w:t xml:space="preserve"> </w:t>
+      </w:r>
+      <w:proofErr w:type="spellStart"/>
+      <w:r>
+        <w:t>pf</w:t>
+      </w:r>
+      <w:proofErr w:type="spellEnd"/>
+      <w:r>
+        <w:t xml:space="preserve"> Applied Psychology, 85(2): 190-210.</w:t>
+      </w:r>
+    </w:p>
+    <w:p>
+      <w:pPr>
+        <w:jc w:val="left"/>
+        <w:rPr>
+          <w:rFonts w:ascii="ヒラギノ明朝 ProN W3" w:eastAsia="ヒラギノ明朝 ProN W3" w:hint="eastAsia"/>
+          <w:sz w:val="20"/>
+        </w:rPr>
+      </w:pPr>
+    </w:p>
+    <w:p>
+      <w:pPr>
+        <w:jc w:val="left"/>
+      </w:pPr>
       <w:r>
         <w:t xml:space="preserve">[33] </w:t>
       </w:r>
@@ -9555,11 +11157,11 @@
           <c:showBubbleSize val="0"/>
         </c:dLbls>
         <c:gapWidth val="150"/>
-        <c:axId val="-2106162200"/>
-        <c:axId val="-2105781848"/>
+        <c:axId val="2098533752"/>
+        <c:axId val="2098536760"/>
       </c:barChart>
       <c:catAx>
-        <c:axId val="-2106162200"/>
+        <c:axId val="2098533752"/>
         <c:scaling>
           <c:orientation val="minMax"/>
         </c:scaling>
@@ -9578,7 +11180,7 @@
             <a:endParaRPr lang="ja-JP"/>
           </a:p>
         </c:txPr>
-        <c:crossAx val="-2105781848"/>
+        <c:crossAx val="2098536760"/>
         <c:crosses val="autoZero"/>
         <c:auto val="1"/>
         <c:lblAlgn val="ctr"/>
@@ -9586,7 +11188,7 @@
         <c:noMultiLvlLbl val="0"/>
       </c:catAx>
       <c:valAx>
-        <c:axId val="-2105781848"/>
+        <c:axId val="2098536760"/>
         <c:scaling>
           <c:orientation val="minMax"/>
         </c:scaling>
@@ -9621,7 +11223,14 @@
               </a:p>
             </c:rich>
           </c:tx>
-          <c:layout/>
+          <c:layout>
+            <c:manualLayout>
+              <c:xMode val="edge"/>
+              <c:yMode val="edge"/>
+              <c:x val="0.018827959519887"/>
+              <c:y val="0.227091100351159"/>
+            </c:manualLayout>
+          </c:layout>
           <c:overlay val="0"/>
         </c:title>
         <c:numFmt formatCode="General" sourceLinked="1"/>
@@ -9638,7 +11247,7 @@
             <a:endParaRPr lang="ja-JP"/>
           </a:p>
         </c:txPr>
-        <c:crossAx val="-2106162200"/>
+        <c:crossAx val="2098533752"/>
         <c:crosses val="autoZero"/>
         <c:crossBetween val="between"/>
       </c:valAx>
@@ -9805,11 +11414,11 @@
           <c:showBubbleSize val="0"/>
         </c:dLbls>
         <c:gapWidth val="150"/>
-        <c:axId val="-2109146952"/>
-        <c:axId val="-2109143944"/>
+        <c:axId val="2098653880"/>
+        <c:axId val="2098656888"/>
       </c:barChart>
       <c:catAx>
-        <c:axId val="-2109146952"/>
+        <c:axId val="2098653880"/>
         <c:scaling>
           <c:orientation val="minMax"/>
         </c:scaling>
@@ -9828,7 +11437,7 @@
             <a:endParaRPr lang="ja-JP"/>
           </a:p>
         </c:txPr>
-        <c:crossAx val="-2109143944"/>
+        <c:crossAx val="2098656888"/>
         <c:crosses val="autoZero"/>
         <c:auto val="1"/>
         <c:lblAlgn val="ctr"/>
@@ -9836,7 +11445,7 @@
         <c:noMultiLvlLbl val="0"/>
       </c:catAx>
       <c:valAx>
-        <c:axId val="-2109143944"/>
+        <c:axId val="2098656888"/>
         <c:scaling>
           <c:orientation val="minMax"/>
         </c:scaling>
@@ -9875,11 +11484,629 @@
             <a:endParaRPr lang="ja-JP"/>
           </a:p>
         </c:txPr>
-        <c:crossAx val="-2109146952"/>
+        <c:crossAx val="2098653880"/>
         <c:crosses val="autoZero"/>
         <c:crossBetween val="between"/>
       </c:valAx>
     </c:plotArea>
+    <c:plotVisOnly val="1"/>
+    <c:dispBlanksAs val="gap"/>
+    <c:showDLblsOverMax val="0"/>
+  </c:chart>
+  <c:spPr>
+    <a:ln>
+      <a:noFill/>
+    </a:ln>
+  </c:spPr>
+  <c:externalData r:id="rId1">
+    <c:autoUpdate val="0"/>
+  </c:externalData>
+</c:chartSpace>
+</file>
+
+<file path=word/charts/chart3.xml><?xml version="1.0" encoding="utf-8"?>
+<c:chartSpace xmlns:c="http://schemas.openxmlformats.org/drawingml/2006/chart" xmlns:a="http://schemas.openxmlformats.org/drawingml/2006/main" xmlns:r="http://schemas.openxmlformats.org/officeDocument/2006/relationships">
+  <c:date1904 val="0"/>
+  <c:lang val="ja-JP"/>
+  <c:roundedCorners val="0"/>
+  <mc:AlternateContent xmlns:mc="http://schemas.openxmlformats.org/markup-compatibility/2006">
+    <mc:Choice xmlns:c14="http://schemas.microsoft.com/office/drawing/2007/8/2/chart" Requires="c14">
+      <c14:style val="118"/>
+    </mc:Choice>
+    <mc:Fallback>
+      <c:style val="18"/>
+    </mc:Fallback>
+  </mc:AlternateContent>
+  <c:chart>
+    <c:autoTitleDeleted val="1"/>
+    <c:plotArea>
+      <c:layout/>
+      <c:barChart>
+        <c:barDir val="col"/>
+        <c:grouping val="clustered"/>
+        <c:varyColors val="0"/>
+        <c:ser>
+          <c:idx val="0"/>
+          <c:order val="0"/>
+          <c:tx>
+            <c:strRef>
+              <c:f>入力数!$D$18</c:f>
+              <c:strCache>
+                <c:ptCount val="1"/>
+                <c:pt idx="0">
+                  <c:v>入力数</c:v>
+                </c:pt>
+              </c:strCache>
+            </c:strRef>
+          </c:tx>
+          <c:spPr>
+            <a:ln>
+              <a:noFill/>
+            </a:ln>
+            <a:effectLst/>
+          </c:spPr>
+          <c:invertIfNegative val="0"/>
+          <c:dPt>
+            <c:idx val="0"/>
+            <c:invertIfNegative val="0"/>
+            <c:bubble3D val="0"/>
+            <c:spPr>
+              <a:solidFill>
+                <a:schemeClr val="accent1"/>
+              </a:solidFill>
+              <a:ln>
+                <a:noFill/>
+              </a:ln>
+              <a:effectLst/>
+            </c:spPr>
+          </c:dPt>
+          <c:dPt>
+            <c:idx val="1"/>
+            <c:invertIfNegative val="0"/>
+            <c:bubble3D val="0"/>
+            <c:spPr>
+              <a:solidFill>
+                <a:schemeClr val="accent2">
+                  <a:lumMod val="20000"/>
+                  <a:lumOff val="80000"/>
+                </a:schemeClr>
+              </a:solidFill>
+              <a:ln>
+                <a:noFill/>
+              </a:ln>
+              <a:effectLst/>
+            </c:spPr>
+          </c:dPt>
+          <c:errBars>
+            <c:errBarType val="both"/>
+            <c:errValType val="cust"/>
+            <c:noEndCap val="0"/>
+            <c:plus>
+              <c:numRef>
+                <c:f>入力数!$E$19:$F$19</c:f>
+                <c:numCache>
+                  <c:formatCode>General</c:formatCode>
+                  <c:ptCount val="2"/>
+                  <c:pt idx="0">
+                    <c:v>1.154700538379253</c:v>
+                  </c:pt>
+                  <c:pt idx="1">
+                    <c:v>1.0</c:v>
+                  </c:pt>
+                </c:numCache>
+              </c:numRef>
+            </c:plus>
+            <c:minus>
+              <c:numRef>
+                <c:f>入力数!$E$19:$F$19</c:f>
+                <c:numCache>
+                  <c:formatCode>General</c:formatCode>
+                  <c:ptCount val="2"/>
+                  <c:pt idx="0">
+                    <c:v>1.154700538379253</c:v>
+                  </c:pt>
+                  <c:pt idx="1">
+                    <c:v>1.0</c:v>
+                  </c:pt>
+                </c:numCache>
+              </c:numRef>
+            </c:minus>
+          </c:errBars>
+          <c:cat>
+            <c:strRef>
+              <c:f>入力数!$E$17:$F$17</c:f>
+              <c:strCache>
+                <c:ptCount val="2"/>
+                <c:pt idx="0">
+                  <c:v>音声</c:v>
+                </c:pt>
+                <c:pt idx="1">
+                  <c:v>テキスト</c:v>
+                </c:pt>
+              </c:strCache>
+            </c:strRef>
+          </c:cat>
+          <c:val>
+            <c:numRef>
+              <c:f>入力数!$E$18:$F$18</c:f>
+              <c:numCache>
+                <c:formatCode>General</c:formatCode>
+                <c:ptCount val="2"/>
+                <c:pt idx="0">
+                  <c:v>4.666666666666667</c:v>
+                </c:pt>
+                <c:pt idx="1">
+                  <c:v>11.0</c:v>
+                </c:pt>
+              </c:numCache>
+            </c:numRef>
+          </c:val>
+        </c:ser>
+        <c:dLbls>
+          <c:showLegendKey val="0"/>
+          <c:showVal val="0"/>
+          <c:showCatName val="0"/>
+          <c:showSerName val="0"/>
+          <c:showPercent val="0"/>
+          <c:showBubbleSize val="0"/>
+        </c:dLbls>
+        <c:gapWidth val="150"/>
+        <c:axId val="2063952328"/>
+        <c:axId val="-2129217432"/>
+      </c:barChart>
+      <c:catAx>
+        <c:axId val="2063952328"/>
+        <c:scaling>
+          <c:orientation val="minMax"/>
+        </c:scaling>
+        <c:delete val="0"/>
+        <c:axPos val="b"/>
+        <c:majorTickMark val="out"/>
+        <c:minorTickMark val="none"/>
+        <c:tickLblPos val="nextTo"/>
+        <c:txPr>
+          <a:bodyPr/>
+          <a:lstStyle/>
+          <a:p>
+            <a:pPr>
+              <a:defRPr sz="1200"/>
+            </a:pPr>
+            <a:endParaRPr lang="ja-JP"/>
+          </a:p>
+        </c:txPr>
+        <c:crossAx val="-2129217432"/>
+        <c:crosses val="autoZero"/>
+        <c:auto val="1"/>
+        <c:lblAlgn val="ctr"/>
+        <c:lblOffset val="100"/>
+        <c:noMultiLvlLbl val="0"/>
+      </c:catAx>
+      <c:valAx>
+        <c:axId val="-2129217432"/>
+        <c:scaling>
+          <c:orientation val="minMax"/>
+        </c:scaling>
+        <c:delete val="0"/>
+        <c:axPos val="l"/>
+        <c:title>
+          <c:tx>
+            <c:rich>
+              <a:bodyPr rot="-5400000" vert="horz"/>
+              <a:lstStyle/>
+              <a:p>
+                <a:pPr>
+                  <a:defRPr sz="1200"/>
+                </a:pPr>
+                <a:r>
+                  <a:rPr lang="ja-JP" altLang="en-US" sz="1200"/>
+                  <a:t>入力数</a:t>
+                </a:r>
+              </a:p>
+            </c:rich>
+          </c:tx>
+          <c:layout/>
+          <c:overlay val="0"/>
+        </c:title>
+        <c:numFmt formatCode="General" sourceLinked="1"/>
+        <c:majorTickMark val="out"/>
+        <c:minorTickMark val="none"/>
+        <c:tickLblPos val="nextTo"/>
+        <c:txPr>
+          <a:bodyPr/>
+          <a:lstStyle/>
+          <a:p>
+            <a:pPr>
+              <a:defRPr sz="1200"/>
+            </a:pPr>
+            <a:endParaRPr lang="ja-JP"/>
+          </a:p>
+        </c:txPr>
+        <c:crossAx val="2063952328"/>
+        <c:crosses val="autoZero"/>
+        <c:crossBetween val="between"/>
+      </c:valAx>
+    </c:plotArea>
+    <c:plotVisOnly val="1"/>
+    <c:dispBlanksAs val="gap"/>
+    <c:showDLblsOverMax val="0"/>
+  </c:chart>
+  <c:spPr>
+    <a:ln>
+      <a:noFill/>
+    </a:ln>
+  </c:spPr>
+  <c:externalData r:id="rId1">
+    <c:autoUpdate val="0"/>
+  </c:externalData>
+</c:chartSpace>
+</file>
+
+<file path=word/charts/chart4.xml><?xml version="1.0" encoding="utf-8"?>
+<c:chartSpace xmlns:c="http://schemas.openxmlformats.org/drawingml/2006/chart" xmlns:a="http://schemas.openxmlformats.org/drawingml/2006/main" xmlns:r="http://schemas.openxmlformats.org/officeDocument/2006/relationships">
+  <c:date1904 val="0"/>
+  <c:lang val="ja-JP"/>
+  <c:roundedCorners val="0"/>
+  <mc:AlternateContent xmlns:mc="http://schemas.openxmlformats.org/markup-compatibility/2006">
+    <mc:Choice xmlns:c14="http://schemas.microsoft.com/office/drawing/2007/8/2/chart" Requires="c14">
+      <c14:style val="118"/>
+    </mc:Choice>
+    <mc:Fallback>
+      <c:style val="18"/>
+    </mc:Fallback>
+  </mc:AlternateContent>
+  <c:chart>
+    <c:autoTitleDeleted val="0"/>
+    <c:plotArea>
+      <c:layout>
+        <c:manualLayout>
+          <c:layoutTarget val="inner"/>
+          <c:xMode val="edge"/>
+          <c:yMode val="edge"/>
+          <c:x val="0.116326091475712"/>
+          <c:y val="0.0527276414520381"/>
+          <c:w val="0.758862735372529"/>
+          <c:h val="0.788683836949909"/>
+        </c:manualLayout>
+      </c:layout>
+      <c:barChart>
+        <c:barDir val="col"/>
+        <c:grouping val="clustered"/>
+        <c:varyColors val="0"/>
+        <c:ser>
+          <c:idx val="0"/>
+          <c:order val="0"/>
+          <c:tx>
+            <c:strRef>
+              <c:f>主観!$I$9</c:f>
+              <c:strCache>
+                <c:ptCount val="1"/>
+                <c:pt idx="0">
+                  <c:v>音声</c:v>
+                </c:pt>
+              </c:strCache>
+            </c:strRef>
+          </c:tx>
+          <c:spPr>
+            <a:solidFill>
+              <a:schemeClr val="accent1"/>
+            </a:solidFill>
+            <a:ln>
+              <a:noFill/>
+            </a:ln>
+            <a:effectLst/>
+          </c:spPr>
+          <c:invertIfNegative val="0"/>
+          <c:errBars>
+            <c:errBarType val="both"/>
+            <c:errValType val="cust"/>
+            <c:noEndCap val="0"/>
+            <c:plus>
+              <c:numRef>
+                <c:f>主観!$J$10:$J$13</c:f>
+                <c:numCache>
+                  <c:formatCode>General</c:formatCode>
+                  <c:ptCount val="4"/>
+                  <c:pt idx="0">
+                    <c:v>0.69388866648871</c:v>
+                  </c:pt>
+                  <c:pt idx="1">
+                    <c:v>1.763834207376393</c:v>
+                  </c:pt>
+                  <c:pt idx="2">
+                    <c:v>0.769800358919493</c:v>
+                  </c:pt>
+                  <c:pt idx="3">
+                    <c:v>0.577350269189626</c:v>
+                  </c:pt>
+                </c:numCache>
+              </c:numRef>
+            </c:plus>
+            <c:minus>
+              <c:numRef>
+                <c:f>主観!$J$10:$J$13</c:f>
+                <c:numCache>
+                  <c:formatCode>General</c:formatCode>
+                  <c:ptCount val="4"/>
+                  <c:pt idx="0">
+                    <c:v>0.69388866648871</c:v>
+                  </c:pt>
+                  <c:pt idx="1">
+                    <c:v>1.763834207376393</c:v>
+                  </c:pt>
+                  <c:pt idx="2">
+                    <c:v>0.769800358919493</c:v>
+                  </c:pt>
+                  <c:pt idx="3">
+                    <c:v>0.577350269189626</c:v>
+                  </c:pt>
+                </c:numCache>
+              </c:numRef>
+            </c:minus>
+          </c:errBars>
+          <c:cat>
+            <c:strRef>
+              <c:f>主観!$H$10:$H$13</c:f>
+              <c:strCache>
+                <c:ptCount val="4"/>
+                <c:pt idx="0">
+                  <c:v>操作のわかりやすさ</c:v>
+                </c:pt>
+                <c:pt idx="1">
+                  <c:v>構成のわかりやすさ</c:v>
+                </c:pt>
+                <c:pt idx="2">
+                  <c:v>見やすさ</c:v>
+                </c:pt>
+                <c:pt idx="3">
+                  <c:v>反応のよさ</c:v>
+                </c:pt>
+              </c:strCache>
+            </c:strRef>
+          </c:cat>
+          <c:val>
+            <c:numRef>
+              <c:f>主観!$I$10:$I$13</c:f>
+              <c:numCache>
+                <c:formatCode>General</c:formatCode>
+                <c:ptCount val="4"/>
+                <c:pt idx="0">
+                  <c:v>5.444444444444445</c:v>
+                </c:pt>
+                <c:pt idx="1">
+                  <c:v>4.0</c:v>
+                </c:pt>
+                <c:pt idx="2">
+                  <c:v>6.111111111111112</c:v>
+                </c:pt>
+                <c:pt idx="3">
+                  <c:v>6.666666666666667</c:v>
+                </c:pt>
+              </c:numCache>
+            </c:numRef>
+          </c:val>
+        </c:ser>
+        <c:ser>
+          <c:idx val="1"/>
+          <c:order val="1"/>
+          <c:tx>
+            <c:strRef>
+              <c:f>主観!$K$9</c:f>
+              <c:strCache>
+                <c:ptCount val="1"/>
+                <c:pt idx="0">
+                  <c:v>テキスト</c:v>
+                </c:pt>
+              </c:strCache>
+            </c:strRef>
+          </c:tx>
+          <c:spPr>
+            <a:solidFill>
+              <a:schemeClr val="accent2"/>
+            </a:solidFill>
+            <a:ln>
+              <a:noFill/>
+            </a:ln>
+            <a:effectLst/>
+          </c:spPr>
+          <c:invertIfNegative val="0"/>
+          <c:errBars>
+            <c:errBarType val="both"/>
+            <c:errValType val="cust"/>
+            <c:noEndCap val="0"/>
+            <c:plus>
+              <c:numRef>
+                <c:f>主観!$L$10:$L$13</c:f>
+                <c:numCache>
+                  <c:formatCode>General</c:formatCode>
+                  <c:ptCount val="4"/>
+                  <c:pt idx="0">
+                    <c:v>0.192450089729875</c:v>
+                  </c:pt>
+                  <c:pt idx="1">
+                    <c:v>0.333333333333333</c:v>
+                  </c:pt>
+                  <c:pt idx="2">
+                    <c:v>0.577350269189626</c:v>
+                  </c:pt>
+                  <c:pt idx="3">
+                    <c:v>0.333333333333333</c:v>
+                  </c:pt>
+                </c:numCache>
+              </c:numRef>
+            </c:plus>
+            <c:minus>
+              <c:numRef>
+                <c:f>主観!$L$10:$L$13</c:f>
+                <c:numCache>
+                  <c:formatCode>General</c:formatCode>
+                  <c:ptCount val="4"/>
+                  <c:pt idx="0">
+                    <c:v>0.192450089729875</c:v>
+                  </c:pt>
+                  <c:pt idx="1">
+                    <c:v>0.333333333333333</c:v>
+                  </c:pt>
+                  <c:pt idx="2">
+                    <c:v>0.577350269189626</c:v>
+                  </c:pt>
+                  <c:pt idx="3">
+                    <c:v>0.333333333333333</c:v>
+                  </c:pt>
+                </c:numCache>
+              </c:numRef>
+            </c:minus>
+          </c:errBars>
+          <c:cat>
+            <c:strRef>
+              <c:f>主観!$H$10:$H$13</c:f>
+              <c:strCache>
+                <c:ptCount val="4"/>
+                <c:pt idx="0">
+                  <c:v>操作のわかりやすさ</c:v>
+                </c:pt>
+                <c:pt idx="1">
+                  <c:v>構成のわかりやすさ</c:v>
+                </c:pt>
+                <c:pt idx="2">
+                  <c:v>見やすさ</c:v>
+                </c:pt>
+                <c:pt idx="3">
+                  <c:v>反応のよさ</c:v>
+                </c:pt>
+              </c:strCache>
+            </c:strRef>
+          </c:cat>
+          <c:val>
+            <c:numRef>
+              <c:f>主観!$K$10:$K$13</c:f>
+              <c:numCache>
+                <c:formatCode>General</c:formatCode>
+                <c:ptCount val="4"/>
+                <c:pt idx="0">
+                  <c:v>6.111111111111111</c:v>
+                </c:pt>
+                <c:pt idx="1">
+                  <c:v>5.333333333333332</c:v>
+                </c:pt>
+                <c:pt idx="2">
+                  <c:v>5.0</c:v>
+                </c:pt>
+                <c:pt idx="3">
+                  <c:v>6.333333333333332</c:v>
+                </c:pt>
+              </c:numCache>
+            </c:numRef>
+          </c:val>
+        </c:ser>
+        <c:dLbls>
+          <c:showLegendKey val="0"/>
+          <c:showVal val="0"/>
+          <c:showCatName val="0"/>
+          <c:showSerName val="0"/>
+          <c:showPercent val="0"/>
+          <c:showBubbleSize val="0"/>
+        </c:dLbls>
+        <c:gapWidth val="150"/>
+        <c:axId val="2115458936"/>
+        <c:axId val="2115917800"/>
+      </c:barChart>
+      <c:catAx>
+        <c:axId val="2115458936"/>
+        <c:scaling>
+          <c:orientation val="minMax"/>
+        </c:scaling>
+        <c:delete val="0"/>
+        <c:axPos val="b"/>
+        <c:majorTickMark val="out"/>
+        <c:minorTickMark val="none"/>
+        <c:tickLblPos val="nextTo"/>
+        <c:txPr>
+          <a:bodyPr/>
+          <a:lstStyle/>
+          <a:p>
+            <a:pPr>
+              <a:defRPr sz="1050"/>
+            </a:pPr>
+            <a:endParaRPr lang="ja-JP"/>
+          </a:p>
+        </c:txPr>
+        <c:crossAx val="2115917800"/>
+        <c:crosses val="autoZero"/>
+        <c:auto val="1"/>
+        <c:lblAlgn val="ctr"/>
+        <c:lblOffset val="100"/>
+        <c:noMultiLvlLbl val="0"/>
+      </c:catAx>
+      <c:valAx>
+        <c:axId val="2115917800"/>
+        <c:scaling>
+          <c:orientation val="minMax"/>
+        </c:scaling>
+        <c:delete val="0"/>
+        <c:axPos val="l"/>
+        <c:title>
+          <c:tx>
+            <c:rich>
+              <a:bodyPr rot="-5400000" vert="horz"/>
+              <a:lstStyle/>
+              <a:p>
+                <a:pPr>
+                  <a:defRPr sz="1200"/>
+                </a:pPr>
+                <a:r>
+                  <a:rPr lang="en-US" altLang="en-US" sz="1200"/>
+                  <a:t>SCORE</a:t>
+                </a:r>
+                <a:endParaRPr lang="ja-JP" altLang="en-US" sz="1200"/>
+              </a:p>
+            </c:rich>
+          </c:tx>
+          <c:layout/>
+          <c:overlay val="0"/>
+        </c:title>
+        <c:numFmt formatCode="General" sourceLinked="1"/>
+        <c:majorTickMark val="out"/>
+        <c:minorTickMark val="none"/>
+        <c:tickLblPos val="nextTo"/>
+        <c:txPr>
+          <a:bodyPr/>
+          <a:lstStyle/>
+          <a:p>
+            <a:pPr>
+              <a:defRPr sz="1200"/>
+            </a:pPr>
+            <a:endParaRPr lang="ja-JP"/>
+          </a:p>
+        </c:txPr>
+        <c:crossAx val="2115458936"/>
+        <c:crosses val="autoZero"/>
+        <c:crossBetween val="between"/>
+      </c:valAx>
+    </c:plotArea>
+    <c:legend>
+      <c:legendPos val="r"/>
+      <c:layout>
+        <c:manualLayout>
+          <c:xMode val="edge"/>
+          <c:yMode val="edge"/>
+          <c:x val="0.85202995700109"/>
+          <c:y val="0.406376818999835"/>
+          <c:w val="0.14797004299891"/>
+          <c:h val="0.171022152954872"/>
+        </c:manualLayout>
+      </c:layout>
+      <c:overlay val="0"/>
+      <c:txPr>
+        <a:bodyPr/>
+        <a:lstStyle/>
+        <a:p>
+          <a:pPr>
+            <a:defRPr sz="1100"/>
+          </a:pPr>
+          <a:endParaRPr lang="ja-JP"/>
+        </a:p>
+      </c:txPr>
+    </c:legend>
     <c:plotVisOnly val="1"/>
     <c:dispBlanksAs val="gap"/>
     <c:showDLblsOverMax val="0"/>
@@ -10220,7 +12447,7 @@
 </file>
 
 <file path=customXml/itemProps1.xml><?xml version="1.0" encoding="utf-8"?>
-<ds:datastoreItem xmlns:ds="http://schemas.openxmlformats.org/officeDocument/2006/customXml" ds:itemID="{9789E16D-CEAD-8F40-B7BB-8E6D9EDE2E77}">
+<ds:datastoreItem xmlns:ds="http://schemas.openxmlformats.org/officeDocument/2006/customXml" ds:itemID="{EDC2027C-88A3-DA46-ADB2-476BDEC63AA6}">
   <ds:schemaRefs>
     <ds:schemaRef ds:uri="http://schemas.openxmlformats.org/officeDocument/2006/bibliography"/>
   </ds:schemaRefs>

</xml_diff>

<commit_message>
add screenshot for web site
</commit_message>
<xml_diff>
--- a/04.reseach-interface-comparative-experiments.docx
+++ b/04.reseach-interface-comparative-experiments.docx
@@ -194,14 +194,12 @@
         </w:rPr>
         <w:t>．</w:t>
       </w:r>
-      <w:proofErr w:type="spellStart"/>
       <w:r>
         <w:rPr>
           <w:rFonts w:asciiTheme="minorEastAsia" w:eastAsiaTheme="minorEastAsia" w:hAnsiTheme="minorEastAsia" w:hint="eastAsia"/>
         </w:rPr>
         <w:t>Hassenzahl</w:t>
       </w:r>
-      <w:proofErr w:type="spellEnd"/>
       <w:r>
         <w:rPr>
           <w:rFonts w:hint="eastAsia"/>
@@ -996,7 +994,15 @@
         <w:rPr>
           <w:rFonts w:hint="eastAsia"/>
         </w:rPr>
-        <w:t>実験も目的や概要を説明した後，</w:t>
+        <w:t>実験</w:t>
+      </w:r>
+      <w:bookmarkStart w:id="0" w:name="_GoBack"/>
+      <w:bookmarkEnd w:id="0"/>
+      <w:r>
+        <w:rPr>
+          <w:rFonts w:hint="eastAsia"/>
+        </w:rPr>
+        <w:t>目的や概要を説明した後，</w:t>
       </w:r>
       <w:r>
         <w:rPr>
@@ -1232,15 +1238,7 @@
         <w:t>これは</w:t>
       </w:r>
       <w:r>
-        <w:t xml:space="preserve">WUS(Web </w:t>
-      </w:r>
-      <w:proofErr w:type="spellStart"/>
-      <w:r>
-        <w:t>Usebility</w:t>
-      </w:r>
-      <w:proofErr w:type="spellEnd"/>
-      <w:r>
-        <w:t xml:space="preserve"> Scale)</w:t>
+        <w:t>WUS(Web Usebility Scale)</w:t>
       </w:r>
       <w:r>
         <w:rPr>
@@ -1420,15 +1418,7 @@
           </w:tcPr>
           <w:p>
             <w:r>
-              <w:t xml:space="preserve">Cargo (Finalist of </w:t>
-            </w:r>
-            <w:proofErr w:type="spellStart"/>
-            <w:r>
-              <w:t>Tropfest</w:t>
-            </w:r>
-            <w:proofErr w:type="spellEnd"/>
-            <w:r>
-              <w:t xml:space="preserve"> Australia 2013)</w:t>
+              <w:t>Cargo (Finalist of Tropfest Australia 2013)</w:t>
             </w:r>
           </w:p>
         </w:tc>
@@ -8976,9 +8966,6 @@
         <w:pStyle w:val="a6"/>
         <w:ind w:left="0" w:firstLine="0"/>
         <w:jc w:val="center"/>
-        <w:rPr>
-          <w:rFonts w:hint="eastAsia"/>
-        </w:rPr>
       </w:pPr>
       <w:r>
         <w:rPr>
@@ -9070,29 +9057,99 @@
         <w:spacing w:line="240" w:lineRule="auto"/>
         <w:ind w:left="0" w:firstLine="0"/>
         <w:rPr>
+          <w:rFonts w:asciiTheme="minorEastAsia" w:eastAsiaTheme="minorEastAsia" w:hAnsiTheme="minorEastAsia"/>
+          <w:sz w:val="24"/>
+        </w:rPr>
+      </w:pPr>
+      <w:r>
+        <w:rPr>
           <w:rFonts w:asciiTheme="minorEastAsia" w:eastAsiaTheme="minorEastAsia" w:hAnsiTheme="minorEastAsia" w:hint="eastAsia"/>
           <w:sz w:val="24"/>
         </w:rPr>
-      </w:pPr>
+        <w:t xml:space="preserve">　</w:t>
+      </w:r>
       <w:r>
         <w:rPr>
           <w:rFonts w:asciiTheme="minorEastAsia" w:eastAsiaTheme="minorEastAsia" w:hAnsiTheme="minorEastAsia" w:hint="eastAsia"/>
           <w:sz w:val="24"/>
         </w:rPr>
-        <w:t xml:space="preserve">　</w:t>
+        <w:t>出力インタフェース比較実験同様</w:t>
       </w:r>
       <w:r>
         <w:rPr>
           <w:rFonts w:asciiTheme="minorEastAsia" w:eastAsiaTheme="minorEastAsia" w:hAnsiTheme="minorEastAsia" w:hint="eastAsia"/>
           <w:sz w:val="24"/>
         </w:rPr>
-        <w:t>出力インタフェース比較実験同様</w:t>
+        <w:t>，</w:t>
       </w:r>
       <w:r>
         <w:rPr>
           <w:rFonts w:asciiTheme="minorEastAsia" w:eastAsiaTheme="minorEastAsia" w:hAnsiTheme="minorEastAsia" w:hint="eastAsia"/>
           <w:sz w:val="24"/>
         </w:rPr>
+        <w:t>実験後にアプリケーションのユーザビリティに関するアンケートを行った．</w:t>
+      </w:r>
+      <w:r>
+        <w:rPr>
+          <w:rFonts w:asciiTheme="minorEastAsia" w:eastAsiaTheme="minorEastAsia" w:hAnsiTheme="minorEastAsia" w:hint="eastAsia"/>
+          <w:sz w:val="24"/>
+        </w:rPr>
+        <w:t>音声入力とテキスト入力</w:t>
+      </w:r>
+      <w:r>
+        <w:rPr>
+          <w:rFonts w:asciiTheme="minorEastAsia" w:eastAsiaTheme="minorEastAsia" w:hAnsiTheme="minorEastAsia" w:hint="eastAsia"/>
+          <w:sz w:val="24"/>
+        </w:rPr>
+        <w:t>の被験者</w:t>
+      </w:r>
+      <w:r>
+        <w:rPr>
+          <w:rFonts w:asciiTheme="minorEastAsia" w:eastAsiaTheme="minorEastAsia" w:hAnsiTheme="minorEastAsia"/>
+          <w:sz w:val="24"/>
+        </w:rPr>
+        <w:t>6</w:t>
+      </w:r>
+      <w:r>
+        <w:rPr>
+          <w:rFonts w:asciiTheme="minorEastAsia" w:eastAsiaTheme="minorEastAsia" w:hAnsiTheme="minorEastAsia" w:hint="eastAsia"/>
+          <w:sz w:val="24"/>
+        </w:rPr>
+        <w:t>人の平均の結果を図</w:t>
+      </w:r>
+      <w:r>
+        <w:rPr>
+          <w:rFonts w:asciiTheme="minorEastAsia" w:eastAsiaTheme="minorEastAsia" w:hAnsiTheme="minorEastAsia"/>
+          <w:sz w:val="24"/>
+        </w:rPr>
+        <w:t>4.9</w:t>
+      </w:r>
+      <w:r>
+        <w:rPr>
+          <w:rFonts w:asciiTheme="minorEastAsia" w:eastAsiaTheme="minorEastAsia" w:hAnsiTheme="minorEastAsia" w:hint="eastAsia"/>
+          <w:sz w:val="24"/>
+        </w:rPr>
+        <w:t>に示す</w:t>
+      </w:r>
+      <w:r>
+        <w:rPr>
+          <w:rFonts w:asciiTheme="minorEastAsia" w:eastAsiaTheme="minorEastAsia" w:hAnsiTheme="minorEastAsia" w:hint="eastAsia"/>
+          <w:sz w:val="24"/>
+        </w:rPr>
+        <w:t>．</w:t>
+      </w:r>
+      <w:r>
+        <w:rPr>
+          <w:rFonts w:asciiTheme="minorEastAsia" w:eastAsiaTheme="minorEastAsia" w:hAnsiTheme="minorEastAsia" w:hint="eastAsia"/>
+          <w:sz w:val="24"/>
+        </w:rPr>
+        <w:t>アンケートの結果より</w:t>
+      </w:r>
+      <w:r>
+        <w:rPr>
+          <w:rFonts w:asciiTheme="minorEastAsia" w:eastAsiaTheme="minorEastAsia" w:hAnsiTheme="minorEastAsia" w:hint="eastAsia"/>
+          <w:sz w:val="24"/>
+        </w:rPr>
         <w:t>，</w:t>
       </w:r>
       <w:r>
@@ -9100,156 +9157,70 @@
           <w:rFonts w:asciiTheme="minorEastAsia" w:eastAsiaTheme="minorEastAsia" w:hAnsiTheme="minorEastAsia" w:hint="eastAsia"/>
           <w:sz w:val="24"/>
         </w:rPr>
-        <w:t>実験後にアプリケーションのユーザビリティに関するアンケートを行った．</w:t>
+        <w:t>見やすさの因子で有意差</w:t>
       </w:r>
       <w:r>
         <w:rPr>
           <w:rFonts w:asciiTheme="minorEastAsia" w:eastAsiaTheme="minorEastAsia" w:hAnsiTheme="minorEastAsia" w:hint="eastAsia"/>
           <w:sz w:val="24"/>
         </w:rPr>
-        <w:t>音声入力とテキスト入力</w:t>
+        <w:t>（</w:t>
+      </w:r>
+      <w:r>
+        <w:rPr>
+          <w:rFonts w:asciiTheme="minorEastAsia" w:eastAsiaTheme="minorEastAsia" w:hAnsiTheme="minorEastAsia"/>
+          <w:sz w:val="24"/>
+        </w:rPr>
+        <w:t>p&lt;0.01</w:t>
       </w:r>
       <w:r>
         <w:rPr>
           <w:rFonts w:asciiTheme="minorEastAsia" w:eastAsiaTheme="minorEastAsia" w:hAnsiTheme="minorEastAsia" w:hint="eastAsia"/>
           <w:sz w:val="24"/>
         </w:rPr>
-        <w:t>の被験者</w:t>
-      </w:r>
-      <w:r>
-        <w:rPr>
-          <w:rFonts w:asciiTheme="minorEastAsia" w:eastAsiaTheme="minorEastAsia" w:hAnsiTheme="minorEastAsia"/>
-          <w:sz w:val="24"/>
-        </w:rPr>
-        <w:t>6</w:t>
+        <w:t>）</w:t>
       </w:r>
       <w:r>
         <w:rPr>
           <w:rFonts w:asciiTheme="minorEastAsia" w:eastAsiaTheme="minorEastAsia" w:hAnsiTheme="minorEastAsia" w:hint="eastAsia"/>
           <w:sz w:val="24"/>
         </w:rPr>
-        <w:t>人の平均の結果を図</w:t>
-      </w:r>
-      <w:r>
-        <w:rPr>
-          <w:rFonts w:asciiTheme="minorEastAsia" w:eastAsiaTheme="minorEastAsia" w:hAnsiTheme="minorEastAsia"/>
-          <w:sz w:val="24"/>
-        </w:rPr>
-        <w:t>4.9</w:t>
+        <w:t>が見られた．</w:t>
       </w:r>
       <w:r>
         <w:rPr>
           <w:rFonts w:asciiTheme="minorEastAsia" w:eastAsiaTheme="minorEastAsia" w:hAnsiTheme="minorEastAsia" w:hint="eastAsia"/>
           <w:sz w:val="24"/>
         </w:rPr>
-        <w:t>に示す</w:t>
+        <w:t>音声入力の場合はフルスクリーンで</w:t>
       </w:r>
       <w:r>
         <w:rPr>
           <w:rFonts w:asciiTheme="minorEastAsia" w:eastAsiaTheme="minorEastAsia" w:hAnsiTheme="minorEastAsia" w:hint="eastAsia"/>
           <w:sz w:val="24"/>
         </w:rPr>
-        <w:t>．</w:t>
+        <w:t>感情の変化の要因画面を表示しているために見やすさの因子で高い評価が得られたと考えられる．</w:t>
       </w:r>
       <w:r>
         <w:rPr>
           <w:rFonts w:asciiTheme="minorEastAsia" w:eastAsiaTheme="minorEastAsia" w:hAnsiTheme="minorEastAsia" w:hint="eastAsia"/>
           <w:sz w:val="24"/>
         </w:rPr>
-        <w:t>アンケートの結果より</w:t>
+        <w:t>一方，誤差は大きいが，構成のわかりやすさで違いが見られた．</w:t>
       </w:r>
       <w:r>
         <w:rPr>
           <w:rFonts w:asciiTheme="minorEastAsia" w:eastAsiaTheme="minorEastAsia" w:hAnsiTheme="minorEastAsia" w:hint="eastAsia"/>
           <w:sz w:val="24"/>
         </w:rPr>
-        <w:t>，</w:t>
+        <w:t>音声入力の場合に</w:t>
       </w:r>
       <w:r>
         <w:rPr>
           <w:rFonts w:asciiTheme="minorEastAsia" w:eastAsiaTheme="minorEastAsia" w:hAnsiTheme="minorEastAsia" w:hint="eastAsia"/>
           <w:sz w:val="24"/>
         </w:rPr>
-        <w:t>見やすさの因子で有意差</w:t>
-      </w:r>
-      <w:r>
-        <w:rPr>
-          <w:rFonts w:asciiTheme="minorEastAsia" w:eastAsiaTheme="minorEastAsia" w:hAnsiTheme="minorEastAsia" w:hint="eastAsia"/>
-          <w:sz w:val="24"/>
-        </w:rPr>
-        <w:t>（</w:t>
-      </w:r>
-      <w:r>
-        <w:rPr>
-          <w:rFonts w:asciiTheme="minorEastAsia" w:eastAsiaTheme="minorEastAsia" w:hAnsiTheme="minorEastAsia"/>
-          <w:sz w:val="24"/>
-        </w:rPr>
-        <w:t>p&lt;0.01</w:t>
-      </w:r>
-      <w:r>
-        <w:rPr>
-          <w:rFonts w:asciiTheme="minorEastAsia" w:eastAsiaTheme="minorEastAsia" w:hAnsiTheme="minorEastAsia" w:hint="eastAsia"/>
-          <w:sz w:val="24"/>
-        </w:rPr>
-        <w:t>）</w:t>
-      </w:r>
-      <w:r>
-        <w:rPr>
-          <w:rFonts w:asciiTheme="minorEastAsia" w:eastAsiaTheme="minorEastAsia" w:hAnsiTheme="minorEastAsia" w:hint="eastAsia"/>
-          <w:sz w:val="24"/>
-        </w:rPr>
-        <w:t>が見られた．</w:t>
-      </w:r>
-      <w:r>
-        <w:rPr>
-          <w:rFonts w:asciiTheme="minorEastAsia" w:eastAsiaTheme="minorEastAsia" w:hAnsiTheme="minorEastAsia" w:hint="eastAsia"/>
-          <w:sz w:val="24"/>
-        </w:rPr>
-        <w:t>音声入力の場合はフルスクリーンで</w:t>
-      </w:r>
-      <w:r>
-        <w:rPr>
-          <w:rFonts w:asciiTheme="minorEastAsia" w:eastAsiaTheme="minorEastAsia" w:hAnsiTheme="minorEastAsia" w:hint="eastAsia"/>
-          <w:sz w:val="24"/>
-        </w:rPr>
-        <w:t>感情の変化の要因画面を表示しているために見やすさの因子で高い評価が得られたと考えられる．</w:t>
-      </w:r>
-      <w:r>
-        <w:rPr>
-          <w:rFonts w:asciiTheme="minorEastAsia" w:eastAsiaTheme="minorEastAsia" w:hAnsiTheme="minorEastAsia" w:hint="eastAsia"/>
-          <w:sz w:val="24"/>
-        </w:rPr>
-        <w:t>一方，誤差は大きいが，構成のわかりやすさで違いが見られた．</w:t>
-      </w:r>
-      <w:r>
-        <w:rPr>
-          <w:rFonts w:asciiTheme="minorEastAsia" w:eastAsiaTheme="minorEastAsia" w:hAnsiTheme="minorEastAsia" w:hint="eastAsia"/>
-          <w:sz w:val="24"/>
-        </w:rPr>
-        <w:t>音声入力の場合</w:t>
-      </w:r>
-      <w:r>
-        <w:rPr>
-          <w:rFonts w:asciiTheme="minorEastAsia" w:eastAsiaTheme="minorEastAsia" w:hAnsiTheme="minorEastAsia" w:hint="eastAsia"/>
-          <w:sz w:val="24"/>
-        </w:rPr>
-        <w:t>に</w:t>
-      </w:r>
-      <w:r>
-        <w:rPr>
-          <w:rFonts w:asciiTheme="minorEastAsia" w:eastAsiaTheme="minorEastAsia" w:hAnsiTheme="minorEastAsia" w:hint="eastAsia"/>
-          <w:sz w:val="24"/>
-        </w:rPr>
-        <w:t>フルスクリーン</w:t>
-      </w:r>
-      <w:bookmarkStart w:id="0" w:name="_GoBack"/>
-      <w:bookmarkEnd w:id="0"/>
-      <w:r>
-        <w:rPr>
-          <w:rFonts w:asciiTheme="minorEastAsia" w:eastAsiaTheme="minorEastAsia" w:hAnsiTheme="minorEastAsia" w:hint="eastAsia"/>
-          <w:sz w:val="24"/>
-        </w:rPr>
-        <w:t>で表示している分，</w:t>
+        <w:t>フルスクリーンで表示している分，</w:t>
       </w:r>
       <w:r>
         <w:rPr>
@@ -9781,7 +9752,7 @@
         <w:pStyle w:val="a6"/>
         <w:ind w:left="0" w:firstLine="0"/>
         <w:rPr>
-          <w:rFonts w:asciiTheme="minorHAnsi" w:eastAsiaTheme="minorEastAsia" w:hint="eastAsia"/>
+          <w:rFonts w:asciiTheme="minorHAnsi" w:eastAsiaTheme="minorEastAsia"/>
           <w:sz w:val="24"/>
         </w:rPr>
       </w:pPr>
@@ -9791,7 +9762,7 @@
         <w:pStyle w:val="a6"/>
         <w:ind w:left="0" w:firstLine="0"/>
         <w:rPr>
-          <w:rFonts w:asciiTheme="minorHAnsi" w:eastAsiaTheme="minorEastAsia" w:hint="eastAsia"/>
+          <w:rFonts w:asciiTheme="minorHAnsi" w:eastAsiaTheme="minorEastAsia"/>
           <w:sz w:val="24"/>
         </w:rPr>
       </w:pPr>
@@ -9801,7 +9772,7 @@
         <w:pStyle w:val="a6"/>
         <w:ind w:left="0" w:firstLine="0"/>
         <w:rPr>
-          <w:rFonts w:asciiTheme="minorHAnsi" w:eastAsiaTheme="minorEastAsia" w:hint="eastAsia"/>
+          <w:rFonts w:asciiTheme="minorHAnsi" w:eastAsiaTheme="minorEastAsia"/>
           <w:sz w:val="24"/>
         </w:rPr>
       </w:pPr>
@@ -9811,7 +9782,7 @@
         <w:pStyle w:val="a6"/>
         <w:ind w:left="0" w:firstLine="0"/>
         <w:rPr>
-          <w:rFonts w:asciiTheme="minorHAnsi" w:eastAsiaTheme="minorEastAsia" w:hint="eastAsia"/>
+          <w:rFonts w:asciiTheme="minorHAnsi" w:eastAsiaTheme="minorEastAsia"/>
           <w:sz w:val="24"/>
         </w:rPr>
       </w:pPr>
@@ -9821,7 +9792,7 @@
         <w:pStyle w:val="a6"/>
         <w:ind w:left="0" w:firstLine="0"/>
         <w:rPr>
-          <w:rFonts w:asciiTheme="minorHAnsi" w:eastAsiaTheme="minorEastAsia" w:hint="eastAsia"/>
+          <w:rFonts w:asciiTheme="minorHAnsi" w:eastAsiaTheme="minorEastAsia"/>
           <w:sz w:val="24"/>
         </w:rPr>
       </w:pPr>
@@ -9831,7 +9802,7 @@
         <w:pStyle w:val="a6"/>
         <w:ind w:left="0" w:firstLine="0"/>
         <w:rPr>
-          <w:rFonts w:asciiTheme="minorHAnsi" w:eastAsiaTheme="minorEastAsia" w:hint="eastAsia"/>
+          <w:rFonts w:asciiTheme="minorHAnsi" w:eastAsiaTheme="minorEastAsia"/>
           <w:sz w:val="24"/>
         </w:rPr>
       </w:pPr>
@@ -9841,7 +9812,7 @@
         <w:pStyle w:val="a6"/>
         <w:ind w:left="0" w:firstLine="0"/>
         <w:rPr>
-          <w:rFonts w:asciiTheme="minorHAnsi" w:eastAsiaTheme="minorEastAsia" w:hint="eastAsia"/>
+          <w:rFonts w:asciiTheme="minorHAnsi" w:eastAsiaTheme="minorEastAsia"/>
           <w:sz w:val="24"/>
         </w:rPr>
       </w:pPr>
@@ -9911,7 +9882,7 @@
         <w:pStyle w:val="a6"/>
         <w:ind w:left="0" w:firstLine="0"/>
         <w:rPr>
-          <w:rFonts w:asciiTheme="minorHAnsi" w:eastAsiaTheme="minorEastAsia" w:hint="eastAsia"/>
+          <w:rFonts w:asciiTheme="minorHAnsi" w:eastAsiaTheme="minorEastAsia"/>
           <w:sz w:val="24"/>
         </w:rPr>
       </w:pPr>
@@ -9922,7 +9893,7 @@
         <w:ind w:left="0" w:firstLine="0"/>
         <w:jc w:val="center"/>
         <w:rPr>
-          <w:rFonts w:asciiTheme="minorHAnsi" w:eastAsiaTheme="minorEastAsia" w:hint="eastAsia"/>
+          <w:rFonts w:asciiTheme="minorHAnsi" w:eastAsiaTheme="minorEastAsia"/>
           <w:sz w:val="24"/>
         </w:rPr>
       </w:pPr>
@@ -10059,37 +10030,13 @@
       <w:pPr>
         <w:pStyle w:val="a6"/>
         <w:ind w:left="238" w:firstLine="0"/>
-        <w:rPr>
-          <w:rFonts w:hint="eastAsia"/>
-        </w:rPr>
       </w:pPr>
       <w:r>
         <w:t xml:space="preserve">[31] </w:t>
       </w:r>
       <w:bookmarkStart w:id="1" w:name="_Ref283203886"/>
-      <w:proofErr w:type="spellStart"/>
-      <w:r>
-        <w:t>Hassenzahl</w:t>
-      </w:r>
-      <w:proofErr w:type="spellEnd"/>
-      <w:r>
-        <w:t xml:space="preserve">, Marc. "User experience (UX): towards an experiential perspective on product quality." Proceedings of the 20th International Conference of the Association Francophone </w:t>
-      </w:r>
-      <w:proofErr w:type="spellStart"/>
-      <w:r>
-        <w:t>d'Interaction</w:t>
-      </w:r>
-      <w:proofErr w:type="spellEnd"/>
-      <w:r>
-        <w:t xml:space="preserve"> </w:t>
-      </w:r>
-      <w:proofErr w:type="spellStart"/>
-      <w:r>
-        <w:t>Homme</w:t>
-      </w:r>
-      <w:proofErr w:type="spellEnd"/>
-      <w:r>
-        <w:t>-Machine. ACM (2008).</w:t>
+      <w:r>
+        <w:t>Hassenzahl, Marc. "User experience (UX): towards an experiential perspective on product quality." Proceedings of the 20th International Conference of the Association Francophone d'Interaction Homme-Machine. ACM (2008).</w:t>
       </w:r>
       <w:bookmarkEnd w:id="1"/>
     </w:p>
@@ -10097,18 +10044,12 @@
       <w:pPr>
         <w:pStyle w:val="a6"/>
         <w:ind w:left="238" w:firstLine="0"/>
-        <w:rPr>
-          <w:rFonts w:hint="eastAsia"/>
-        </w:rPr>
       </w:pPr>
     </w:p>
     <w:p>
       <w:pPr>
         <w:pStyle w:val="a6"/>
         <w:ind w:left="238" w:firstLine="0"/>
-        <w:rPr>
-          <w:rFonts w:hint="eastAsia"/>
-        </w:rPr>
       </w:pPr>
     </w:p>
     <w:p>
@@ -10116,7 +10057,7 @@
         <w:pStyle w:val="a6"/>
         <w:ind w:left="0" w:firstLine="0"/>
         <w:rPr>
-          <w:rFonts w:asciiTheme="minorHAnsi" w:eastAsiaTheme="minorEastAsia" w:hint="eastAsia"/>
+          <w:rFonts w:asciiTheme="minorHAnsi" w:eastAsiaTheme="minorEastAsia"/>
           <w:sz w:val="24"/>
         </w:rPr>
       </w:pPr>
@@ -10157,30 +10098,14 @@
         <w:t>”</w:t>
       </w:r>
       <w:r>
-        <w:t xml:space="preserve"> </w:t>
-      </w:r>
-      <w:proofErr w:type="spellStart"/>
-      <w:r>
-        <w:t>Jounal</w:t>
-      </w:r>
-      <w:proofErr w:type="spellEnd"/>
-      <w:r>
-        <w:t xml:space="preserve"> </w:t>
-      </w:r>
-      <w:proofErr w:type="spellStart"/>
-      <w:r>
-        <w:t>pf</w:t>
-      </w:r>
-      <w:proofErr w:type="spellEnd"/>
-      <w:r>
-        <w:t xml:space="preserve"> Applied Psychology, 85(2): 190-210.</w:t>
+        <w:t xml:space="preserve"> Jounal pf Applied Psychology, 85(2): 190-210.</w:t>
       </w:r>
     </w:p>
     <w:p>
       <w:pPr>
         <w:jc w:val="left"/>
         <w:rPr>
-          <w:rFonts w:ascii="ヒラギノ明朝 ProN W3" w:eastAsia="ヒラギノ明朝 ProN W3" w:hint="eastAsia"/>
+          <w:rFonts w:ascii="ヒラギノ明朝 ProN W3" w:eastAsia="ヒラギノ明朝 ProN W3"/>
           <w:sz w:val="20"/>
         </w:rPr>
       </w:pPr>
@@ -11157,11 +11082,11 @@
           <c:showBubbleSize val="0"/>
         </c:dLbls>
         <c:gapWidth val="150"/>
-        <c:axId val="2098533752"/>
-        <c:axId val="2098536760"/>
+        <c:axId val="2054872328"/>
+        <c:axId val="-2129396200"/>
       </c:barChart>
       <c:catAx>
-        <c:axId val="2098533752"/>
+        <c:axId val="2054872328"/>
         <c:scaling>
           <c:orientation val="minMax"/>
         </c:scaling>
@@ -11180,7 +11105,7 @@
             <a:endParaRPr lang="ja-JP"/>
           </a:p>
         </c:txPr>
-        <c:crossAx val="2098536760"/>
+        <c:crossAx val="-2129396200"/>
         <c:crosses val="autoZero"/>
         <c:auto val="1"/>
         <c:lblAlgn val="ctr"/>
@@ -11188,7 +11113,7 @@
         <c:noMultiLvlLbl val="0"/>
       </c:catAx>
       <c:valAx>
-        <c:axId val="2098536760"/>
+        <c:axId val="-2129396200"/>
         <c:scaling>
           <c:orientation val="minMax"/>
         </c:scaling>
@@ -11247,7 +11172,7 @@
             <a:endParaRPr lang="ja-JP"/>
           </a:p>
         </c:txPr>
-        <c:crossAx val="2098533752"/>
+        <c:crossAx val="2054872328"/>
         <c:crosses val="autoZero"/>
         <c:crossBetween val="between"/>
       </c:valAx>
@@ -11414,11 +11339,11 @@
           <c:showBubbleSize val="0"/>
         </c:dLbls>
         <c:gapWidth val="150"/>
-        <c:axId val="2098653880"/>
-        <c:axId val="2098656888"/>
+        <c:axId val="-2128646392"/>
+        <c:axId val="-2128637368"/>
       </c:barChart>
       <c:catAx>
-        <c:axId val="2098653880"/>
+        <c:axId val="-2128646392"/>
         <c:scaling>
           <c:orientation val="minMax"/>
         </c:scaling>
@@ -11437,7 +11362,7 @@
             <a:endParaRPr lang="ja-JP"/>
           </a:p>
         </c:txPr>
-        <c:crossAx val="2098656888"/>
+        <c:crossAx val="-2128637368"/>
         <c:crosses val="autoZero"/>
         <c:auto val="1"/>
         <c:lblAlgn val="ctr"/>
@@ -11445,7 +11370,7 @@
         <c:noMultiLvlLbl val="0"/>
       </c:catAx>
       <c:valAx>
-        <c:axId val="2098656888"/>
+        <c:axId val="-2128637368"/>
         <c:scaling>
           <c:orientation val="minMax"/>
         </c:scaling>
@@ -11467,7 +11392,6 @@
               </a:p>
             </c:rich>
           </c:tx>
-          <c:layout/>
           <c:overlay val="0"/>
         </c:title>
         <c:numFmt formatCode="General" sourceLinked="1"/>
@@ -11484,7 +11408,7 @@
             <a:endParaRPr lang="ja-JP"/>
           </a:p>
         </c:txPr>
-        <c:crossAx val="2098653880"/>
+        <c:crossAx val="-2128646392"/>
         <c:crosses val="autoZero"/>
         <c:crossBetween val="between"/>
       </c:valAx>
@@ -11651,11 +11575,11 @@
           <c:showBubbleSize val="0"/>
         </c:dLbls>
         <c:gapWidth val="150"/>
-        <c:axId val="2063952328"/>
-        <c:axId val="-2129217432"/>
+        <c:axId val="-2122723016"/>
+        <c:axId val="-2130138824"/>
       </c:barChart>
       <c:catAx>
-        <c:axId val="2063952328"/>
+        <c:axId val="-2122723016"/>
         <c:scaling>
           <c:orientation val="minMax"/>
         </c:scaling>
@@ -11674,7 +11598,7 @@
             <a:endParaRPr lang="ja-JP"/>
           </a:p>
         </c:txPr>
-        <c:crossAx val="-2129217432"/>
+        <c:crossAx val="-2130138824"/>
         <c:crosses val="autoZero"/>
         <c:auto val="1"/>
         <c:lblAlgn val="ctr"/>
@@ -11682,7 +11606,7 @@
         <c:noMultiLvlLbl val="0"/>
       </c:catAx>
       <c:valAx>
-        <c:axId val="-2129217432"/>
+        <c:axId val="-2130138824"/>
         <c:scaling>
           <c:orientation val="minMax"/>
         </c:scaling>
@@ -11704,7 +11628,6 @@
               </a:p>
             </c:rich>
           </c:tx>
-          <c:layout/>
           <c:overlay val="0"/>
         </c:title>
         <c:numFmt formatCode="General" sourceLinked="1"/>
@@ -11721,7 +11644,7 @@
             <a:endParaRPr lang="ja-JP"/>
           </a:p>
         </c:txPr>
-        <c:crossAx val="2063952328"/>
+        <c:crossAx val="-2122723016"/>
         <c:crosses val="autoZero"/>
         <c:crossBetween val="between"/>
       </c:valAx>
@@ -12007,11 +11930,11 @@
           <c:showBubbleSize val="0"/>
         </c:dLbls>
         <c:gapWidth val="150"/>
-        <c:axId val="2115458936"/>
-        <c:axId val="2115917800"/>
+        <c:axId val="-2125104168"/>
+        <c:axId val="-2125462600"/>
       </c:barChart>
       <c:catAx>
-        <c:axId val="2115458936"/>
+        <c:axId val="-2125104168"/>
         <c:scaling>
           <c:orientation val="minMax"/>
         </c:scaling>
@@ -12030,7 +11953,7 @@
             <a:endParaRPr lang="ja-JP"/>
           </a:p>
         </c:txPr>
-        <c:crossAx val="2115917800"/>
+        <c:crossAx val="-2125462600"/>
         <c:crosses val="autoZero"/>
         <c:auto val="1"/>
         <c:lblAlgn val="ctr"/>
@@ -12038,7 +11961,7 @@
         <c:noMultiLvlLbl val="0"/>
       </c:catAx>
       <c:valAx>
-        <c:axId val="2115917800"/>
+        <c:axId val="-2125462600"/>
         <c:scaling>
           <c:orientation val="minMax"/>
         </c:scaling>
@@ -12061,7 +11984,6 @@
               </a:p>
             </c:rich>
           </c:tx>
-          <c:layout/>
           <c:overlay val="0"/>
         </c:title>
         <c:numFmt formatCode="General" sourceLinked="1"/>
@@ -12078,7 +12000,7 @@
             <a:endParaRPr lang="ja-JP"/>
           </a:p>
         </c:txPr>
-        <c:crossAx val="2115458936"/>
+        <c:crossAx val="-2125104168"/>
         <c:crosses val="autoZero"/>
         <c:crossBetween val="between"/>
       </c:valAx>
@@ -12447,7 +12369,7 @@
 </file>
 
 <file path=customXml/itemProps1.xml><?xml version="1.0" encoding="utf-8"?>
-<ds:datastoreItem xmlns:ds="http://schemas.openxmlformats.org/officeDocument/2006/customXml" ds:itemID="{EDC2027C-88A3-DA46-ADB2-476BDEC63AA6}">
+<ds:datastoreItem xmlns:ds="http://schemas.openxmlformats.org/officeDocument/2006/customXml" ds:itemID="{961A2606-497B-644D-BC16-307282973250}">
   <ds:schemaRefs>
     <ds:schemaRef ds:uri="http://schemas.openxmlformats.org/officeDocument/2006/bibliography"/>
   </ds:schemaRefs>

</xml_diff>